<commit_message>
If, Else, IN, WHEN
</commit_message>
<xml_diff>
--- a/Curso-Android-Kotlin/Kotlin/## Dicas Kotlin/Kotlin.docx
+++ b/Curso-Android-Kotlin/Kotlin/## Dicas Kotlin/Kotlin.docx
@@ -392,7 +392,7 @@
           <w:color w:val="BCBEC4"/>
           <w:sz w:val="20"/>
           <w:szCs w:val="20"/>
-          <w:lang w:eastAsia="pt-BR"/>
+          <w:lang w:val="en-US" w:eastAsia="pt-BR"/>
         </w:rPr>
       </w:pPr>
       <w:r>
@@ -551,19 +551,31 @@
           <w:color w:val="CF8E6D"/>
           <w:sz w:val="20"/>
           <w:szCs w:val="20"/>
-          <w:lang w:eastAsia="pt-BR"/>
+          <w:lang w:val="en-US" w:eastAsia="pt-BR"/>
         </w:rPr>
         <w:t xml:space="preserve">var </w:t>
       </w:r>
-      <w:r>
-        <w:rPr>
-          <w:rFonts w:ascii="Courier New" w:eastAsia="Times New Roman" w:hAnsi="Courier New" w:cs="Courier New"/>
-          <w:color w:val="BCBEC4"/>
-          <w:sz w:val="20"/>
-          <w:szCs w:val="20"/>
-          <w:lang w:eastAsia="pt-BR"/>
-        </w:rPr>
-        <w:t xml:space="preserve">nome = </w:t>
+      <w:proofErr w:type="spellStart"/>
+      <w:r>
+        <w:rPr>
+          <w:rFonts w:ascii="Courier New" w:eastAsia="Times New Roman" w:hAnsi="Courier New" w:cs="Courier New"/>
+          <w:color w:val="BCBEC4"/>
+          <w:sz w:val="20"/>
+          <w:szCs w:val="20"/>
+          <w:lang w:val="en-US" w:eastAsia="pt-BR"/>
+        </w:rPr>
+        <w:t>nome</w:t>
+      </w:r>
+      <w:proofErr w:type="spellEnd"/>
+      <w:r>
+        <w:rPr>
+          <w:rFonts w:ascii="Courier New" w:eastAsia="Times New Roman" w:hAnsi="Courier New" w:cs="Courier New"/>
+          <w:color w:val="BCBEC4"/>
+          <w:sz w:val="20"/>
+          <w:szCs w:val="20"/>
+          <w:lang w:val="en-US" w:eastAsia="pt-BR"/>
+        </w:rPr>
+        <w:t xml:space="preserve"> = </w:t>
       </w:r>
       <w:r>
         <w:rPr>
@@ -571,7 +583,7 @@
           <w:color w:val="6AAB73"/>
           <w:sz w:val="20"/>
           <w:szCs w:val="20"/>
-          <w:lang w:eastAsia="pt-BR"/>
+          <w:lang w:val="en-US" w:eastAsia="pt-BR"/>
         </w:rPr>
         <w:t>"Alleph"</w:t>
       </w:r>
@@ -581,7 +593,7 @@
           <w:color w:val="6AAB73"/>
           <w:sz w:val="20"/>
           <w:szCs w:val="20"/>
-          <w:lang w:eastAsia="pt-BR"/>
+          <w:lang w:val="en-US" w:eastAsia="pt-BR"/>
         </w:rPr>
         <w:br/>
         <w:t xml:space="preserve">    </w:t>
@@ -592,7 +604,7 @@
           <w:color w:val="CF8E6D"/>
           <w:sz w:val="20"/>
           <w:szCs w:val="20"/>
-          <w:lang w:eastAsia="pt-BR"/>
+          <w:lang w:val="en-US" w:eastAsia="pt-BR"/>
         </w:rPr>
         <w:t xml:space="preserve">val </w:t>
       </w:r>
@@ -603,7 +615,7 @@
           <w:color w:val="BCBEC4"/>
           <w:sz w:val="20"/>
           <w:szCs w:val="20"/>
-          <w:lang w:eastAsia="pt-BR"/>
+          <w:lang w:val="en-US" w:eastAsia="pt-BR"/>
         </w:rPr>
         <w:t>cpf</w:t>
       </w:r>
@@ -614,7 +626,7 @@
           <w:color w:val="BCBEC4"/>
           <w:sz w:val="20"/>
           <w:szCs w:val="20"/>
-          <w:lang w:eastAsia="pt-BR"/>
+          <w:lang w:val="en-US" w:eastAsia="pt-BR"/>
         </w:rPr>
         <w:t xml:space="preserve"> = </w:t>
       </w:r>
@@ -624,7 +636,7 @@
           <w:color w:val="2AACB8"/>
           <w:sz w:val="20"/>
           <w:szCs w:val="20"/>
-          <w:lang w:eastAsia="pt-BR"/>
+          <w:lang w:val="en-US" w:eastAsia="pt-BR"/>
         </w:rPr>
         <w:t>15679025701</w:t>
       </w:r>
@@ -634,17 +646,17 @@
           <w:color w:val="2AACB8"/>
           <w:sz w:val="20"/>
           <w:szCs w:val="20"/>
-          <w:lang w:eastAsia="pt-BR"/>
-        </w:rPr>
-        <w:br/>
-      </w:r>
-      <w:r>
-        <w:rPr>
-          <w:rFonts w:ascii="Courier New" w:eastAsia="Times New Roman" w:hAnsi="Courier New" w:cs="Courier New"/>
-          <w:color w:val="BCBEC4"/>
-          <w:sz w:val="20"/>
-          <w:szCs w:val="20"/>
-          <w:lang w:eastAsia="pt-BR"/>
+          <w:lang w:val="en-US" w:eastAsia="pt-BR"/>
+        </w:rPr>
+        <w:br/>
+      </w:r>
+      <w:r>
+        <w:rPr>
+          <w:rFonts w:ascii="Courier New" w:eastAsia="Times New Roman" w:hAnsi="Courier New" w:cs="Courier New"/>
+          <w:color w:val="BCBEC4"/>
+          <w:sz w:val="20"/>
+          <w:szCs w:val="20"/>
+          <w:lang w:val="en-US" w:eastAsia="pt-BR"/>
         </w:rPr>
         <w:t>}</w:t>
       </w:r>
@@ -676,7 +688,7 @@
           <w:color w:val="BCBEC4"/>
           <w:sz w:val="20"/>
           <w:szCs w:val="20"/>
-          <w:lang w:eastAsia="pt-BR"/>
+          <w:lang w:val="en-US" w:eastAsia="pt-BR"/>
         </w:rPr>
       </w:pPr>
     </w:p>
@@ -707,7 +719,7 @@
           <w:color w:val="BCBEC4"/>
           <w:sz w:val="20"/>
           <w:szCs w:val="20"/>
-          <w:lang w:eastAsia="pt-BR"/>
+          <w:lang w:val="en-US" w:eastAsia="pt-BR"/>
         </w:rPr>
       </w:pPr>
     </w:p>
@@ -1324,18 +1336,30 @@
           <w:color w:val="BCBEC4"/>
           <w:sz w:val="20"/>
           <w:szCs w:val="20"/>
-          <w:lang w:val="en-US" w:eastAsia="pt-BR"/>
+          <w:lang w:eastAsia="pt-BR"/>
         </w:rPr>
       </w:pPr>
-      <w:r>
-        <w:rPr>
-          <w:rFonts w:ascii="Courier New" w:eastAsia="Times New Roman" w:hAnsi="Courier New" w:cs="Courier New"/>
-          <w:color w:val="CF8E6D"/>
-          <w:sz w:val="20"/>
-          <w:szCs w:val="20"/>
-          <w:lang w:val="en-US" w:eastAsia="pt-BR"/>
-        </w:rPr>
-        <w:t xml:space="preserve">fun </w:t>
+      <w:proofErr w:type="spellStart"/>
+      <w:r>
+        <w:rPr>
+          <w:rFonts w:ascii="Courier New" w:eastAsia="Times New Roman" w:hAnsi="Courier New" w:cs="Courier New"/>
+          <w:color w:val="CF8E6D"/>
+          <w:sz w:val="20"/>
+          <w:szCs w:val="20"/>
+          <w:lang w:eastAsia="pt-BR"/>
+        </w:rPr>
+        <w:t>fun</w:t>
+      </w:r>
+      <w:proofErr w:type="spellEnd"/>
+      <w:r>
+        <w:rPr>
+          <w:rFonts w:ascii="Courier New" w:eastAsia="Times New Roman" w:hAnsi="Courier New" w:cs="Courier New"/>
+          <w:color w:val="CF8E6D"/>
+          <w:sz w:val="20"/>
+          <w:szCs w:val="20"/>
+          <w:lang w:eastAsia="pt-BR"/>
+        </w:rPr>
+        <w:t xml:space="preserve"> </w:t>
       </w:r>
       <w:proofErr w:type="gramStart"/>
       <w:r>
@@ -1344,7 +1368,7 @@
           <w:color w:val="56A8F5"/>
           <w:sz w:val="20"/>
           <w:szCs w:val="20"/>
-          <w:lang w:val="en-US" w:eastAsia="pt-BR"/>
+          <w:lang w:eastAsia="pt-BR"/>
         </w:rPr>
         <w:t>main</w:t>
       </w:r>
@@ -1354,7 +1378,7 @@
           <w:color w:val="BCBEC4"/>
           <w:sz w:val="20"/>
           <w:szCs w:val="20"/>
-          <w:lang w:val="en-US" w:eastAsia="pt-BR"/>
+          <w:lang w:eastAsia="pt-BR"/>
         </w:rPr>
         <w:t>(</w:t>
       </w:r>
@@ -1365,7 +1389,7 @@
           <w:color w:val="BCBEC4"/>
           <w:sz w:val="20"/>
           <w:szCs w:val="20"/>
-          <w:lang w:val="en-US" w:eastAsia="pt-BR"/>
+          <w:lang w:eastAsia="pt-BR"/>
         </w:rPr>
         <w:t>) {</w:t>
       </w:r>
@@ -1375,7 +1399,7 @@
           <w:color w:val="BCBEC4"/>
           <w:sz w:val="20"/>
           <w:szCs w:val="20"/>
-          <w:lang w:val="en-US" w:eastAsia="pt-BR"/>
+          <w:lang w:eastAsia="pt-BR"/>
         </w:rPr>
         <w:br/>
         <w:t xml:space="preserve">    </w:t>
@@ -1386,31 +1410,19 @@
           <w:color w:val="CF8E6D"/>
           <w:sz w:val="20"/>
           <w:szCs w:val="20"/>
-          <w:lang w:val="en-US" w:eastAsia="pt-BR"/>
+          <w:lang w:eastAsia="pt-BR"/>
         </w:rPr>
         <w:t xml:space="preserve">val </w:t>
       </w:r>
-      <w:proofErr w:type="spellStart"/>
-      <w:r>
-        <w:rPr>
-          <w:rFonts w:ascii="Courier New" w:eastAsia="Times New Roman" w:hAnsi="Courier New" w:cs="Courier New"/>
-          <w:color w:val="BCBEC4"/>
-          <w:sz w:val="20"/>
-          <w:szCs w:val="20"/>
-          <w:lang w:val="en-US" w:eastAsia="pt-BR"/>
-        </w:rPr>
-        <w:t>nome</w:t>
-      </w:r>
-      <w:proofErr w:type="spellEnd"/>
-      <w:r>
-        <w:rPr>
-          <w:rFonts w:ascii="Courier New" w:eastAsia="Times New Roman" w:hAnsi="Courier New" w:cs="Courier New"/>
-          <w:color w:val="BCBEC4"/>
-          <w:sz w:val="20"/>
-          <w:szCs w:val="20"/>
-          <w:lang w:val="en-US" w:eastAsia="pt-BR"/>
-        </w:rPr>
-        <w:t xml:space="preserve">: String = </w:t>
+      <w:r>
+        <w:rPr>
+          <w:rFonts w:ascii="Courier New" w:eastAsia="Times New Roman" w:hAnsi="Courier New" w:cs="Courier New"/>
+          <w:color w:val="BCBEC4"/>
+          <w:sz w:val="20"/>
+          <w:szCs w:val="20"/>
+          <w:lang w:eastAsia="pt-BR"/>
+        </w:rPr>
+        <w:t xml:space="preserve">nome: String = </w:t>
       </w:r>
       <w:r>
         <w:rPr>
@@ -1418,7 +1430,7 @@
           <w:color w:val="6AAB73"/>
           <w:sz w:val="20"/>
           <w:szCs w:val="20"/>
-          <w:lang w:val="en-US" w:eastAsia="pt-BR"/>
+          <w:lang w:eastAsia="pt-BR"/>
         </w:rPr>
         <w:t>"Alleph"</w:t>
       </w:r>
@@ -1428,7 +1440,7 @@
           <w:color w:val="6AAB73"/>
           <w:sz w:val="20"/>
           <w:szCs w:val="20"/>
-          <w:lang w:val="en-US" w:eastAsia="pt-BR"/>
+          <w:lang w:eastAsia="pt-BR"/>
         </w:rPr>
         <w:br/>
         <w:t xml:space="preserve">    </w:t>
@@ -1439,7 +1451,7 @@
           <w:color w:val="CF8E6D"/>
           <w:sz w:val="20"/>
           <w:szCs w:val="20"/>
-          <w:lang w:val="en-US" w:eastAsia="pt-BR"/>
+          <w:lang w:eastAsia="pt-BR"/>
         </w:rPr>
         <w:t xml:space="preserve">val </w:t>
       </w:r>
@@ -1450,7 +1462,7 @@
           <w:color w:val="BCBEC4"/>
           <w:sz w:val="20"/>
           <w:szCs w:val="20"/>
-          <w:lang w:val="en-US" w:eastAsia="pt-BR"/>
+          <w:lang w:eastAsia="pt-BR"/>
         </w:rPr>
         <w:t>cpf</w:t>
       </w:r>
@@ -1461,7 +1473,7 @@
           <w:color w:val="BCBEC4"/>
           <w:sz w:val="20"/>
           <w:szCs w:val="20"/>
-          <w:lang w:val="en-US" w:eastAsia="pt-BR"/>
+          <w:lang w:eastAsia="pt-BR"/>
         </w:rPr>
         <w:t xml:space="preserve">: Int = </w:t>
       </w:r>
@@ -1471,7 +1483,7 @@
           <w:color w:val="2AACB8"/>
           <w:sz w:val="20"/>
           <w:szCs w:val="20"/>
-          <w:lang w:val="en-US" w:eastAsia="pt-BR"/>
+          <w:lang w:eastAsia="pt-BR"/>
         </w:rPr>
         <w:t>12345678910</w:t>
       </w:r>
@@ -1481,17 +1493,17 @@
           <w:color w:val="2AACB8"/>
           <w:sz w:val="20"/>
           <w:szCs w:val="20"/>
-          <w:lang w:val="en-US" w:eastAsia="pt-BR"/>
-        </w:rPr>
-        <w:br/>
-      </w:r>
-      <w:r>
-        <w:rPr>
-          <w:rFonts w:ascii="Courier New" w:eastAsia="Times New Roman" w:hAnsi="Courier New" w:cs="Courier New"/>
-          <w:color w:val="BCBEC4"/>
-          <w:sz w:val="20"/>
-          <w:szCs w:val="20"/>
-          <w:lang w:val="en-US" w:eastAsia="pt-BR"/>
+          <w:lang w:eastAsia="pt-BR"/>
+        </w:rPr>
+        <w:br/>
+      </w:r>
+      <w:r>
+        <w:rPr>
+          <w:rFonts w:ascii="Courier New" w:eastAsia="Times New Roman" w:hAnsi="Courier New" w:cs="Courier New"/>
+          <w:color w:val="BCBEC4"/>
+          <w:sz w:val="20"/>
+          <w:szCs w:val="20"/>
+          <w:lang w:eastAsia="pt-BR"/>
         </w:rPr>
         <w:t>}</w:t>
       </w:r>
@@ -3489,15 +3501,27 @@
         <w:br/>
         <w:t xml:space="preserve">        </w:t>
       </w:r>
-      <w:r>
-        <w:rPr>
-          <w:rFonts w:ascii="Courier New" w:eastAsia="Times New Roman" w:hAnsi="Courier New" w:cs="Courier New"/>
-          <w:color w:val="BCBEC4"/>
-          <w:sz w:val="20"/>
-          <w:szCs w:val="20"/>
-          <w:lang w:eastAsia="pt-BR"/>
-        </w:rPr>
-        <w:t xml:space="preserve">Carro </w:t>
+      <w:proofErr w:type="spellStart"/>
+      <w:r>
+        <w:rPr>
+          <w:rFonts w:ascii="Courier New" w:eastAsia="Times New Roman" w:hAnsi="Courier New" w:cs="Courier New"/>
+          <w:color w:val="BCBEC4"/>
+          <w:sz w:val="20"/>
+          <w:szCs w:val="20"/>
+          <w:lang w:eastAsia="pt-BR"/>
+        </w:rPr>
+        <w:t>Carro</w:t>
+      </w:r>
+      <w:proofErr w:type="spellEnd"/>
+      <w:r>
+        <w:rPr>
+          <w:rFonts w:ascii="Courier New" w:eastAsia="Times New Roman" w:hAnsi="Courier New" w:cs="Courier New"/>
+          <w:color w:val="BCBEC4"/>
+          <w:sz w:val="20"/>
+          <w:szCs w:val="20"/>
+          <w:lang w:eastAsia="pt-BR"/>
+        </w:rPr>
+        <w:t xml:space="preserve"> </w:t>
       </w:r>
       <w:proofErr w:type="spellStart"/>
       <w:r>
@@ -4305,6 +4329,7 @@
           <w:szCs w:val="20"/>
           <w:lang w:eastAsia="pt-BR"/>
         </w:rPr>
+        <w:lastRenderedPageBreak/>
         <w:br/>
         <w:t xml:space="preserve">        </w:t>
       </w:r>
@@ -4329,15 +4354,27 @@
         <w:br/>
         <w:t xml:space="preserve">        </w:t>
       </w:r>
-      <w:r>
-        <w:rPr>
-          <w:rFonts w:ascii="Courier New" w:eastAsia="Times New Roman" w:hAnsi="Courier New" w:cs="Courier New"/>
-          <w:color w:val="BCBEC4"/>
-          <w:sz w:val="20"/>
-          <w:szCs w:val="20"/>
-          <w:lang w:eastAsia="pt-BR"/>
-        </w:rPr>
-        <w:t xml:space="preserve">Carro </w:t>
+      <w:proofErr w:type="spellStart"/>
+      <w:r>
+        <w:rPr>
+          <w:rFonts w:ascii="Courier New" w:eastAsia="Times New Roman" w:hAnsi="Courier New" w:cs="Courier New"/>
+          <w:color w:val="BCBEC4"/>
+          <w:sz w:val="20"/>
+          <w:szCs w:val="20"/>
+          <w:lang w:eastAsia="pt-BR"/>
+        </w:rPr>
+        <w:t>Carro</w:t>
+      </w:r>
+      <w:proofErr w:type="spellEnd"/>
+      <w:r>
+        <w:rPr>
+          <w:rFonts w:ascii="Courier New" w:eastAsia="Times New Roman" w:hAnsi="Courier New" w:cs="Courier New"/>
+          <w:color w:val="BCBEC4"/>
+          <w:sz w:val="20"/>
+          <w:szCs w:val="20"/>
+          <w:lang w:eastAsia="pt-BR"/>
+        </w:rPr>
+        <w:t xml:space="preserve"> </w:t>
       </w:r>
       <w:proofErr w:type="spellStart"/>
       <w:r>
@@ -4565,7 +4602,6 @@
         <w:pStyle w:val="Ttulo2"/>
       </w:pPr>
       <w:r>
-        <w:lastRenderedPageBreak/>
         <w:t>Usando o Kotlin que tem o Null Safaty (ERRO)</w:t>
       </w:r>
     </w:p>
@@ -5292,6 +5328,7 @@
           <w:szCs w:val="20"/>
           <w:lang w:eastAsia="pt-BR"/>
         </w:rPr>
+        <w:lastRenderedPageBreak/>
         <w:br/>
       </w:r>
       <w:r>
@@ -5885,7 +5922,6 @@
         <w:pStyle w:val="Ttulo2"/>
       </w:pPr>
       <w:r>
-        <w:lastRenderedPageBreak/>
         <w:t xml:space="preserve">Verificando se a variável </w:t>
       </w:r>
       <w:proofErr w:type="spellStart"/>
@@ -6566,6 +6602,7 @@
           <w:szCs w:val="20"/>
           <w:lang w:eastAsia="pt-BR"/>
         </w:rPr>
+        <w:lastRenderedPageBreak/>
         <w:t>class</w:t>
       </w:r>
       <w:proofErr w:type="spellEnd"/>
@@ -7274,16 +7311,6 @@
           <w:lang w:eastAsia="pt-BR"/>
         </w:rPr>
         <w:br/>
-      </w:r>
-      <w:r>
-        <w:rPr>
-          <w:rFonts w:ascii="Courier New" w:eastAsia="Times New Roman" w:hAnsi="Courier New" w:cs="Courier New"/>
-          <w:color w:val="BCBEC4"/>
-          <w:sz w:val="20"/>
-          <w:szCs w:val="20"/>
-          <w:lang w:eastAsia="pt-BR"/>
-        </w:rPr>
-        <w:lastRenderedPageBreak/>
         <w:t xml:space="preserve">    </w:t>
       </w:r>
       <w:proofErr w:type="spellStart"/>
@@ -8245,6 +8272,2875 @@
       </w:r>
     </w:p>
     <w:p/>
+    <w:p/>
+    <w:p>
+      <w:pPr>
+        <w:pStyle w:val="Ttulo1"/>
+      </w:pPr>
+      <w:r>
+        <w:lastRenderedPageBreak/>
+        <w:t>Estruturas condicionais (</w:t>
+      </w:r>
+      <w:proofErr w:type="spellStart"/>
+      <w:r>
+        <w:t>If</w:t>
+      </w:r>
+      <w:proofErr w:type="spellEnd"/>
+      <w:r>
+        <w:t>, Else)</w:t>
+      </w:r>
+    </w:p>
+    <w:p/>
+    <w:p>
+      <w:pPr>
+        <w:shd w:val="clear" w:color="auto" w:fill="1E1F22"/>
+        <w:tabs>
+          <w:tab w:val="left" w:pos="916"/>
+          <w:tab w:val="left" w:pos="1832"/>
+          <w:tab w:val="left" w:pos="2748"/>
+          <w:tab w:val="left" w:pos="3664"/>
+          <w:tab w:val="left" w:pos="4580"/>
+          <w:tab w:val="left" w:pos="5496"/>
+          <w:tab w:val="left" w:pos="6412"/>
+          <w:tab w:val="left" w:pos="7328"/>
+          <w:tab w:val="left" w:pos="8244"/>
+          <w:tab w:val="left" w:pos="9160"/>
+          <w:tab w:val="left" w:pos="10076"/>
+          <w:tab w:val="left" w:pos="10992"/>
+          <w:tab w:val="left" w:pos="11908"/>
+          <w:tab w:val="left" w:pos="12824"/>
+          <w:tab w:val="left" w:pos="13740"/>
+          <w:tab w:val="left" w:pos="14656"/>
+        </w:tabs>
+        <w:spacing w:after="0" w:line="240" w:lineRule="auto"/>
+        <w:rPr>
+          <w:rFonts w:ascii="Courier New" w:eastAsia="Times New Roman" w:hAnsi="Courier New" w:cs="Courier New"/>
+          <w:color w:val="BCBEC4"/>
+          <w:sz w:val="20"/>
+          <w:szCs w:val="20"/>
+          <w:lang w:eastAsia="pt-BR"/>
+        </w:rPr>
+      </w:pPr>
+      <w:proofErr w:type="spellStart"/>
+      <w:r>
+        <w:rPr>
+          <w:rFonts w:ascii="Courier New" w:eastAsia="Times New Roman" w:hAnsi="Courier New" w:cs="Courier New"/>
+          <w:color w:val="CF8E6D"/>
+          <w:sz w:val="20"/>
+          <w:szCs w:val="20"/>
+          <w:lang w:eastAsia="pt-BR"/>
+        </w:rPr>
+        <w:t>package</w:t>
+      </w:r>
+      <w:proofErr w:type="spellEnd"/>
+      <w:r>
+        <w:rPr>
+          <w:rFonts w:ascii="Courier New" w:eastAsia="Times New Roman" w:hAnsi="Courier New" w:cs="Courier New"/>
+          <w:color w:val="CF8E6D"/>
+          <w:sz w:val="20"/>
+          <w:szCs w:val="20"/>
+          <w:lang w:eastAsia="pt-BR"/>
+        </w:rPr>
+        <w:t xml:space="preserve"> </w:t>
+      </w:r>
+      <w:proofErr w:type="spellStart"/>
+      <w:r>
+        <w:rPr>
+          <w:rFonts w:ascii="Courier New" w:eastAsia="Times New Roman" w:hAnsi="Courier New" w:cs="Courier New"/>
+          <w:color w:val="BCBEC4"/>
+          <w:sz w:val="20"/>
+          <w:szCs w:val="20"/>
+          <w:lang w:eastAsia="pt-BR"/>
+        </w:rPr>
+        <w:t>EstruturasCondicionais</w:t>
+      </w:r>
+      <w:proofErr w:type="spellEnd"/>
+      <w:r>
+        <w:rPr>
+          <w:rFonts w:ascii="Courier New" w:eastAsia="Times New Roman" w:hAnsi="Courier New" w:cs="Courier New"/>
+          <w:color w:val="BCBEC4"/>
+          <w:sz w:val="20"/>
+          <w:szCs w:val="20"/>
+          <w:lang w:eastAsia="pt-BR"/>
+        </w:rPr>
+        <w:br/>
+      </w:r>
+      <w:r>
+        <w:rPr>
+          <w:rFonts w:ascii="Courier New" w:eastAsia="Times New Roman" w:hAnsi="Courier New" w:cs="Courier New"/>
+          <w:color w:val="BCBEC4"/>
+          <w:sz w:val="20"/>
+          <w:szCs w:val="20"/>
+          <w:lang w:eastAsia="pt-BR"/>
+        </w:rPr>
+        <w:br/>
+      </w:r>
+      <w:proofErr w:type="spellStart"/>
+      <w:r>
+        <w:rPr>
+          <w:rFonts w:ascii="Courier New" w:eastAsia="Times New Roman" w:hAnsi="Courier New" w:cs="Courier New"/>
+          <w:color w:val="CF8E6D"/>
+          <w:sz w:val="20"/>
+          <w:szCs w:val="20"/>
+          <w:lang w:eastAsia="pt-BR"/>
+        </w:rPr>
+        <w:t>fun</w:t>
+      </w:r>
+      <w:proofErr w:type="spellEnd"/>
+      <w:r>
+        <w:rPr>
+          <w:rFonts w:ascii="Courier New" w:eastAsia="Times New Roman" w:hAnsi="Courier New" w:cs="Courier New"/>
+          <w:color w:val="CF8E6D"/>
+          <w:sz w:val="20"/>
+          <w:szCs w:val="20"/>
+          <w:lang w:eastAsia="pt-BR"/>
+        </w:rPr>
+        <w:t xml:space="preserve"> </w:t>
+      </w:r>
+      <w:proofErr w:type="gramStart"/>
+      <w:r>
+        <w:rPr>
+          <w:rFonts w:ascii="Courier New" w:eastAsia="Times New Roman" w:hAnsi="Courier New" w:cs="Courier New"/>
+          <w:color w:val="56A8F5"/>
+          <w:sz w:val="20"/>
+          <w:szCs w:val="20"/>
+          <w:lang w:eastAsia="pt-BR"/>
+        </w:rPr>
+        <w:t>main</w:t>
+      </w:r>
+      <w:r>
+        <w:rPr>
+          <w:rFonts w:ascii="Courier New" w:eastAsia="Times New Roman" w:hAnsi="Courier New" w:cs="Courier New"/>
+          <w:color w:val="BCBEC4"/>
+          <w:sz w:val="20"/>
+          <w:szCs w:val="20"/>
+          <w:lang w:eastAsia="pt-BR"/>
+        </w:rPr>
+        <w:t>(</w:t>
+      </w:r>
+      <w:proofErr w:type="gramEnd"/>
+      <w:r>
+        <w:rPr>
+          <w:rFonts w:ascii="Courier New" w:eastAsia="Times New Roman" w:hAnsi="Courier New" w:cs="Courier New"/>
+          <w:color w:val="BCBEC4"/>
+          <w:sz w:val="20"/>
+          <w:szCs w:val="20"/>
+          <w:lang w:eastAsia="pt-BR"/>
+        </w:rPr>
+        <w:t>) {</w:t>
+      </w:r>
+      <w:r>
+        <w:rPr>
+          <w:rFonts w:ascii="Courier New" w:eastAsia="Times New Roman" w:hAnsi="Courier New" w:cs="Courier New"/>
+          <w:color w:val="BCBEC4"/>
+          <w:sz w:val="20"/>
+          <w:szCs w:val="20"/>
+          <w:lang w:eastAsia="pt-BR"/>
+        </w:rPr>
+        <w:br/>
+        <w:t xml:space="preserve">    </w:t>
+      </w:r>
+      <w:r>
+        <w:rPr>
+          <w:rFonts w:ascii="Courier New" w:eastAsia="Times New Roman" w:hAnsi="Courier New" w:cs="Courier New"/>
+          <w:color w:val="CF8E6D"/>
+          <w:sz w:val="20"/>
+          <w:szCs w:val="20"/>
+          <w:lang w:eastAsia="pt-BR"/>
+        </w:rPr>
+        <w:t xml:space="preserve">var </w:t>
+      </w:r>
+      <w:r>
+        <w:rPr>
+          <w:rFonts w:ascii="Courier New" w:eastAsia="Times New Roman" w:hAnsi="Courier New" w:cs="Courier New"/>
+          <w:color w:val="BCBEC4"/>
+          <w:sz w:val="20"/>
+          <w:szCs w:val="20"/>
+          <w:lang w:eastAsia="pt-BR"/>
+        </w:rPr>
+        <w:t xml:space="preserve">conta = </w:t>
+      </w:r>
+      <w:r>
+        <w:rPr>
+          <w:rFonts w:ascii="Courier New" w:eastAsia="Times New Roman" w:hAnsi="Courier New" w:cs="Courier New"/>
+          <w:color w:val="2AACB8"/>
+          <w:sz w:val="20"/>
+          <w:szCs w:val="20"/>
+          <w:lang w:eastAsia="pt-BR"/>
+        </w:rPr>
+        <w:t>200</w:t>
+      </w:r>
+      <w:r>
+        <w:rPr>
+          <w:rFonts w:ascii="Courier New" w:eastAsia="Times New Roman" w:hAnsi="Courier New" w:cs="Courier New"/>
+          <w:color w:val="2AACB8"/>
+          <w:sz w:val="20"/>
+          <w:szCs w:val="20"/>
+          <w:lang w:eastAsia="pt-BR"/>
+        </w:rPr>
+        <w:br/>
+        <w:t xml:space="preserve">    </w:t>
+      </w:r>
+      <w:r>
+        <w:rPr>
+          <w:rFonts w:ascii="Courier New" w:eastAsia="Times New Roman" w:hAnsi="Courier New" w:cs="Courier New"/>
+          <w:color w:val="CF8E6D"/>
+          <w:sz w:val="20"/>
+          <w:szCs w:val="20"/>
+          <w:lang w:eastAsia="pt-BR"/>
+        </w:rPr>
+        <w:t xml:space="preserve">var </w:t>
+      </w:r>
+      <w:r>
+        <w:rPr>
+          <w:rFonts w:ascii="Courier New" w:eastAsia="Times New Roman" w:hAnsi="Courier New" w:cs="Courier New"/>
+          <w:color w:val="BCBEC4"/>
+          <w:sz w:val="20"/>
+          <w:szCs w:val="20"/>
+          <w:lang w:eastAsia="pt-BR"/>
+        </w:rPr>
+        <w:t xml:space="preserve">despesas = </w:t>
+      </w:r>
+      <w:r>
+        <w:rPr>
+          <w:rFonts w:ascii="Courier New" w:eastAsia="Times New Roman" w:hAnsi="Courier New" w:cs="Courier New"/>
+          <w:color w:val="2AACB8"/>
+          <w:sz w:val="20"/>
+          <w:szCs w:val="20"/>
+          <w:lang w:eastAsia="pt-BR"/>
+        </w:rPr>
+        <w:t>0</w:t>
+      </w:r>
+      <w:r>
+        <w:rPr>
+          <w:rFonts w:ascii="Courier New" w:eastAsia="Times New Roman" w:hAnsi="Courier New" w:cs="Courier New"/>
+          <w:color w:val="2AACB8"/>
+          <w:sz w:val="20"/>
+          <w:szCs w:val="20"/>
+          <w:lang w:eastAsia="pt-BR"/>
+        </w:rPr>
+        <w:br/>
+        <w:t xml:space="preserve">    </w:t>
+      </w:r>
+      <w:r>
+        <w:rPr>
+          <w:rFonts w:ascii="Courier New" w:eastAsia="Times New Roman" w:hAnsi="Courier New" w:cs="Courier New"/>
+          <w:color w:val="CF8E6D"/>
+          <w:sz w:val="20"/>
+          <w:szCs w:val="20"/>
+          <w:lang w:eastAsia="pt-BR"/>
+        </w:rPr>
+        <w:t xml:space="preserve">var </w:t>
+      </w:r>
+      <w:r>
+        <w:rPr>
+          <w:rFonts w:ascii="Courier New" w:eastAsia="Times New Roman" w:hAnsi="Courier New" w:cs="Courier New"/>
+          <w:color w:val="BCBEC4"/>
+          <w:sz w:val="20"/>
+          <w:szCs w:val="20"/>
+          <w:lang w:eastAsia="pt-BR"/>
+        </w:rPr>
+        <w:t xml:space="preserve">sol = </w:t>
+      </w:r>
+      <w:r>
+        <w:rPr>
+          <w:rFonts w:ascii="Courier New" w:eastAsia="Times New Roman" w:hAnsi="Courier New" w:cs="Courier New"/>
+          <w:color w:val="CF8E6D"/>
+          <w:sz w:val="20"/>
+          <w:szCs w:val="20"/>
+          <w:lang w:eastAsia="pt-BR"/>
+        </w:rPr>
+        <w:t>false</w:t>
+      </w:r>
+      <w:r>
+        <w:rPr>
+          <w:rFonts w:ascii="Courier New" w:eastAsia="Times New Roman" w:hAnsi="Courier New" w:cs="Courier New"/>
+          <w:color w:val="CF8E6D"/>
+          <w:sz w:val="20"/>
+          <w:szCs w:val="20"/>
+          <w:lang w:eastAsia="pt-BR"/>
+        </w:rPr>
+        <w:br/>
+      </w:r>
+      <w:r>
+        <w:rPr>
+          <w:rFonts w:ascii="Courier New" w:eastAsia="Times New Roman" w:hAnsi="Courier New" w:cs="Courier New"/>
+          <w:color w:val="CF8E6D"/>
+          <w:sz w:val="20"/>
+          <w:szCs w:val="20"/>
+          <w:lang w:eastAsia="pt-BR"/>
+        </w:rPr>
+        <w:br/>
+        <w:t xml:space="preserve">    </w:t>
+      </w:r>
+      <w:proofErr w:type="spellStart"/>
+      <w:r>
+        <w:rPr>
+          <w:rFonts w:ascii="Courier New" w:eastAsia="Times New Roman" w:hAnsi="Courier New" w:cs="Courier New"/>
+          <w:color w:val="CF8E6D"/>
+          <w:sz w:val="20"/>
+          <w:szCs w:val="20"/>
+          <w:lang w:eastAsia="pt-BR"/>
+        </w:rPr>
+        <w:t>if</w:t>
+      </w:r>
+      <w:proofErr w:type="spellEnd"/>
+      <w:r>
+        <w:rPr>
+          <w:rFonts w:ascii="Courier New" w:eastAsia="Times New Roman" w:hAnsi="Courier New" w:cs="Courier New"/>
+          <w:color w:val="CF8E6D"/>
+          <w:sz w:val="20"/>
+          <w:szCs w:val="20"/>
+          <w:lang w:eastAsia="pt-BR"/>
+        </w:rPr>
+        <w:t xml:space="preserve"> </w:t>
+      </w:r>
+      <w:r>
+        <w:rPr>
+          <w:rFonts w:ascii="Courier New" w:eastAsia="Times New Roman" w:hAnsi="Courier New" w:cs="Courier New"/>
+          <w:color w:val="BCBEC4"/>
+          <w:sz w:val="20"/>
+          <w:szCs w:val="20"/>
+          <w:lang w:eastAsia="pt-BR"/>
+        </w:rPr>
+        <w:t>(conta &gt; despesas &amp;&amp; sol) {</w:t>
+      </w:r>
+      <w:r>
+        <w:rPr>
+          <w:rFonts w:ascii="Courier New" w:eastAsia="Times New Roman" w:hAnsi="Courier New" w:cs="Courier New"/>
+          <w:color w:val="BCBEC4"/>
+          <w:sz w:val="20"/>
+          <w:szCs w:val="20"/>
+          <w:lang w:eastAsia="pt-BR"/>
+        </w:rPr>
+        <w:br/>
+        <w:t xml:space="preserve">        </w:t>
+      </w:r>
+      <w:proofErr w:type="spellStart"/>
+      <w:r>
+        <w:rPr>
+          <w:rFonts w:ascii="Courier New" w:eastAsia="Times New Roman" w:hAnsi="Courier New" w:cs="Courier New"/>
+          <w:i/>
+          <w:iCs/>
+          <w:color w:val="BCBEC4"/>
+          <w:sz w:val="20"/>
+          <w:szCs w:val="20"/>
+          <w:lang w:eastAsia="pt-BR"/>
+        </w:rPr>
+        <w:t>println</w:t>
+      </w:r>
+      <w:proofErr w:type="spellEnd"/>
+      <w:r>
+        <w:rPr>
+          <w:rFonts w:ascii="Courier New" w:eastAsia="Times New Roman" w:hAnsi="Courier New" w:cs="Courier New"/>
+          <w:color w:val="BCBEC4"/>
+          <w:sz w:val="20"/>
+          <w:szCs w:val="20"/>
+          <w:lang w:eastAsia="pt-BR"/>
+        </w:rPr>
+        <w:t>(</w:t>
+      </w:r>
+      <w:r>
+        <w:rPr>
+          <w:rFonts w:ascii="Courier New" w:eastAsia="Times New Roman" w:hAnsi="Courier New" w:cs="Courier New"/>
+          <w:color w:val="6AAB73"/>
+          <w:sz w:val="20"/>
+          <w:szCs w:val="20"/>
+          <w:lang w:eastAsia="pt-BR"/>
+        </w:rPr>
+        <w:t xml:space="preserve">"Você pode ir </w:t>
+      </w:r>
+      <w:proofErr w:type="spellStart"/>
+      <w:r>
+        <w:rPr>
+          <w:rFonts w:ascii="Courier New" w:eastAsia="Times New Roman" w:hAnsi="Courier New" w:cs="Courier New"/>
+          <w:color w:val="6AAB73"/>
+          <w:sz w:val="20"/>
+          <w:szCs w:val="20"/>
+          <w:lang w:eastAsia="pt-BR"/>
+        </w:rPr>
+        <w:t>a</w:t>
+      </w:r>
+      <w:proofErr w:type="spellEnd"/>
+      <w:r>
+        <w:rPr>
+          <w:rFonts w:ascii="Courier New" w:eastAsia="Times New Roman" w:hAnsi="Courier New" w:cs="Courier New"/>
+          <w:color w:val="6AAB73"/>
+          <w:sz w:val="20"/>
+          <w:szCs w:val="20"/>
+          <w:lang w:eastAsia="pt-BR"/>
+        </w:rPr>
+        <w:t xml:space="preserve"> praia"</w:t>
+      </w:r>
+      <w:r>
+        <w:rPr>
+          <w:rFonts w:ascii="Courier New" w:eastAsia="Times New Roman" w:hAnsi="Courier New" w:cs="Courier New"/>
+          <w:color w:val="BCBEC4"/>
+          <w:sz w:val="20"/>
+          <w:szCs w:val="20"/>
+          <w:lang w:eastAsia="pt-BR"/>
+        </w:rPr>
+        <w:t>)</w:t>
+      </w:r>
+      <w:r>
+        <w:rPr>
+          <w:rFonts w:ascii="Courier New" w:eastAsia="Times New Roman" w:hAnsi="Courier New" w:cs="Courier New"/>
+          <w:color w:val="BCBEC4"/>
+          <w:sz w:val="20"/>
+          <w:szCs w:val="20"/>
+          <w:lang w:eastAsia="pt-BR"/>
+        </w:rPr>
+        <w:br/>
+        <w:t xml:space="preserve">    }</w:t>
+      </w:r>
+      <w:proofErr w:type="spellStart"/>
+      <w:r>
+        <w:rPr>
+          <w:rFonts w:ascii="Courier New" w:eastAsia="Times New Roman" w:hAnsi="Courier New" w:cs="Courier New"/>
+          <w:color w:val="CF8E6D"/>
+          <w:sz w:val="20"/>
+          <w:szCs w:val="20"/>
+          <w:lang w:eastAsia="pt-BR"/>
+        </w:rPr>
+        <w:t>else</w:t>
+      </w:r>
+      <w:proofErr w:type="spellEnd"/>
+      <w:r>
+        <w:rPr>
+          <w:rFonts w:ascii="Courier New" w:eastAsia="Times New Roman" w:hAnsi="Courier New" w:cs="Courier New"/>
+          <w:color w:val="CF8E6D"/>
+          <w:sz w:val="20"/>
+          <w:szCs w:val="20"/>
+          <w:lang w:eastAsia="pt-BR"/>
+        </w:rPr>
+        <w:t xml:space="preserve"> </w:t>
+      </w:r>
+      <w:r>
+        <w:rPr>
+          <w:rFonts w:ascii="Courier New" w:eastAsia="Times New Roman" w:hAnsi="Courier New" w:cs="Courier New"/>
+          <w:color w:val="BCBEC4"/>
+          <w:sz w:val="20"/>
+          <w:szCs w:val="20"/>
+          <w:lang w:eastAsia="pt-BR"/>
+        </w:rPr>
+        <w:t>{</w:t>
+      </w:r>
+      <w:r>
+        <w:rPr>
+          <w:rFonts w:ascii="Courier New" w:eastAsia="Times New Roman" w:hAnsi="Courier New" w:cs="Courier New"/>
+          <w:color w:val="BCBEC4"/>
+          <w:sz w:val="20"/>
+          <w:szCs w:val="20"/>
+          <w:lang w:eastAsia="pt-BR"/>
+        </w:rPr>
+        <w:br/>
+        <w:t xml:space="preserve">        </w:t>
+      </w:r>
+      <w:proofErr w:type="spellStart"/>
+      <w:r>
+        <w:rPr>
+          <w:rFonts w:ascii="Courier New" w:eastAsia="Times New Roman" w:hAnsi="Courier New" w:cs="Courier New"/>
+          <w:i/>
+          <w:iCs/>
+          <w:color w:val="BCBEC4"/>
+          <w:sz w:val="20"/>
+          <w:szCs w:val="20"/>
+          <w:lang w:eastAsia="pt-BR"/>
+        </w:rPr>
+        <w:t>println</w:t>
+      </w:r>
+      <w:proofErr w:type="spellEnd"/>
+      <w:r>
+        <w:rPr>
+          <w:rFonts w:ascii="Courier New" w:eastAsia="Times New Roman" w:hAnsi="Courier New" w:cs="Courier New"/>
+          <w:color w:val="BCBEC4"/>
+          <w:sz w:val="20"/>
+          <w:szCs w:val="20"/>
+          <w:lang w:eastAsia="pt-BR"/>
+        </w:rPr>
+        <w:t>(</w:t>
+      </w:r>
+      <w:r>
+        <w:rPr>
+          <w:rFonts w:ascii="Courier New" w:eastAsia="Times New Roman" w:hAnsi="Courier New" w:cs="Courier New"/>
+          <w:color w:val="6AAB73"/>
+          <w:sz w:val="20"/>
+          <w:szCs w:val="20"/>
+          <w:lang w:eastAsia="pt-BR"/>
+        </w:rPr>
+        <w:t xml:space="preserve">"O tempo não </w:t>
+      </w:r>
+      <w:proofErr w:type="spellStart"/>
+      <w:r>
+        <w:rPr>
+          <w:rFonts w:ascii="Courier New" w:eastAsia="Times New Roman" w:hAnsi="Courier New" w:cs="Courier New"/>
+          <w:color w:val="6AAB73"/>
+          <w:sz w:val="20"/>
+          <w:szCs w:val="20"/>
+          <w:lang w:eastAsia="pt-BR"/>
+        </w:rPr>
+        <w:t>esta</w:t>
+      </w:r>
+      <w:proofErr w:type="spellEnd"/>
+      <w:r>
+        <w:rPr>
+          <w:rFonts w:ascii="Courier New" w:eastAsia="Times New Roman" w:hAnsi="Courier New" w:cs="Courier New"/>
+          <w:color w:val="6AAB73"/>
+          <w:sz w:val="20"/>
+          <w:szCs w:val="20"/>
+          <w:lang w:eastAsia="pt-BR"/>
+        </w:rPr>
+        <w:t xml:space="preserve"> legal para praia hoje."</w:t>
+      </w:r>
+      <w:r>
+        <w:rPr>
+          <w:rFonts w:ascii="Courier New" w:eastAsia="Times New Roman" w:hAnsi="Courier New" w:cs="Courier New"/>
+          <w:color w:val="BCBEC4"/>
+          <w:sz w:val="20"/>
+          <w:szCs w:val="20"/>
+          <w:lang w:eastAsia="pt-BR"/>
+        </w:rPr>
+        <w:t>)</w:t>
+      </w:r>
+      <w:r>
+        <w:rPr>
+          <w:rFonts w:ascii="Courier New" w:eastAsia="Times New Roman" w:hAnsi="Courier New" w:cs="Courier New"/>
+          <w:color w:val="BCBEC4"/>
+          <w:sz w:val="20"/>
+          <w:szCs w:val="20"/>
+          <w:lang w:eastAsia="pt-BR"/>
+        </w:rPr>
+        <w:br/>
+        <w:t xml:space="preserve">    }</w:t>
+      </w:r>
+      <w:r>
+        <w:rPr>
+          <w:rFonts w:ascii="Courier New" w:eastAsia="Times New Roman" w:hAnsi="Courier New" w:cs="Courier New"/>
+          <w:color w:val="BCBEC4"/>
+          <w:sz w:val="20"/>
+          <w:szCs w:val="20"/>
+          <w:lang w:eastAsia="pt-BR"/>
+        </w:rPr>
+        <w:br/>
+        <w:t>}</w:t>
+      </w:r>
+    </w:p>
+    <w:p/>
+    <w:p>
+      <w:r>
+        <w:t>Outro teste usando apenas a variável condição</w:t>
+      </w:r>
+    </w:p>
+    <w:p>
+      <w:pPr>
+        <w:shd w:val="clear" w:color="auto" w:fill="1E1F22"/>
+        <w:tabs>
+          <w:tab w:val="left" w:pos="916"/>
+          <w:tab w:val="left" w:pos="1832"/>
+          <w:tab w:val="left" w:pos="2748"/>
+          <w:tab w:val="left" w:pos="3664"/>
+          <w:tab w:val="left" w:pos="4580"/>
+          <w:tab w:val="left" w:pos="5496"/>
+          <w:tab w:val="left" w:pos="6412"/>
+          <w:tab w:val="left" w:pos="7328"/>
+          <w:tab w:val="left" w:pos="8244"/>
+          <w:tab w:val="left" w:pos="9160"/>
+          <w:tab w:val="left" w:pos="10076"/>
+          <w:tab w:val="left" w:pos="10992"/>
+          <w:tab w:val="left" w:pos="11908"/>
+          <w:tab w:val="left" w:pos="12824"/>
+          <w:tab w:val="left" w:pos="13740"/>
+          <w:tab w:val="left" w:pos="14656"/>
+        </w:tabs>
+        <w:spacing w:after="0" w:line="240" w:lineRule="auto"/>
+        <w:rPr>
+          <w:rFonts w:ascii="Courier New" w:eastAsia="Times New Roman" w:hAnsi="Courier New" w:cs="Courier New"/>
+          <w:color w:val="BCBEC4"/>
+          <w:sz w:val="20"/>
+          <w:szCs w:val="20"/>
+          <w:lang w:eastAsia="pt-BR"/>
+        </w:rPr>
+      </w:pPr>
+      <w:r>
+        <w:rPr>
+          <w:rFonts w:ascii="Courier New" w:eastAsia="Times New Roman" w:hAnsi="Courier New" w:cs="Courier New"/>
+          <w:color w:val="CF8E6D"/>
+          <w:sz w:val="20"/>
+          <w:szCs w:val="20"/>
+          <w:lang w:eastAsia="pt-BR"/>
+        </w:rPr>
+        <w:t xml:space="preserve">val </w:t>
+      </w:r>
+      <w:proofErr w:type="spellStart"/>
+      <w:r>
+        <w:rPr>
+          <w:rFonts w:ascii="Courier New" w:eastAsia="Times New Roman" w:hAnsi="Courier New" w:cs="Courier New"/>
+          <w:color w:val="BCBEC4"/>
+          <w:sz w:val="20"/>
+          <w:szCs w:val="20"/>
+          <w:lang w:eastAsia="pt-BR"/>
+        </w:rPr>
+        <w:t>notaAluno</w:t>
+      </w:r>
+      <w:proofErr w:type="spellEnd"/>
+      <w:r>
+        <w:rPr>
+          <w:rFonts w:ascii="Courier New" w:eastAsia="Times New Roman" w:hAnsi="Courier New" w:cs="Courier New"/>
+          <w:color w:val="BCBEC4"/>
+          <w:sz w:val="20"/>
+          <w:szCs w:val="20"/>
+          <w:lang w:eastAsia="pt-BR"/>
+        </w:rPr>
+        <w:t xml:space="preserve"> = </w:t>
+      </w:r>
+      <w:r>
+        <w:rPr>
+          <w:rFonts w:ascii="Courier New" w:eastAsia="Times New Roman" w:hAnsi="Courier New" w:cs="Courier New"/>
+          <w:color w:val="2AACB8"/>
+          <w:sz w:val="20"/>
+          <w:szCs w:val="20"/>
+          <w:lang w:eastAsia="pt-BR"/>
+        </w:rPr>
+        <w:t>7</w:t>
+      </w:r>
+      <w:r>
+        <w:rPr>
+          <w:rFonts w:ascii="Courier New" w:eastAsia="Times New Roman" w:hAnsi="Courier New" w:cs="Courier New"/>
+          <w:color w:val="2AACB8"/>
+          <w:sz w:val="20"/>
+          <w:szCs w:val="20"/>
+          <w:lang w:eastAsia="pt-BR"/>
+        </w:rPr>
+        <w:br/>
+      </w:r>
+      <w:r>
+        <w:rPr>
+          <w:rFonts w:ascii="Courier New" w:eastAsia="Times New Roman" w:hAnsi="Courier New" w:cs="Courier New"/>
+          <w:color w:val="CF8E6D"/>
+          <w:sz w:val="20"/>
+          <w:szCs w:val="20"/>
+          <w:lang w:eastAsia="pt-BR"/>
+        </w:rPr>
+        <w:t xml:space="preserve">val </w:t>
+      </w:r>
+      <w:proofErr w:type="spellStart"/>
+      <w:r>
+        <w:rPr>
+          <w:rFonts w:ascii="Courier New" w:eastAsia="Times New Roman" w:hAnsi="Courier New" w:cs="Courier New"/>
+          <w:color w:val="BCBEC4"/>
+          <w:sz w:val="20"/>
+          <w:szCs w:val="20"/>
+          <w:lang w:eastAsia="pt-BR"/>
+        </w:rPr>
+        <w:t>condicao</w:t>
+      </w:r>
+      <w:proofErr w:type="spellEnd"/>
+      <w:r>
+        <w:rPr>
+          <w:rFonts w:ascii="Courier New" w:eastAsia="Times New Roman" w:hAnsi="Courier New" w:cs="Courier New"/>
+          <w:color w:val="BCBEC4"/>
+          <w:sz w:val="20"/>
+          <w:szCs w:val="20"/>
+          <w:lang w:eastAsia="pt-BR"/>
+        </w:rPr>
+        <w:t xml:space="preserve"> = </w:t>
+      </w:r>
+      <w:proofErr w:type="spellStart"/>
+      <w:r>
+        <w:rPr>
+          <w:rFonts w:ascii="Courier New" w:eastAsia="Times New Roman" w:hAnsi="Courier New" w:cs="Courier New"/>
+          <w:color w:val="BCBEC4"/>
+          <w:sz w:val="20"/>
+          <w:szCs w:val="20"/>
+          <w:lang w:eastAsia="pt-BR"/>
+        </w:rPr>
+        <w:t>notaAluno</w:t>
+      </w:r>
+      <w:proofErr w:type="spellEnd"/>
+      <w:r>
+        <w:rPr>
+          <w:rFonts w:ascii="Courier New" w:eastAsia="Times New Roman" w:hAnsi="Courier New" w:cs="Courier New"/>
+          <w:color w:val="BCBEC4"/>
+          <w:sz w:val="20"/>
+          <w:szCs w:val="20"/>
+          <w:lang w:eastAsia="pt-BR"/>
+        </w:rPr>
+        <w:t xml:space="preserve"> &gt;= </w:t>
+      </w:r>
+      <w:r>
+        <w:rPr>
+          <w:rFonts w:ascii="Courier New" w:eastAsia="Times New Roman" w:hAnsi="Courier New" w:cs="Courier New"/>
+          <w:color w:val="2AACB8"/>
+          <w:sz w:val="20"/>
+          <w:szCs w:val="20"/>
+          <w:lang w:eastAsia="pt-BR"/>
+        </w:rPr>
+        <w:t xml:space="preserve">6 </w:t>
+      </w:r>
+      <w:r>
+        <w:rPr>
+          <w:rFonts w:ascii="Courier New" w:eastAsia="Times New Roman" w:hAnsi="Courier New" w:cs="Courier New"/>
+          <w:color w:val="7A7E85"/>
+          <w:sz w:val="20"/>
+          <w:szCs w:val="20"/>
+          <w:lang w:eastAsia="pt-BR"/>
+        </w:rPr>
+        <w:t xml:space="preserve">// Nota do aluno é maior ou igual a 6? isso vai retornar um </w:t>
+      </w:r>
+      <w:proofErr w:type="spellStart"/>
+      <w:r>
+        <w:rPr>
+          <w:rFonts w:ascii="Courier New" w:eastAsia="Times New Roman" w:hAnsi="Courier New" w:cs="Courier New"/>
+          <w:color w:val="7A7E85"/>
+          <w:sz w:val="20"/>
+          <w:szCs w:val="20"/>
+          <w:lang w:eastAsia="pt-BR"/>
+        </w:rPr>
+        <w:t>True</w:t>
+      </w:r>
+      <w:proofErr w:type="spellEnd"/>
+      <w:r>
+        <w:rPr>
+          <w:rFonts w:ascii="Courier New" w:eastAsia="Times New Roman" w:hAnsi="Courier New" w:cs="Courier New"/>
+          <w:color w:val="7A7E85"/>
+          <w:sz w:val="20"/>
+          <w:szCs w:val="20"/>
+          <w:lang w:eastAsia="pt-BR"/>
+        </w:rPr>
+        <w:t xml:space="preserve"> ou False</w:t>
+      </w:r>
+      <w:r>
+        <w:rPr>
+          <w:rFonts w:ascii="Courier New" w:eastAsia="Times New Roman" w:hAnsi="Courier New" w:cs="Courier New"/>
+          <w:color w:val="7A7E85"/>
+          <w:sz w:val="20"/>
+          <w:szCs w:val="20"/>
+          <w:lang w:eastAsia="pt-BR"/>
+        </w:rPr>
+        <w:br/>
+        <w:t xml:space="preserve">// e logo em baixo vamos confirmar se devemos entrar no </w:t>
+      </w:r>
+      <w:proofErr w:type="spellStart"/>
+      <w:r>
+        <w:rPr>
+          <w:rFonts w:ascii="Courier New" w:eastAsia="Times New Roman" w:hAnsi="Courier New" w:cs="Courier New"/>
+          <w:color w:val="7A7E85"/>
+          <w:sz w:val="20"/>
+          <w:szCs w:val="20"/>
+          <w:lang w:eastAsia="pt-BR"/>
+        </w:rPr>
+        <w:t>if</w:t>
+      </w:r>
+      <w:proofErr w:type="spellEnd"/>
+      <w:r>
+        <w:rPr>
+          <w:rFonts w:ascii="Courier New" w:eastAsia="Times New Roman" w:hAnsi="Courier New" w:cs="Courier New"/>
+          <w:color w:val="7A7E85"/>
+          <w:sz w:val="20"/>
+          <w:szCs w:val="20"/>
+          <w:lang w:eastAsia="pt-BR"/>
+        </w:rPr>
+        <w:t xml:space="preserve"> ou não</w:t>
+      </w:r>
+      <w:r>
+        <w:rPr>
+          <w:rFonts w:ascii="Courier New" w:eastAsia="Times New Roman" w:hAnsi="Courier New" w:cs="Courier New"/>
+          <w:color w:val="7A7E85"/>
+          <w:sz w:val="20"/>
+          <w:szCs w:val="20"/>
+          <w:lang w:eastAsia="pt-BR"/>
+        </w:rPr>
+        <w:br/>
+      </w:r>
+      <w:proofErr w:type="spellStart"/>
+      <w:r>
+        <w:rPr>
+          <w:rFonts w:ascii="Courier New" w:eastAsia="Times New Roman" w:hAnsi="Courier New" w:cs="Courier New"/>
+          <w:color w:val="CF8E6D"/>
+          <w:sz w:val="20"/>
+          <w:szCs w:val="20"/>
+          <w:lang w:eastAsia="pt-BR"/>
+        </w:rPr>
+        <w:t>if</w:t>
+      </w:r>
+      <w:proofErr w:type="spellEnd"/>
+      <w:r>
+        <w:rPr>
+          <w:rFonts w:ascii="Courier New" w:eastAsia="Times New Roman" w:hAnsi="Courier New" w:cs="Courier New"/>
+          <w:color w:val="CF8E6D"/>
+          <w:sz w:val="20"/>
+          <w:szCs w:val="20"/>
+          <w:lang w:eastAsia="pt-BR"/>
+        </w:rPr>
+        <w:t xml:space="preserve"> </w:t>
+      </w:r>
+      <w:r>
+        <w:rPr>
+          <w:rFonts w:ascii="Courier New" w:eastAsia="Times New Roman" w:hAnsi="Courier New" w:cs="Courier New"/>
+          <w:color w:val="BCBEC4"/>
+          <w:sz w:val="20"/>
+          <w:szCs w:val="20"/>
+          <w:lang w:eastAsia="pt-BR"/>
+        </w:rPr>
+        <w:t>(</w:t>
+      </w:r>
+      <w:proofErr w:type="spellStart"/>
+      <w:r>
+        <w:rPr>
+          <w:rFonts w:ascii="Courier New" w:eastAsia="Times New Roman" w:hAnsi="Courier New" w:cs="Courier New"/>
+          <w:color w:val="BCBEC4"/>
+          <w:sz w:val="20"/>
+          <w:szCs w:val="20"/>
+          <w:lang w:eastAsia="pt-BR"/>
+        </w:rPr>
+        <w:t>condicao</w:t>
+      </w:r>
+      <w:proofErr w:type="spellEnd"/>
+      <w:r>
+        <w:rPr>
+          <w:rFonts w:ascii="Courier New" w:eastAsia="Times New Roman" w:hAnsi="Courier New" w:cs="Courier New"/>
+          <w:color w:val="BCBEC4"/>
+          <w:sz w:val="20"/>
+          <w:szCs w:val="20"/>
+          <w:lang w:eastAsia="pt-BR"/>
+        </w:rPr>
+        <w:t>) {</w:t>
+      </w:r>
+      <w:r>
+        <w:rPr>
+          <w:rFonts w:ascii="Courier New" w:eastAsia="Times New Roman" w:hAnsi="Courier New" w:cs="Courier New"/>
+          <w:color w:val="BCBEC4"/>
+          <w:sz w:val="20"/>
+          <w:szCs w:val="20"/>
+          <w:lang w:eastAsia="pt-BR"/>
+        </w:rPr>
+        <w:br/>
+        <w:t xml:space="preserve">    </w:t>
+      </w:r>
+      <w:proofErr w:type="spellStart"/>
+      <w:r>
+        <w:rPr>
+          <w:rFonts w:ascii="Courier New" w:eastAsia="Times New Roman" w:hAnsi="Courier New" w:cs="Courier New"/>
+          <w:i/>
+          <w:iCs/>
+          <w:color w:val="BCBEC4"/>
+          <w:sz w:val="20"/>
+          <w:szCs w:val="20"/>
+          <w:lang w:eastAsia="pt-BR"/>
+        </w:rPr>
+        <w:t>println</w:t>
+      </w:r>
+      <w:proofErr w:type="spellEnd"/>
+      <w:r>
+        <w:rPr>
+          <w:rFonts w:ascii="Courier New" w:eastAsia="Times New Roman" w:hAnsi="Courier New" w:cs="Courier New"/>
+          <w:color w:val="BCBEC4"/>
+          <w:sz w:val="20"/>
+          <w:szCs w:val="20"/>
+          <w:lang w:eastAsia="pt-BR"/>
+        </w:rPr>
+        <w:t>(</w:t>
+      </w:r>
+      <w:r>
+        <w:rPr>
+          <w:rFonts w:ascii="Courier New" w:eastAsia="Times New Roman" w:hAnsi="Courier New" w:cs="Courier New"/>
+          <w:color w:val="6AAB73"/>
+          <w:sz w:val="20"/>
+          <w:szCs w:val="20"/>
+          <w:lang w:eastAsia="pt-BR"/>
+        </w:rPr>
+        <w:t>"Aprovado"</w:t>
+      </w:r>
+      <w:r>
+        <w:rPr>
+          <w:rFonts w:ascii="Courier New" w:eastAsia="Times New Roman" w:hAnsi="Courier New" w:cs="Courier New"/>
+          <w:color w:val="BCBEC4"/>
+          <w:sz w:val="20"/>
+          <w:szCs w:val="20"/>
+          <w:lang w:eastAsia="pt-BR"/>
+        </w:rPr>
+        <w:t>)</w:t>
+      </w:r>
+      <w:r>
+        <w:rPr>
+          <w:rFonts w:ascii="Courier New" w:eastAsia="Times New Roman" w:hAnsi="Courier New" w:cs="Courier New"/>
+          <w:color w:val="BCBEC4"/>
+          <w:sz w:val="20"/>
+          <w:szCs w:val="20"/>
+          <w:lang w:eastAsia="pt-BR"/>
+        </w:rPr>
+        <w:br/>
+        <w:t>}</w:t>
+      </w:r>
+      <w:proofErr w:type="spellStart"/>
+      <w:r>
+        <w:rPr>
+          <w:rFonts w:ascii="Courier New" w:eastAsia="Times New Roman" w:hAnsi="Courier New" w:cs="Courier New"/>
+          <w:color w:val="CF8E6D"/>
+          <w:sz w:val="20"/>
+          <w:szCs w:val="20"/>
+          <w:lang w:eastAsia="pt-BR"/>
+        </w:rPr>
+        <w:t>else</w:t>
+      </w:r>
+      <w:proofErr w:type="spellEnd"/>
+      <w:r>
+        <w:rPr>
+          <w:rFonts w:ascii="Courier New" w:eastAsia="Times New Roman" w:hAnsi="Courier New" w:cs="Courier New"/>
+          <w:color w:val="BCBEC4"/>
+          <w:sz w:val="20"/>
+          <w:szCs w:val="20"/>
+          <w:lang w:eastAsia="pt-BR"/>
+        </w:rPr>
+        <w:t>{</w:t>
+      </w:r>
+      <w:r>
+        <w:rPr>
+          <w:rFonts w:ascii="Courier New" w:eastAsia="Times New Roman" w:hAnsi="Courier New" w:cs="Courier New"/>
+          <w:color w:val="BCBEC4"/>
+          <w:sz w:val="20"/>
+          <w:szCs w:val="20"/>
+          <w:lang w:eastAsia="pt-BR"/>
+        </w:rPr>
+        <w:br/>
+        <w:t xml:space="preserve">    </w:t>
+      </w:r>
+      <w:proofErr w:type="spellStart"/>
+      <w:r>
+        <w:rPr>
+          <w:rFonts w:ascii="Courier New" w:eastAsia="Times New Roman" w:hAnsi="Courier New" w:cs="Courier New"/>
+          <w:i/>
+          <w:iCs/>
+          <w:color w:val="BCBEC4"/>
+          <w:sz w:val="20"/>
+          <w:szCs w:val="20"/>
+          <w:lang w:eastAsia="pt-BR"/>
+        </w:rPr>
+        <w:t>println</w:t>
+      </w:r>
+      <w:proofErr w:type="spellEnd"/>
+      <w:r>
+        <w:rPr>
+          <w:rFonts w:ascii="Courier New" w:eastAsia="Times New Roman" w:hAnsi="Courier New" w:cs="Courier New"/>
+          <w:color w:val="BCBEC4"/>
+          <w:sz w:val="20"/>
+          <w:szCs w:val="20"/>
+          <w:lang w:eastAsia="pt-BR"/>
+        </w:rPr>
+        <w:t>(</w:t>
+      </w:r>
+      <w:r>
+        <w:rPr>
+          <w:rFonts w:ascii="Courier New" w:eastAsia="Times New Roman" w:hAnsi="Courier New" w:cs="Courier New"/>
+          <w:color w:val="6AAB73"/>
+          <w:sz w:val="20"/>
+          <w:szCs w:val="20"/>
+          <w:lang w:eastAsia="pt-BR"/>
+        </w:rPr>
+        <w:t>"Reprovado"</w:t>
+      </w:r>
+      <w:r>
+        <w:rPr>
+          <w:rFonts w:ascii="Courier New" w:eastAsia="Times New Roman" w:hAnsi="Courier New" w:cs="Courier New"/>
+          <w:color w:val="BCBEC4"/>
+          <w:sz w:val="20"/>
+          <w:szCs w:val="20"/>
+          <w:lang w:eastAsia="pt-BR"/>
+        </w:rPr>
+        <w:t>)</w:t>
+      </w:r>
+      <w:r>
+        <w:rPr>
+          <w:rFonts w:ascii="Courier New" w:eastAsia="Times New Roman" w:hAnsi="Courier New" w:cs="Courier New"/>
+          <w:color w:val="BCBEC4"/>
+          <w:sz w:val="20"/>
+          <w:szCs w:val="20"/>
+          <w:lang w:eastAsia="pt-BR"/>
+        </w:rPr>
+        <w:br/>
+        <w:t>}</w:t>
+      </w:r>
+      <w:r>
+        <w:rPr>
+          <w:rFonts w:ascii="Courier New" w:eastAsia="Times New Roman" w:hAnsi="Courier New" w:cs="Courier New"/>
+          <w:color w:val="BCBEC4"/>
+          <w:sz w:val="20"/>
+          <w:szCs w:val="20"/>
+          <w:lang w:eastAsia="pt-BR"/>
+        </w:rPr>
+        <w:br/>
+      </w:r>
+      <w:r>
+        <w:rPr>
+          <w:rFonts w:ascii="Courier New" w:eastAsia="Times New Roman" w:hAnsi="Courier New" w:cs="Courier New"/>
+          <w:color w:val="BCBEC4"/>
+          <w:sz w:val="20"/>
+          <w:szCs w:val="20"/>
+          <w:lang w:eastAsia="pt-BR"/>
+        </w:rPr>
+        <w:br/>
+      </w:r>
+      <w:proofErr w:type="spellStart"/>
+      <w:r>
+        <w:rPr>
+          <w:rFonts w:ascii="Courier New" w:eastAsia="Times New Roman" w:hAnsi="Courier New" w:cs="Courier New"/>
+          <w:i/>
+          <w:iCs/>
+          <w:color w:val="BCBEC4"/>
+          <w:sz w:val="20"/>
+          <w:szCs w:val="20"/>
+          <w:lang w:eastAsia="pt-BR"/>
+        </w:rPr>
+        <w:t>println</w:t>
+      </w:r>
+      <w:proofErr w:type="spellEnd"/>
+      <w:r>
+        <w:rPr>
+          <w:rFonts w:ascii="Courier New" w:eastAsia="Times New Roman" w:hAnsi="Courier New" w:cs="Courier New"/>
+          <w:color w:val="BCBEC4"/>
+          <w:sz w:val="20"/>
+          <w:szCs w:val="20"/>
+          <w:lang w:eastAsia="pt-BR"/>
+        </w:rPr>
+        <w:t>(</w:t>
+      </w:r>
+      <w:proofErr w:type="spellStart"/>
+      <w:r>
+        <w:rPr>
+          <w:rFonts w:ascii="Courier New" w:eastAsia="Times New Roman" w:hAnsi="Courier New" w:cs="Courier New"/>
+          <w:color w:val="BCBEC4"/>
+          <w:sz w:val="20"/>
+          <w:szCs w:val="20"/>
+          <w:lang w:eastAsia="pt-BR"/>
+        </w:rPr>
+        <w:t>condicao</w:t>
+      </w:r>
+      <w:proofErr w:type="spellEnd"/>
+      <w:r>
+        <w:rPr>
+          <w:rFonts w:ascii="Courier New" w:eastAsia="Times New Roman" w:hAnsi="Courier New" w:cs="Courier New"/>
+          <w:color w:val="BCBEC4"/>
+          <w:sz w:val="20"/>
+          <w:szCs w:val="20"/>
+          <w:lang w:eastAsia="pt-BR"/>
+        </w:rPr>
+        <w:t>)</w:t>
+      </w:r>
+      <w:r>
+        <w:rPr>
+          <w:rFonts w:ascii="Courier New" w:eastAsia="Times New Roman" w:hAnsi="Courier New" w:cs="Courier New"/>
+          <w:color w:val="BCBEC4"/>
+          <w:sz w:val="20"/>
+          <w:szCs w:val="20"/>
+          <w:lang w:eastAsia="pt-BR"/>
+        </w:rPr>
+        <w:t xml:space="preserve"> </w:t>
+      </w:r>
+    </w:p>
+    <w:p>
+      <w:pPr>
+        <w:shd w:val="clear" w:color="auto" w:fill="1E1F22"/>
+        <w:tabs>
+          <w:tab w:val="left" w:pos="916"/>
+          <w:tab w:val="left" w:pos="1832"/>
+          <w:tab w:val="left" w:pos="2748"/>
+          <w:tab w:val="left" w:pos="3664"/>
+          <w:tab w:val="left" w:pos="4580"/>
+          <w:tab w:val="left" w:pos="5496"/>
+          <w:tab w:val="left" w:pos="6412"/>
+          <w:tab w:val="left" w:pos="7328"/>
+          <w:tab w:val="left" w:pos="8244"/>
+          <w:tab w:val="left" w:pos="9160"/>
+          <w:tab w:val="left" w:pos="10076"/>
+          <w:tab w:val="left" w:pos="10992"/>
+          <w:tab w:val="left" w:pos="11908"/>
+          <w:tab w:val="left" w:pos="12824"/>
+          <w:tab w:val="left" w:pos="13740"/>
+          <w:tab w:val="left" w:pos="14656"/>
+        </w:tabs>
+        <w:spacing w:after="0" w:line="240" w:lineRule="auto"/>
+        <w:rPr>
+          <w:rFonts w:ascii="Courier New" w:eastAsia="Times New Roman" w:hAnsi="Courier New" w:cs="Courier New"/>
+          <w:color w:val="BCBEC4"/>
+          <w:sz w:val="20"/>
+          <w:szCs w:val="20"/>
+          <w:lang w:eastAsia="pt-BR"/>
+        </w:rPr>
+      </w:pPr>
+    </w:p>
+    <w:p>
+      <w:pPr>
+        <w:shd w:val="clear" w:color="auto" w:fill="1E1F22"/>
+        <w:tabs>
+          <w:tab w:val="left" w:pos="916"/>
+          <w:tab w:val="left" w:pos="1832"/>
+          <w:tab w:val="left" w:pos="2748"/>
+          <w:tab w:val="left" w:pos="3664"/>
+          <w:tab w:val="left" w:pos="4580"/>
+          <w:tab w:val="left" w:pos="5496"/>
+          <w:tab w:val="left" w:pos="6412"/>
+          <w:tab w:val="left" w:pos="7328"/>
+          <w:tab w:val="left" w:pos="8244"/>
+          <w:tab w:val="left" w:pos="9160"/>
+          <w:tab w:val="left" w:pos="10076"/>
+          <w:tab w:val="left" w:pos="10992"/>
+          <w:tab w:val="left" w:pos="11908"/>
+          <w:tab w:val="left" w:pos="12824"/>
+          <w:tab w:val="left" w:pos="13740"/>
+          <w:tab w:val="left" w:pos="14656"/>
+        </w:tabs>
+        <w:spacing w:after="0" w:line="240" w:lineRule="auto"/>
+        <w:rPr>
+          <w:rFonts w:ascii="Courier New" w:eastAsia="Times New Roman" w:hAnsi="Courier New" w:cs="Courier New"/>
+          <w:color w:val="BCBEC4"/>
+          <w:sz w:val="20"/>
+          <w:szCs w:val="20"/>
+          <w:lang w:eastAsia="pt-BR"/>
+        </w:rPr>
+      </w:pPr>
+      <w:r>
+        <w:rPr>
+          <w:rFonts w:ascii="Courier New" w:eastAsia="Times New Roman" w:hAnsi="Courier New" w:cs="Courier New"/>
+          <w:color w:val="BCBEC4"/>
+          <w:sz w:val="20"/>
+          <w:szCs w:val="20"/>
+          <w:lang w:eastAsia="pt-BR"/>
+        </w:rPr>
+        <w:t>Out: Aprovado</w:t>
+      </w:r>
+    </w:p>
+    <w:p>
+      <w:pPr>
+        <w:shd w:val="clear" w:color="auto" w:fill="1E1F22"/>
+        <w:tabs>
+          <w:tab w:val="left" w:pos="916"/>
+          <w:tab w:val="left" w:pos="1832"/>
+          <w:tab w:val="left" w:pos="2748"/>
+          <w:tab w:val="left" w:pos="3664"/>
+          <w:tab w:val="left" w:pos="4580"/>
+          <w:tab w:val="left" w:pos="5496"/>
+          <w:tab w:val="left" w:pos="6412"/>
+          <w:tab w:val="left" w:pos="7328"/>
+          <w:tab w:val="left" w:pos="8244"/>
+          <w:tab w:val="left" w:pos="9160"/>
+          <w:tab w:val="left" w:pos="10076"/>
+          <w:tab w:val="left" w:pos="10992"/>
+          <w:tab w:val="left" w:pos="11908"/>
+          <w:tab w:val="left" w:pos="12824"/>
+          <w:tab w:val="left" w:pos="13740"/>
+          <w:tab w:val="left" w:pos="14656"/>
+        </w:tabs>
+        <w:spacing w:after="0" w:line="240" w:lineRule="auto"/>
+        <w:rPr>
+          <w:rFonts w:ascii="Courier New" w:eastAsia="Times New Roman" w:hAnsi="Courier New" w:cs="Courier New"/>
+          <w:color w:val="BCBEC4"/>
+          <w:sz w:val="20"/>
+          <w:szCs w:val="20"/>
+          <w:lang w:eastAsia="pt-BR"/>
+        </w:rPr>
+      </w:pPr>
+      <w:proofErr w:type="spellStart"/>
+      <w:r>
+        <w:rPr>
+          <w:rFonts w:ascii="Courier New" w:eastAsia="Times New Roman" w:hAnsi="Courier New" w:cs="Courier New"/>
+          <w:color w:val="BCBEC4"/>
+          <w:sz w:val="20"/>
+          <w:szCs w:val="20"/>
+          <w:lang w:eastAsia="pt-BR"/>
+        </w:rPr>
+        <w:t>True</w:t>
+      </w:r>
+      <w:proofErr w:type="spellEnd"/>
+    </w:p>
+    <w:p/>
+    <w:p>
+      <w:pPr>
+        <w:pStyle w:val="Ttulo2"/>
+      </w:pPr>
+      <w:proofErr w:type="spellStart"/>
+      <w:r>
+        <w:t>If</w:t>
+      </w:r>
+      <w:proofErr w:type="spellEnd"/>
+      <w:r>
+        <w:t xml:space="preserve"> com IN</w:t>
+      </w:r>
+    </w:p>
+    <w:p/>
+    <w:p>
+      <w:pPr>
+        <w:shd w:val="clear" w:color="auto" w:fill="1E1F22"/>
+        <w:tabs>
+          <w:tab w:val="left" w:pos="916"/>
+          <w:tab w:val="left" w:pos="1832"/>
+          <w:tab w:val="left" w:pos="2748"/>
+          <w:tab w:val="left" w:pos="3664"/>
+          <w:tab w:val="left" w:pos="4580"/>
+          <w:tab w:val="left" w:pos="5496"/>
+          <w:tab w:val="left" w:pos="6412"/>
+          <w:tab w:val="left" w:pos="7328"/>
+          <w:tab w:val="left" w:pos="8244"/>
+          <w:tab w:val="left" w:pos="9160"/>
+          <w:tab w:val="left" w:pos="10076"/>
+          <w:tab w:val="left" w:pos="10992"/>
+          <w:tab w:val="left" w:pos="11908"/>
+          <w:tab w:val="left" w:pos="12824"/>
+          <w:tab w:val="left" w:pos="13740"/>
+          <w:tab w:val="left" w:pos="14656"/>
+        </w:tabs>
+        <w:spacing w:after="0" w:line="240" w:lineRule="auto"/>
+        <w:rPr>
+          <w:rFonts w:ascii="Courier New" w:eastAsia="Times New Roman" w:hAnsi="Courier New" w:cs="Courier New"/>
+          <w:color w:val="BCBEC4"/>
+          <w:sz w:val="20"/>
+          <w:szCs w:val="20"/>
+          <w:lang w:eastAsia="pt-BR"/>
+        </w:rPr>
+      </w:pPr>
+      <w:r>
+        <w:rPr>
+          <w:rFonts w:ascii="Courier New" w:eastAsia="Times New Roman" w:hAnsi="Courier New" w:cs="Courier New"/>
+          <w:color w:val="7A7E85"/>
+          <w:sz w:val="20"/>
+          <w:szCs w:val="20"/>
+          <w:lang w:eastAsia="pt-BR"/>
+        </w:rPr>
+        <w:t>//////////////////////// IF COM IN ////////////////</w:t>
+      </w:r>
+      <w:r>
+        <w:rPr>
+          <w:rFonts w:ascii="Courier New" w:eastAsia="Times New Roman" w:hAnsi="Courier New" w:cs="Courier New"/>
+          <w:color w:val="7A7E85"/>
+          <w:sz w:val="20"/>
+          <w:szCs w:val="20"/>
+          <w:lang w:eastAsia="pt-BR"/>
+        </w:rPr>
+        <w:br/>
+      </w:r>
+      <w:r>
+        <w:rPr>
+          <w:rFonts w:ascii="Courier New" w:eastAsia="Times New Roman" w:hAnsi="Courier New" w:cs="Courier New"/>
+          <w:color w:val="7A7E85"/>
+          <w:sz w:val="20"/>
+          <w:szCs w:val="20"/>
+          <w:lang w:eastAsia="pt-BR"/>
+        </w:rPr>
+        <w:br/>
+        <w:t>// Observa que o IN ele diz assim</w:t>
+      </w:r>
+      <w:r>
+        <w:rPr>
+          <w:rFonts w:ascii="Courier New" w:eastAsia="Times New Roman" w:hAnsi="Courier New" w:cs="Courier New"/>
+          <w:color w:val="7A7E85"/>
+          <w:sz w:val="20"/>
+          <w:szCs w:val="20"/>
+          <w:lang w:eastAsia="pt-BR"/>
+        </w:rPr>
+        <w:br/>
+        <w:t xml:space="preserve">// Se a </w:t>
+      </w:r>
+      <w:proofErr w:type="spellStart"/>
+      <w:r>
+        <w:rPr>
+          <w:rFonts w:ascii="Courier New" w:eastAsia="Times New Roman" w:hAnsi="Courier New" w:cs="Courier New"/>
+          <w:color w:val="7A7E85"/>
+          <w:sz w:val="20"/>
+          <w:szCs w:val="20"/>
+          <w:lang w:eastAsia="pt-BR"/>
+        </w:rPr>
+        <w:t>opcao</w:t>
+      </w:r>
+      <w:proofErr w:type="spellEnd"/>
+      <w:r>
+        <w:rPr>
+          <w:rFonts w:ascii="Courier New" w:eastAsia="Times New Roman" w:hAnsi="Courier New" w:cs="Courier New"/>
+          <w:color w:val="7A7E85"/>
+          <w:sz w:val="20"/>
+          <w:szCs w:val="20"/>
+          <w:lang w:eastAsia="pt-BR"/>
+        </w:rPr>
+        <w:t xml:space="preserve"> estiver </w:t>
+      </w:r>
+      <w:proofErr w:type="gramStart"/>
+      <w:r>
+        <w:rPr>
+          <w:rFonts w:ascii="Courier New" w:eastAsia="Times New Roman" w:hAnsi="Courier New" w:cs="Courier New"/>
+          <w:color w:val="7A7E85"/>
+          <w:sz w:val="20"/>
+          <w:szCs w:val="20"/>
+          <w:lang w:eastAsia="pt-BR"/>
+        </w:rPr>
+        <w:t>em</w:t>
+      </w:r>
+      <w:r>
+        <w:rPr>
+          <w:rFonts w:ascii="Courier New" w:eastAsia="Times New Roman" w:hAnsi="Courier New" w:cs="Courier New"/>
+          <w:color w:val="7A7E85"/>
+          <w:sz w:val="20"/>
+          <w:szCs w:val="20"/>
+          <w:lang w:eastAsia="pt-BR"/>
+        </w:rPr>
+        <w:t>(</w:t>
+      </w:r>
+      <w:proofErr w:type="gramEnd"/>
+      <w:r>
+        <w:rPr>
+          <w:rFonts w:ascii="Courier New" w:eastAsia="Times New Roman" w:hAnsi="Courier New" w:cs="Courier New"/>
+          <w:color w:val="7A7E85"/>
+          <w:sz w:val="20"/>
+          <w:szCs w:val="20"/>
+          <w:lang w:eastAsia="pt-BR"/>
+        </w:rPr>
+        <w:t xml:space="preserve">IN) 1 </w:t>
+      </w:r>
+      <w:proofErr w:type="spellStart"/>
+      <w:r>
+        <w:rPr>
+          <w:rFonts w:ascii="Courier New" w:eastAsia="Times New Roman" w:hAnsi="Courier New" w:cs="Courier New"/>
+          <w:color w:val="7A7E85"/>
+          <w:sz w:val="20"/>
+          <w:szCs w:val="20"/>
+          <w:lang w:eastAsia="pt-BR"/>
+        </w:rPr>
+        <w:t>ate</w:t>
+      </w:r>
+      <w:proofErr w:type="spellEnd"/>
+      <w:r>
+        <w:rPr>
+          <w:rFonts w:ascii="Courier New" w:eastAsia="Times New Roman" w:hAnsi="Courier New" w:cs="Courier New"/>
+          <w:color w:val="7A7E85"/>
+          <w:sz w:val="20"/>
+          <w:szCs w:val="20"/>
+          <w:lang w:eastAsia="pt-BR"/>
+        </w:rPr>
+        <w:t xml:space="preserve"> 3</w:t>
+      </w:r>
+      <w:r>
+        <w:rPr>
+          <w:rFonts w:ascii="Courier New" w:eastAsia="Times New Roman" w:hAnsi="Courier New" w:cs="Courier New"/>
+          <w:color w:val="7A7E85"/>
+          <w:sz w:val="20"/>
+          <w:szCs w:val="20"/>
+          <w:lang w:eastAsia="pt-BR"/>
+        </w:rPr>
+        <w:br/>
+      </w:r>
+      <w:r>
+        <w:rPr>
+          <w:rFonts w:ascii="Courier New" w:eastAsia="Times New Roman" w:hAnsi="Courier New" w:cs="Courier New"/>
+          <w:color w:val="CF8E6D"/>
+          <w:sz w:val="20"/>
+          <w:szCs w:val="20"/>
+          <w:lang w:eastAsia="pt-BR"/>
+        </w:rPr>
+        <w:t xml:space="preserve">var </w:t>
+      </w:r>
+      <w:proofErr w:type="spellStart"/>
+      <w:r>
+        <w:rPr>
+          <w:rFonts w:ascii="Courier New" w:eastAsia="Times New Roman" w:hAnsi="Courier New" w:cs="Courier New"/>
+          <w:color w:val="BCBEC4"/>
+          <w:sz w:val="20"/>
+          <w:szCs w:val="20"/>
+          <w:lang w:eastAsia="pt-BR"/>
+        </w:rPr>
+        <w:t>opcao</w:t>
+      </w:r>
+      <w:proofErr w:type="spellEnd"/>
+      <w:r>
+        <w:rPr>
+          <w:rFonts w:ascii="Courier New" w:eastAsia="Times New Roman" w:hAnsi="Courier New" w:cs="Courier New"/>
+          <w:color w:val="BCBEC4"/>
+          <w:sz w:val="20"/>
+          <w:szCs w:val="20"/>
+          <w:lang w:eastAsia="pt-BR"/>
+        </w:rPr>
+        <w:t xml:space="preserve"> = </w:t>
+      </w:r>
+      <w:r>
+        <w:rPr>
+          <w:rFonts w:ascii="Courier New" w:eastAsia="Times New Roman" w:hAnsi="Courier New" w:cs="Courier New"/>
+          <w:color w:val="2AACB8"/>
+          <w:sz w:val="20"/>
+          <w:szCs w:val="20"/>
+          <w:lang w:eastAsia="pt-BR"/>
+        </w:rPr>
+        <w:t>4</w:t>
+      </w:r>
+      <w:r>
+        <w:rPr>
+          <w:rFonts w:ascii="Courier New" w:eastAsia="Times New Roman" w:hAnsi="Courier New" w:cs="Courier New"/>
+          <w:color w:val="2AACB8"/>
+          <w:sz w:val="20"/>
+          <w:szCs w:val="20"/>
+          <w:lang w:eastAsia="pt-BR"/>
+        </w:rPr>
+        <w:br/>
+      </w:r>
+      <w:proofErr w:type="spellStart"/>
+      <w:r>
+        <w:rPr>
+          <w:rFonts w:ascii="Courier New" w:eastAsia="Times New Roman" w:hAnsi="Courier New" w:cs="Courier New"/>
+          <w:color w:val="CF8E6D"/>
+          <w:sz w:val="20"/>
+          <w:szCs w:val="20"/>
+          <w:lang w:eastAsia="pt-BR"/>
+        </w:rPr>
+        <w:t>if</w:t>
+      </w:r>
+      <w:proofErr w:type="spellEnd"/>
+      <w:r>
+        <w:rPr>
+          <w:rFonts w:ascii="Courier New" w:eastAsia="Times New Roman" w:hAnsi="Courier New" w:cs="Courier New"/>
+          <w:color w:val="CF8E6D"/>
+          <w:sz w:val="20"/>
+          <w:szCs w:val="20"/>
+          <w:lang w:eastAsia="pt-BR"/>
+        </w:rPr>
+        <w:t xml:space="preserve"> </w:t>
+      </w:r>
+      <w:r>
+        <w:rPr>
+          <w:rFonts w:ascii="Courier New" w:eastAsia="Times New Roman" w:hAnsi="Courier New" w:cs="Courier New"/>
+          <w:color w:val="BCBEC4"/>
+          <w:sz w:val="20"/>
+          <w:szCs w:val="20"/>
+          <w:lang w:eastAsia="pt-BR"/>
+        </w:rPr>
+        <w:t>(</w:t>
+      </w:r>
+      <w:proofErr w:type="spellStart"/>
+      <w:r>
+        <w:rPr>
+          <w:rFonts w:ascii="Courier New" w:eastAsia="Times New Roman" w:hAnsi="Courier New" w:cs="Courier New"/>
+          <w:color w:val="BCBEC4"/>
+          <w:sz w:val="20"/>
+          <w:szCs w:val="20"/>
+          <w:lang w:eastAsia="pt-BR"/>
+        </w:rPr>
+        <w:t>opcao</w:t>
+      </w:r>
+      <w:proofErr w:type="spellEnd"/>
+      <w:r>
+        <w:rPr>
+          <w:rFonts w:ascii="Courier New" w:eastAsia="Times New Roman" w:hAnsi="Courier New" w:cs="Courier New"/>
+          <w:color w:val="BCBEC4"/>
+          <w:sz w:val="20"/>
+          <w:szCs w:val="20"/>
+          <w:lang w:eastAsia="pt-BR"/>
+        </w:rPr>
+        <w:t xml:space="preserve"> </w:t>
+      </w:r>
+      <w:r>
+        <w:rPr>
+          <w:rFonts w:ascii="Courier New" w:eastAsia="Times New Roman" w:hAnsi="Courier New" w:cs="Courier New"/>
+          <w:color w:val="CF8E6D"/>
+          <w:sz w:val="20"/>
+          <w:szCs w:val="20"/>
+          <w:lang w:eastAsia="pt-BR"/>
+        </w:rPr>
+        <w:t xml:space="preserve">in </w:t>
+      </w:r>
+      <w:r>
+        <w:rPr>
+          <w:rFonts w:ascii="Courier New" w:eastAsia="Times New Roman" w:hAnsi="Courier New" w:cs="Courier New"/>
+          <w:color w:val="2AACB8"/>
+          <w:sz w:val="20"/>
+          <w:szCs w:val="20"/>
+          <w:lang w:eastAsia="pt-BR"/>
+        </w:rPr>
+        <w:t>1</w:t>
+      </w:r>
+      <w:r>
+        <w:rPr>
+          <w:rFonts w:ascii="Courier New" w:eastAsia="Times New Roman" w:hAnsi="Courier New" w:cs="Courier New"/>
+          <w:color w:val="BCBEC4"/>
+          <w:sz w:val="20"/>
+          <w:szCs w:val="20"/>
+          <w:lang w:eastAsia="pt-BR"/>
+        </w:rPr>
+        <w:t>..</w:t>
+      </w:r>
+      <w:r>
+        <w:rPr>
+          <w:rFonts w:ascii="Courier New" w:eastAsia="Times New Roman" w:hAnsi="Courier New" w:cs="Courier New"/>
+          <w:color w:val="2AACB8"/>
+          <w:sz w:val="20"/>
+          <w:szCs w:val="20"/>
+          <w:lang w:eastAsia="pt-BR"/>
+        </w:rPr>
+        <w:t>3</w:t>
+      </w:r>
+      <w:r>
+        <w:rPr>
+          <w:rFonts w:ascii="Courier New" w:eastAsia="Times New Roman" w:hAnsi="Courier New" w:cs="Courier New"/>
+          <w:color w:val="BCBEC4"/>
+          <w:sz w:val="20"/>
+          <w:szCs w:val="20"/>
+          <w:lang w:eastAsia="pt-BR"/>
+        </w:rPr>
+        <w:t>) {</w:t>
+      </w:r>
+      <w:r>
+        <w:rPr>
+          <w:rFonts w:ascii="Courier New" w:eastAsia="Times New Roman" w:hAnsi="Courier New" w:cs="Courier New"/>
+          <w:color w:val="BCBEC4"/>
+          <w:sz w:val="20"/>
+          <w:szCs w:val="20"/>
+          <w:lang w:eastAsia="pt-BR"/>
+        </w:rPr>
+        <w:br/>
+        <w:t xml:space="preserve">    </w:t>
+      </w:r>
+      <w:proofErr w:type="spellStart"/>
+      <w:r>
+        <w:rPr>
+          <w:rFonts w:ascii="Courier New" w:eastAsia="Times New Roman" w:hAnsi="Courier New" w:cs="Courier New"/>
+          <w:i/>
+          <w:iCs/>
+          <w:color w:val="BCBEC4"/>
+          <w:sz w:val="20"/>
+          <w:szCs w:val="20"/>
+          <w:lang w:eastAsia="pt-BR"/>
+        </w:rPr>
+        <w:t>println</w:t>
+      </w:r>
+      <w:proofErr w:type="spellEnd"/>
+      <w:r>
+        <w:rPr>
+          <w:rFonts w:ascii="Courier New" w:eastAsia="Times New Roman" w:hAnsi="Courier New" w:cs="Courier New"/>
+          <w:color w:val="BCBEC4"/>
+          <w:sz w:val="20"/>
+          <w:szCs w:val="20"/>
+          <w:lang w:eastAsia="pt-BR"/>
+        </w:rPr>
+        <w:t>(</w:t>
+      </w:r>
+      <w:r>
+        <w:rPr>
+          <w:rFonts w:ascii="Courier New" w:eastAsia="Times New Roman" w:hAnsi="Courier New" w:cs="Courier New"/>
+          <w:color w:val="6AAB73"/>
+          <w:sz w:val="20"/>
+          <w:szCs w:val="20"/>
+          <w:lang w:eastAsia="pt-BR"/>
+        </w:rPr>
+        <w:t>"</w:t>
+      </w:r>
+      <w:proofErr w:type="spellStart"/>
+      <w:r>
+        <w:rPr>
+          <w:rFonts w:ascii="Courier New" w:eastAsia="Times New Roman" w:hAnsi="Courier New" w:cs="Courier New"/>
+          <w:color w:val="6AAB73"/>
+          <w:sz w:val="20"/>
+          <w:szCs w:val="20"/>
+          <w:lang w:eastAsia="pt-BR"/>
+        </w:rPr>
+        <w:t>Cartao</w:t>
+      </w:r>
+      <w:proofErr w:type="spellEnd"/>
+      <w:r>
+        <w:rPr>
+          <w:rFonts w:ascii="Courier New" w:eastAsia="Times New Roman" w:hAnsi="Courier New" w:cs="Courier New"/>
+          <w:color w:val="6AAB73"/>
+          <w:sz w:val="20"/>
+          <w:szCs w:val="20"/>
+          <w:lang w:eastAsia="pt-BR"/>
+        </w:rPr>
+        <w:t xml:space="preserve"> de credito"</w:t>
+      </w:r>
+      <w:r>
+        <w:rPr>
+          <w:rFonts w:ascii="Courier New" w:eastAsia="Times New Roman" w:hAnsi="Courier New" w:cs="Courier New"/>
+          <w:color w:val="BCBEC4"/>
+          <w:sz w:val="20"/>
+          <w:szCs w:val="20"/>
+          <w:lang w:eastAsia="pt-BR"/>
+        </w:rPr>
+        <w:t>)</w:t>
+      </w:r>
+      <w:r>
+        <w:rPr>
+          <w:rFonts w:ascii="Courier New" w:eastAsia="Times New Roman" w:hAnsi="Courier New" w:cs="Courier New"/>
+          <w:color w:val="BCBEC4"/>
+          <w:sz w:val="20"/>
+          <w:szCs w:val="20"/>
+          <w:lang w:eastAsia="pt-BR"/>
+        </w:rPr>
+        <w:br/>
+        <w:t>}</w:t>
+      </w:r>
+      <w:proofErr w:type="spellStart"/>
+      <w:r>
+        <w:rPr>
+          <w:rFonts w:ascii="Courier New" w:eastAsia="Times New Roman" w:hAnsi="Courier New" w:cs="Courier New"/>
+          <w:color w:val="CF8E6D"/>
+          <w:sz w:val="20"/>
+          <w:szCs w:val="20"/>
+          <w:lang w:eastAsia="pt-BR"/>
+        </w:rPr>
+        <w:t>else</w:t>
+      </w:r>
+      <w:proofErr w:type="spellEnd"/>
+      <w:r>
+        <w:rPr>
+          <w:rFonts w:ascii="Courier New" w:eastAsia="Times New Roman" w:hAnsi="Courier New" w:cs="Courier New"/>
+          <w:color w:val="CF8E6D"/>
+          <w:sz w:val="20"/>
+          <w:szCs w:val="20"/>
+          <w:lang w:eastAsia="pt-BR"/>
+        </w:rPr>
+        <w:t xml:space="preserve"> </w:t>
+      </w:r>
+      <w:proofErr w:type="spellStart"/>
+      <w:r>
+        <w:rPr>
+          <w:rFonts w:ascii="Courier New" w:eastAsia="Times New Roman" w:hAnsi="Courier New" w:cs="Courier New"/>
+          <w:color w:val="CF8E6D"/>
+          <w:sz w:val="20"/>
+          <w:szCs w:val="20"/>
+          <w:lang w:eastAsia="pt-BR"/>
+        </w:rPr>
+        <w:t>if</w:t>
+      </w:r>
+      <w:proofErr w:type="spellEnd"/>
+      <w:r>
+        <w:rPr>
+          <w:rFonts w:ascii="Courier New" w:eastAsia="Times New Roman" w:hAnsi="Courier New" w:cs="Courier New"/>
+          <w:color w:val="CF8E6D"/>
+          <w:sz w:val="20"/>
+          <w:szCs w:val="20"/>
+          <w:lang w:eastAsia="pt-BR"/>
+        </w:rPr>
+        <w:t xml:space="preserve"> </w:t>
+      </w:r>
+      <w:r>
+        <w:rPr>
+          <w:rFonts w:ascii="Courier New" w:eastAsia="Times New Roman" w:hAnsi="Courier New" w:cs="Courier New"/>
+          <w:color w:val="BCBEC4"/>
+          <w:sz w:val="20"/>
+          <w:szCs w:val="20"/>
+          <w:lang w:eastAsia="pt-BR"/>
+        </w:rPr>
+        <w:t>(</w:t>
+      </w:r>
+      <w:proofErr w:type="spellStart"/>
+      <w:r>
+        <w:rPr>
+          <w:rFonts w:ascii="Courier New" w:eastAsia="Times New Roman" w:hAnsi="Courier New" w:cs="Courier New"/>
+          <w:color w:val="BCBEC4"/>
+          <w:sz w:val="20"/>
+          <w:szCs w:val="20"/>
+          <w:lang w:eastAsia="pt-BR"/>
+        </w:rPr>
+        <w:t>opcao</w:t>
+      </w:r>
+      <w:proofErr w:type="spellEnd"/>
+      <w:r>
+        <w:rPr>
+          <w:rFonts w:ascii="Courier New" w:eastAsia="Times New Roman" w:hAnsi="Courier New" w:cs="Courier New"/>
+          <w:color w:val="BCBEC4"/>
+          <w:sz w:val="20"/>
+          <w:szCs w:val="20"/>
+          <w:lang w:eastAsia="pt-BR"/>
+        </w:rPr>
+        <w:t xml:space="preserve"> </w:t>
+      </w:r>
+      <w:r>
+        <w:rPr>
+          <w:rFonts w:ascii="Courier New" w:eastAsia="Times New Roman" w:hAnsi="Courier New" w:cs="Courier New"/>
+          <w:color w:val="CF8E6D"/>
+          <w:sz w:val="20"/>
+          <w:szCs w:val="20"/>
+          <w:lang w:eastAsia="pt-BR"/>
+        </w:rPr>
+        <w:t xml:space="preserve">in </w:t>
+      </w:r>
+      <w:r>
+        <w:rPr>
+          <w:rFonts w:ascii="Courier New" w:eastAsia="Times New Roman" w:hAnsi="Courier New" w:cs="Courier New"/>
+          <w:color w:val="2AACB8"/>
+          <w:sz w:val="20"/>
+          <w:szCs w:val="20"/>
+          <w:lang w:eastAsia="pt-BR"/>
+        </w:rPr>
+        <w:t>4</w:t>
+      </w:r>
+      <w:r>
+        <w:rPr>
+          <w:rFonts w:ascii="Courier New" w:eastAsia="Times New Roman" w:hAnsi="Courier New" w:cs="Courier New"/>
+          <w:color w:val="BCBEC4"/>
+          <w:sz w:val="20"/>
+          <w:szCs w:val="20"/>
+          <w:lang w:eastAsia="pt-BR"/>
+        </w:rPr>
+        <w:t>..</w:t>
+      </w:r>
+      <w:r>
+        <w:rPr>
+          <w:rFonts w:ascii="Courier New" w:eastAsia="Times New Roman" w:hAnsi="Courier New" w:cs="Courier New"/>
+          <w:color w:val="2AACB8"/>
+          <w:sz w:val="20"/>
+          <w:szCs w:val="20"/>
+          <w:lang w:eastAsia="pt-BR"/>
+        </w:rPr>
+        <w:t>5</w:t>
+      </w:r>
+      <w:r>
+        <w:rPr>
+          <w:rFonts w:ascii="Courier New" w:eastAsia="Times New Roman" w:hAnsi="Courier New" w:cs="Courier New"/>
+          <w:color w:val="BCBEC4"/>
+          <w:sz w:val="20"/>
+          <w:szCs w:val="20"/>
+          <w:lang w:eastAsia="pt-BR"/>
+        </w:rPr>
+        <w:t>){</w:t>
+      </w:r>
+      <w:r>
+        <w:rPr>
+          <w:rFonts w:ascii="Courier New" w:eastAsia="Times New Roman" w:hAnsi="Courier New" w:cs="Courier New"/>
+          <w:color w:val="BCBEC4"/>
+          <w:sz w:val="20"/>
+          <w:szCs w:val="20"/>
+          <w:lang w:eastAsia="pt-BR"/>
+        </w:rPr>
+        <w:br/>
+        <w:t xml:space="preserve">    </w:t>
+      </w:r>
+      <w:proofErr w:type="spellStart"/>
+      <w:r>
+        <w:rPr>
+          <w:rFonts w:ascii="Courier New" w:eastAsia="Times New Roman" w:hAnsi="Courier New" w:cs="Courier New"/>
+          <w:i/>
+          <w:iCs/>
+          <w:color w:val="BCBEC4"/>
+          <w:sz w:val="20"/>
+          <w:szCs w:val="20"/>
+          <w:lang w:eastAsia="pt-BR"/>
+        </w:rPr>
+        <w:t>println</w:t>
+      </w:r>
+      <w:proofErr w:type="spellEnd"/>
+      <w:r>
+        <w:rPr>
+          <w:rFonts w:ascii="Courier New" w:eastAsia="Times New Roman" w:hAnsi="Courier New" w:cs="Courier New"/>
+          <w:color w:val="BCBEC4"/>
+          <w:sz w:val="20"/>
+          <w:szCs w:val="20"/>
+          <w:lang w:eastAsia="pt-BR"/>
+        </w:rPr>
+        <w:t>(</w:t>
+      </w:r>
+      <w:r>
+        <w:rPr>
+          <w:rFonts w:ascii="Courier New" w:eastAsia="Times New Roman" w:hAnsi="Courier New" w:cs="Courier New"/>
+          <w:color w:val="6AAB73"/>
+          <w:sz w:val="20"/>
+          <w:szCs w:val="20"/>
+          <w:lang w:eastAsia="pt-BR"/>
+        </w:rPr>
+        <w:t>"Pagamento com dinheiro"</w:t>
+      </w:r>
+      <w:r>
+        <w:rPr>
+          <w:rFonts w:ascii="Courier New" w:eastAsia="Times New Roman" w:hAnsi="Courier New" w:cs="Courier New"/>
+          <w:color w:val="BCBEC4"/>
+          <w:sz w:val="20"/>
+          <w:szCs w:val="20"/>
+          <w:lang w:eastAsia="pt-BR"/>
+        </w:rPr>
+        <w:t>)</w:t>
+      </w:r>
+      <w:r>
+        <w:rPr>
+          <w:rFonts w:ascii="Courier New" w:eastAsia="Times New Roman" w:hAnsi="Courier New" w:cs="Courier New"/>
+          <w:color w:val="BCBEC4"/>
+          <w:sz w:val="20"/>
+          <w:szCs w:val="20"/>
+          <w:lang w:eastAsia="pt-BR"/>
+        </w:rPr>
+        <w:br/>
+        <w:t>}</w:t>
+      </w:r>
+      <w:proofErr w:type="spellStart"/>
+      <w:r>
+        <w:rPr>
+          <w:rFonts w:ascii="Courier New" w:eastAsia="Times New Roman" w:hAnsi="Courier New" w:cs="Courier New"/>
+          <w:color w:val="CF8E6D"/>
+          <w:sz w:val="20"/>
+          <w:szCs w:val="20"/>
+          <w:lang w:eastAsia="pt-BR"/>
+        </w:rPr>
+        <w:t>else</w:t>
+      </w:r>
+      <w:proofErr w:type="spellEnd"/>
+      <w:r>
+        <w:rPr>
+          <w:rFonts w:ascii="Courier New" w:eastAsia="Times New Roman" w:hAnsi="Courier New" w:cs="Courier New"/>
+          <w:color w:val="CF8E6D"/>
+          <w:sz w:val="20"/>
+          <w:szCs w:val="20"/>
+          <w:lang w:eastAsia="pt-BR"/>
+        </w:rPr>
+        <w:t xml:space="preserve"> </w:t>
+      </w:r>
+      <w:r>
+        <w:rPr>
+          <w:rFonts w:ascii="Courier New" w:eastAsia="Times New Roman" w:hAnsi="Courier New" w:cs="Courier New"/>
+          <w:color w:val="BCBEC4"/>
+          <w:sz w:val="20"/>
+          <w:szCs w:val="20"/>
+          <w:lang w:eastAsia="pt-BR"/>
+        </w:rPr>
+        <w:t>{</w:t>
+      </w:r>
+      <w:r>
+        <w:rPr>
+          <w:rFonts w:ascii="Courier New" w:eastAsia="Times New Roman" w:hAnsi="Courier New" w:cs="Courier New"/>
+          <w:color w:val="BCBEC4"/>
+          <w:sz w:val="20"/>
+          <w:szCs w:val="20"/>
+          <w:lang w:eastAsia="pt-BR"/>
+        </w:rPr>
+        <w:br/>
+        <w:t xml:space="preserve">    </w:t>
+      </w:r>
+      <w:proofErr w:type="spellStart"/>
+      <w:r>
+        <w:rPr>
+          <w:rFonts w:ascii="Courier New" w:eastAsia="Times New Roman" w:hAnsi="Courier New" w:cs="Courier New"/>
+          <w:i/>
+          <w:iCs/>
+          <w:color w:val="BCBEC4"/>
+          <w:sz w:val="20"/>
+          <w:szCs w:val="20"/>
+          <w:lang w:eastAsia="pt-BR"/>
+        </w:rPr>
+        <w:t>println</w:t>
+      </w:r>
+      <w:proofErr w:type="spellEnd"/>
+      <w:r>
+        <w:rPr>
+          <w:rFonts w:ascii="Courier New" w:eastAsia="Times New Roman" w:hAnsi="Courier New" w:cs="Courier New"/>
+          <w:color w:val="BCBEC4"/>
+          <w:sz w:val="20"/>
+          <w:szCs w:val="20"/>
+          <w:lang w:eastAsia="pt-BR"/>
+        </w:rPr>
+        <w:t>(</w:t>
+      </w:r>
+      <w:r>
+        <w:rPr>
+          <w:rFonts w:ascii="Courier New" w:eastAsia="Times New Roman" w:hAnsi="Courier New" w:cs="Courier New"/>
+          <w:color w:val="6AAB73"/>
+          <w:sz w:val="20"/>
+          <w:szCs w:val="20"/>
+          <w:lang w:eastAsia="pt-BR"/>
+        </w:rPr>
+        <w:t>"</w:t>
+      </w:r>
+      <w:proofErr w:type="spellStart"/>
+      <w:r>
+        <w:rPr>
+          <w:rFonts w:ascii="Courier New" w:eastAsia="Times New Roman" w:hAnsi="Courier New" w:cs="Courier New"/>
+          <w:color w:val="6AAB73"/>
+          <w:sz w:val="20"/>
+          <w:szCs w:val="20"/>
+          <w:lang w:eastAsia="pt-BR"/>
+        </w:rPr>
+        <w:t>Opcao</w:t>
+      </w:r>
+      <w:proofErr w:type="spellEnd"/>
+      <w:r>
+        <w:rPr>
+          <w:rFonts w:ascii="Courier New" w:eastAsia="Times New Roman" w:hAnsi="Courier New" w:cs="Courier New"/>
+          <w:color w:val="6AAB73"/>
+          <w:sz w:val="20"/>
+          <w:szCs w:val="20"/>
+          <w:lang w:eastAsia="pt-BR"/>
+        </w:rPr>
+        <w:t xml:space="preserve"> invalida."</w:t>
+      </w:r>
+      <w:r>
+        <w:rPr>
+          <w:rFonts w:ascii="Courier New" w:eastAsia="Times New Roman" w:hAnsi="Courier New" w:cs="Courier New"/>
+          <w:color w:val="BCBEC4"/>
+          <w:sz w:val="20"/>
+          <w:szCs w:val="20"/>
+          <w:lang w:eastAsia="pt-BR"/>
+        </w:rPr>
+        <w:t>)</w:t>
+      </w:r>
+      <w:r>
+        <w:rPr>
+          <w:rFonts w:ascii="Courier New" w:eastAsia="Times New Roman" w:hAnsi="Courier New" w:cs="Courier New"/>
+          <w:color w:val="BCBEC4"/>
+          <w:sz w:val="20"/>
+          <w:szCs w:val="20"/>
+          <w:lang w:eastAsia="pt-BR"/>
+        </w:rPr>
+        <w:br/>
+        <w:t>}</w:t>
+      </w:r>
+    </w:p>
+    <w:p>
+      <w:r>
+        <w:t xml:space="preserve">Saída: </w:t>
+      </w:r>
+      <w:r>
+        <w:t>Pagamento com dinheiro</w:t>
+      </w:r>
+    </w:p>
+    <w:p/>
+    <w:p/>
+    <w:p>
+      <w:pPr>
+        <w:pStyle w:val="Ttulo2"/>
+      </w:pPr>
+      <w:r>
+        <w:lastRenderedPageBreak/>
+        <w:t>WHEN Lembrar do Switch</w:t>
+      </w:r>
+    </w:p>
+    <w:p/>
+    <w:p>
+      <w:pPr>
+        <w:shd w:val="clear" w:color="auto" w:fill="1E1F22"/>
+        <w:tabs>
+          <w:tab w:val="left" w:pos="916"/>
+          <w:tab w:val="left" w:pos="1832"/>
+          <w:tab w:val="left" w:pos="2748"/>
+          <w:tab w:val="left" w:pos="3664"/>
+          <w:tab w:val="left" w:pos="4580"/>
+          <w:tab w:val="left" w:pos="5496"/>
+          <w:tab w:val="left" w:pos="6412"/>
+          <w:tab w:val="left" w:pos="7328"/>
+          <w:tab w:val="left" w:pos="8244"/>
+          <w:tab w:val="left" w:pos="9160"/>
+          <w:tab w:val="left" w:pos="10076"/>
+          <w:tab w:val="left" w:pos="10992"/>
+          <w:tab w:val="left" w:pos="11908"/>
+          <w:tab w:val="left" w:pos="12824"/>
+          <w:tab w:val="left" w:pos="13740"/>
+          <w:tab w:val="left" w:pos="14656"/>
+        </w:tabs>
+        <w:spacing w:after="0" w:line="240" w:lineRule="auto"/>
+        <w:rPr>
+          <w:rFonts w:ascii="Courier New" w:eastAsia="Times New Roman" w:hAnsi="Courier New" w:cs="Courier New"/>
+          <w:color w:val="BCBEC4"/>
+          <w:sz w:val="20"/>
+          <w:szCs w:val="20"/>
+          <w:lang w:eastAsia="pt-BR"/>
+        </w:rPr>
+      </w:pPr>
+      <w:proofErr w:type="spellStart"/>
+      <w:r>
+        <w:rPr>
+          <w:rFonts w:ascii="Courier New" w:eastAsia="Times New Roman" w:hAnsi="Courier New" w:cs="Courier New"/>
+          <w:color w:val="CF8E6D"/>
+          <w:sz w:val="20"/>
+          <w:szCs w:val="20"/>
+          <w:lang w:eastAsia="pt-BR"/>
+        </w:rPr>
+        <w:t>package</w:t>
+      </w:r>
+      <w:proofErr w:type="spellEnd"/>
+      <w:r>
+        <w:rPr>
+          <w:rFonts w:ascii="Courier New" w:eastAsia="Times New Roman" w:hAnsi="Courier New" w:cs="Courier New"/>
+          <w:color w:val="CF8E6D"/>
+          <w:sz w:val="20"/>
+          <w:szCs w:val="20"/>
+          <w:lang w:eastAsia="pt-BR"/>
+        </w:rPr>
+        <w:t xml:space="preserve"> </w:t>
+      </w:r>
+      <w:proofErr w:type="spellStart"/>
+      <w:r>
+        <w:rPr>
+          <w:rFonts w:ascii="Courier New" w:eastAsia="Times New Roman" w:hAnsi="Courier New" w:cs="Courier New"/>
+          <w:color w:val="BCBEC4"/>
+          <w:sz w:val="20"/>
+          <w:szCs w:val="20"/>
+          <w:lang w:eastAsia="pt-BR"/>
+        </w:rPr>
+        <w:t>EstruturasCondicionais</w:t>
+      </w:r>
+      <w:proofErr w:type="spellEnd"/>
+      <w:r>
+        <w:rPr>
+          <w:rFonts w:ascii="Courier New" w:eastAsia="Times New Roman" w:hAnsi="Courier New" w:cs="Courier New"/>
+          <w:color w:val="BCBEC4"/>
+          <w:sz w:val="20"/>
+          <w:szCs w:val="20"/>
+          <w:lang w:eastAsia="pt-BR"/>
+        </w:rPr>
+        <w:br/>
+      </w:r>
+      <w:r>
+        <w:rPr>
+          <w:rFonts w:ascii="Courier New" w:eastAsia="Times New Roman" w:hAnsi="Courier New" w:cs="Courier New"/>
+          <w:color w:val="BCBEC4"/>
+          <w:sz w:val="20"/>
+          <w:szCs w:val="20"/>
+          <w:lang w:eastAsia="pt-BR"/>
+        </w:rPr>
+        <w:br/>
+      </w:r>
+      <w:proofErr w:type="spellStart"/>
+      <w:r>
+        <w:rPr>
+          <w:rFonts w:ascii="Courier New" w:eastAsia="Times New Roman" w:hAnsi="Courier New" w:cs="Courier New"/>
+          <w:color w:val="CF8E6D"/>
+          <w:sz w:val="20"/>
+          <w:szCs w:val="20"/>
+          <w:lang w:eastAsia="pt-BR"/>
+        </w:rPr>
+        <w:t>fun</w:t>
+      </w:r>
+      <w:proofErr w:type="spellEnd"/>
+      <w:r>
+        <w:rPr>
+          <w:rFonts w:ascii="Courier New" w:eastAsia="Times New Roman" w:hAnsi="Courier New" w:cs="Courier New"/>
+          <w:color w:val="CF8E6D"/>
+          <w:sz w:val="20"/>
+          <w:szCs w:val="20"/>
+          <w:lang w:eastAsia="pt-BR"/>
+        </w:rPr>
+        <w:t xml:space="preserve"> </w:t>
+      </w:r>
+      <w:proofErr w:type="gramStart"/>
+      <w:r>
+        <w:rPr>
+          <w:rFonts w:ascii="Courier New" w:eastAsia="Times New Roman" w:hAnsi="Courier New" w:cs="Courier New"/>
+          <w:color w:val="56A8F5"/>
+          <w:sz w:val="20"/>
+          <w:szCs w:val="20"/>
+          <w:lang w:eastAsia="pt-BR"/>
+        </w:rPr>
+        <w:t>main</w:t>
+      </w:r>
+      <w:r>
+        <w:rPr>
+          <w:rFonts w:ascii="Courier New" w:eastAsia="Times New Roman" w:hAnsi="Courier New" w:cs="Courier New"/>
+          <w:color w:val="BCBEC4"/>
+          <w:sz w:val="20"/>
+          <w:szCs w:val="20"/>
+          <w:lang w:eastAsia="pt-BR"/>
+        </w:rPr>
+        <w:t>(</w:t>
+      </w:r>
+      <w:proofErr w:type="gramEnd"/>
+      <w:r>
+        <w:rPr>
+          <w:rFonts w:ascii="Courier New" w:eastAsia="Times New Roman" w:hAnsi="Courier New" w:cs="Courier New"/>
+          <w:color w:val="BCBEC4"/>
+          <w:sz w:val="20"/>
+          <w:szCs w:val="20"/>
+          <w:lang w:eastAsia="pt-BR"/>
+        </w:rPr>
+        <w:t>) {</w:t>
+      </w:r>
+      <w:r>
+        <w:rPr>
+          <w:rFonts w:ascii="Courier New" w:eastAsia="Times New Roman" w:hAnsi="Courier New" w:cs="Courier New"/>
+          <w:color w:val="BCBEC4"/>
+          <w:sz w:val="20"/>
+          <w:szCs w:val="20"/>
+          <w:lang w:eastAsia="pt-BR"/>
+        </w:rPr>
+        <w:br/>
+        <w:t xml:space="preserve">    </w:t>
+      </w:r>
+      <w:r>
+        <w:rPr>
+          <w:rFonts w:ascii="Courier New" w:eastAsia="Times New Roman" w:hAnsi="Courier New" w:cs="Courier New"/>
+          <w:color w:val="CF8E6D"/>
+          <w:sz w:val="20"/>
+          <w:szCs w:val="20"/>
+          <w:lang w:eastAsia="pt-BR"/>
+        </w:rPr>
+        <w:t xml:space="preserve">val </w:t>
+      </w:r>
+      <w:proofErr w:type="spellStart"/>
+      <w:r>
+        <w:rPr>
+          <w:rFonts w:ascii="Courier New" w:eastAsia="Times New Roman" w:hAnsi="Courier New" w:cs="Courier New"/>
+          <w:color w:val="BCBEC4"/>
+          <w:sz w:val="20"/>
+          <w:szCs w:val="20"/>
+          <w:lang w:eastAsia="pt-BR"/>
+        </w:rPr>
+        <w:t>opcao</w:t>
+      </w:r>
+      <w:proofErr w:type="spellEnd"/>
+      <w:r>
+        <w:rPr>
+          <w:rFonts w:ascii="Courier New" w:eastAsia="Times New Roman" w:hAnsi="Courier New" w:cs="Courier New"/>
+          <w:color w:val="BCBEC4"/>
+          <w:sz w:val="20"/>
+          <w:szCs w:val="20"/>
+          <w:lang w:eastAsia="pt-BR"/>
+        </w:rPr>
+        <w:t xml:space="preserve"> = </w:t>
+      </w:r>
+      <w:r>
+        <w:rPr>
+          <w:rFonts w:ascii="Courier New" w:eastAsia="Times New Roman" w:hAnsi="Courier New" w:cs="Courier New"/>
+          <w:color w:val="2AACB8"/>
+          <w:sz w:val="20"/>
+          <w:szCs w:val="20"/>
+          <w:lang w:eastAsia="pt-BR"/>
+        </w:rPr>
+        <w:t>6</w:t>
+      </w:r>
+      <w:r>
+        <w:rPr>
+          <w:rFonts w:ascii="Courier New" w:eastAsia="Times New Roman" w:hAnsi="Courier New" w:cs="Courier New"/>
+          <w:color w:val="2AACB8"/>
+          <w:sz w:val="20"/>
+          <w:szCs w:val="20"/>
+          <w:lang w:eastAsia="pt-BR"/>
+        </w:rPr>
+        <w:br/>
+      </w:r>
+      <w:r>
+        <w:rPr>
+          <w:rFonts w:ascii="Courier New" w:eastAsia="Times New Roman" w:hAnsi="Courier New" w:cs="Courier New"/>
+          <w:color w:val="2AACB8"/>
+          <w:sz w:val="20"/>
+          <w:szCs w:val="20"/>
+          <w:lang w:eastAsia="pt-BR"/>
+        </w:rPr>
+        <w:br/>
+        <w:t xml:space="preserve">    </w:t>
+      </w:r>
+      <w:proofErr w:type="spellStart"/>
+      <w:r>
+        <w:rPr>
+          <w:rFonts w:ascii="Courier New" w:eastAsia="Times New Roman" w:hAnsi="Courier New" w:cs="Courier New"/>
+          <w:color w:val="CF8E6D"/>
+          <w:sz w:val="20"/>
+          <w:szCs w:val="20"/>
+          <w:lang w:eastAsia="pt-BR"/>
+        </w:rPr>
+        <w:t>when</w:t>
+      </w:r>
+      <w:proofErr w:type="spellEnd"/>
+      <w:r>
+        <w:rPr>
+          <w:rFonts w:ascii="Courier New" w:eastAsia="Times New Roman" w:hAnsi="Courier New" w:cs="Courier New"/>
+          <w:color w:val="BCBEC4"/>
+          <w:sz w:val="20"/>
+          <w:szCs w:val="20"/>
+          <w:lang w:eastAsia="pt-BR"/>
+        </w:rPr>
+        <w:t>(</w:t>
+      </w:r>
+      <w:proofErr w:type="spellStart"/>
+      <w:r>
+        <w:rPr>
+          <w:rFonts w:ascii="Courier New" w:eastAsia="Times New Roman" w:hAnsi="Courier New" w:cs="Courier New"/>
+          <w:color w:val="BCBEC4"/>
+          <w:sz w:val="20"/>
+          <w:szCs w:val="20"/>
+          <w:lang w:eastAsia="pt-BR"/>
+        </w:rPr>
+        <w:t>opcao</w:t>
+      </w:r>
+      <w:proofErr w:type="spellEnd"/>
+      <w:r>
+        <w:rPr>
+          <w:rFonts w:ascii="Courier New" w:eastAsia="Times New Roman" w:hAnsi="Courier New" w:cs="Courier New"/>
+          <w:color w:val="BCBEC4"/>
+          <w:sz w:val="20"/>
+          <w:szCs w:val="20"/>
+          <w:lang w:eastAsia="pt-BR"/>
+        </w:rPr>
+        <w:t>){</w:t>
+      </w:r>
+      <w:r>
+        <w:rPr>
+          <w:rFonts w:ascii="Courier New" w:eastAsia="Times New Roman" w:hAnsi="Courier New" w:cs="Courier New"/>
+          <w:color w:val="BCBEC4"/>
+          <w:sz w:val="20"/>
+          <w:szCs w:val="20"/>
+          <w:lang w:eastAsia="pt-BR"/>
+        </w:rPr>
+        <w:t xml:space="preserve"> </w:t>
+      </w:r>
+      <w:r>
+        <w:rPr>
+          <w:rFonts w:ascii="Courier New" w:eastAsia="Times New Roman" w:hAnsi="Courier New" w:cs="Courier New"/>
+          <w:color w:val="FF0000"/>
+          <w:sz w:val="20"/>
+          <w:szCs w:val="20"/>
+          <w:lang w:eastAsia="pt-BR"/>
+        </w:rPr>
+        <w:t xml:space="preserve">// </w:t>
+      </w:r>
+      <w:proofErr w:type="spellStart"/>
+      <w:r>
+        <w:rPr>
+          <w:rFonts w:ascii="Courier New" w:eastAsia="Times New Roman" w:hAnsi="Courier New" w:cs="Courier New"/>
+          <w:color w:val="FF0000"/>
+          <w:sz w:val="20"/>
+          <w:szCs w:val="20"/>
+          <w:lang w:eastAsia="pt-BR"/>
+        </w:rPr>
+        <w:t>Opcao</w:t>
+      </w:r>
+      <w:proofErr w:type="spellEnd"/>
+      <w:r>
+        <w:rPr>
+          <w:rFonts w:ascii="Courier New" w:eastAsia="Times New Roman" w:hAnsi="Courier New" w:cs="Courier New"/>
+          <w:color w:val="FF0000"/>
+          <w:sz w:val="20"/>
+          <w:szCs w:val="20"/>
+          <w:lang w:eastAsia="pt-BR"/>
+        </w:rPr>
+        <w:t xml:space="preserve"> que vamos testar.</w:t>
+      </w:r>
+      <w:r>
+        <w:rPr>
+          <w:rFonts w:ascii="Courier New" w:eastAsia="Times New Roman" w:hAnsi="Courier New" w:cs="Courier New"/>
+          <w:color w:val="BCBEC4"/>
+          <w:sz w:val="20"/>
+          <w:szCs w:val="20"/>
+          <w:lang w:eastAsia="pt-BR"/>
+        </w:rPr>
+        <w:br/>
+        <w:t xml:space="preserve">        </w:t>
+      </w:r>
+      <w:r>
+        <w:rPr>
+          <w:rFonts w:ascii="Courier New" w:eastAsia="Times New Roman" w:hAnsi="Courier New" w:cs="Courier New"/>
+          <w:color w:val="2AACB8"/>
+          <w:sz w:val="20"/>
+          <w:szCs w:val="20"/>
+          <w:lang w:eastAsia="pt-BR"/>
+        </w:rPr>
+        <w:t xml:space="preserve">1 </w:t>
+      </w:r>
+      <w:r>
+        <w:rPr>
+          <w:rFonts w:ascii="Courier New" w:eastAsia="Times New Roman" w:hAnsi="Courier New" w:cs="Courier New"/>
+          <w:color w:val="BCBEC4"/>
+          <w:sz w:val="20"/>
+          <w:szCs w:val="20"/>
+          <w:lang w:eastAsia="pt-BR"/>
+        </w:rPr>
+        <w:t xml:space="preserve">-&gt; </w:t>
+      </w:r>
+      <w:proofErr w:type="spellStart"/>
+      <w:r>
+        <w:rPr>
+          <w:rFonts w:ascii="Courier New" w:eastAsia="Times New Roman" w:hAnsi="Courier New" w:cs="Courier New"/>
+          <w:i/>
+          <w:iCs/>
+          <w:color w:val="BCBEC4"/>
+          <w:sz w:val="20"/>
+          <w:szCs w:val="20"/>
+          <w:lang w:eastAsia="pt-BR"/>
+        </w:rPr>
+        <w:t>println</w:t>
+      </w:r>
+      <w:proofErr w:type="spellEnd"/>
+      <w:r>
+        <w:rPr>
+          <w:rFonts w:ascii="Courier New" w:eastAsia="Times New Roman" w:hAnsi="Courier New" w:cs="Courier New"/>
+          <w:color w:val="BCBEC4"/>
+          <w:sz w:val="20"/>
+          <w:szCs w:val="20"/>
+          <w:lang w:eastAsia="pt-BR"/>
+        </w:rPr>
+        <w:t>(</w:t>
+      </w:r>
+      <w:r>
+        <w:rPr>
+          <w:rFonts w:ascii="Courier New" w:eastAsia="Times New Roman" w:hAnsi="Courier New" w:cs="Courier New"/>
+          <w:color w:val="6AAB73"/>
+          <w:sz w:val="20"/>
+          <w:szCs w:val="20"/>
+          <w:lang w:eastAsia="pt-BR"/>
+        </w:rPr>
+        <w:t>"</w:t>
+      </w:r>
+      <w:proofErr w:type="spellStart"/>
+      <w:r>
+        <w:rPr>
+          <w:rFonts w:ascii="Courier New" w:eastAsia="Times New Roman" w:hAnsi="Courier New" w:cs="Courier New"/>
+          <w:color w:val="6AAB73"/>
+          <w:sz w:val="20"/>
+          <w:szCs w:val="20"/>
+          <w:lang w:eastAsia="pt-BR"/>
+        </w:rPr>
+        <w:t>Cartao</w:t>
+      </w:r>
+      <w:proofErr w:type="spellEnd"/>
+      <w:r>
+        <w:rPr>
+          <w:rFonts w:ascii="Courier New" w:eastAsia="Times New Roman" w:hAnsi="Courier New" w:cs="Courier New"/>
+          <w:color w:val="6AAB73"/>
+          <w:sz w:val="20"/>
+          <w:szCs w:val="20"/>
+          <w:lang w:eastAsia="pt-BR"/>
+        </w:rPr>
+        <w:t xml:space="preserve"> de credito"</w:t>
+      </w:r>
+      <w:r>
+        <w:rPr>
+          <w:rFonts w:ascii="Courier New" w:eastAsia="Times New Roman" w:hAnsi="Courier New" w:cs="Courier New"/>
+          <w:color w:val="BCBEC4"/>
+          <w:sz w:val="20"/>
+          <w:szCs w:val="20"/>
+          <w:lang w:eastAsia="pt-BR"/>
+        </w:rPr>
+        <w:t>)</w:t>
+      </w:r>
+      <w:r>
+        <w:rPr>
+          <w:rFonts w:ascii="Courier New" w:eastAsia="Times New Roman" w:hAnsi="Courier New" w:cs="Courier New"/>
+          <w:color w:val="BCBEC4"/>
+          <w:sz w:val="20"/>
+          <w:szCs w:val="20"/>
+          <w:lang w:eastAsia="pt-BR"/>
+        </w:rPr>
+        <w:br/>
+        <w:t xml:space="preserve">        </w:t>
+      </w:r>
+      <w:r>
+        <w:rPr>
+          <w:rFonts w:ascii="Courier New" w:eastAsia="Times New Roman" w:hAnsi="Courier New" w:cs="Courier New"/>
+          <w:color w:val="2AACB8"/>
+          <w:sz w:val="20"/>
+          <w:szCs w:val="20"/>
+          <w:lang w:eastAsia="pt-BR"/>
+        </w:rPr>
+        <w:t xml:space="preserve">2 </w:t>
+      </w:r>
+      <w:r>
+        <w:rPr>
+          <w:rFonts w:ascii="Courier New" w:eastAsia="Times New Roman" w:hAnsi="Courier New" w:cs="Courier New"/>
+          <w:color w:val="BCBEC4"/>
+          <w:sz w:val="20"/>
+          <w:szCs w:val="20"/>
+          <w:lang w:eastAsia="pt-BR"/>
+        </w:rPr>
+        <w:t xml:space="preserve">-&gt; </w:t>
+      </w:r>
+      <w:proofErr w:type="spellStart"/>
+      <w:r>
+        <w:rPr>
+          <w:rFonts w:ascii="Courier New" w:eastAsia="Times New Roman" w:hAnsi="Courier New" w:cs="Courier New"/>
+          <w:i/>
+          <w:iCs/>
+          <w:color w:val="BCBEC4"/>
+          <w:sz w:val="20"/>
+          <w:szCs w:val="20"/>
+          <w:lang w:eastAsia="pt-BR"/>
+        </w:rPr>
+        <w:t>println</w:t>
+      </w:r>
+      <w:proofErr w:type="spellEnd"/>
+      <w:r>
+        <w:rPr>
+          <w:rFonts w:ascii="Courier New" w:eastAsia="Times New Roman" w:hAnsi="Courier New" w:cs="Courier New"/>
+          <w:color w:val="BCBEC4"/>
+          <w:sz w:val="20"/>
+          <w:szCs w:val="20"/>
+          <w:lang w:eastAsia="pt-BR"/>
+        </w:rPr>
+        <w:t>(</w:t>
+      </w:r>
+      <w:r>
+        <w:rPr>
+          <w:rFonts w:ascii="Courier New" w:eastAsia="Times New Roman" w:hAnsi="Courier New" w:cs="Courier New"/>
+          <w:color w:val="6AAB73"/>
+          <w:sz w:val="20"/>
+          <w:szCs w:val="20"/>
+          <w:lang w:eastAsia="pt-BR"/>
+        </w:rPr>
+        <w:t xml:space="preserve">"Extrato </w:t>
+      </w:r>
+      <w:proofErr w:type="spellStart"/>
+      <w:r>
+        <w:rPr>
+          <w:rFonts w:ascii="Courier New" w:eastAsia="Times New Roman" w:hAnsi="Courier New" w:cs="Courier New"/>
+          <w:color w:val="6AAB73"/>
+          <w:sz w:val="20"/>
+          <w:szCs w:val="20"/>
+          <w:lang w:eastAsia="pt-BR"/>
+        </w:rPr>
+        <w:t>bancario</w:t>
+      </w:r>
+      <w:proofErr w:type="spellEnd"/>
+      <w:r>
+        <w:rPr>
+          <w:rFonts w:ascii="Courier New" w:eastAsia="Times New Roman" w:hAnsi="Courier New" w:cs="Courier New"/>
+          <w:color w:val="6AAB73"/>
+          <w:sz w:val="20"/>
+          <w:szCs w:val="20"/>
+          <w:lang w:eastAsia="pt-BR"/>
+        </w:rPr>
+        <w:t>"</w:t>
+      </w:r>
+      <w:r>
+        <w:rPr>
+          <w:rFonts w:ascii="Courier New" w:eastAsia="Times New Roman" w:hAnsi="Courier New" w:cs="Courier New"/>
+          <w:color w:val="BCBEC4"/>
+          <w:sz w:val="20"/>
+          <w:szCs w:val="20"/>
+          <w:lang w:eastAsia="pt-BR"/>
+        </w:rPr>
+        <w:t>)</w:t>
+      </w:r>
+      <w:r>
+        <w:rPr>
+          <w:rFonts w:ascii="Courier New" w:eastAsia="Times New Roman" w:hAnsi="Courier New" w:cs="Courier New"/>
+          <w:color w:val="BCBEC4"/>
+          <w:sz w:val="20"/>
+          <w:szCs w:val="20"/>
+          <w:lang w:eastAsia="pt-BR"/>
+        </w:rPr>
+        <w:br/>
+        <w:t xml:space="preserve">        </w:t>
+      </w:r>
+      <w:r>
+        <w:rPr>
+          <w:rFonts w:ascii="Courier New" w:eastAsia="Times New Roman" w:hAnsi="Courier New" w:cs="Courier New"/>
+          <w:color w:val="CF8E6D"/>
+          <w:sz w:val="20"/>
+          <w:szCs w:val="20"/>
+          <w:lang w:eastAsia="pt-BR"/>
+        </w:rPr>
+        <w:t xml:space="preserve">in </w:t>
+      </w:r>
+      <w:r>
+        <w:rPr>
+          <w:rFonts w:ascii="Courier New" w:eastAsia="Times New Roman" w:hAnsi="Courier New" w:cs="Courier New"/>
+          <w:color w:val="2AACB8"/>
+          <w:sz w:val="20"/>
+          <w:szCs w:val="20"/>
+          <w:lang w:eastAsia="pt-BR"/>
+        </w:rPr>
+        <w:t>3</w:t>
+      </w:r>
+      <w:r>
+        <w:rPr>
+          <w:rFonts w:ascii="Courier New" w:eastAsia="Times New Roman" w:hAnsi="Courier New" w:cs="Courier New"/>
+          <w:color w:val="BCBEC4"/>
+          <w:sz w:val="20"/>
+          <w:szCs w:val="20"/>
+          <w:lang w:eastAsia="pt-BR"/>
+        </w:rPr>
+        <w:t>..</w:t>
+      </w:r>
+      <w:r>
+        <w:rPr>
+          <w:rFonts w:ascii="Courier New" w:eastAsia="Times New Roman" w:hAnsi="Courier New" w:cs="Courier New"/>
+          <w:color w:val="2AACB8"/>
+          <w:sz w:val="20"/>
+          <w:szCs w:val="20"/>
+          <w:lang w:eastAsia="pt-BR"/>
+        </w:rPr>
+        <w:t xml:space="preserve">5 </w:t>
+      </w:r>
+      <w:r>
+        <w:rPr>
+          <w:rFonts w:ascii="Courier New" w:eastAsia="Times New Roman" w:hAnsi="Courier New" w:cs="Courier New"/>
+          <w:color w:val="BCBEC4"/>
+          <w:sz w:val="20"/>
+          <w:szCs w:val="20"/>
+          <w:lang w:eastAsia="pt-BR"/>
+        </w:rPr>
+        <w:t xml:space="preserve">-&gt; </w:t>
+      </w:r>
+      <w:proofErr w:type="spellStart"/>
+      <w:r>
+        <w:rPr>
+          <w:rFonts w:ascii="Courier New" w:eastAsia="Times New Roman" w:hAnsi="Courier New" w:cs="Courier New"/>
+          <w:i/>
+          <w:iCs/>
+          <w:color w:val="BCBEC4"/>
+          <w:sz w:val="20"/>
+          <w:szCs w:val="20"/>
+          <w:lang w:eastAsia="pt-BR"/>
+        </w:rPr>
+        <w:t>println</w:t>
+      </w:r>
+      <w:proofErr w:type="spellEnd"/>
+      <w:r>
+        <w:rPr>
+          <w:rFonts w:ascii="Courier New" w:eastAsia="Times New Roman" w:hAnsi="Courier New" w:cs="Courier New"/>
+          <w:color w:val="BCBEC4"/>
+          <w:sz w:val="20"/>
+          <w:szCs w:val="20"/>
+          <w:lang w:eastAsia="pt-BR"/>
+        </w:rPr>
+        <w:t>(</w:t>
+      </w:r>
+      <w:r>
+        <w:rPr>
+          <w:rFonts w:ascii="Courier New" w:eastAsia="Times New Roman" w:hAnsi="Courier New" w:cs="Courier New"/>
+          <w:color w:val="6AAB73"/>
+          <w:sz w:val="20"/>
+          <w:szCs w:val="20"/>
+          <w:lang w:eastAsia="pt-BR"/>
+        </w:rPr>
+        <w:t>"Saldo"</w:t>
+      </w:r>
+      <w:r>
+        <w:rPr>
+          <w:rFonts w:ascii="Courier New" w:eastAsia="Times New Roman" w:hAnsi="Courier New" w:cs="Courier New"/>
+          <w:color w:val="BCBEC4"/>
+          <w:sz w:val="20"/>
+          <w:szCs w:val="20"/>
+          <w:lang w:eastAsia="pt-BR"/>
+        </w:rPr>
+        <w:t xml:space="preserve">) </w:t>
+      </w:r>
+      <w:r>
+        <w:rPr>
+          <w:rFonts w:ascii="Courier New" w:eastAsia="Times New Roman" w:hAnsi="Courier New" w:cs="Courier New"/>
+          <w:color w:val="7A7E85"/>
+          <w:sz w:val="20"/>
+          <w:szCs w:val="20"/>
+          <w:lang w:eastAsia="pt-BR"/>
+        </w:rPr>
+        <w:t>// Também podemos usar o in em WHEN como você pode ver.</w:t>
+      </w:r>
+      <w:r>
+        <w:rPr>
+          <w:rFonts w:ascii="Courier New" w:eastAsia="Times New Roman" w:hAnsi="Courier New" w:cs="Courier New"/>
+          <w:color w:val="7A7E85"/>
+          <w:sz w:val="20"/>
+          <w:szCs w:val="20"/>
+          <w:lang w:eastAsia="pt-BR"/>
+        </w:rPr>
+        <w:br/>
+        <w:t xml:space="preserve">        </w:t>
+      </w:r>
+      <w:proofErr w:type="spellStart"/>
+      <w:r>
+        <w:rPr>
+          <w:rFonts w:ascii="Courier New" w:eastAsia="Times New Roman" w:hAnsi="Courier New" w:cs="Courier New"/>
+          <w:color w:val="CF8E6D"/>
+          <w:sz w:val="20"/>
+          <w:szCs w:val="20"/>
+          <w:lang w:eastAsia="pt-BR"/>
+        </w:rPr>
+        <w:t>else</w:t>
+      </w:r>
+      <w:proofErr w:type="spellEnd"/>
+      <w:r>
+        <w:rPr>
+          <w:rFonts w:ascii="Courier New" w:eastAsia="Times New Roman" w:hAnsi="Courier New" w:cs="Courier New"/>
+          <w:color w:val="CF8E6D"/>
+          <w:sz w:val="20"/>
+          <w:szCs w:val="20"/>
+          <w:lang w:eastAsia="pt-BR"/>
+        </w:rPr>
+        <w:t xml:space="preserve"> </w:t>
+      </w:r>
+      <w:r>
+        <w:rPr>
+          <w:rFonts w:ascii="Courier New" w:eastAsia="Times New Roman" w:hAnsi="Courier New" w:cs="Courier New"/>
+          <w:color w:val="BCBEC4"/>
+          <w:sz w:val="20"/>
+          <w:szCs w:val="20"/>
+          <w:lang w:eastAsia="pt-BR"/>
+        </w:rPr>
+        <w:t xml:space="preserve">-&gt; </w:t>
+      </w:r>
+      <w:proofErr w:type="spellStart"/>
+      <w:r>
+        <w:rPr>
+          <w:rFonts w:ascii="Courier New" w:eastAsia="Times New Roman" w:hAnsi="Courier New" w:cs="Courier New"/>
+          <w:i/>
+          <w:iCs/>
+          <w:color w:val="BCBEC4"/>
+          <w:sz w:val="20"/>
+          <w:szCs w:val="20"/>
+          <w:lang w:eastAsia="pt-BR"/>
+        </w:rPr>
+        <w:t>println</w:t>
+      </w:r>
+      <w:proofErr w:type="spellEnd"/>
+      <w:r>
+        <w:rPr>
+          <w:rFonts w:ascii="Courier New" w:eastAsia="Times New Roman" w:hAnsi="Courier New" w:cs="Courier New"/>
+          <w:color w:val="BCBEC4"/>
+          <w:sz w:val="20"/>
+          <w:szCs w:val="20"/>
+          <w:lang w:eastAsia="pt-BR"/>
+        </w:rPr>
+        <w:t>(</w:t>
+      </w:r>
+      <w:r>
+        <w:rPr>
+          <w:rFonts w:ascii="Courier New" w:eastAsia="Times New Roman" w:hAnsi="Courier New" w:cs="Courier New"/>
+          <w:color w:val="6AAB73"/>
+          <w:sz w:val="20"/>
+          <w:szCs w:val="20"/>
+          <w:lang w:eastAsia="pt-BR"/>
+        </w:rPr>
+        <w:t>"</w:t>
+      </w:r>
+      <w:proofErr w:type="spellStart"/>
+      <w:r>
+        <w:rPr>
+          <w:rFonts w:ascii="Courier New" w:eastAsia="Times New Roman" w:hAnsi="Courier New" w:cs="Courier New"/>
+          <w:color w:val="6AAB73"/>
+          <w:sz w:val="20"/>
+          <w:szCs w:val="20"/>
+          <w:lang w:eastAsia="pt-BR"/>
+        </w:rPr>
+        <w:t>Opcao</w:t>
+      </w:r>
+      <w:proofErr w:type="spellEnd"/>
+      <w:r>
+        <w:rPr>
+          <w:rFonts w:ascii="Courier New" w:eastAsia="Times New Roman" w:hAnsi="Courier New" w:cs="Courier New"/>
+          <w:color w:val="6AAB73"/>
+          <w:sz w:val="20"/>
+          <w:szCs w:val="20"/>
+          <w:lang w:eastAsia="pt-BR"/>
+        </w:rPr>
+        <w:t xml:space="preserve"> não encontrada"</w:t>
+      </w:r>
+      <w:r>
+        <w:rPr>
+          <w:rFonts w:ascii="Courier New" w:eastAsia="Times New Roman" w:hAnsi="Courier New" w:cs="Courier New"/>
+          <w:color w:val="BCBEC4"/>
+          <w:sz w:val="20"/>
+          <w:szCs w:val="20"/>
+          <w:lang w:eastAsia="pt-BR"/>
+        </w:rPr>
+        <w:t>)</w:t>
+      </w:r>
+      <w:r>
+        <w:rPr>
+          <w:rFonts w:ascii="Courier New" w:eastAsia="Times New Roman" w:hAnsi="Courier New" w:cs="Courier New"/>
+          <w:color w:val="BCBEC4"/>
+          <w:sz w:val="20"/>
+          <w:szCs w:val="20"/>
+          <w:lang w:eastAsia="pt-BR"/>
+        </w:rPr>
+        <w:br/>
+        <w:t xml:space="preserve">    }</w:t>
+      </w:r>
+      <w:r>
+        <w:rPr>
+          <w:rFonts w:ascii="Courier New" w:eastAsia="Times New Roman" w:hAnsi="Courier New" w:cs="Courier New"/>
+          <w:color w:val="BCBEC4"/>
+          <w:sz w:val="20"/>
+          <w:szCs w:val="20"/>
+          <w:lang w:eastAsia="pt-BR"/>
+        </w:rPr>
+        <w:br/>
+        <w:t>}</w:t>
+      </w:r>
+    </w:p>
+    <w:p>
+      <w:pPr>
+        <w:shd w:val="clear" w:color="auto" w:fill="1E1F22"/>
+        <w:tabs>
+          <w:tab w:val="left" w:pos="916"/>
+          <w:tab w:val="left" w:pos="1832"/>
+          <w:tab w:val="left" w:pos="2748"/>
+          <w:tab w:val="left" w:pos="3664"/>
+          <w:tab w:val="left" w:pos="4580"/>
+          <w:tab w:val="left" w:pos="5496"/>
+          <w:tab w:val="left" w:pos="6412"/>
+          <w:tab w:val="left" w:pos="7328"/>
+          <w:tab w:val="left" w:pos="8244"/>
+          <w:tab w:val="left" w:pos="9160"/>
+          <w:tab w:val="left" w:pos="10076"/>
+          <w:tab w:val="left" w:pos="10992"/>
+          <w:tab w:val="left" w:pos="11908"/>
+          <w:tab w:val="left" w:pos="12824"/>
+          <w:tab w:val="left" w:pos="13740"/>
+          <w:tab w:val="left" w:pos="14656"/>
+        </w:tabs>
+        <w:spacing w:after="0" w:line="240" w:lineRule="auto"/>
+        <w:rPr>
+          <w:rFonts w:ascii="Courier New" w:eastAsia="Times New Roman" w:hAnsi="Courier New" w:cs="Courier New"/>
+          <w:color w:val="BCBEC4"/>
+          <w:sz w:val="20"/>
+          <w:szCs w:val="20"/>
+          <w:lang w:eastAsia="pt-BR"/>
+        </w:rPr>
+      </w:pPr>
+    </w:p>
+    <w:p>
+      <w:pPr>
+        <w:shd w:val="clear" w:color="auto" w:fill="1E1F22"/>
+        <w:tabs>
+          <w:tab w:val="left" w:pos="916"/>
+          <w:tab w:val="left" w:pos="1832"/>
+          <w:tab w:val="left" w:pos="2748"/>
+          <w:tab w:val="left" w:pos="3664"/>
+          <w:tab w:val="left" w:pos="4580"/>
+          <w:tab w:val="left" w:pos="5496"/>
+          <w:tab w:val="left" w:pos="6412"/>
+          <w:tab w:val="left" w:pos="7328"/>
+          <w:tab w:val="left" w:pos="8244"/>
+          <w:tab w:val="left" w:pos="9160"/>
+          <w:tab w:val="left" w:pos="10076"/>
+          <w:tab w:val="left" w:pos="10992"/>
+          <w:tab w:val="left" w:pos="11908"/>
+          <w:tab w:val="left" w:pos="12824"/>
+          <w:tab w:val="left" w:pos="13740"/>
+          <w:tab w:val="left" w:pos="14656"/>
+        </w:tabs>
+        <w:spacing w:after="0" w:line="240" w:lineRule="auto"/>
+        <w:rPr>
+          <w:rFonts w:ascii="Courier New" w:eastAsia="Times New Roman" w:hAnsi="Courier New" w:cs="Courier New"/>
+          <w:color w:val="BCBEC4"/>
+          <w:sz w:val="20"/>
+          <w:szCs w:val="20"/>
+          <w:lang w:eastAsia="pt-BR"/>
+        </w:rPr>
+      </w:pPr>
+      <w:r>
+        <w:rPr>
+          <w:rFonts w:ascii="Courier New" w:eastAsia="Times New Roman" w:hAnsi="Courier New" w:cs="Courier New"/>
+          <w:color w:val="BCBEC4"/>
+          <w:sz w:val="20"/>
+          <w:szCs w:val="20"/>
+          <w:lang w:eastAsia="pt-BR"/>
+        </w:rPr>
+        <w:t>**** OPCAO = 6 ****</w:t>
+      </w:r>
+    </w:p>
+    <w:p>
+      <w:pPr>
+        <w:shd w:val="clear" w:color="auto" w:fill="1E1F22"/>
+        <w:tabs>
+          <w:tab w:val="left" w:pos="916"/>
+          <w:tab w:val="left" w:pos="1832"/>
+          <w:tab w:val="left" w:pos="2748"/>
+          <w:tab w:val="left" w:pos="3664"/>
+          <w:tab w:val="left" w:pos="4580"/>
+          <w:tab w:val="left" w:pos="5496"/>
+          <w:tab w:val="left" w:pos="6412"/>
+          <w:tab w:val="left" w:pos="7328"/>
+          <w:tab w:val="left" w:pos="8244"/>
+          <w:tab w:val="left" w:pos="9160"/>
+          <w:tab w:val="left" w:pos="10076"/>
+          <w:tab w:val="left" w:pos="10992"/>
+          <w:tab w:val="left" w:pos="11908"/>
+          <w:tab w:val="left" w:pos="12824"/>
+          <w:tab w:val="left" w:pos="13740"/>
+          <w:tab w:val="left" w:pos="14656"/>
+        </w:tabs>
+        <w:spacing w:after="0" w:line="240" w:lineRule="auto"/>
+        <w:rPr>
+          <w:rFonts w:ascii="Courier New" w:eastAsia="Times New Roman" w:hAnsi="Courier New" w:cs="Courier New"/>
+          <w:color w:val="BCBEC4"/>
+          <w:sz w:val="20"/>
+          <w:szCs w:val="20"/>
+          <w:lang w:eastAsia="pt-BR"/>
+        </w:rPr>
+      </w:pPr>
+      <w:r>
+        <w:rPr>
+          <w:rFonts w:ascii="Courier New" w:eastAsia="Times New Roman" w:hAnsi="Courier New" w:cs="Courier New"/>
+          <w:color w:val="BCBEC4"/>
+          <w:sz w:val="20"/>
+          <w:szCs w:val="20"/>
+          <w:lang w:eastAsia="pt-BR"/>
+        </w:rPr>
+        <w:t>Out:</w:t>
+      </w:r>
+      <w:r>
+        <w:t xml:space="preserve"> </w:t>
+      </w:r>
+      <w:proofErr w:type="spellStart"/>
+      <w:r>
+        <w:rPr>
+          <w:rFonts w:ascii="Courier New" w:eastAsia="Times New Roman" w:hAnsi="Courier New" w:cs="Courier New"/>
+          <w:color w:val="BCBEC4"/>
+          <w:sz w:val="20"/>
+          <w:szCs w:val="20"/>
+          <w:lang w:eastAsia="pt-BR"/>
+        </w:rPr>
+        <w:t>Opcao</w:t>
+      </w:r>
+      <w:proofErr w:type="spellEnd"/>
+      <w:r>
+        <w:rPr>
+          <w:rFonts w:ascii="Courier New" w:eastAsia="Times New Roman" w:hAnsi="Courier New" w:cs="Courier New"/>
+          <w:color w:val="BCBEC4"/>
+          <w:sz w:val="20"/>
+          <w:szCs w:val="20"/>
+          <w:lang w:eastAsia="pt-BR"/>
+        </w:rPr>
+        <w:t xml:space="preserve"> não encontrada</w:t>
+      </w:r>
+    </w:p>
+    <w:p>
+      <w:pPr>
+        <w:shd w:val="clear" w:color="auto" w:fill="1E1F22"/>
+        <w:tabs>
+          <w:tab w:val="left" w:pos="916"/>
+          <w:tab w:val="left" w:pos="1832"/>
+          <w:tab w:val="left" w:pos="2748"/>
+          <w:tab w:val="left" w:pos="3664"/>
+          <w:tab w:val="left" w:pos="4580"/>
+          <w:tab w:val="left" w:pos="5496"/>
+          <w:tab w:val="left" w:pos="6412"/>
+          <w:tab w:val="left" w:pos="7328"/>
+          <w:tab w:val="left" w:pos="8244"/>
+          <w:tab w:val="left" w:pos="9160"/>
+          <w:tab w:val="left" w:pos="10076"/>
+          <w:tab w:val="left" w:pos="10992"/>
+          <w:tab w:val="left" w:pos="11908"/>
+          <w:tab w:val="left" w:pos="12824"/>
+          <w:tab w:val="left" w:pos="13740"/>
+          <w:tab w:val="left" w:pos="14656"/>
+        </w:tabs>
+        <w:spacing w:after="0" w:line="240" w:lineRule="auto"/>
+        <w:rPr>
+          <w:rFonts w:ascii="Courier New" w:eastAsia="Times New Roman" w:hAnsi="Courier New" w:cs="Courier New"/>
+          <w:color w:val="BCBEC4"/>
+          <w:sz w:val="20"/>
+          <w:szCs w:val="20"/>
+          <w:lang w:eastAsia="pt-BR"/>
+        </w:rPr>
+      </w:pPr>
+    </w:p>
+    <w:p>
+      <w:pPr>
+        <w:shd w:val="clear" w:color="auto" w:fill="1E1F22"/>
+        <w:tabs>
+          <w:tab w:val="left" w:pos="916"/>
+          <w:tab w:val="left" w:pos="1832"/>
+          <w:tab w:val="left" w:pos="2748"/>
+          <w:tab w:val="left" w:pos="3664"/>
+          <w:tab w:val="left" w:pos="4580"/>
+          <w:tab w:val="left" w:pos="5496"/>
+          <w:tab w:val="left" w:pos="6412"/>
+          <w:tab w:val="left" w:pos="7328"/>
+          <w:tab w:val="left" w:pos="8244"/>
+          <w:tab w:val="left" w:pos="9160"/>
+          <w:tab w:val="left" w:pos="10076"/>
+          <w:tab w:val="left" w:pos="10992"/>
+          <w:tab w:val="left" w:pos="11908"/>
+          <w:tab w:val="left" w:pos="12824"/>
+          <w:tab w:val="left" w:pos="13740"/>
+          <w:tab w:val="left" w:pos="14656"/>
+        </w:tabs>
+        <w:spacing w:after="0" w:line="240" w:lineRule="auto"/>
+        <w:rPr>
+          <w:rFonts w:ascii="Courier New" w:eastAsia="Times New Roman" w:hAnsi="Courier New" w:cs="Courier New"/>
+          <w:color w:val="BCBEC4"/>
+          <w:sz w:val="20"/>
+          <w:szCs w:val="20"/>
+          <w:lang w:eastAsia="pt-BR"/>
+        </w:rPr>
+      </w:pPr>
+    </w:p>
     <w:p/>
     <w:sectPr>
       <w:pgSz w:w="11906" w:h="16838"/>

</xml_diff>

<commit_message>
Funcoes com e sem retorno
</commit_message>
<xml_diff>
--- a/Curso-Android-Kotlin/Kotlin/## Dicas Kotlin/Kotlin.docx
+++ b/Curso-Android-Kotlin/Kotlin/## Dicas Kotlin/Kotlin.docx
@@ -8257,7 +8257,18 @@
           <w:szCs w:val="20"/>
           <w:lang w:eastAsia="pt-BR"/>
         </w:rPr>
-        <w:t xml:space="preserve"> // Minha instancia em Kotlin</w:t>
+        <w:t xml:space="preserve"> // </w:t>
+      </w:r>
+      <w:r>
+        <w:rPr>
+          <w:rFonts w:ascii="Courier New" w:eastAsia="Times New Roman" w:hAnsi="Courier New" w:cs="Courier New"/>
+          <w:color w:val="BCBEC4"/>
+          <w:sz w:val="20"/>
+          <w:szCs w:val="20"/>
+          <w:highlight w:val="darkBlue"/>
+          <w:lang w:eastAsia="pt-BR"/>
+        </w:rPr>
+        <w:t>Minha instancia em Kotlin</w:t>
       </w:r>
       <w:r>
         <w:rPr>
@@ -14586,6 +14597,1359 @@
       </w:r>
     </w:p>
     <w:p/>
+    <w:p/>
+    <w:p>
+      <w:pPr>
+        <w:pStyle w:val="Ttulo1"/>
+      </w:pPr>
+      <w:r>
+        <w:t>Programação funcional</w:t>
+      </w:r>
+      <w:r>
+        <w:t xml:space="preserve"> / Funções</w:t>
+      </w:r>
+    </w:p>
+    <w:p>
+      <w:r>
+        <w:t>A programação funcional ela é orientada a funções.</w:t>
+      </w:r>
+    </w:p>
+    <w:p>
+      <w:pPr>
+        <w:shd w:val="clear" w:color="auto" w:fill="1E1F22"/>
+        <w:tabs>
+          <w:tab w:val="left" w:pos="916"/>
+          <w:tab w:val="left" w:pos="1832"/>
+          <w:tab w:val="left" w:pos="2748"/>
+          <w:tab w:val="left" w:pos="3664"/>
+          <w:tab w:val="left" w:pos="4580"/>
+          <w:tab w:val="left" w:pos="5496"/>
+          <w:tab w:val="left" w:pos="6412"/>
+          <w:tab w:val="left" w:pos="7328"/>
+          <w:tab w:val="left" w:pos="8244"/>
+          <w:tab w:val="left" w:pos="9160"/>
+          <w:tab w:val="left" w:pos="10076"/>
+          <w:tab w:val="left" w:pos="10992"/>
+          <w:tab w:val="left" w:pos="11908"/>
+          <w:tab w:val="left" w:pos="12824"/>
+          <w:tab w:val="left" w:pos="13740"/>
+          <w:tab w:val="left" w:pos="14656"/>
+        </w:tabs>
+        <w:spacing w:after="0" w:line="240" w:lineRule="auto"/>
+        <w:rPr>
+          <w:rFonts w:ascii="Courier New" w:eastAsia="Times New Roman" w:hAnsi="Courier New" w:cs="Courier New"/>
+          <w:color w:val="BCBEC4"/>
+          <w:sz w:val="20"/>
+          <w:szCs w:val="20"/>
+          <w:lang w:val="en-US" w:eastAsia="pt-BR"/>
+        </w:rPr>
+      </w:pPr>
+      <w:r>
+        <w:rPr>
+          <w:rFonts w:ascii="Courier New" w:eastAsia="Times New Roman" w:hAnsi="Courier New" w:cs="Courier New"/>
+          <w:color w:val="CF8E6D"/>
+          <w:sz w:val="20"/>
+          <w:szCs w:val="20"/>
+          <w:lang w:val="en-US" w:eastAsia="pt-BR"/>
+        </w:rPr>
+        <w:t xml:space="preserve">fun </w:t>
+      </w:r>
+      <w:proofErr w:type="spellStart"/>
+      <w:proofErr w:type="gramStart"/>
+      <w:r>
+        <w:rPr>
+          <w:rFonts w:ascii="Courier New" w:eastAsia="Times New Roman" w:hAnsi="Courier New" w:cs="Courier New"/>
+          <w:color w:val="56A8F5"/>
+          <w:sz w:val="20"/>
+          <w:szCs w:val="20"/>
+          <w:lang w:val="en-US" w:eastAsia="pt-BR"/>
+        </w:rPr>
+        <w:t>somar</w:t>
+      </w:r>
+      <w:proofErr w:type="spellEnd"/>
+      <w:r>
+        <w:rPr>
+          <w:rFonts w:ascii="Courier New" w:eastAsia="Times New Roman" w:hAnsi="Courier New" w:cs="Courier New"/>
+          <w:color w:val="BCBEC4"/>
+          <w:sz w:val="20"/>
+          <w:szCs w:val="20"/>
+          <w:lang w:val="en-US" w:eastAsia="pt-BR"/>
+        </w:rPr>
+        <w:t>(</w:t>
+      </w:r>
+      <w:proofErr w:type="gramEnd"/>
+      <w:r>
+        <w:rPr>
+          <w:rFonts w:ascii="Courier New" w:eastAsia="Times New Roman" w:hAnsi="Courier New" w:cs="Courier New"/>
+          <w:color w:val="BCBEC4"/>
+          <w:sz w:val="20"/>
+          <w:szCs w:val="20"/>
+          <w:lang w:val="en-US" w:eastAsia="pt-BR"/>
+        </w:rPr>
+        <w:t>){</w:t>
+      </w:r>
+      <w:r>
+        <w:rPr>
+          <w:rFonts w:ascii="Courier New" w:eastAsia="Times New Roman" w:hAnsi="Courier New" w:cs="Courier New"/>
+          <w:color w:val="BCBEC4"/>
+          <w:sz w:val="20"/>
+          <w:szCs w:val="20"/>
+          <w:lang w:val="en-US" w:eastAsia="pt-BR"/>
+        </w:rPr>
+        <w:br/>
+        <w:t xml:space="preserve">    </w:t>
+      </w:r>
+      <w:proofErr w:type="spellStart"/>
+      <w:r>
+        <w:rPr>
+          <w:rFonts w:ascii="Courier New" w:eastAsia="Times New Roman" w:hAnsi="Courier New" w:cs="Courier New"/>
+          <w:i/>
+          <w:iCs/>
+          <w:color w:val="BCBEC4"/>
+          <w:sz w:val="20"/>
+          <w:szCs w:val="20"/>
+          <w:lang w:val="en-US" w:eastAsia="pt-BR"/>
+        </w:rPr>
+        <w:t>println</w:t>
+      </w:r>
+      <w:proofErr w:type="spellEnd"/>
+      <w:r>
+        <w:rPr>
+          <w:rFonts w:ascii="Courier New" w:eastAsia="Times New Roman" w:hAnsi="Courier New" w:cs="Courier New"/>
+          <w:color w:val="BCBEC4"/>
+          <w:sz w:val="20"/>
+          <w:szCs w:val="20"/>
+          <w:lang w:val="en-US" w:eastAsia="pt-BR"/>
+        </w:rPr>
+        <w:t>(</w:t>
+      </w:r>
+      <w:r>
+        <w:rPr>
+          <w:rFonts w:ascii="Courier New" w:eastAsia="Times New Roman" w:hAnsi="Courier New" w:cs="Courier New"/>
+          <w:color w:val="2AACB8"/>
+          <w:sz w:val="20"/>
+          <w:szCs w:val="20"/>
+          <w:lang w:val="en-US" w:eastAsia="pt-BR"/>
+        </w:rPr>
+        <w:t>2</w:t>
+      </w:r>
+      <w:r>
+        <w:rPr>
+          <w:rFonts w:ascii="Courier New" w:eastAsia="Times New Roman" w:hAnsi="Courier New" w:cs="Courier New"/>
+          <w:color w:val="BCBEC4"/>
+          <w:sz w:val="20"/>
+          <w:szCs w:val="20"/>
+          <w:lang w:val="en-US" w:eastAsia="pt-BR"/>
+        </w:rPr>
+        <w:t>+</w:t>
+      </w:r>
+      <w:r>
+        <w:rPr>
+          <w:rFonts w:ascii="Courier New" w:eastAsia="Times New Roman" w:hAnsi="Courier New" w:cs="Courier New"/>
+          <w:color w:val="2AACB8"/>
+          <w:sz w:val="20"/>
+          <w:szCs w:val="20"/>
+          <w:lang w:val="en-US" w:eastAsia="pt-BR"/>
+        </w:rPr>
+        <w:t>5</w:t>
+      </w:r>
+      <w:r>
+        <w:rPr>
+          <w:rFonts w:ascii="Courier New" w:eastAsia="Times New Roman" w:hAnsi="Courier New" w:cs="Courier New"/>
+          <w:color w:val="BCBEC4"/>
+          <w:sz w:val="20"/>
+          <w:szCs w:val="20"/>
+          <w:lang w:val="en-US" w:eastAsia="pt-BR"/>
+        </w:rPr>
+        <w:t>)</w:t>
+      </w:r>
+      <w:r>
+        <w:rPr>
+          <w:rFonts w:ascii="Courier New" w:eastAsia="Times New Roman" w:hAnsi="Courier New" w:cs="Courier New"/>
+          <w:color w:val="BCBEC4"/>
+          <w:sz w:val="20"/>
+          <w:szCs w:val="20"/>
+          <w:lang w:val="en-US" w:eastAsia="pt-BR"/>
+        </w:rPr>
+        <w:br/>
+        <w:t>}</w:t>
+      </w:r>
+      <w:r>
+        <w:rPr>
+          <w:rFonts w:ascii="Courier New" w:eastAsia="Times New Roman" w:hAnsi="Courier New" w:cs="Courier New"/>
+          <w:color w:val="BCBEC4"/>
+          <w:sz w:val="20"/>
+          <w:szCs w:val="20"/>
+          <w:lang w:val="en-US" w:eastAsia="pt-BR"/>
+        </w:rPr>
+        <w:br/>
+      </w:r>
+      <w:r>
+        <w:rPr>
+          <w:rFonts w:ascii="Courier New" w:eastAsia="Times New Roman" w:hAnsi="Courier New" w:cs="Courier New"/>
+          <w:color w:val="BCBEC4"/>
+          <w:sz w:val="20"/>
+          <w:szCs w:val="20"/>
+          <w:lang w:val="en-US" w:eastAsia="pt-BR"/>
+        </w:rPr>
+        <w:br/>
+      </w:r>
+      <w:r>
+        <w:rPr>
+          <w:rFonts w:ascii="Courier New" w:eastAsia="Times New Roman" w:hAnsi="Courier New" w:cs="Courier New"/>
+          <w:color w:val="CF8E6D"/>
+          <w:sz w:val="20"/>
+          <w:szCs w:val="20"/>
+          <w:lang w:val="en-US" w:eastAsia="pt-BR"/>
+        </w:rPr>
+        <w:t xml:space="preserve">fun </w:t>
+      </w:r>
+      <w:r>
+        <w:rPr>
+          <w:rFonts w:ascii="Courier New" w:eastAsia="Times New Roman" w:hAnsi="Courier New" w:cs="Courier New"/>
+          <w:color w:val="56A8F5"/>
+          <w:sz w:val="20"/>
+          <w:szCs w:val="20"/>
+          <w:lang w:val="en-US" w:eastAsia="pt-BR"/>
+        </w:rPr>
+        <w:t>main</w:t>
+      </w:r>
+      <w:r>
+        <w:rPr>
+          <w:rFonts w:ascii="Courier New" w:eastAsia="Times New Roman" w:hAnsi="Courier New" w:cs="Courier New"/>
+          <w:color w:val="BCBEC4"/>
+          <w:sz w:val="20"/>
+          <w:szCs w:val="20"/>
+          <w:lang w:val="en-US" w:eastAsia="pt-BR"/>
+        </w:rPr>
+        <w:t>() {</w:t>
+      </w:r>
+      <w:r>
+        <w:rPr>
+          <w:rFonts w:ascii="Courier New" w:eastAsia="Times New Roman" w:hAnsi="Courier New" w:cs="Courier New"/>
+          <w:color w:val="BCBEC4"/>
+          <w:sz w:val="20"/>
+          <w:szCs w:val="20"/>
+          <w:lang w:val="en-US" w:eastAsia="pt-BR"/>
+        </w:rPr>
+        <w:br/>
+        <w:t xml:space="preserve">    </w:t>
+      </w:r>
+      <w:proofErr w:type="spellStart"/>
+      <w:r>
+        <w:rPr>
+          <w:rFonts w:ascii="Courier New" w:eastAsia="Times New Roman" w:hAnsi="Courier New" w:cs="Courier New"/>
+          <w:i/>
+          <w:iCs/>
+          <w:color w:val="BCBEC4"/>
+          <w:sz w:val="20"/>
+          <w:szCs w:val="20"/>
+          <w:lang w:val="en-US" w:eastAsia="pt-BR"/>
+        </w:rPr>
+        <w:t>println</w:t>
+      </w:r>
+      <w:proofErr w:type="spellEnd"/>
+      <w:r>
+        <w:rPr>
+          <w:rFonts w:ascii="Courier New" w:eastAsia="Times New Roman" w:hAnsi="Courier New" w:cs="Courier New"/>
+          <w:color w:val="BCBEC4"/>
+          <w:sz w:val="20"/>
+          <w:szCs w:val="20"/>
+          <w:lang w:val="en-US" w:eastAsia="pt-BR"/>
+        </w:rPr>
+        <w:t>(</w:t>
+      </w:r>
+      <w:proofErr w:type="spellStart"/>
+      <w:r>
+        <w:rPr>
+          <w:rFonts w:ascii="Courier New" w:eastAsia="Times New Roman" w:hAnsi="Courier New" w:cs="Courier New"/>
+          <w:i/>
+          <w:iCs/>
+          <w:color w:val="BCBEC4"/>
+          <w:sz w:val="20"/>
+          <w:szCs w:val="20"/>
+          <w:lang w:val="en-US" w:eastAsia="pt-BR"/>
+        </w:rPr>
+        <w:t>somar</w:t>
+      </w:r>
+      <w:proofErr w:type="spellEnd"/>
+      <w:r>
+        <w:rPr>
+          <w:rFonts w:ascii="Courier New" w:eastAsia="Times New Roman" w:hAnsi="Courier New" w:cs="Courier New"/>
+          <w:color w:val="BCBEC4"/>
+          <w:sz w:val="20"/>
+          <w:szCs w:val="20"/>
+          <w:lang w:val="en-US" w:eastAsia="pt-BR"/>
+        </w:rPr>
+        <w:t>())</w:t>
+      </w:r>
+      <w:r>
+        <w:rPr>
+          <w:rFonts w:ascii="Courier New" w:eastAsia="Times New Roman" w:hAnsi="Courier New" w:cs="Courier New"/>
+          <w:color w:val="BCBEC4"/>
+          <w:sz w:val="20"/>
+          <w:szCs w:val="20"/>
+          <w:lang w:val="en-US" w:eastAsia="pt-BR"/>
+        </w:rPr>
+        <w:br/>
+        <w:t>}</w:t>
+      </w:r>
+    </w:p>
+    <w:p>
+      <w:pPr>
+        <w:rPr>
+          <w:color w:val="FF0000"/>
+          <w:lang w:val="en-US"/>
+        </w:rPr>
+      </w:pPr>
+    </w:p>
+    <w:p>
+      <w:pPr>
+        <w:rPr>
+          <w:color w:val="FF0000"/>
+        </w:rPr>
+      </w:pPr>
+      <w:r>
+        <w:rPr>
+          <w:color w:val="FF0000"/>
+        </w:rPr>
+        <w:t>Lembrar que não podemos ter 2 funções com o mesmo nome dentro do projeto.</w:t>
+      </w:r>
+    </w:p>
+    <w:p>
+      <w:r>
+        <w:drawing>
+          <wp:inline distT="0" distB="0" distL="0" distR="0" wp14:anchorId="1C369D0E" wp14:editId="7633E5AB">
+            <wp:extent cx="3477110" cy="2505425"/>
+            <wp:effectExtent l="0" t="0" r="0" b="9525"/>
+            <wp:docPr id="1" name="Imagem 1"/>
+            <wp:cNvGraphicFramePr>
+              <a:graphicFrameLocks xmlns:a="http://schemas.openxmlformats.org/drawingml/2006/main" noChangeAspect="1"/>
+            </wp:cNvGraphicFramePr>
+            <a:graphic xmlns:a="http://schemas.openxmlformats.org/drawingml/2006/main">
+              <a:graphicData uri="http://schemas.openxmlformats.org/drawingml/2006/picture">
+                <pic:pic xmlns:pic="http://schemas.openxmlformats.org/drawingml/2006/picture">
+                  <pic:nvPicPr>
+                    <pic:cNvPr id="1" name=""/>
+                    <pic:cNvPicPr/>
+                  </pic:nvPicPr>
+                  <pic:blipFill>
+                    <a:blip r:embed="rId4"/>
+                    <a:stretch>
+                      <a:fillRect/>
+                    </a:stretch>
+                  </pic:blipFill>
+                  <pic:spPr>
+                    <a:xfrm>
+                      <a:off x="0" y="0"/>
+                      <a:ext cx="3477110" cy="2505425"/>
+                    </a:xfrm>
+                    <a:prstGeom prst="rect">
+                      <a:avLst/>
+                    </a:prstGeom>
+                  </pic:spPr>
+                </pic:pic>
+              </a:graphicData>
+            </a:graphic>
+          </wp:inline>
+        </w:drawing>
+      </w:r>
+    </w:p>
+    <w:p>
+      <w:pPr>
+        <w:pStyle w:val="Ttulo2"/>
+      </w:pPr>
+      <w:r>
+        <w:lastRenderedPageBreak/>
+        <w:t>Função com retorno</w:t>
+      </w:r>
+    </w:p>
+    <w:p>
+      <w:r>
+        <w:t>Vamos precisar colocar o tipo de dado que vai retornar: Int</w:t>
+      </w:r>
+    </w:p>
+    <w:p>
+      <w:proofErr w:type="spellStart"/>
+      <w:r>
+        <w:t>Fun</w:t>
+      </w:r>
+      <w:proofErr w:type="spellEnd"/>
+      <w:r>
+        <w:t xml:space="preserve"> = para dizer que vamos criar uma função</w:t>
+      </w:r>
+    </w:p>
+    <w:p>
+      <w:proofErr w:type="gramStart"/>
+      <w:r>
+        <w:t>Soma(</w:t>
+      </w:r>
+      <w:proofErr w:type="gramEnd"/>
+      <w:r>
+        <w:t>) = o nome da função</w:t>
+      </w:r>
+    </w:p>
+    <w:p>
+      <w:r>
+        <w:t>: Int = o tipo de dado que essa função vai retornar</w:t>
+      </w:r>
+    </w:p>
+    <w:p>
+      <w:pPr>
+        <w:shd w:val="clear" w:color="auto" w:fill="1E1F22"/>
+        <w:tabs>
+          <w:tab w:val="left" w:pos="916"/>
+          <w:tab w:val="left" w:pos="1832"/>
+          <w:tab w:val="left" w:pos="2748"/>
+          <w:tab w:val="left" w:pos="3664"/>
+          <w:tab w:val="left" w:pos="4580"/>
+          <w:tab w:val="left" w:pos="5496"/>
+          <w:tab w:val="left" w:pos="6412"/>
+          <w:tab w:val="left" w:pos="7328"/>
+          <w:tab w:val="left" w:pos="8244"/>
+          <w:tab w:val="left" w:pos="9160"/>
+          <w:tab w:val="left" w:pos="10076"/>
+          <w:tab w:val="left" w:pos="10992"/>
+          <w:tab w:val="left" w:pos="11908"/>
+          <w:tab w:val="left" w:pos="12824"/>
+          <w:tab w:val="left" w:pos="13740"/>
+          <w:tab w:val="left" w:pos="14656"/>
+        </w:tabs>
+        <w:spacing w:after="0" w:line="240" w:lineRule="auto"/>
+        <w:rPr>
+          <w:rFonts w:ascii="Courier New" w:eastAsia="Times New Roman" w:hAnsi="Courier New" w:cs="Courier New"/>
+          <w:color w:val="BCBEC4"/>
+          <w:sz w:val="20"/>
+          <w:szCs w:val="20"/>
+          <w:lang w:val="en-US" w:eastAsia="pt-BR"/>
+        </w:rPr>
+      </w:pPr>
+      <w:r>
+        <w:rPr>
+          <w:rFonts w:ascii="Courier New" w:eastAsia="Times New Roman" w:hAnsi="Courier New" w:cs="Courier New"/>
+          <w:color w:val="CF8E6D"/>
+          <w:sz w:val="20"/>
+          <w:szCs w:val="20"/>
+          <w:lang w:val="en-US" w:eastAsia="pt-BR"/>
+        </w:rPr>
+        <w:t xml:space="preserve">fun </w:t>
+      </w:r>
+      <w:proofErr w:type="gramStart"/>
+      <w:r>
+        <w:rPr>
+          <w:rFonts w:ascii="Courier New" w:eastAsia="Times New Roman" w:hAnsi="Courier New" w:cs="Courier New"/>
+          <w:color w:val="56A8F5"/>
+          <w:sz w:val="20"/>
+          <w:szCs w:val="20"/>
+          <w:lang w:val="en-US" w:eastAsia="pt-BR"/>
+        </w:rPr>
+        <w:t>soma</w:t>
+      </w:r>
+      <w:r>
+        <w:rPr>
+          <w:rFonts w:ascii="Courier New" w:eastAsia="Times New Roman" w:hAnsi="Courier New" w:cs="Courier New"/>
+          <w:color w:val="BCBEC4"/>
+          <w:sz w:val="20"/>
+          <w:szCs w:val="20"/>
+          <w:lang w:val="en-US" w:eastAsia="pt-BR"/>
+        </w:rPr>
+        <w:t>(</w:t>
+      </w:r>
+      <w:proofErr w:type="gramEnd"/>
+      <w:r>
+        <w:rPr>
+          <w:rFonts w:ascii="Courier New" w:eastAsia="Times New Roman" w:hAnsi="Courier New" w:cs="Courier New"/>
+          <w:color w:val="BCBEC4"/>
+          <w:sz w:val="20"/>
+          <w:szCs w:val="20"/>
+          <w:lang w:val="en-US" w:eastAsia="pt-BR"/>
+        </w:rPr>
+        <w:t>) :Int{</w:t>
+      </w:r>
+      <w:r>
+        <w:rPr>
+          <w:rFonts w:ascii="Courier New" w:eastAsia="Times New Roman" w:hAnsi="Courier New" w:cs="Courier New"/>
+          <w:color w:val="BCBEC4"/>
+          <w:sz w:val="20"/>
+          <w:szCs w:val="20"/>
+          <w:lang w:val="en-US" w:eastAsia="pt-BR"/>
+        </w:rPr>
+        <w:br/>
+        <w:t xml:space="preserve">    </w:t>
+      </w:r>
+      <w:r>
+        <w:rPr>
+          <w:rFonts w:ascii="Courier New" w:eastAsia="Times New Roman" w:hAnsi="Courier New" w:cs="Courier New"/>
+          <w:color w:val="CF8E6D"/>
+          <w:sz w:val="20"/>
+          <w:szCs w:val="20"/>
+          <w:lang w:val="en-US" w:eastAsia="pt-BR"/>
+        </w:rPr>
+        <w:t xml:space="preserve">return </w:t>
+      </w:r>
+      <w:r>
+        <w:rPr>
+          <w:rFonts w:ascii="Courier New" w:eastAsia="Times New Roman" w:hAnsi="Courier New" w:cs="Courier New"/>
+          <w:color w:val="2AACB8"/>
+          <w:sz w:val="20"/>
+          <w:szCs w:val="20"/>
+          <w:lang w:val="en-US" w:eastAsia="pt-BR"/>
+        </w:rPr>
+        <w:t>5</w:t>
+      </w:r>
+      <w:r>
+        <w:rPr>
+          <w:rFonts w:ascii="Courier New" w:eastAsia="Times New Roman" w:hAnsi="Courier New" w:cs="Courier New"/>
+          <w:color w:val="BCBEC4"/>
+          <w:sz w:val="20"/>
+          <w:szCs w:val="20"/>
+          <w:lang w:val="en-US" w:eastAsia="pt-BR"/>
+        </w:rPr>
+        <w:t>+</w:t>
+      </w:r>
+      <w:r>
+        <w:rPr>
+          <w:rFonts w:ascii="Courier New" w:eastAsia="Times New Roman" w:hAnsi="Courier New" w:cs="Courier New"/>
+          <w:color w:val="2AACB8"/>
+          <w:sz w:val="20"/>
+          <w:szCs w:val="20"/>
+          <w:lang w:val="en-US" w:eastAsia="pt-BR"/>
+        </w:rPr>
+        <w:t>5</w:t>
+      </w:r>
+      <w:r>
+        <w:rPr>
+          <w:rFonts w:ascii="Courier New" w:eastAsia="Times New Roman" w:hAnsi="Courier New" w:cs="Courier New"/>
+          <w:color w:val="2AACB8"/>
+          <w:sz w:val="20"/>
+          <w:szCs w:val="20"/>
+          <w:lang w:val="en-US" w:eastAsia="pt-BR"/>
+        </w:rPr>
+        <w:br/>
+      </w:r>
+      <w:r>
+        <w:rPr>
+          <w:rFonts w:ascii="Courier New" w:eastAsia="Times New Roman" w:hAnsi="Courier New" w:cs="Courier New"/>
+          <w:color w:val="BCBEC4"/>
+          <w:sz w:val="20"/>
+          <w:szCs w:val="20"/>
+          <w:lang w:val="en-US" w:eastAsia="pt-BR"/>
+        </w:rPr>
+        <w:t>}</w:t>
+      </w:r>
+      <w:r>
+        <w:rPr>
+          <w:rFonts w:ascii="Courier New" w:eastAsia="Times New Roman" w:hAnsi="Courier New" w:cs="Courier New"/>
+          <w:color w:val="BCBEC4"/>
+          <w:sz w:val="20"/>
+          <w:szCs w:val="20"/>
+          <w:lang w:val="en-US" w:eastAsia="pt-BR"/>
+        </w:rPr>
+        <w:br/>
+      </w:r>
+      <w:r>
+        <w:rPr>
+          <w:rFonts w:ascii="Courier New" w:eastAsia="Times New Roman" w:hAnsi="Courier New" w:cs="Courier New"/>
+          <w:color w:val="BCBEC4"/>
+          <w:sz w:val="20"/>
+          <w:szCs w:val="20"/>
+          <w:lang w:val="en-US" w:eastAsia="pt-BR"/>
+        </w:rPr>
+        <w:br/>
+      </w:r>
+      <w:r>
+        <w:rPr>
+          <w:rFonts w:ascii="Courier New" w:eastAsia="Times New Roman" w:hAnsi="Courier New" w:cs="Courier New"/>
+          <w:color w:val="CF8E6D"/>
+          <w:sz w:val="20"/>
+          <w:szCs w:val="20"/>
+          <w:lang w:val="en-US" w:eastAsia="pt-BR"/>
+        </w:rPr>
+        <w:t xml:space="preserve">fun </w:t>
+      </w:r>
+      <w:r>
+        <w:rPr>
+          <w:rFonts w:ascii="Courier New" w:eastAsia="Times New Roman" w:hAnsi="Courier New" w:cs="Courier New"/>
+          <w:color w:val="56A8F5"/>
+          <w:sz w:val="20"/>
+          <w:szCs w:val="20"/>
+          <w:lang w:val="en-US" w:eastAsia="pt-BR"/>
+        </w:rPr>
+        <w:t>main</w:t>
+      </w:r>
+      <w:r>
+        <w:rPr>
+          <w:rFonts w:ascii="Courier New" w:eastAsia="Times New Roman" w:hAnsi="Courier New" w:cs="Courier New"/>
+          <w:color w:val="BCBEC4"/>
+          <w:sz w:val="20"/>
+          <w:szCs w:val="20"/>
+          <w:lang w:val="en-US" w:eastAsia="pt-BR"/>
+        </w:rPr>
+        <w:t>() {</w:t>
+      </w:r>
+      <w:r>
+        <w:rPr>
+          <w:rFonts w:ascii="Courier New" w:eastAsia="Times New Roman" w:hAnsi="Courier New" w:cs="Courier New"/>
+          <w:color w:val="BCBEC4"/>
+          <w:sz w:val="20"/>
+          <w:szCs w:val="20"/>
+          <w:lang w:val="en-US" w:eastAsia="pt-BR"/>
+        </w:rPr>
+        <w:br/>
+      </w:r>
+      <w:r>
+        <w:rPr>
+          <w:rFonts w:ascii="Courier New" w:eastAsia="Times New Roman" w:hAnsi="Courier New" w:cs="Courier New"/>
+          <w:color w:val="BCBEC4"/>
+          <w:sz w:val="20"/>
+          <w:szCs w:val="20"/>
+          <w:lang w:val="en-US" w:eastAsia="pt-BR"/>
+        </w:rPr>
+        <w:br/>
+        <w:t xml:space="preserve">    </w:t>
+      </w:r>
+      <w:proofErr w:type="spellStart"/>
+      <w:r>
+        <w:rPr>
+          <w:rFonts w:ascii="Courier New" w:eastAsia="Times New Roman" w:hAnsi="Courier New" w:cs="Courier New"/>
+          <w:i/>
+          <w:iCs/>
+          <w:color w:val="BCBEC4"/>
+          <w:sz w:val="20"/>
+          <w:szCs w:val="20"/>
+          <w:lang w:val="en-US" w:eastAsia="pt-BR"/>
+        </w:rPr>
+        <w:t>println</w:t>
+      </w:r>
+      <w:proofErr w:type="spellEnd"/>
+      <w:r>
+        <w:rPr>
+          <w:rFonts w:ascii="Courier New" w:eastAsia="Times New Roman" w:hAnsi="Courier New" w:cs="Courier New"/>
+          <w:color w:val="BCBEC4"/>
+          <w:sz w:val="20"/>
+          <w:szCs w:val="20"/>
+          <w:lang w:val="en-US" w:eastAsia="pt-BR"/>
+        </w:rPr>
+        <w:t>(</w:t>
+      </w:r>
+      <w:r>
+        <w:rPr>
+          <w:rFonts w:ascii="Courier New" w:eastAsia="Times New Roman" w:hAnsi="Courier New" w:cs="Courier New"/>
+          <w:i/>
+          <w:iCs/>
+          <w:color w:val="BCBEC4"/>
+          <w:sz w:val="20"/>
+          <w:szCs w:val="20"/>
+          <w:lang w:val="en-US" w:eastAsia="pt-BR"/>
+        </w:rPr>
+        <w:t>soma</w:t>
+      </w:r>
+      <w:r>
+        <w:rPr>
+          <w:rFonts w:ascii="Courier New" w:eastAsia="Times New Roman" w:hAnsi="Courier New" w:cs="Courier New"/>
+          <w:color w:val="BCBEC4"/>
+          <w:sz w:val="20"/>
+          <w:szCs w:val="20"/>
+          <w:lang w:val="en-US" w:eastAsia="pt-BR"/>
+        </w:rPr>
+        <w:t>())</w:t>
+      </w:r>
+      <w:r>
+        <w:rPr>
+          <w:rFonts w:ascii="Courier New" w:eastAsia="Times New Roman" w:hAnsi="Courier New" w:cs="Courier New"/>
+          <w:color w:val="BCBEC4"/>
+          <w:sz w:val="20"/>
+          <w:szCs w:val="20"/>
+          <w:lang w:val="en-US" w:eastAsia="pt-BR"/>
+        </w:rPr>
+        <w:br/>
+        <w:t>}</w:t>
+      </w:r>
+    </w:p>
+    <w:p>
+      <w:pPr>
+        <w:rPr>
+          <w:lang w:val="en-US"/>
+        </w:rPr>
+      </w:pPr>
+    </w:p>
+    <w:p>
+      <w:pPr>
+        <w:pStyle w:val="Ttulo2"/>
+        <w:rPr>
+          <w:lang w:val="en-US"/>
+        </w:rPr>
+      </w:pPr>
+      <w:r>
+        <w:rPr>
+          <w:lang w:val="en-US"/>
+        </w:rPr>
+        <w:t xml:space="preserve">Função </w:t>
+      </w:r>
+      <w:proofErr w:type="spellStart"/>
+      <w:r>
+        <w:rPr>
+          <w:lang w:val="en-US"/>
+        </w:rPr>
+        <w:t>sem</w:t>
+      </w:r>
+      <w:proofErr w:type="spellEnd"/>
+      <w:r>
+        <w:rPr>
+          <w:lang w:val="en-US"/>
+        </w:rPr>
+        <w:t xml:space="preserve"> </w:t>
+      </w:r>
+      <w:proofErr w:type="spellStart"/>
+      <w:r>
+        <w:rPr>
+          <w:lang w:val="en-US"/>
+        </w:rPr>
+        <w:t>retorno</w:t>
+      </w:r>
+      <w:proofErr w:type="spellEnd"/>
+    </w:p>
+    <w:p>
+      <w:r>
+        <w:t xml:space="preserve">O Unit ele não </w:t>
+      </w:r>
+      <w:proofErr w:type="gramStart"/>
+      <w:r>
+        <w:t>e</w:t>
+      </w:r>
+      <w:proofErr w:type="gramEnd"/>
+      <w:r>
+        <w:t xml:space="preserve"> obrigatório, mas ele fica por padrão como se fosse uma </w:t>
+      </w:r>
+      <w:r>
+        <w:t>função sem retorno.</w:t>
+      </w:r>
+    </w:p>
+    <w:p>
+      <w:r>
+        <w:t>Lembrando que não precisamos escrever o Unit.</w:t>
+      </w:r>
+    </w:p>
+    <w:p>
+      <w:pPr>
+        <w:shd w:val="clear" w:color="auto" w:fill="1E1F22"/>
+        <w:tabs>
+          <w:tab w:val="left" w:pos="916"/>
+          <w:tab w:val="left" w:pos="1832"/>
+          <w:tab w:val="left" w:pos="2748"/>
+          <w:tab w:val="left" w:pos="3664"/>
+          <w:tab w:val="left" w:pos="4580"/>
+          <w:tab w:val="left" w:pos="5496"/>
+          <w:tab w:val="left" w:pos="6412"/>
+          <w:tab w:val="left" w:pos="7328"/>
+          <w:tab w:val="left" w:pos="8244"/>
+          <w:tab w:val="left" w:pos="9160"/>
+          <w:tab w:val="left" w:pos="10076"/>
+          <w:tab w:val="left" w:pos="10992"/>
+          <w:tab w:val="left" w:pos="11908"/>
+          <w:tab w:val="left" w:pos="12824"/>
+          <w:tab w:val="left" w:pos="13740"/>
+          <w:tab w:val="left" w:pos="14656"/>
+        </w:tabs>
+        <w:spacing w:after="0" w:line="240" w:lineRule="auto"/>
+        <w:rPr>
+          <w:rFonts w:ascii="Courier New" w:eastAsia="Times New Roman" w:hAnsi="Courier New" w:cs="Courier New"/>
+          <w:color w:val="BCBEC4"/>
+          <w:sz w:val="20"/>
+          <w:szCs w:val="20"/>
+          <w:lang w:val="en-US" w:eastAsia="pt-BR"/>
+        </w:rPr>
+      </w:pPr>
+      <w:r>
+        <w:rPr>
+          <w:rFonts w:ascii="Courier New" w:eastAsia="Times New Roman" w:hAnsi="Courier New" w:cs="Courier New"/>
+          <w:color w:val="BCBEC4"/>
+          <w:sz w:val="20"/>
+          <w:szCs w:val="20"/>
+          <w:lang w:eastAsia="pt-BR"/>
+        </w:rPr>
+        <w:br/>
+      </w:r>
+      <w:r>
+        <w:rPr>
+          <w:rFonts w:ascii="Courier New" w:eastAsia="Times New Roman" w:hAnsi="Courier New" w:cs="Courier New"/>
+          <w:color w:val="CF8E6D"/>
+          <w:sz w:val="20"/>
+          <w:szCs w:val="20"/>
+          <w:lang w:val="en-US" w:eastAsia="pt-BR"/>
+        </w:rPr>
+        <w:t xml:space="preserve">fun </w:t>
+      </w:r>
+      <w:proofErr w:type="gramStart"/>
+      <w:r>
+        <w:rPr>
+          <w:rFonts w:ascii="Courier New" w:eastAsia="Times New Roman" w:hAnsi="Courier New" w:cs="Courier New"/>
+          <w:color w:val="56A8F5"/>
+          <w:sz w:val="20"/>
+          <w:szCs w:val="20"/>
+          <w:lang w:val="en-US" w:eastAsia="pt-BR"/>
+        </w:rPr>
+        <w:t>soma</w:t>
+      </w:r>
+      <w:r>
+        <w:rPr>
+          <w:rFonts w:ascii="Courier New" w:eastAsia="Times New Roman" w:hAnsi="Courier New" w:cs="Courier New"/>
+          <w:color w:val="BCBEC4"/>
+          <w:sz w:val="20"/>
+          <w:szCs w:val="20"/>
+          <w:lang w:val="en-US" w:eastAsia="pt-BR"/>
+        </w:rPr>
+        <w:t>(</w:t>
+      </w:r>
+      <w:proofErr w:type="gramEnd"/>
+      <w:r>
+        <w:rPr>
+          <w:rFonts w:ascii="Courier New" w:eastAsia="Times New Roman" w:hAnsi="Courier New" w:cs="Courier New"/>
+          <w:color w:val="BCBEC4"/>
+          <w:sz w:val="20"/>
+          <w:szCs w:val="20"/>
+          <w:lang w:val="en-US" w:eastAsia="pt-BR"/>
+        </w:rPr>
+        <w:t>) : Unit{</w:t>
+      </w:r>
+      <w:r>
+        <w:rPr>
+          <w:rFonts w:ascii="Courier New" w:eastAsia="Times New Roman" w:hAnsi="Courier New" w:cs="Courier New"/>
+          <w:color w:val="BCBEC4"/>
+          <w:sz w:val="20"/>
+          <w:szCs w:val="20"/>
+          <w:lang w:val="en-US" w:eastAsia="pt-BR"/>
+        </w:rPr>
+        <w:br/>
+        <w:t xml:space="preserve">    </w:t>
+      </w:r>
+      <w:proofErr w:type="spellStart"/>
+      <w:r>
+        <w:rPr>
+          <w:rFonts w:ascii="Courier New" w:eastAsia="Times New Roman" w:hAnsi="Courier New" w:cs="Courier New"/>
+          <w:i/>
+          <w:iCs/>
+          <w:color w:val="BCBEC4"/>
+          <w:sz w:val="20"/>
+          <w:szCs w:val="20"/>
+          <w:lang w:val="en-US" w:eastAsia="pt-BR"/>
+        </w:rPr>
+        <w:t>println</w:t>
+      </w:r>
+      <w:proofErr w:type="spellEnd"/>
+      <w:r>
+        <w:rPr>
+          <w:rFonts w:ascii="Courier New" w:eastAsia="Times New Roman" w:hAnsi="Courier New" w:cs="Courier New"/>
+          <w:color w:val="BCBEC4"/>
+          <w:sz w:val="20"/>
+          <w:szCs w:val="20"/>
+          <w:lang w:val="en-US" w:eastAsia="pt-BR"/>
+        </w:rPr>
+        <w:t>(</w:t>
+      </w:r>
+      <w:r>
+        <w:rPr>
+          <w:rFonts w:ascii="Courier New" w:eastAsia="Times New Roman" w:hAnsi="Courier New" w:cs="Courier New"/>
+          <w:color w:val="2AACB8"/>
+          <w:sz w:val="20"/>
+          <w:szCs w:val="20"/>
+          <w:lang w:val="en-US" w:eastAsia="pt-BR"/>
+        </w:rPr>
+        <w:t>5</w:t>
+      </w:r>
+      <w:r>
+        <w:rPr>
+          <w:rFonts w:ascii="Courier New" w:eastAsia="Times New Roman" w:hAnsi="Courier New" w:cs="Courier New"/>
+          <w:color w:val="BCBEC4"/>
+          <w:sz w:val="20"/>
+          <w:szCs w:val="20"/>
+          <w:lang w:val="en-US" w:eastAsia="pt-BR"/>
+        </w:rPr>
+        <w:t>+</w:t>
+      </w:r>
+      <w:r>
+        <w:rPr>
+          <w:rFonts w:ascii="Courier New" w:eastAsia="Times New Roman" w:hAnsi="Courier New" w:cs="Courier New"/>
+          <w:color w:val="2AACB8"/>
+          <w:sz w:val="20"/>
+          <w:szCs w:val="20"/>
+          <w:lang w:val="en-US" w:eastAsia="pt-BR"/>
+        </w:rPr>
+        <w:t>5</w:t>
+      </w:r>
+      <w:r>
+        <w:rPr>
+          <w:rFonts w:ascii="Courier New" w:eastAsia="Times New Roman" w:hAnsi="Courier New" w:cs="Courier New"/>
+          <w:color w:val="BCBEC4"/>
+          <w:sz w:val="20"/>
+          <w:szCs w:val="20"/>
+          <w:lang w:val="en-US" w:eastAsia="pt-BR"/>
+        </w:rPr>
+        <w:t>)</w:t>
+      </w:r>
+      <w:r>
+        <w:rPr>
+          <w:rFonts w:ascii="Courier New" w:eastAsia="Times New Roman" w:hAnsi="Courier New" w:cs="Courier New"/>
+          <w:color w:val="BCBEC4"/>
+          <w:sz w:val="20"/>
+          <w:szCs w:val="20"/>
+          <w:lang w:val="en-US" w:eastAsia="pt-BR"/>
+        </w:rPr>
+        <w:br/>
+        <w:t>}</w:t>
+      </w:r>
+      <w:r>
+        <w:rPr>
+          <w:rFonts w:ascii="Courier New" w:eastAsia="Times New Roman" w:hAnsi="Courier New" w:cs="Courier New"/>
+          <w:color w:val="BCBEC4"/>
+          <w:sz w:val="20"/>
+          <w:szCs w:val="20"/>
+          <w:lang w:val="en-US" w:eastAsia="pt-BR"/>
+        </w:rPr>
+        <w:br/>
+      </w:r>
+      <w:r>
+        <w:rPr>
+          <w:rFonts w:ascii="Courier New" w:eastAsia="Times New Roman" w:hAnsi="Courier New" w:cs="Courier New"/>
+          <w:color w:val="BCBEC4"/>
+          <w:sz w:val="20"/>
+          <w:szCs w:val="20"/>
+          <w:lang w:val="en-US" w:eastAsia="pt-BR"/>
+        </w:rPr>
+        <w:br/>
+      </w:r>
+      <w:r>
+        <w:rPr>
+          <w:rFonts w:ascii="Courier New" w:eastAsia="Times New Roman" w:hAnsi="Courier New" w:cs="Courier New"/>
+          <w:color w:val="CF8E6D"/>
+          <w:sz w:val="20"/>
+          <w:szCs w:val="20"/>
+          <w:lang w:val="en-US" w:eastAsia="pt-BR"/>
+        </w:rPr>
+        <w:t xml:space="preserve">fun </w:t>
+      </w:r>
+      <w:r>
+        <w:rPr>
+          <w:rFonts w:ascii="Courier New" w:eastAsia="Times New Roman" w:hAnsi="Courier New" w:cs="Courier New"/>
+          <w:color w:val="56A8F5"/>
+          <w:sz w:val="20"/>
+          <w:szCs w:val="20"/>
+          <w:lang w:val="en-US" w:eastAsia="pt-BR"/>
+        </w:rPr>
+        <w:t>main</w:t>
+      </w:r>
+      <w:r>
+        <w:rPr>
+          <w:rFonts w:ascii="Courier New" w:eastAsia="Times New Roman" w:hAnsi="Courier New" w:cs="Courier New"/>
+          <w:color w:val="BCBEC4"/>
+          <w:sz w:val="20"/>
+          <w:szCs w:val="20"/>
+          <w:lang w:val="en-US" w:eastAsia="pt-BR"/>
+        </w:rPr>
+        <w:t>() {</w:t>
+      </w:r>
+      <w:r>
+        <w:rPr>
+          <w:rFonts w:ascii="Courier New" w:eastAsia="Times New Roman" w:hAnsi="Courier New" w:cs="Courier New"/>
+          <w:color w:val="BCBEC4"/>
+          <w:sz w:val="20"/>
+          <w:szCs w:val="20"/>
+          <w:lang w:val="en-US" w:eastAsia="pt-BR"/>
+        </w:rPr>
+        <w:br/>
+      </w:r>
+      <w:r>
+        <w:rPr>
+          <w:rFonts w:ascii="Courier New" w:eastAsia="Times New Roman" w:hAnsi="Courier New" w:cs="Courier New"/>
+          <w:color w:val="BCBEC4"/>
+          <w:sz w:val="20"/>
+          <w:szCs w:val="20"/>
+          <w:lang w:val="en-US" w:eastAsia="pt-BR"/>
+        </w:rPr>
+        <w:br/>
+        <w:t xml:space="preserve">    </w:t>
+      </w:r>
+      <w:proofErr w:type="spellStart"/>
+      <w:r>
+        <w:rPr>
+          <w:rFonts w:ascii="Courier New" w:eastAsia="Times New Roman" w:hAnsi="Courier New" w:cs="Courier New"/>
+          <w:i/>
+          <w:iCs/>
+          <w:color w:val="BCBEC4"/>
+          <w:sz w:val="20"/>
+          <w:szCs w:val="20"/>
+          <w:lang w:val="en-US" w:eastAsia="pt-BR"/>
+        </w:rPr>
+        <w:t>println</w:t>
+      </w:r>
+      <w:proofErr w:type="spellEnd"/>
+      <w:r>
+        <w:rPr>
+          <w:rFonts w:ascii="Courier New" w:eastAsia="Times New Roman" w:hAnsi="Courier New" w:cs="Courier New"/>
+          <w:color w:val="BCBEC4"/>
+          <w:sz w:val="20"/>
+          <w:szCs w:val="20"/>
+          <w:lang w:val="en-US" w:eastAsia="pt-BR"/>
+        </w:rPr>
+        <w:t>(</w:t>
+      </w:r>
+      <w:r>
+        <w:rPr>
+          <w:rFonts w:ascii="Courier New" w:eastAsia="Times New Roman" w:hAnsi="Courier New" w:cs="Courier New"/>
+          <w:i/>
+          <w:iCs/>
+          <w:color w:val="BCBEC4"/>
+          <w:sz w:val="20"/>
+          <w:szCs w:val="20"/>
+          <w:lang w:val="en-US" w:eastAsia="pt-BR"/>
+        </w:rPr>
+        <w:t>soma</w:t>
+      </w:r>
+      <w:r>
+        <w:rPr>
+          <w:rFonts w:ascii="Courier New" w:eastAsia="Times New Roman" w:hAnsi="Courier New" w:cs="Courier New"/>
+          <w:color w:val="BCBEC4"/>
+          <w:sz w:val="20"/>
+          <w:szCs w:val="20"/>
+          <w:lang w:val="en-US" w:eastAsia="pt-BR"/>
+        </w:rPr>
+        <w:t>())</w:t>
+      </w:r>
+      <w:r>
+        <w:rPr>
+          <w:rFonts w:ascii="Courier New" w:eastAsia="Times New Roman" w:hAnsi="Courier New" w:cs="Courier New"/>
+          <w:color w:val="BCBEC4"/>
+          <w:sz w:val="20"/>
+          <w:szCs w:val="20"/>
+          <w:lang w:val="en-US" w:eastAsia="pt-BR"/>
+        </w:rPr>
+        <w:br/>
+        <w:t>}</w:t>
+      </w:r>
+    </w:p>
+    <w:p>
+      <w:pPr>
+        <w:rPr>
+          <w:lang w:val="en-US"/>
+        </w:rPr>
+      </w:pPr>
+    </w:p>
+    <w:p>
+      <w:pPr>
+        <w:rPr>
+          <w:lang w:val="en-US"/>
+        </w:rPr>
+      </w:pPr>
+      <w:r>
+        <w:rPr>
+          <w:lang w:val="en-US"/>
+        </w:rPr>
+        <w:t>**SEM UNIT**</w:t>
+      </w:r>
+    </w:p>
+    <w:p>
+      <w:pPr>
+        <w:shd w:val="clear" w:color="auto" w:fill="1E1F22"/>
+        <w:tabs>
+          <w:tab w:val="left" w:pos="916"/>
+          <w:tab w:val="left" w:pos="1832"/>
+          <w:tab w:val="left" w:pos="2748"/>
+          <w:tab w:val="left" w:pos="3664"/>
+          <w:tab w:val="left" w:pos="4580"/>
+          <w:tab w:val="left" w:pos="5496"/>
+          <w:tab w:val="left" w:pos="6412"/>
+          <w:tab w:val="left" w:pos="7328"/>
+          <w:tab w:val="left" w:pos="8244"/>
+          <w:tab w:val="left" w:pos="9160"/>
+          <w:tab w:val="left" w:pos="10076"/>
+          <w:tab w:val="left" w:pos="10992"/>
+          <w:tab w:val="left" w:pos="11908"/>
+          <w:tab w:val="left" w:pos="12824"/>
+          <w:tab w:val="left" w:pos="13740"/>
+          <w:tab w:val="left" w:pos="14656"/>
+        </w:tabs>
+        <w:spacing w:after="0" w:line="240" w:lineRule="auto"/>
+        <w:rPr>
+          <w:rFonts w:ascii="Courier New" w:eastAsia="Times New Roman" w:hAnsi="Courier New" w:cs="Courier New"/>
+          <w:color w:val="BCBEC4"/>
+          <w:sz w:val="20"/>
+          <w:szCs w:val="20"/>
+          <w:lang w:val="en-US" w:eastAsia="pt-BR"/>
+        </w:rPr>
+      </w:pPr>
+      <w:r>
+        <w:rPr>
+          <w:rFonts w:ascii="Courier New" w:eastAsia="Times New Roman" w:hAnsi="Courier New" w:cs="Courier New"/>
+          <w:color w:val="CF8E6D"/>
+          <w:sz w:val="20"/>
+          <w:szCs w:val="20"/>
+          <w:lang w:val="en-US" w:eastAsia="pt-BR"/>
+        </w:rPr>
+        <w:t xml:space="preserve">fun </w:t>
+      </w:r>
+      <w:proofErr w:type="gramStart"/>
+      <w:r>
+        <w:rPr>
+          <w:rFonts w:ascii="Courier New" w:eastAsia="Times New Roman" w:hAnsi="Courier New" w:cs="Courier New"/>
+          <w:color w:val="56A8F5"/>
+          <w:sz w:val="20"/>
+          <w:szCs w:val="20"/>
+          <w:lang w:val="en-US" w:eastAsia="pt-BR"/>
+        </w:rPr>
+        <w:t>soma</w:t>
+      </w:r>
+      <w:r>
+        <w:rPr>
+          <w:rFonts w:ascii="Courier New" w:eastAsia="Times New Roman" w:hAnsi="Courier New" w:cs="Courier New"/>
+          <w:color w:val="BCBEC4"/>
+          <w:sz w:val="20"/>
+          <w:szCs w:val="20"/>
+          <w:lang w:val="en-US" w:eastAsia="pt-BR"/>
+        </w:rPr>
+        <w:t>(</w:t>
+      </w:r>
+      <w:proofErr w:type="gramEnd"/>
+      <w:r>
+        <w:rPr>
+          <w:rFonts w:ascii="Courier New" w:eastAsia="Times New Roman" w:hAnsi="Courier New" w:cs="Courier New"/>
+          <w:color w:val="BCBEC4"/>
+          <w:sz w:val="20"/>
+          <w:szCs w:val="20"/>
+          <w:lang w:val="en-US" w:eastAsia="pt-BR"/>
+        </w:rPr>
+        <w:t>) {</w:t>
+      </w:r>
+      <w:r>
+        <w:rPr>
+          <w:rFonts w:ascii="Courier New" w:eastAsia="Times New Roman" w:hAnsi="Courier New" w:cs="Courier New"/>
+          <w:color w:val="BCBEC4"/>
+          <w:sz w:val="20"/>
+          <w:szCs w:val="20"/>
+          <w:lang w:val="en-US" w:eastAsia="pt-BR"/>
+        </w:rPr>
+        <w:br/>
+        <w:t xml:space="preserve">    </w:t>
+      </w:r>
+      <w:proofErr w:type="spellStart"/>
+      <w:r>
+        <w:rPr>
+          <w:rFonts w:ascii="Courier New" w:eastAsia="Times New Roman" w:hAnsi="Courier New" w:cs="Courier New"/>
+          <w:i/>
+          <w:iCs/>
+          <w:color w:val="BCBEC4"/>
+          <w:sz w:val="20"/>
+          <w:szCs w:val="20"/>
+          <w:lang w:val="en-US" w:eastAsia="pt-BR"/>
+        </w:rPr>
+        <w:t>println</w:t>
+      </w:r>
+      <w:proofErr w:type="spellEnd"/>
+      <w:r>
+        <w:rPr>
+          <w:rFonts w:ascii="Courier New" w:eastAsia="Times New Roman" w:hAnsi="Courier New" w:cs="Courier New"/>
+          <w:color w:val="BCBEC4"/>
+          <w:sz w:val="20"/>
+          <w:szCs w:val="20"/>
+          <w:lang w:val="en-US" w:eastAsia="pt-BR"/>
+        </w:rPr>
+        <w:t>(</w:t>
+      </w:r>
+      <w:r>
+        <w:rPr>
+          <w:rFonts w:ascii="Courier New" w:eastAsia="Times New Roman" w:hAnsi="Courier New" w:cs="Courier New"/>
+          <w:color w:val="2AACB8"/>
+          <w:sz w:val="20"/>
+          <w:szCs w:val="20"/>
+          <w:lang w:val="en-US" w:eastAsia="pt-BR"/>
+        </w:rPr>
+        <w:t>5</w:t>
+      </w:r>
+      <w:r>
+        <w:rPr>
+          <w:rFonts w:ascii="Courier New" w:eastAsia="Times New Roman" w:hAnsi="Courier New" w:cs="Courier New"/>
+          <w:color w:val="BCBEC4"/>
+          <w:sz w:val="20"/>
+          <w:szCs w:val="20"/>
+          <w:lang w:val="en-US" w:eastAsia="pt-BR"/>
+        </w:rPr>
+        <w:t>+</w:t>
+      </w:r>
+      <w:r>
+        <w:rPr>
+          <w:rFonts w:ascii="Courier New" w:eastAsia="Times New Roman" w:hAnsi="Courier New" w:cs="Courier New"/>
+          <w:color w:val="2AACB8"/>
+          <w:sz w:val="20"/>
+          <w:szCs w:val="20"/>
+          <w:lang w:val="en-US" w:eastAsia="pt-BR"/>
+        </w:rPr>
+        <w:t>5</w:t>
+      </w:r>
+      <w:r>
+        <w:rPr>
+          <w:rFonts w:ascii="Courier New" w:eastAsia="Times New Roman" w:hAnsi="Courier New" w:cs="Courier New"/>
+          <w:color w:val="BCBEC4"/>
+          <w:sz w:val="20"/>
+          <w:szCs w:val="20"/>
+          <w:lang w:val="en-US" w:eastAsia="pt-BR"/>
+        </w:rPr>
+        <w:t>)</w:t>
+      </w:r>
+      <w:r>
+        <w:rPr>
+          <w:rFonts w:ascii="Courier New" w:eastAsia="Times New Roman" w:hAnsi="Courier New" w:cs="Courier New"/>
+          <w:color w:val="BCBEC4"/>
+          <w:sz w:val="20"/>
+          <w:szCs w:val="20"/>
+          <w:lang w:val="en-US" w:eastAsia="pt-BR"/>
+        </w:rPr>
+        <w:br/>
+        <w:t>}</w:t>
+      </w:r>
+      <w:r>
+        <w:rPr>
+          <w:rFonts w:ascii="Courier New" w:eastAsia="Times New Roman" w:hAnsi="Courier New" w:cs="Courier New"/>
+          <w:color w:val="BCBEC4"/>
+          <w:sz w:val="20"/>
+          <w:szCs w:val="20"/>
+          <w:lang w:val="en-US" w:eastAsia="pt-BR"/>
+        </w:rPr>
+        <w:br/>
+      </w:r>
+      <w:r>
+        <w:rPr>
+          <w:rFonts w:ascii="Courier New" w:eastAsia="Times New Roman" w:hAnsi="Courier New" w:cs="Courier New"/>
+          <w:color w:val="BCBEC4"/>
+          <w:sz w:val="20"/>
+          <w:szCs w:val="20"/>
+          <w:lang w:val="en-US" w:eastAsia="pt-BR"/>
+        </w:rPr>
+        <w:br/>
+      </w:r>
+      <w:r>
+        <w:rPr>
+          <w:rFonts w:ascii="Courier New" w:eastAsia="Times New Roman" w:hAnsi="Courier New" w:cs="Courier New"/>
+          <w:color w:val="CF8E6D"/>
+          <w:sz w:val="20"/>
+          <w:szCs w:val="20"/>
+          <w:lang w:val="en-US" w:eastAsia="pt-BR"/>
+        </w:rPr>
+        <w:t xml:space="preserve">fun </w:t>
+      </w:r>
+      <w:r>
+        <w:rPr>
+          <w:rFonts w:ascii="Courier New" w:eastAsia="Times New Roman" w:hAnsi="Courier New" w:cs="Courier New"/>
+          <w:color w:val="56A8F5"/>
+          <w:sz w:val="20"/>
+          <w:szCs w:val="20"/>
+          <w:lang w:val="en-US" w:eastAsia="pt-BR"/>
+        </w:rPr>
+        <w:t>main</w:t>
+      </w:r>
+      <w:r>
+        <w:rPr>
+          <w:rFonts w:ascii="Courier New" w:eastAsia="Times New Roman" w:hAnsi="Courier New" w:cs="Courier New"/>
+          <w:color w:val="BCBEC4"/>
+          <w:sz w:val="20"/>
+          <w:szCs w:val="20"/>
+          <w:lang w:val="en-US" w:eastAsia="pt-BR"/>
+        </w:rPr>
+        <w:t>() {</w:t>
+      </w:r>
+      <w:r>
+        <w:rPr>
+          <w:rFonts w:ascii="Courier New" w:eastAsia="Times New Roman" w:hAnsi="Courier New" w:cs="Courier New"/>
+          <w:color w:val="BCBEC4"/>
+          <w:sz w:val="20"/>
+          <w:szCs w:val="20"/>
+          <w:lang w:val="en-US" w:eastAsia="pt-BR"/>
+        </w:rPr>
+        <w:br/>
+      </w:r>
+      <w:r>
+        <w:rPr>
+          <w:rFonts w:ascii="Courier New" w:eastAsia="Times New Roman" w:hAnsi="Courier New" w:cs="Courier New"/>
+          <w:color w:val="BCBEC4"/>
+          <w:sz w:val="20"/>
+          <w:szCs w:val="20"/>
+          <w:lang w:val="en-US" w:eastAsia="pt-BR"/>
+        </w:rPr>
+        <w:br/>
+        <w:t xml:space="preserve">    </w:t>
+      </w:r>
+      <w:proofErr w:type="spellStart"/>
+      <w:r>
+        <w:rPr>
+          <w:rFonts w:ascii="Courier New" w:eastAsia="Times New Roman" w:hAnsi="Courier New" w:cs="Courier New"/>
+          <w:i/>
+          <w:iCs/>
+          <w:color w:val="BCBEC4"/>
+          <w:sz w:val="20"/>
+          <w:szCs w:val="20"/>
+          <w:lang w:val="en-US" w:eastAsia="pt-BR"/>
+        </w:rPr>
+        <w:t>println</w:t>
+      </w:r>
+      <w:proofErr w:type="spellEnd"/>
+      <w:r>
+        <w:rPr>
+          <w:rFonts w:ascii="Courier New" w:eastAsia="Times New Roman" w:hAnsi="Courier New" w:cs="Courier New"/>
+          <w:color w:val="BCBEC4"/>
+          <w:sz w:val="20"/>
+          <w:szCs w:val="20"/>
+          <w:lang w:val="en-US" w:eastAsia="pt-BR"/>
+        </w:rPr>
+        <w:t>(</w:t>
+      </w:r>
+      <w:r>
+        <w:rPr>
+          <w:rFonts w:ascii="Courier New" w:eastAsia="Times New Roman" w:hAnsi="Courier New" w:cs="Courier New"/>
+          <w:i/>
+          <w:iCs/>
+          <w:color w:val="BCBEC4"/>
+          <w:sz w:val="20"/>
+          <w:szCs w:val="20"/>
+          <w:lang w:val="en-US" w:eastAsia="pt-BR"/>
+        </w:rPr>
+        <w:t>soma</w:t>
+      </w:r>
+      <w:r>
+        <w:rPr>
+          <w:rFonts w:ascii="Courier New" w:eastAsia="Times New Roman" w:hAnsi="Courier New" w:cs="Courier New"/>
+          <w:color w:val="BCBEC4"/>
+          <w:sz w:val="20"/>
+          <w:szCs w:val="20"/>
+          <w:lang w:val="en-US" w:eastAsia="pt-BR"/>
+        </w:rPr>
+        <w:t>())</w:t>
+      </w:r>
+      <w:r>
+        <w:rPr>
+          <w:rFonts w:ascii="Courier New" w:eastAsia="Times New Roman" w:hAnsi="Courier New" w:cs="Courier New"/>
+          <w:color w:val="BCBEC4"/>
+          <w:sz w:val="20"/>
+          <w:szCs w:val="20"/>
+          <w:lang w:val="en-US" w:eastAsia="pt-BR"/>
+        </w:rPr>
+        <w:br/>
+        <w:t>}</w:t>
+      </w:r>
+    </w:p>
+    <w:p>
+      <w:r>
+        <w:t xml:space="preserve">Vai </w:t>
+      </w:r>
+      <w:proofErr w:type="spellStart"/>
+      <w:r>
+        <w:t>da</w:t>
+      </w:r>
+      <w:proofErr w:type="spellEnd"/>
+      <w:r>
+        <w:t xml:space="preserve"> no mesmo com o</w:t>
+      </w:r>
+      <w:r>
+        <w:t xml:space="preserve"> Unit ou sem Unit</w:t>
+      </w:r>
+    </w:p>
     <w:sectPr>
       <w:pgSz w:w="11906" w:h="16838"/>
       <w:pgMar w:top="1417" w:right="1701" w:bottom="1417" w:left="1701" w:header="708" w:footer="708" w:gutter="0"/>

</xml_diff>

<commit_message>
Funcoes com parametros nomeados e padroes
</commit_message>
<xml_diff>
--- a/Curso-Android-Kotlin/Kotlin/## Dicas Kotlin/Kotlin.docx
+++ b/Curso-Android-Kotlin/Kotlin/## Dicas Kotlin/Kotlin.docx
@@ -13483,10 +13483,12 @@
       <w:r>
         <w:t xml:space="preserve">Oque o código </w:t>
       </w:r>
+      <w:proofErr w:type="spellStart"/>
       <w:proofErr w:type="gramStart"/>
       <w:r>
         <w:t>esta</w:t>
       </w:r>
+      <w:proofErr w:type="spellEnd"/>
       <w:proofErr w:type="gramEnd"/>
       <w:r>
         <w:t xml:space="preserve"> fazendo? Ele </w:t>
@@ -17220,16 +17222,2288 @@
       </w:r>
     </w:p>
     <w:p>
+      <w:r>
+        <w:rPr>
+          <w:lang w:val="en-US"/>
+        </w:rPr>
+        <w:t>Saida: 2</w:t>
+      </w:r>
+    </w:p>
+    <w:p/>
+    <w:p/>
+    <w:p>
       <w:pPr>
-        <w:rPr>
-          <w:lang w:val="en-US"/>
-        </w:rPr>
+        <w:pStyle w:val="Ttulo2"/>
       </w:pPr>
       <w:r>
-        <w:rPr>
-          <w:lang w:val="en-US"/>
-        </w:rPr>
-        <w:t>Saida: 2</w:t>
+        <w:lastRenderedPageBreak/>
+        <w:t xml:space="preserve">Funções com parâmetros (Normal e </w:t>
+      </w:r>
+      <w:proofErr w:type="spellStart"/>
+      <w:r>
+        <w:t>Inline</w:t>
+      </w:r>
+      <w:proofErr w:type="spellEnd"/>
+      <w:r>
+        <w:t>)</w:t>
+      </w:r>
+    </w:p>
+    <w:p>
+      <w:pPr>
+        <w:shd w:val="clear" w:color="auto" w:fill="1E1F22"/>
+        <w:tabs>
+          <w:tab w:val="left" w:pos="916"/>
+          <w:tab w:val="left" w:pos="1832"/>
+          <w:tab w:val="left" w:pos="2748"/>
+          <w:tab w:val="left" w:pos="3664"/>
+          <w:tab w:val="left" w:pos="4580"/>
+          <w:tab w:val="left" w:pos="5496"/>
+          <w:tab w:val="left" w:pos="6412"/>
+          <w:tab w:val="left" w:pos="7328"/>
+          <w:tab w:val="left" w:pos="8244"/>
+          <w:tab w:val="left" w:pos="9160"/>
+          <w:tab w:val="left" w:pos="10076"/>
+          <w:tab w:val="left" w:pos="10992"/>
+          <w:tab w:val="left" w:pos="11908"/>
+          <w:tab w:val="left" w:pos="12824"/>
+          <w:tab w:val="left" w:pos="13740"/>
+          <w:tab w:val="left" w:pos="14656"/>
+        </w:tabs>
+        <w:spacing w:after="0" w:line="240" w:lineRule="auto"/>
+        <w:rPr>
+          <w:rFonts w:ascii="Courier New" w:eastAsia="Times New Roman" w:hAnsi="Courier New" w:cs="Courier New"/>
+          <w:color w:val="BCBEC4"/>
+          <w:sz w:val="20"/>
+          <w:szCs w:val="20"/>
+          <w:lang w:eastAsia="pt-BR"/>
+        </w:rPr>
+      </w:pPr>
+      <w:proofErr w:type="spellStart"/>
+      <w:r>
+        <w:rPr>
+          <w:rFonts w:ascii="Courier New" w:eastAsia="Times New Roman" w:hAnsi="Courier New" w:cs="Courier New"/>
+          <w:color w:val="CF8E6D"/>
+          <w:sz w:val="20"/>
+          <w:szCs w:val="20"/>
+          <w:lang w:eastAsia="pt-BR"/>
+        </w:rPr>
+        <w:t>package</w:t>
+      </w:r>
+      <w:proofErr w:type="spellEnd"/>
+      <w:r>
+        <w:rPr>
+          <w:rFonts w:ascii="Courier New" w:eastAsia="Times New Roman" w:hAnsi="Courier New" w:cs="Courier New"/>
+          <w:color w:val="CF8E6D"/>
+          <w:sz w:val="20"/>
+          <w:szCs w:val="20"/>
+          <w:lang w:eastAsia="pt-BR"/>
+        </w:rPr>
+        <w:t xml:space="preserve"> </w:t>
+      </w:r>
+      <w:proofErr w:type="spellStart"/>
+      <w:r>
+        <w:rPr>
+          <w:rFonts w:ascii="Courier New" w:eastAsia="Times New Roman" w:hAnsi="Courier New" w:cs="Courier New"/>
+          <w:color w:val="BCBEC4"/>
+          <w:sz w:val="20"/>
+          <w:szCs w:val="20"/>
+          <w:lang w:eastAsia="pt-BR"/>
+        </w:rPr>
+        <w:t>ProgramacaoFuncional</w:t>
+      </w:r>
+      <w:proofErr w:type="spellEnd"/>
+      <w:r>
+        <w:rPr>
+          <w:rFonts w:ascii="Courier New" w:eastAsia="Times New Roman" w:hAnsi="Courier New" w:cs="Courier New"/>
+          <w:color w:val="BCBEC4"/>
+          <w:sz w:val="20"/>
+          <w:szCs w:val="20"/>
+          <w:lang w:eastAsia="pt-BR"/>
+        </w:rPr>
+        <w:br/>
+      </w:r>
+      <w:r>
+        <w:rPr>
+          <w:rFonts w:ascii="Courier New" w:eastAsia="Times New Roman" w:hAnsi="Courier New" w:cs="Courier New"/>
+          <w:color w:val="BCBEC4"/>
+          <w:sz w:val="20"/>
+          <w:szCs w:val="20"/>
+          <w:lang w:eastAsia="pt-BR"/>
+        </w:rPr>
+        <w:br/>
+      </w:r>
+      <w:r>
+        <w:rPr>
+          <w:rFonts w:ascii="Courier New" w:eastAsia="Times New Roman" w:hAnsi="Courier New" w:cs="Courier New"/>
+          <w:color w:val="7A7E85"/>
+          <w:sz w:val="20"/>
+          <w:szCs w:val="20"/>
+          <w:lang w:eastAsia="pt-BR"/>
+        </w:rPr>
+        <w:t xml:space="preserve">// </w:t>
+      </w:r>
+      <w:proofErr w:type="spellStart"/>
+      <w:r>
+        <w:rPr>
+          <w:rFonts w:ascii="Courier New" w:eastAsia="Times New Roman" w:hAnsi="Courier New" w:cs="Courier New"/>
+          <w:color w:val="7A7E85"/>
+          <w:sz w:val="20"/>
+          <w:szCs w:val="20"/>
+          <w:lang w:eastAsia="pt-BR"/>
+        </w:rPr>
+        <w:t>Funçao</w:t>
+      </w:r>
+      <w:proofErr w:type="spellEnd"/>
+      <w:r>
+        <w:rPr>
+          <w:rFonts w:ascii="Courier New" w:eastAsia="Times New Roman" w:hAnsi="Courier New" w:cs="Courier New"/>
+          <w:color w:val="7A7E85"/>
+          <w:sz w:val="20"/>
+          <w:szCs w:val="20"/>
+          <w:lang w:eastAsia="pt-BR"/>
+        </w:rPr>
+        <w:t xml:space="preserve"> normal com </w:t>
+      </w:r>
+      <w:proofErr w:type="spellStart"/>
+      <w:r>
+        <w:rPr>
+          <w:rFonts w:ascii="Courier New" w:eastAsia="Times New Roman" w:hAnsi="Courier New" w:cs="Courier New"/>
+          <w:color w:val="7A7E85"/>
+          <w:sz w:val="20"/>
+          <w:szCs w:val="20"/>
+          <w:lang w:eastAsia="pt-BR"/>
+        </w:rPr>
+        <w:t>parametro</w:t>
+      </w:r>
+      <w:proofErr w:type="spellEnd"/>
+      <w:r>
+        <w:rPr>
+          <w:rFonts w:ascii="Courier New" w:eastAsia="Times New Roman" w:hAnsi="Courier New" w:cs="Courier New"/>
+          <w:color w:val="7A7E85"/>
+          <w:sz w:val="20"/>
+          <w:szCs w:val="20"/>
+          <w:lang w:eastAsia="pt-BR"/>
+        </w:rPr>
+        <w:br/>
+      </w:r>
+      <w:proofErr w:type="spellStart"/>
+      <w:r>
+        <w:rPr>
+          <w:rFonts w:ascii="Courier New" w:eastAsia="Times New Roman" w:hAnsi="Courier New" w:cs="Courier New"/>
+          <w:color w:val="CF8E6D"/>
+          <w:sz w:val="20"/>
+          <w:szCs w:val="20"/>
+          <w:lang w:eastAsia="pt-BR"/>
+        </w:rPr>
+        <w:t>fun</w:t>
+      </w:r>
+      <w:proofErr w:type="spellEnd"/>
+      <w:r>
+        <w:rPr>
+          <w:rFonts w:ascii="Courier New" w:eastAsia="Times New Roman" w:hAnsi="Courier New" w:cs="Courier New"/>
+          <w:color w:val="CF8E6D"/>
+          <w:sz w:val="20"/>
+          <w:szCs w:val="20"/>
+          <w:lang w:eastAsia="pt-BR"/>
+        </w:rPr>
+        <w:t xml:space="preserve"> </w:t>
+      </w:r>
+      <w:proofErr w:type="spellStart"/>
+      <w:proofErr w:type="gramStart"/>
+      <w:r>
+        <w:rPr>
+          <w:rFonts w:ascii="Courier New" w:eastAsia="Times New Roman" w:hAnsi="Courier New" w:cs="Courier New"/>
+          <w:color w:val="56A8F5"/>
+          <w:sz w:val="20"/>
+          <w:szCs w:val="20"/>
+          <w:lang w:eastAsia="pt-BR"/>
+        </w:rPr>
+        <w:t>somarParametro</w:t>
+      </w:r>
+      <w:proofErr w:type="spellEnd"/>
+      <w:r>
+        <w:rPr>
+          <w:rFonts w:ascii="Courier New" w:eastAsia="Times New Roman" w:hAnsi="Courier New" w:cs="Courier New"/>
+          <w:color w:val="BCBEC4"/>
+          <w:sz w:val="20"/>
+          <w:szCs w:val="20"/>
+          <w:lang w:eastAsia="pt-BR"/>
+        </w:rPr>
+        <w:t>(</w:t>
+      </w:r>
+      <w:proofErr w:type="gramEnd"/>
+      <w:r>
+        <w:rPr>
+          <w:rFonts w:ascii="Courier New" w:eastAsia="Times New Roman" w:hAnsi="Courier New" w:cs="Courier New"/>
+          <w:color w:val="BCBEC4"/>
+          <w:sz w:val="20"/>
+          <w:szCs w:val="20"/>
+          <w:lang w:eastAsia="pt-BR"/>
+        </w:rPr>
+        <w:t>a: Int, b:Int) : Int {</w:t>
+      </w:r>
+      <w:r>
+        <w:rPr>
+          <w:rFonts w:ascii="Courier New" w:eastAsia="Times New Roman" w:hAnsi="Courier New" w:cs="Courier New"/>
+          <w:color w:val="BCBEC4"/>
+          <w:sz w:val="20"/>
+          <w:szCs w:val="20"/>
+          <w:lang w:eastAsia="pt-BR"/>
+        </w:rPr>
+        <w:br/>
+        <w:t xml:space="preserve">    </w:t>
+      </w:r>
+      <w:proofErr w:type="spellStart"/>
+      <w:r>
+        <w:rPr>
+          <w:rFonts w:ascii="Courier New" w:eastAsia="Times New Roman" w:hAnsi="Courier New" w:cs="Courier New"/>
+          <w:color w:val="CF8E6D"/>
+          <w:sz w:val="20"/>
+          <w:szCs w:val="20"/>
+          <w:lang w:eastAsia="pt-BR"/>
+        </w:rPr>
+        <w:t>return</w:t>
+      </w:r>
+      <w:proofErr w:type="spellEnd"/>
+      <w:r>
+        <w:rPr>
+          <w:rFonts w:ascii="Courier New" w:eastAsia="Times New Roman" w:hAnsi="Courier New" w:cs="Courier New"/>
+          <w:color w:val="CF8E6D"/>
+          <w:sz w:val="20"/>
+          <w:szCs w:val="20"/>
+          <w:lang w:eastAsia="pt-BR"/>
+        </w:rPr>
+        <w:t xml:space="preserve"> </w:t>
+      </w:r>
+      <w:proofErr w:type="spellStart"/>
+      <w:r>
+        <w:rPr>
+          <w:rFonts w:ascii="Courier New" w:eastAsia="Times New Roman" w:hAnsi="Courier New" w:cs="Courier New"/>
+          <w:color w:val="BCBEC4"/>
+          <w:sz w:val="20"/>
+          <w:szCs w:val="20"/>
+          <w:lang w:eastAsia="pt-BR"/>
+        </w:rPr>
+        <w:t>a+b</w:t>
+      </w:r>
+      <w:proofErr w:type="spellEnd"/>
+      <w:r>
+        <w:rPr>
+          <w:rFonts w:ascii="Courier New" w:eastAsia="Times New Roman" w:hAnsi="Courier New" w:cs="Courier New"/>
+          <w:color w:val="BCBEC4"/>
+          <w:sz w:val="20"/>
+          <w:szCs w:val="20"/>
+          <w:lang w:eastAsia="pt-BR"/>
+        </w:rPr>
+        <w:br/>
+        <w:t>}</w:t>
+      </w:r>
+      <w:r>
+        <w:rPr>
+          <w:rFonts w:ascii="Courier New" w:eastAsia="Times New Roman" w:hAnsi="Courier New" w:cs="Courier New"/>
+          <w:color w:val="BCBEC4"/>
+          <w:sz w:val="20"/>
+          <w:szCs w:val="20"/>
+          <w:lang w:eastAsia="pt-BR"/>
+        </w:rPr>
+        <w:br/>
+      </w:r>
+      <w:r>
+        <w:rPr>
+          <w:rFonts w:ascii="Courier New" w:eastAsia="Times New Roman" w:hAnsi="Courier New" w:cs="Courier New"/>
+          <w:color w:val="BCBEC4"/>
+          <w:sz w:val="20"/>
+          <w:szCs w:val="20"/>
+          <w:lang w:eastAsia="pt-BR"/>
+        </w:rPr>
+        <w:br/>
+      </w:r>
+      <w:r>
+        <w:rPr>
+          <w:rFonts w:ascii="Courier New" w:eastAsia="Times New Roman" w:hAnsi="Courier New" w:cs="Courier New"/>
+          <w:color w:val="7A7E85"/>
+          <w:sz w:val="20"/>
+          <w:szCs w:val="20"/>
+          <w:lang w:eastAsia="pt-BR"/>
+        </w:rPr>
+        <w:t xml:space="preserve">// </w:t>
+      </w:r>
+      <w:proofErr w:type="spellStart"/>
+      <w:r>
+        <w:rPr>
+          <w:rFonts w:ascii="Courier New" w:eastAsia="Times New Roman" w:hAnsi="Courier New" w:cs="Courier New"/>
+          <w:color w:val="7A7E85"/>
+          <w:sz w:val="20"/>
+          <w:szCs w:val="20"/>
+          <w:lang w:eastAsia="pt-BR"/>
+        </w:rPr>
+        <w:t>Funçao</w:t>
+      </w:r>
+      <w:proofErr w:type="spellEnd"/>
+      <w:r>
+        <w:rPr>
+          <w:rFonts w:ascii="Courier New" w:eastAsia="Times New Roman" w:hAnsi="Courier New" w:cs="Courier New"/>
+          <w:color w:val="7A7E85"/>
+          <w:sz w:val="20"/>
+          <w:szCs w:val="20"/>
+          <w:lang w:eastAsia="pt-BR"/>
+        </w:rPr>
+        <w:t xml:space="preserve"> </w:t>
+      </w:r>
+      <w:proofErr w:type="spellStart"/>
+      <w:r>
+        <w:rPr>
+          <w:rFonts w:ascii="Courier New" w:eastAsia="Times New Roman" w:hAnsi="Courier New" w:cs="Courier New"/>
+          <w:color w:val="7A7E85"/>
+          <w:sz w:val="20"/>
+          <w:szCs w:val="20"/>
+          <w:lang w:eastAsia="pt-BR"/>
+        </w:rPr>
+        <w:t>inline</w:t>
+      </w:r>
+      <w:proofErr w:type="spellEnd"/>
+      <w:r>
+        <w:rPr>
+          <w:rFonts w:ascii="Courier New" w:eastAsia="Times New Roman" w:hAnsi="Courier New" w:cs="Courier New"/>
+          <w:color w:val="7A7E85"/>
+          <w:sz w:val="20"/>
+          <w:szCs w:val="20"/>
+          <w:lang w:eastAsia="pt-BR"/>
+        </w:rPr>
+        <w:t xml:space="preserve"> com </w:t>
+      </w:r>
+      <w:proofErr w:type="spellStart"/>
+      <w:r>
+        <w:rPr>
+          <w:rFonts w:ascii="Courier New" w:eastAsia="Times New Roman" w:hAnsi="Courier New" w:cs="Courier New"/>
+          <w:color w:val="7A7E85"/>
+          <w:sz w:val="20"/>
+          <w:szCs w:val="20"/>
+          <w:lang w:eastAsia="pt-BR"/>
+        </w:rPr>
+        <w:t>parametro</w:t>
+      </w:r>
+      <w:proofErr w:type="spellEnd"/>
+      <w:r>
+        <w:rPr>
+          <w:rFonts w:ascii="Courier New" w:eastAsia="Times New Roman" w:hAnsi="Courier New" w:cs="Courier New"/>
+          <w:color w:val="7A7E85"/>
+          <w:sz w:val="20"/>
+          <w:szCs w:val="20"/>
+          <w:lang w:eastAsia="pt-BR"/>
+        </w:rPr>
+        <w:br/>
+      </w:r>
+      <w:proofErr w:type="spellStart"/>
+      <w:r>
+        <w:rPr>
+          <w:rFonts w:ascii="Courier New" w:eastAsia="Times New Roman" w:hAnsi="Courier New" w:cs="Courier New"/>
+          <w:color w:val="CF8E6D"/>
+          <w:sz w:val="20"/>
+          <w:szCs w:val="20"/>
+          <w:lang w:eastAsia="pt-BR"/>
+        </w:rPr>
+        <w:t>fun</w:t>
+      </w:r>
+      <w:proofErr w:type="spellEnd"/>
+      <w:r>
+        <w:rPr>
+          <w:rFonts w:ascii="Courier New" w:eastAsia="Times New Roman" w:hAnsi="Courier New" w:cs="Courier New"/>
+          <w:color w:val="CF8E6D"/>
+          <w:sz w:val="20"/>
+          <w:szCs w:val="20"/>
+          <w:lang w:eastAsia="pt-BR"/>
+        </w:rPr>
+        <w:t xml:space="preserve"> </w:t>
+      </w:r>
+      <w:proofErr w:type="spellStart"/>
+      <w:r>
+        <w:rPr>
+          <w:rFonts w:ascii="Courier New" w:eastAsia="Times New Roman" w:hAnsi="Courier New" w:cs="Courier New"/>
+          <w:color w:val="56A8F5"/>
+          <w:sz w:val="20"/>
+          <w:szCs w:val="20"/>
+          <w:lang w:eastAsia="pt-BR"/>
+        </w:rPr>
+        <w:t>somarParametroInline</w:t>
+      </w:r>
+      <w:proofErr w:type="spellEnd"/>
+      <w:r>
+        <w:rPr>
+          <w:rFonts w:ascii="Courier New" w:eastAsia="Times New Roman" w:hAnsi="Courier New" w:cs="Courier New"/>
+          <w:color w:val="BCBEC4"/>
+          <w:sz w:val="20"/>
+          <w:szCs w:val="20"/>
+          <w:lang w:eastAsia="pt-BR"/>
+        </w:rPr>
+        <w:t xml:space="preserve">(a: Int, b : Int) : Int = </w:t>
+      </w:r>
+      <w:proofErr w:type="spellStart"/>
+      <w:r>
+        <w:rPr>
+          <w:rFonts w:ascii="Courier New" w:eastAsia="Times New Roman" w:hAnsi="Courier New" w:cs="Courier New"/>
+          <w:color w:val="BCBEC4"/>
+          <w:sz w:val="20"/>
+          <w:szCs w:val="20"/>
+          <w:lang w:eastAsia="pt-BR"/>
+        </w:rPr>
+        <w:t>a+b</w:t>
+      </w:r>
+      <w:proofErr w:type="spellEnd"/>
+      <w:r>
+        <w:rPr>
+          <w:rFonts w:ascii="Courier New" w:eastAsia="Times New Roman" w:hAnsi="Courier New" w:cs="Courier New"/>
+          <w:color w:val="BCBEC4"/>
+          <w:sz w:val="20"/>
+          <w:szCs w:val="20"/>
+          <w:lang w:eastAsia="pt-BR"/>
+        </w:rPr>
+        <w:br/>
+      </w:r>
+      <w:r>
+        <w:rPr>
+          <w:rFonts w:ascii="Courier New" w:eastAsia="Times New Roman" w:hAnsi="Courier New" w:cs="Courier New"/>
+          <w:color w:val="BCBEC4"/>
+          <w:sz w:val="20"/>
+          <w:szCs w:val="20"/>
+          <w:lang w:eastAsia="pt-BR"/>
+        </w:rPr>
+        <w:br/>
+      </w:r>
+      <w:proofErr w:type="spellStart"/>
+      <w:r>
+        <w:rPr>
+          <w:rFonts w:ascii="Courier New" w:eastAsia="Times New Roman" w:hAnsi="Courier New" w:cs="Courier New"/>
+          <w:color w:val="CF8E6D"/>
+          <w:sz w:val="20"/>
+          <w:szCs w:val="20"/>
+          <w:lang w:eastAsia="pt-BR"/>
+        </w:rPr>
+        <w:t>fun</w:t>
+      </w:r>
+      <w:proofErr w:type="spellEnd"/>
+      <w:r>
+        <w:rPr>
+          <w:rFonts w:ascii="Courier New" w:eastAsia="Times New Roman" w:hAnsi="Courier New" w:cs="Courier New"/>
+          <w:color w:val="CF8E6D"/>
+          <w:sz w:val="20"/>
+          <w:szCs w:val="20"/>
+          <w:lang w:eastAsia="pt-BR"/>
+        </w:rPr>
+        <w:t xml:space="preserve"> </w:t>
+      </w:r>
+      <w:r>
+        <w:rPr>
+          <w:rFonts w:ascii="Courier New" w:eastAsia="Times New Roman" w:hAnsi="Courier New" w:cs="Courier New"/>
+          <w:color w:val="56A8F5"/>
+          <w:sz w:val="20"/>
+          <w:szCs w:val="20"/>
+          <w:lang w:eastAsia="pt-BR"/>
+        </w:rPr>
+        <w:t>main</w:t>
+      </w:r>
+      <w:r>
+        <w:rPr>
+          <w:rFonts w:ascii="Courier New" w:eastAsia="Times New Roman" w:hAnsi="Courier New" w:cs="Courier New"/>
+          <w:color w:val="BCBEC4"/>
+          <w:sz w:val="20"/>
+          <w:szCs w:val="20"/>
+          <w:lang w:eastAsia="pt-BR"/>
+        </w:rPr>
+        <w:t>() {</w:t>
+      </w:r>
+      <w:r>
+        <w:rPr>
+          <w:rFonts w:ascii="Courier New" w:eastAsia="Times New Roman" w:hAnsi="Courier New" w:cs="Courier New"/>
+          <w:color w:val="BCBEC4"/>
+          <w:sz w:val="20"/>
+          <w:szCs w:val="20"/>
+          <w:lang w:eastAsia="pt-BR"/>
+        </w:rPr>
+        <w:br/>
+        <w:t xml:space="preserve">    </w:t>
+      </w:r>
+      <w:r>
+        <w:rPr>
+          <w:rFonts w:ascii="Courier New" w:eastAsia="Times New Roman" w:hAnsi="Courier New" w:cs="Courier New"/>
+          <w:color w:val="CF8E6D"/>
+          <w:sz w:val="20"/>
+          <w:szCs w:val="20"/>
+          <w:lang w:eastAsia="pt-BR"/>
+        </w:rPr>
+        <w:t xml:space="preserve">val </w:t>
+      </w:r>
+      <w:r>
+        <w:rPr>
+          <w:rFonts w:ascii="Courier New" w:eastAsia="Times New Roman" w:hAnsi="Courier New" w:cs="Courier New"/>
+          <w:color w:val="BCBEC4"/>
+          <w:sz w:val="20"/>
+          <w:szCs w:val="20"/>
+          <w:lang w:eastAsia="pt-BR"/>
+        </w:rPr>
+        <w:t xml:space="preserve">somar = </w:t>
+      </w:r>
+      <w:proofErr w:type="spellStart"/>
+      <w:r>
+        <w:rPr>
+          <w:rFonts w:ascii="Courier New" w:eastAsia="Times New Roman" w:hAnsi="Courier New" w:cs="Courier New"/>
+          <w:i/>
+          <w:iCs/>
+          <w:color w:val="BCBEC4"/>
+          <w:sz w:val="20"/>
+          <w:szCs w:val="20"/>
+          <w:lang w:eastAsia="pt-BR"/>
+        </w:rPr>
+        <w:t>somarParametro</w:t>
+      </w:r>
+      <w:proofErr w:type="spellEnd"/>
+      <w:r>
+        <w:rPr>
+          <w:rFonts w:ascii="Courier New" w:eastAsia="Times New Roman" w:hAnsi="Courier New" w:cs="Courier New"/>
+          <w:color w:val="BCBEC4"/>
+          <w:sz w:val="20"/>
+          <w:szCs w:val="20"/>
+          <w:lang w:eastAsia="pt-BR"/>
+        </w:rPr>
+        <w:t>(</w:t>
+      </w:r>
+      <w:r>
+        <w:rPr>
+          <w:rFonts w:ascii="Courier New" w:eastAsia="Times New Roman" w:hAnsi="Courier New" w:cs="Courier New"/>
+          <w:color w:val="2AACB8"/>
+          <w:sz w:val="20"/>
+          <w:szCs w:val="20"/>
+          <w:lang w:eastAsia="pt-BR"/>
+        </w:rPr>
+        <w:t>10</w:t>
+      </w:r>
+      <w:r>
+        <w:rPr>
+          <w:rFonts w:ascii="Courier New" w:eastAsia="Times New Roman" w:hAnsi="Courier New" w:cs="Courier New"/>
+          <w:color w:val="BCBEC4"/>
+          <w:sz w:val="20"/>
+          <w:szCs w:val="20"/>
+          <w:lang w:eastAsia="pt-BR"/>
+        </w:rPr>
+        <w:t>,</w:t>
+      </w:r>
+      <w:r>
+        <w:rPr>
+          <w:rFonts w:ascii="Courier New" w:eastAsia="Times New Roman" w:hAnsi="Courier New" w:cs="Courier New"/>
+          <w:color w:val="2AACB8"/>
+          <w:sz w:val="20"/>
+          <w:szCs w:val="20"/>
+          <w:lang w:eastAsia="pt-BR"/>
+        </w:rPr>
+        <w:t>20</w:t>
+      </w:r>
+      <w:r>
+        <w:rPr>
+          <w:rFonts w:ascii="Courier New" w:eastAsia="Times New Roman" w:hAnsi="Courier New" w:cs="Courier New"/>
+          <w:color w:val="BCBEC4"/>
+          <w:sz w:val="20"/>
+          <w:szCs w:val="20"/>
+          <w:lang w:eastAsia="pt-BR"/>
+        </w:rPr>
+        <w:t>)</w:t>
+      </w:r>
+      <w:r>
+        <w:rPr>
+          <w:rFonts w:ascii="Courier New" w:eastAsia="Times New Roman" w:hAnsi="Courier New" w:cs="Courier New"/>
+          <w:color w:val="BCBEC4"/>
+          <w:sz w:val="20"/>
+          <w:szCs w:val="20"/>
+          <w:lang w:eastAsia="pt-BR"/>
+        </w:rPr>
+        <w:br/>
+        <w:t xml:space="preserve">    </w:t>
+      </w:r>
+      <w:proofErr w:type="spellStart"/>
+      <w:r>
+        <w:rPr>
+          <w:rFonts w:ascii="Courier New" w:eastAsia="Times New Roman" w:hAnsi="Courier New" w:cs="Courier New"/>
+          <w:i/>
+          <w:iCs/>
+          <w:color w:val="BCBEC4"/>
+          <w:sz w:val="20"/>
+          <w:szCs w:val="20"/>
+          <w:lang w:eastAsia="pt-BR"/>
+        </w:rPr>
+        <w:t>println</w:t>
+      </w:r>
+      <w:proofErr w:type="spellEnd"/>
+      <w:r>
+        <w:rPr>
+          <w:rFonts w:ascii="Courier New" w:eastAsia="Times New Roman" w:hAnsi="Courier New" w:cs="Courier New"/>
+          <w:color w:val="BCBEC4"/>
+          <w:sz w:val="20"/>
+          <w:szCs w:val="20"/>
+          <w:lang w:eastAsia="pt-BR"/>
+        </w:rPr>
+        <w:t xml:space="preserve">(somar) </w:t>
+      </w:r>
+      <w:r>
+        <w:rPr>
+          <w:rFonts w:ascii="Courier New" w:eastAsia="Times New Roman" w:hAnsi="Courier New" w:cs="Courier New"/>
+          <w:color w:val="7A7E85"/>
+          <w:sz w:val="20"/>
+          <w:szCs w:val="20"/>
+          <w:lang w:eastAsia="pt-BR"/>
+        </w:rPr>
+        <w:t xml:space="preserve">// </w:t>
+      </w:r>
+      <w:proofErr w:type="spellStart"/>
+      <w:r>
+        <w:rPr>
+          <w:rFonts w:ascii="Courier New" w:eastAsia="Times New Roman" w:hAnsi="Courier New" w:cs="Courier New"/>
+          <w:color w:val="7A7E85"/>
+          <w:sz w:val="20"/>
+          <w:szCs w:val="20"/>
+          <w:lang w:eastAsia="pt-BR"/>
+        </w:rPr>
+        <w:t>Saida</w:t>
+      </w:r>
+      <w:proofErr w:type="spellEnd"/>
+      <w:r>
+        <w:rPr>
+          <w:rFonts w:ascii="Courier New" w:eastAsia="Times New Roman" w:hAnsi="Courier New" w:cs="Courier New"/>
+          <w:color w:val="7A7E85"/>
+          <w:sz w:val="20"/>
+          <w:szCs w:val="20"/>
+          <w:lang w:eastAsia="pt-BR"/>
+        </w:rPr>
+        <w:t xml:space="preserve"> 30</w:t>
+      </w:r>
+      <w:r>
+        <w:rPr>
+          <w:rFonts w:ascii="Courier New" w:eastAsia="Times New Roman" w:hAnsi="Courier New" w:cs="Courier New"/>
+          <w:color w:val="7A7E85"/>
+          <w:sz w:val="20"/>
+          <w:szCs w:val="20"/>
+          <w:lang w:eastAsia="pt-BR"/>
+        </w:rPr>
+        <w:br/>
+      </w:r>
+      <w:r>
+        <w:rPr>
+          <w:rFonts w:ascii="Courier New" w:eastAsia="Times New Roman" w:hAnsi="Courier New" w:cs="Courier New"/>
+          <w:color w:val="7A7E85"/>
+          <w:sz w:val="20"/>
+          <w:szCs w:val="20"/>
+          <w:lang w:eastAsia="pt-BR"/>
+        </w:rPr>
+        <w:br/>
+      </w:r>
+      <w:r>
+        <w:rPr>
+          <w:rFonts w:ascii="Courier New" w:eastAsia="Times New Roman" w:hAnsi="Courier New" w:cs="Courier New"/>
+          <w:color w:val="7A7E85"/>
+          <w:sz w:val="20"/>
+          <w:szCs w:val="20"/>
+          <w:lang w:eastAsia="pt-BR"/>
+        </w:rPr>
+        <w:br/>
+        <w:t xml:space="preserve">    </w:t>
+      </w:r>
+      <w:r>
+        <w:rPr>
+          <w:rFonts w:ascii="Courier New" w:eastAsia="Times New Roman" w:hAnsi="Courier New" w:cs="Courier New"/>
+          <w:color w:val="CF8E6D"/>
+          <w:sz w:val="20"/>
+          <w:szCs w:val="20"/>
+          <w:lang w:eastAsia="pt-BR"/>
+        </w:rPr>
+        <w:t xml:space="preserve">val </w:t>
+      </w:r>
+      <w:proofErr w:type="spellStart"/>
+      <w:r>
+        <w:rPr>
+          <w:rFonts w:ascii="Courier New" w:eastAsia="Times New Roman" w:hAnsi="Courier New" w:cs="Courier New"/>
+          <w:color w:val="BCBEC4"/>
+          <w:sz w:val="20"/>
+          <w:szCs w:val="20"/>
+          <w:lang w:eastAsia="pt-BR"/>
+        </w:rPr>
+        <w:t>somarInline</w:t>
+      </w:r>
+      <w:proofErr w:type="spellEnd"/>
+      <w:r>
+        <w:rPr>
+          <w:rFonts w:ascii="Courier New" w:eastAsia="Times New Roman" w:hAnsi="Courier New" w:cs="Courier New"/>
+          <w:color w:val="BCBEC4"/>
+          <w:sz w:val="20"/>
+          <w:szCs w:val="20"/>
+          <w:lang w:eastAsia="pt-BR"/>
+        </w:rPr>
+        <w:t xml:space="preserve"> = </w:t>
+      </w:r>
+      <w:proofErr w:type="spellStart"/>
+      <w:r>
+        <w:rPr>
+          <w:rFonts w:ascii="Courier New" w:eastAsia="Times New Roman" w:hAnsi="Courier New" w:cs="Courier New"/>
+          <w:i/>
+          <w:iCs/>
+          <w:color w:val="BCBEC4"/>
+          <w:sz w:val="20"/>
+          <w:szCs w:val="20"/>
+          <w:lang w:eastAsia="pt-BR"/>
+        </w:rPr>
+        <w:t>somarParametroInline</w:t>
+      </w:r>
+      <w:proofErr w:type="spellEnd"/>
+      <w:r>
+        <w:rPr>
+          <w:rFonts w:ascii="Courier New" w:eastAsia="Times New Roman" w:hAnsi="Courier New" w:cs="Courier New"/>
+          <w:color w:val="BCBEC4"/>
+          <w:sz w:val="20"/>
+          <w:szCs w:val="20"/>
+          <w:lang w:eastAsia="pt-BR"/>
+        </w:rPr>
+        <w:t>(</w:t>
+      </w:r>
+      <w:r>
+        <w:rPr>
+          <w:rFonts w:ascii="Courier New" w:eastAsia="Times New Roman" w:hAnsi="Courier New" w:cs="Courier New"/>
+          <w:color w:val="2AACB8"/>
+          <w:sz w:val="20"/>
+          <w:szCs w:val="20"/>
+          <w:lang w:eastAsia="pt-BR"/>
+        </w:rPr>
+        <w:t>20</w:t>
+      </w:r>
+      <w:r>
+        <w:rPr>
+          <w:rFonts w:ascii="Courier New" w:eastAsia="Times New Roman" w:hAnsi="Courier New" w:cs="Courier New"/>
+          <w:color w:val="BCBEC4"/>
+          <w:sz w:val="20"/>
+          <w:szCs w:val="20"/>
+          <w:lang w:eastAsia="pt-BR"/>
+        </w:rPr>
+        <w:t>,</w:t>
+      </w:r>
+      <w:r>
+        <w:rPr>
+          <w:rFonts w:ascii="Courier New" w:eastAsia="Times New Roman" w:hAnsi="Courier New" w:cs="Courier New"/>
+          <w:color w:val="2AACB8"/>
+          <w:sz w:val="20"/>
+          <w:szCs w:val="20"/>
+          <w:lang w:eastAsia="pt-BR"/>
+        </w:rPr>
+        <w:t>30</w:t>
+      </w:r>
+      <w:r>
+        <w:rPr>
+          <w:rFonts w:ascii="Courier New" w:eastAsia="Times New Roman" w:hAnsi="Courier New" w:cs="Courier New"/>
+          <w:color w:val="BCBEC4"/>
+          <w:sz w:val="20"/>
+          <w:szCs w:val="20"/>
+          <w:lang w:eastAsia="pt-BR"/>
+        </w:rPr>
+        <w:t>)</w:t>
+      </w:r>
+      <w:r>
+        <w:rPr>
+          <w:rFonts w:ascii="Courier New" w:eastAsia="Times New Roman" w:hAnsi="Courier New" w:cs="Courier New"/>
+          <w:color w:val="BCBEC4"/>
+          <w:sz w:val="20"/>
+          <w:szCs w:val="20"/>
+          <w:lang w:eastAsia="pt-BR"/>
+        </w:rPr>
+        <w:br/>
+        <w:t xml:space="preserve">    </w:t>
+      </w:r>
+      <w:proofErr w:type="spellStart"/>
+      <w:r>
+        <w:rPr>
+          <w:rFonts w:ascii="Courier New" w:eastAsia="Times New Roman" w:hAnsi="Courier New" w:cs="Courier New"/>
+          <w:i/>
+          <w:iCs/>
+          <w:color w:val="BCBEC4"/>
+          <w:sz w:val="20"/>
+          <w:szCs w:val="20"/>
+          <w:lang w:eastAsia="pt-BR"/>
+        </w:rPr>
+        <w:t>println</w:t>
+      </w:r>
+      <w:proofErr w:type="spellEnd"/>
+      <w:r>
+        <w:rPr>
+          <w:rFonts w:ascii="Courier New" w:eastAsia="Times New Roman" w:hAnsi="Courier New" w:cs="Courier New"/>
+          <w:color w:val="BCBEC4"/>
+          <w:sz w:val="20"/>
+          <w:szCs w:val="20"/>
+          <w:lang w:eastAsia="pt-BR"/>
+        </w:rPr>
+        <w:t>(</w:t>
+      </w:r>
+      <w:proofErr w:type="spellStart"/>
+      <w:r>
+        <w:rPr>
+          <w:rFonts w:ascii="Courier New" w:eastAsia="Times New Roman" w:hAnsi="Courier New" w:cs="Courier New"/>
+          <w:color w:val="BCBEC4"/>
+          <w:sz w:val="20"/>
+          <w:szCs w:val="20"/>
+          <w:lang w:eastAsia="pt-BR"/>
+        </w:rPr>
+        <w:t>somarInline</w:t>
+      </w:r>
+      <w:proofErr w:type="spellEnd"/>
+      <w:r>
+        <w:rPr>
+          <w:rFonts w:ascii="Courier New" w:eastAsia="Times New Roman" w:hAnsi="Courier New" w:cs="Courier New"/>
+          <w:color w:val="BCBEC4"/>
+          <w:sz w:val="20"/>
+          <w:szCs w:val="20"/>
+          <w:lang w:eastAsia="pt-BR"/>
+        </w:rPr>
+        <w:t xml:space="preserve">) </w:t>
+      </w:r>
+      <w:r>
+        <w:rPr>
+          <w:rFonts w:ascii="Courier New" w:eastAsia="Times New Roman" w:hAnsi="Courier New" w:cs="Courier New"/>
+          <w:color w:val="7A7E85"/>
+          <w:sz w:val="20"/>
+          <w:szCs w:val="20"/>
+          <w:lang w:eastAsia="pt-BR"/>
+        </w:rPr>
+        <w:t xml:space="preserve">// </w:t>
+      </w:r>
+      <w:proofErr w:type="spellStart"/>
+      <w:r>
+        <w:rPr>
+          <w:rFonts w:ascii="Courier New" w:eastAsia="Times New Roman" w:hAnsi="Courier New" w:cs="Courier New"/>
+          <w:color w:val="7A7E85"/>
+          <w:sz w:val="20"/>
+          <w:szCs w:val="20"/>
+          <w:lang w:eastAsia="pt-BR"/>
+        </w:rPr>
+        <w:t>Saida</w:t>
+      </w:r>
+      <w:proofErr w:type="spellEnd"/>
+      <w:r>
+        <w:rPr>
+          <w:rFonts w:ascii="Courier New" w:eastAsia="Times New Roman" w:hAnsi="Courier New" w:cs="Courier New"/>
+          <w:color w:val="7A7E85"/>
+          <w:sz w:val="20"/>
+          <w:szCs w:val="20"/>
+          <w:lang w:eastAsia="pt-BR"/>
+        </w:rPr>
+        <w:t xml:space="preserve"> 50</w:t>
+      </w:r>
+      <w:r>
+        <w:rPr>
+          <w:rFonts w:ascii="Courier New" w:eastAsia="Times New Roman" w:hAnsi="Courier New" w:cs="Courier New"/>
+          <w:color w:val="7A7E85"/>
+          <w:sz w:val="20"/>
+          <w:szCs w:val="20"/>
+          <w:lang w:eastAsia="pt-BR"/>
+        </w:rPr>
+        <w:br/>
+      </w:r>
+      <w:r>
+        <w:rPr>
+          <w:rFonts w:ascii="Courier New" w:eastAsia="Times New Roman" w:hAnsi="Courier New" w:cs="Courier New"/>
+          <w:color w:val="BCBEC4"/>
+          <w:sz w:val="20"/>
+          <w:szCs w:val="20"/>
+          <w:lang w:eastAsia="pt-BR"/>
+        </w:rPr>
+        <w:t>}</w:t>
+      </w:r>
+    </w:p>
+    <w:p/>
+    <w:p>
+      <w:pPr>
+        <w:pStyle w:val="Ttulo3"/>
+      </w:pPr>
+      <w:r>
+        <w:t>Parâmetros nomeados</w:t>
+      </w:r>
+    </w:p>
+    <w:p>
+      <w:r>
+        <w:t>Se você não colocar o nome do parâmetro, você vai ter que fazer na ordem da função, mas podemos nomear os parâmetros para mudar a ordem da função.</w:t>
+      </w:r>
+    </w:p>
+    <w:p>
+      <w:pPr>
+        <w:shd w:val="clear" w:color="auto" w:fill="1E1F22"/>
+        <w:tabs>
+          <w:tab w:val="left" w:pos="916"/>
+          <w:tab w:val="left" w:pos="1832"/>
+          <w:tab w:val="left" w:pos="2748"/>
+          <w:tab w:val="left" w:pos="3664"/>
+          <w:tab w:val="left" w:pos="4580"/>
+          <w:tab w:val="left" w:pos="5496"/>
+          <w:tab w:val="left" w:pos="6412"/>
+          <w:tab w:val="left" w:pos="7328"/>
+          <w:tab w:val="left" w:pos="8244"/>
+          <w:tab w:val="left" w:pos="9160"/>
+          <w:tab w:val="left" w:pos="10076"/>
+          <w:tab w:val="left" w:pos="10992"/>
+          <w:tab w:val="left" w:pos="11908"/>
+          <w:tab w:val="left" w:pos="12824"/>
+          <w:tab w:val="left" w:pos="13740"/>
+          <w:tab w:val="left" w:pos="14656"/>
+        </w:tabs>
+        <w:spacing w:after="0" w:line="240" w:lineRule="auto"/>
+        <w:rPr>
+          <w:rFonts w:ascii="Courier New" w:eastAsia="Times New Roman" w:hAnsi="Courier New" w:cs="Courier New"/>
+          <w:color w:val="BCBEC4"/>
+          <w:sz w:val="20"/>
+          <w:szCs w:val="20"/>
+          <w:lang w:eastAsia="pt-BR"/>
+        </w:rPr>
+      </w:pPr>
+      <w:proofErr w:type="spellStart"/>
+      <w:r>
+        <w:rPr>
+          <w:rFonts w:ascii="Courier New" w:eastAsia="Times New Roman" w:hAnsi="Courier New" w:cs="Courier New"/>
+          <w:color w:val="CF8E6D"/>
+          <w:sz w:val="20"/>
+          <w:szCs w:val="20"/>
+          <w:lang w:eastAsia="pt-BR"/>
+        </w:rPr>
+        <w:t>package</w:t>
+      </w:r>
+      <w:proofErr w:type="spellEnd"/>
+      <w:r>
+        <w:rPr>
+          <w:rFonts w:ascii="Courier New" w:eastAsia="Times New Roman" w:hAnsi="Courier New" w:cs="Courier New"/>
+          <w:color w:val="CF8E6D"/>
+          <w:sz w:val="20"/>
+          <w:szCs w:val="20"/>
+          <w:lang w:eastAsia="pt-BR"/>
+        </w:rPr>
+        <w:t xml:space="preserve"> </w:t>
+      </w:r>
+      <w:proofErr w:type="spellStart"/>
+      <w:r>
+        <w:rPr>
+          <w:rFonts w:ascii="Courier New" w:eastAsia="Times New Roman" w:hAnsi="Courier New" w:cs="Courier New"/>
+          <w:color w:val="BCBEC4"/>
+          <w:sz w:val="20"/>
+          <w:szCs w:val="20"/>
+          <w:lang w:eastAsia="pt-BR"/>
+        </w:rPr>
+        <w:t>ProgramacaoFuncional</w:t>
+      </w:r>
+      <w:proofErr w:type="spellEnd"/>
+      <w:r>
+        <w:rPr>
+          <w:rFonts w:ascii="Courier New" w:eastAsia="Times New Roman" w:hAnsi="Courier New" w:cs="Courier New"/>
+          <w:color w:val="BCBEC4"/>
+          <w:sz w:val="20"/>
+          <w:szCs w:val="20"/>
+          <w:lang w:eastAsia="pt-BR"/>
+        </w:rPr>
+        <w:br/>
+      </w:r>
+      <w:r>
+        <w:rPr>
+          <w:rFonts w:ascii="Courier New" w:eastAsia="Times New Roman" w:hAnsi="Courier New" w:cs="Courier New"/>
+          <w:color w:val="BCBEC4"/>
+          <w:sz w:val="20"/>
+          <w:szCs w:val="20"/>
+          <w:lang w:eastAsia="pt-BR"/>
+        </w:rPr>
+        <w:br/>
+      </w:r>
+      <w:r>
+        <w:rPr>
+          <w:rFonts w:ascii="Courier New" w:eastAsia="Times New Roman" w:hAnsi="Courier New" w:cs="Courier New"/>
+          <w:color w:val="7A7E85"/>
+          <w:sz w:val="20"/>
+          <w:szCs w:val="20"/>
+          <w:lang w:eastAsia="pt-BR"/>
+        </w:rPr>
+        <w:t xml:space="preserve">// </w:t>
+      </w:r>
+      <w:proofErr w:type="spellStart"/>
+      <w:r>
+        <w:rPr>
+          <w:rFonts w:ascii="Courier New" w:eastAsia="Times New Roman" w:hAnsi="Courier New" w:cs="Courier New"/>
+          <w:color w:val="7A7E85"/>
+          <w:sz w:val="20"/>
+          <w:szCs w:val="20"/>
+          <w:lang w:eastAsia="pt-BR"/>
+        </w:rPr>
+        <w:t>Funçao</w:t>
+      </w:r>
+      <w:proofErr w:type="spellEnd"/>
+      <w:r>
+        <w:rPr>
+          <w:rFonts w:ascii="Courier New" w:eastAsia="Times New Roman" w:hAnsi="Courier New" w:cs="Courier New"/>
+          <w:color w:val="7A7E85"/>
+          <w:sz w:val="20"/>
+          <w:szCs w:val="20"/>
+          <w:lang w:eastAsia="pt-BR"/>
+        </w:rPr>
+        <w:t xml:space="preserve"> normal com </w:t>
+      </w:r>
+      <w:proofErr w:type="spellStart"/>
+      <w:r>
+        <w:rPr>
+          <w:rFonts w:ascii="Courier New" w:eastAsia="Times New Roman" w:hAnsi="Courier New" w:cs="Courier New"/>
+          <w:color w:val="7A7E85"/>
+          <w:sz w:val="20"/>
+          <w:szCs w:val="20"/>
+          <w:lang w:eastAsia="pt-BR"/>
+        </w:rPr>
+        <w:t>parametro</w:t>
+      </w:r>
+      <w:proofErr w:type="spellEnd"/>
+      <w:r>
+        <w:rPr>
+          <w:rFonts w:ascii="Courier New" w:eastAsia="Times New Roman" w:hAnsi="Courier New" w:cs="Courier New"/>
+          <w:color w:val="7A7E85"/>
+          <w:sz w:val="20"/>
+          <w:szCs w:val="20"/>
+          <w:lang w:eastAsia="pt-BR"/>
+        </w:rPr>
+        <w:br/>
+      </w:r>
+      <w:proofErr w:type="spellStart"/>
+      <w:r>
+        <w:rPr>
+          <w:rFonts w:ascii="Courier New" w:eastAsia="Times New Roman" w:hAnsi="Courier New" w:cs="Courier New"/>
+          <w:color w:val="CF8E6D"/>
+          <w:sz w:val="20"/>
+          <w:szCs w:val="20"/>
+          <w:lang w:eastAsia="pt-BR"/>
+        </w:rPr>
+        <w:t>fun</w:t>
+      </w:r>
+      <w:proofErr w:type="spellEnd"/>
+      <w:r>
+        <w:rPr>
+          <w:rFonts w:ascii="Courier New" w:eastAsia="Times New Roman" w:hAnsi="Courier New" w:cs="Courier New"/>
+          <w:color w:val="CF8E6D"/>
+          <w:sz w:val="20"/>
+          <w:szCs w:val="20"/>
+          <w:lang w:eastAsia="pt-BR"/>
+        </w:rPr>
+        <w:t xml:space="preserve"> </w:t>
+      </w:r>
+      <w:proofErr w:type="spellStart"/>
+      <w:r>
+        <w:rPr>
+          <w:rFonts w:ascii="Courier New" w:eastAsia="Times New Roman" w:hAnsi="Courier New" w:cs="Courier New"/>
+          <w:color w:val="56A8F5"/>
+          <w:sz w:val="20"/>
+          <w:szCs w:val="20"/>
+          <w:lang w:eastAsia="pt-BR"/>
+        </w:rPr>
+        <w:t>somarParametro</w:t>
+      </w:r>
+      <w:proofErr w:type="spellEnd"/>
+      <w:r>
+        <w:rPr>
+          <w:rFonts w:ascii="Courier New" w:eastAsia="Times New Roman" w:hAnsi="Courier New" w:cs="Courier New"/>
+          <w:color w:val="BCBEC4"/>
+          <w:sz w:val="20"/>
+          <w:szCs w:val="20"/>
+          <w:lang w:eastAsia="pt-BR"/>
+        </w:rPr>
+        <w:t>(a: Int, b:Int) : Int {</w:t>
+      </w:r>
+      <w:r>
+        <w:rPr>
+          <w:rFonts w:ascii="Courier New" w:eastAsia="Times New Roman" w:hAnsi="Courier New" w:cs="Courier New"/>
+          <w:color w:val="BCBEC4"/>
+          <w:sz w:val="20"/>
+          <w:szCs w:val="20"/>
+          <w:lang w:eastAsia="pt-BR"/>
+        </w:rPr>
+        <w:br/>
+        <w:t xml:space="preserve">    </w:t>
+      </w:r>
+      <w:proofErr w:type="spellStart"/>
+      <w:r>
+        <w:rPr>
+          <w:rFonts w:ascii="Courier New" w:eastAsia="Times New Roman" w:hAnsi="Courier New" w:cs="Courier New"/>
+          <w:color w:val="CF8E6D"/>
+          <w:sz w:val="20"/>
+          <w:szCs w:val="20"/>
+          <w:lang w:eastAsia="pt-BR"/>
+        </w:rPr>
+        <w:t>return</w:t>
+      </w:r>
+      <w:proofErr w:type="spellEnd"/>
+      <w:r>
+        <w:rPr>
+          <w:rFonts w:ascii="Courier New" w:eastAsia="Times New Roman" w:hAnsi="Courier New" w:cs="Courier New"/>
+          <w:color w:val="CF8E6D"/>
+          <w:sz w:val="20"/>
+          <w:szCs w:val="20"/>
+          <w:lang w:eastAsia="pt-BR"/>
+        </w:rPr>
+        <w:t xml:space="preserve"> </w:t>
+      </w:r>
+      <w:proofErr w:type="spellStart"/>
+      <w:r>
+        <w:rPr>
+          <w:rFonts w:ascii="Courier New" w:eastAsia="Times New Roman" w:hAnsi="Courier New" w:cs="Courier New"/>
+          <w:color w:val="BCBEC4"/>
+          <w:sz w:val="20"/>
+          <w:szCs w:val="20"/>
+          <w:lang w:eastAsia="pt-BR"/>
+        </w:rPr>
+        <w:t>a+b</w:t>
+      </w:r>
+      <w:proofErr w:type="spellEnd"/>
+      <w:r>
+        <w:rPr>
+          <w:rFonts w:ascii="Courier New" w:eastAsia="Times New Roman" w:hAnsi="Courier New" w:cs="Courier New"/>
+          <w:color w:val="BCBEC4"/>
+          <w:sz w:val="20"/>
+          <w:szCs w:val="20"/>
+          <w:lang w:eastAsia="pt-BR"/>
+        </w:rPr>
+        <w:br/>
+        <w:t>}</w:t>
+      </w:r>
+      <w:r>
+        <w:rPr>
+          <w:rFonts w:ascii="Courier New" w:eastAsia="Times New Roman" w:hAnsi="Courier New" w:cs="Courier New"/>
+          <w:color w:val="BCBEC4"/>
+          <w:sz w:val="20"/>
+          <w:szCs w:val="20"/>
+          <w:lang w:eastAsia="pt-BR"/>
+        </w:rPr>
+        <w:br/>
+      </w:r>
+      <w:r>
+        <w:rPr>
+          <w:rFonts w:ascii="Courier New" w:eastAsia="Times New Roman" w:hAnsi="Courier New" w:cs="Courier New"/>
+          <w:color w:val="BCBEC4"/>
+          <w:sz w:val="20"/>
+          <w:szCs w:val="20"/>
+          <w:lang w:eastAsia="pt-BR"/>
+        </w:rPr>
+        <w:br/>
+      </w:r>
+      <w:r>
+        <w:rPr>
+          <w:rFonts w:ascii="Courier New" w:eastAsia="Times New Roman" w:hAnsi="Courier New" w:cs="Courier New"/>
+          <w:color w:val="7A7E85"/>
+          <w:sz w:val="20"/>
+          <w:szCs w:val="20"/>
+          <w:lang w:eastAsia="pt-BR"/>
+        </w:rPr>
+        <w:t xml:space="preserve">// </w:t>
+      </w:r>
+      <w:proofErr w:type="spellStart"/>
+      <w:r>
+        <w:rPr>
+          <w:rFonts w:ascii="Courier New" w:eastAsia="Times New Roman" w:hAnsi="Courier New" w:cs="Courier New"/>
+          <w:color w:val="7A7E85"/>
+          <w:sz w:val="20"/>
+          <w:szCs w:val="20"/>
+          <w:lang w:eastAsia="pt-BR"/>
+        </w:rPr>
+        <w:t>Funçao</w:t>
+      </w:r>
+      <w:proofErr w:type="spellEnd"/>
+      <w:r>
+        <w:rPr>
+          <w:rFonts w:ascii="Courier New" w:eastAsia="Times New Roman" w:hAnsi="Courier New" w:cs="Courier New"/>
+          <w:color w:val="7A7E85"/>
+          <w:sz w:val="20"/>
+          <w:szCs w:val="20"/>
+          <w:lang w:eastAsia="pt-BR"/>
+        </w:rPr>
+        <w:t xml:space="preserve"> </w:t>
+      </w:r>
+      <w:proofErr w:type="spellStart"/>
+      <w:r>
+        <w:rPr>
+          <w:rFonts w:ascii="Courier New" w:eastAsia="Times New Roman" w:hAnsi="Courier New" w:cs="Courier New"/>
+          <w:color w:val="7A7E85"/>
+          <w:sz w:val="20"/>
+          <w:szCs w:val="20"/>
+          <w:lang w:eastAsia="pt-BR"/>
+        </w:rPr>
+        <w:t>inline</w:t>
+      </w:r>
+      <w:proofErr w:type="spellEnd"/>
+      <w:r>
+        <w:rPr>
+          <w:rFonts w:ascii="Courier New" w:eastAsia="Times New Roman" w:hAnsi="Courier New" w:cs="Courier New"/>
+          <w:color w:val="7A7E85"/>
+          <w:sz w:val="20"/>
+          <w:szCs w:val="20"/>
+          <w:lang w:eastAsia="pt-BR"/>
+        </w:rPr>
+        <w:t xml:space="preserve"> com </w:t>
+      </w:r>
+      <w:proofErr w:type="spellStart"/>
+      <w:r>
+        <w:rPr>
+          <w:rFonts w:ascii="Courier New" w:eastAsia="Times New Roman" w:hAnsi="Courier New" w:cs="Courier New"/>
+          <w:color w:val="7A7E85"/>
+          <w:sz w:val="20"/>
+          <w:szCs w:val="20"/>
+          <w:lang w:eastAsia="pt-BR"/>
+        </w:rPr>
+        <w:t>parametro</w:t>
+      </w:r>
+      <w:proofErr w:type="spellEnd"/>
+      <w:r>
+        <w:rPr>
+          <w:rFonts w:ascii="Courier New" w:eastAsia="Times New Roman" w:hAnsi="Courier New" w:cs="Courier New"/>
+          <w:color w:val="7A7E85"/>
+          <w:sz w:val="20"/>
+          <w:szCs w:val="20"/>
+          <w:lang w:eastAsia="pt-BR"/>
+        </w:rPr>
+        <w:br/>
+      </w:r>
+      <w:proofErr w:type="spellStart"/>
+      <w:r>
+        <w:rPr>
+          <w:rFonts w:ascii="Courier New" w:eastAsia="Times New Roman" w:hAnsi="Courier New" w:cs="Courier New"/>
+          <w:color w:val="CF8E6D"/>
+          <w:sz w:val="20"/>
+          <w:szCs w:val="20"/>
+          <w:lang w:eastAsia="pt-BR"/>
+        </w:rPr>
+        <w:t>fun</w:t>
+      </w:r>
+      <w:proofErr w:type="spellEnd"/>
+      <w:r>
+        <w:rPr>
+          <w:rFonts w:ascii="Courier New" w:eastAsia="Times New Roman" w:hAnsi="Courier New" w:cs="Courier New"/>
+          <w:color w:val="CF8E6D"/>
+          <w:sz w:val="20"/>
+          <w:szCs w:val="20"/>
+          <w:lang w:eastAsia="pt-BR"/>
+        </w:rPr>
+        <w:t xml:space="preserve"> </w:t>
+      </w:r>
+      <w:proofErr w:type="spellStart"/>
+      <w:r>
+        <w:rPr>
+          <w:rFonts w:ascii="Courier New" w:eastAsia="Times New Roman" w:hAnsi="Courier New" w:cs="Courier New"/>
+          <w:color w:val="56A8F5"/>
+          <w:sz w:val="20"/>
+          <w:szCs w:val="20"/>
+          <w:lang w:eastAsia="pt-BR"/>
+        </w:rPr>
+        <w:t>somarParametroInline</w:t>
+      </w:r>
+      <w:proofErr w:type="spellEnd"/>
+      <w:r>
+        <w:rPr>
+          <w:rFonts w:ascii="Courier New" w:eastAsia="Times New Roman" w:hAnsi="Courier New" w:cs="Courier New"/>
+          <w:color w:val="BCBEC4"/>
+          <w:sz w:val="20"/>
+          <w:szCs w:val="20"/>
+          <w:lang w:eastAsia="pt-BR"/>
+        </w:rPr>
+        <w:t xml:space="preserve">(a: Int, b : Int) : Int = </w:t>
+      </w:r>
+      <w:proofErr w:type="spellStart"/>
+      <w:r>
+        <w:rPr>
+          <w:rFonts w:ascii="Courier New" w:eastAsia="Times New Roman" w:hAnsi="Courier New" w:cs="Courier New"/>
+          <w:color w:val="BCBEC4"/>
+          <w:sz w:val="20"/>
+          <w:szCs w:val="20"/>
+          <w:lang w:eastAsia="pt-BR"/>
+        </w:rPr>
+        <w:t>a+b</w:t>
+      </w:r>
+      <w:proofErr w:type="spellEnd"/>
+      <w:r>
+        <w:rPr>
+          <w:rFonts w:ascii="Courier New" w:eastAsia="Times New Roman" w:hAnsi="Courier New" w:cs="Courier New"/>
+          <w:color w:val="BCBEC4"/>
+          <w:sz w:val="20"/>
+          <w:szCs w:val="20"/>
+          <w:lang w:eastAsia="pt-BR"/>
+        </w:rPr>
+        <w:br/>
+      </w:r>
+      <w:r>
+        <w:rPr>
+          <w:rFonts w:ascii="Courier New" w:eastAsia="Times New Roman" w:hAnsi="Courier New" w:cs="Courier New"/>
+          <w:color w:val="BCBEC4"/>
+          <w:sz w:val="20"/>
+          <w:szCs w:val="20"/>
+          <w:lang w:eastAsia="pt-BR"/>
+        </w:rPr>
+        <w:br/>
+      </w:r>
+      <w:proofErr w:type="spellStart"/>
+      <w:r>
+        <w:rPr>
+          <w:rFonts w:ascii="Courier New" w:eastAsia="Times New Roman" w:hAnsi="Courier New" w:cs="Courier New"/>
+          <w:color w:val="CF8E6D"/>
+          <w:sz w:val="20"/>
+          <w:szCs w:val="20"/>
+          <w:lang w:eastAsia="pt-BR"/>
+        </w:rPr>
+        <w:t>fun</w:t>
+      </w:r>
+      <w:proofErr w:type="spellEnd"/>
+      <w:r>
+        <w:rPr>
+          <w:rFonts w:ascii="Courier New" w:eastAsia="Times New Roman" w:hAnsi="Courier New" w:cs="Courier New"/>
+          <w:color w:val="CF8E6D"/>
+          <w:sz w:val="20"/>
+          <w:szCs w:val="20"/>
+          <w:lang w:eastAsia="pt-BR"/>
+        </w:rPr>
+        <w:t xml:space="preserve"> </w:t>
+      </w:r>
+      <w:r>
+        <w:rPr>
+          <w:rFonts w:ascii="Courier New" w:eastAsia="Times New Roman" w:hAnsi="Courier New" w:cs="Courier New"/>
+          <w:color w:val="56A8F5"/>
+          <w:sz w:val="20"/>
+          <w:szCs w:val="20"/>
+          <w:lang w:eastAsia="pt-BR"/>
+        </w:rPr>
+        <w:t>main</w:t>
+      </w:r>
+      <w:r>
+        <w:rPr>
+          <w:rFonts w:ascii="Courier New" w:eastAsia="Times New Roman" w:hAnsi="Courier New" w:cs="Courier New"/>
+          <w:color w:val="BCBEC4"/>
+          <w:sz w:val="20"/>
+          <w:szCs w:val="20"/>
+          <w:lang w:eastAsia="pt-BR"/>
+        </w:rPr>
+        <w:t>() {</w:t>
+      </w:r>
+      <w:r>
+        <w:rPr>
+          <w:rFonts w:ascii="Courier New" w:eastAsia="Times New Roman" w:hAnsi="Courier New" w:cs="Courier New"/>
+          <w:color w:val="BCBEC4"/>
+          <w:sz w:val="20"/>
+          <w:szCs w:val="20"/>
+          <w:lang w:eastAsia="pt-BR"/>
+        </w:rPr>
+        <w:br/>
+        <w:t xml:space="preserve">    </w:t>
+      </w:r>
+      <w:r>
+        <w:rPr>
+          <w:rFonts w:ascii="Courier New" w:eastAsia="Times New Roman" w:hAnsi="Courier New" w:cs="Courier New"/>
+          <w:color w:val="CF8E6D"/>
+          <w:sz w:val="20"/>
+          <w:szCs w:val="20"/>
+          <w:lang w:eastAsia="pt-BR"/>
+        </w:rPr>
+        <w:t xml:space="preserve">val </w:t>
+      </w:r>
+      <w:r>
+        <w:rPr>
+          <w:rFonts w:ascii="Courier New" w:eastAsia="Times New Roman" w:hAnsi="Courier New" w:cs="Courier New"/>
+          <w:color w:val="BCBEC4"/>
+          <w:sz w:val="20"/>
+          <w:szCs w:val="20"/>
+          <w:lang w:eastAsia="pt-BR"/>
+        </w:rPr>
+        <w:t xml:space="preserve">somar = </w:t>
+      </w:r>
+      <w:proofErr w:type="spellStart"/>
+      <w:r>
+        <w:rPr>
+          <w:rFonts w:ascii="Courier New" w:eastAsia="Times New Roman" w:hAnsi="Courier New" w:cs="Courier New"/>
+          <w:i/>
+          <w:iCs/>
+          <w:color w:val="BCBEC4"/>
+          <w:sz w:val="20"/>
+          <w:szCs w:val="20"/>
+          <w:lang w:eastAsia="pt-BR"/>
+        </w:rPr>
+        <w:t>somarParametro</w:t>
+      </w:r>
+      <w:proofErr w:type="spellEnd"/>
+      <w:r>
+        <w:rPr>
+          <w:rFonts w:ascii="Courier New" w:eastAsia="Times New Roman" w:hAnsi="Courier New" w:cs="Courier New"/>
+          <w:color w:val="BCBEC4"/>
+          <w:sz w:val="20"/>
+          <w:szCs w:val="20"/>
+          <w:highlight w:val="darkBlue"/>
+          <w:lang w:eastAsia="pt-BR"/>
+        </w:rPr>
+        <w:t>(</w:t>
+      </w:r>
+      <w:r>
+        <w:rPr>
+          <w:rFonts w:ascii="Courier New" w:eastAsia="Times New Roman" w:hAnsi="Courier New" w:cs="Courier New"/>
+          <w:color w:val="56C1D6"/>
+          <w:sz w:val="20"/>
+          <w:szCs w:val="20"/>
+          <w:highlight w:val="darkBlue"/>
+          <w:lang w:eastAsia="pt-BR"/>
+        </w:rPr>
+        <w:t xml:space="preserve">b = </w:t>
+      </w:r>
+      <w:r>
+        <w:rPr>
+          <w:rFonts w:ascii="Courier New" w:eastAsia="Times New Roman" w:hAnsi="Courier New" w:cs="Courier New"/>
+          <w:color w:val="2AACB8"/>
+          <w:sz w:val="20"/>
+          <w:szCs w:val="20"/>
+          <w:highlight w:val="darkBlue"/>
+          <w:lang w:eastAsia="pt-BR"/>
+        </w:rPr>
+        <w:t>20</w:t>
+      </w:r>
+      <w:r>
+        <w:rPr>
+          <w:rFonts w:ascii="Courier New" w:eastAsia="Times New Roman" w:hAnsi="Courier New" w:cs="Courier New"/>
+          <w:color w:val="BCBEC4"/>
+          <w:sz w:val="20"/>
+          <w:szCs w:val="20"/>
+          <w:highlight w:val="darkBlue"/>
+          <w:lang w:eastAsia="pt-BR"/>
+        </w:rPr>
+        <w:t xml:space="preserve">, </w:t>
+      </w:r>
+      <w:r>
+        <w:rPr>
+          <w:rFonts w:ascii="Courier New" w:eastAsia="Times New Roman" w:hAnsi="Courier New" w:cs="Courier New"/>
+          <w:color w:val="56C1D6"/>
+          <w:sz w:val="20"/>
+          <w:szCs w:val="20"/>
+          <w:highlight w:val="darkBlue"/>
+          <w:lang w:eastAsia="pt-BR"/>
+        </w:rPr>
+        <w:t xml:space="preserve">a = </w:t>
+      </w:r>
+      <w:r>
+        <w:rPr>
+          <w:rFonts w:ascii="Courier New" w:eastAsia="Times New Roman" w:hAnsi="Courier New" w:cs="Courier New"/>
+          <w:color w:val="2AACB8"/>
+          <w:sz w:val="20"/>
+          <w:szCs w:val="20"/>
+          <w:highlight w:val="darkBlue"/>
+          <w:lang w:eastAsia="pt-BR"/>
+        </w:rPr>
+        <w:t>10</w:t>
+      </w:r>
+      <w:r>
+        <w:rPr>
+          <w:rFonts w:ascii="Courier New" w:eastAsia="Times New Roman" w:hAnsi="Courier New" w:cs="Courier New"/>
+          <w:color w:val="BCBEC4"/>
+          <w:sz w:val="20"/>
+          <w:szCs w:val="20"/>
+          <w:highlight w:val="darkBlue"/>
+          <w:lang w:eastAsia="pt-BR"/>
+        </w:rPr>
+        <w:t>)</w:t>
+      </w:r>
+      <w:r>
+        <w:rPr>
+          <w:rFonts w:ascii="Courier New" w:eastAsia="Times New Roman" w:hAnsi="Courier New" w:cs="Courier New"/>
+          <w:color w:val="BCBEC4"/>
+          <w:sz w:val="20"/>
+          <w:szCs w:val="20"/>
+          <w:lang w:eastAsia="pt-BR"/>
+        </w:rPr>
+        <w:t xml:space="preserve"> </w:t>
+      </w:r>
+      <w:r>
+        <w:rPr>
+          <w:rFonts w:ascii="Courier New" w:eastAsia="Times New Roman" w:hAnsi="Courier New" w:cs="Courier New"/>
+          <w:color w:val="7A7E85"/>
+          <w:sz w:val="20"/>
+          <w:szCs w:val="20"/>
+          <w:lang w:eastAsia="pt-BR"/>
+        </w:rPr>
+        <w:t xml:space="preserve">// Mudamos a ordem e colocamos o nome do </w:t>
+      </w:r>
+      <w:proofErr w:type="spellStart"/>
+      <w:r>
+        <w:rPr>
+          <w:rFonts w:ascii="Courier New" w:eastAsia="Times New Roman" w:hAnsi="Courier New" w:cs="Courier New"/>
+          <w:color w:val="7A7E85"/>
+          <w:sz w:val="20"/>
+          <w:szCs w:val="20"/>
+          <w:lang w:eastAsia="pt-BR"/>
+        </w:rPr>
+        <w:t>parametro</w:t>
+      </w:r>
+      <w:proofErr w:type="spellEnd"/>
+      <w:r>
+        <w:rPr>
+          <w:rFonts w:ascii="Courier New" w:eastAsia="Times New Roman" w:hAnsi="Courier New" w:cs="Courier New"/>
+          <w:color w:val="7A7E85"/>
+          <w:sz w:val="20"/>
+          <w:szCs w:val="20"/>
+          <w:lang w:eastAsia="pt-BR"/>
+        </w:rPr>
+        <w:br/>
+        <w:t xml:space="preserve">    </w:t>
+      </w:r>
+      <w:proofErr w:type="spellStart"/>
+      <w:r>
+        <w:rPr>
+          <w:rFonts w:ascii="Courier New" w:eastAsia="Times New Roman" w:hAnsi="Courier New" w:cs="Courier New"/>
+          <w:i/>
+          <w:iCs/>
+          <w:color w:val="BCBEC4"/>
+          <w:sz w:val="20"/>
+          <w:szCs w:val="20"/>
+          <w:lang w:eastAsia="pt-BR"/>
+        </w:rPr>
+        <w:t>println</w:t>
+      </w:r>
+      <w:proofErr w:type="spellEnd"/>
+      <w:r>
+        <w:rPr>
+          <w:rFonts w:ascii="Courier New" w:eastAsia="Times New Roman" w:hAnsi="Courier New" w:cs="Courier New"/>
+          <w:color w:val="BCBEC4"/>
+          <w:sz w:val="20"/>
+          <w:szCs w:val="20"/>
+          <w:lang w:eastAsia="pt-BR"/>
+        </w:rPr>
+        <w:t xml:space="preserve">(somar) </w:t>
+      </w:r>
+      <w:r>
+        <w:rPr>
+          <w:rFonts w:ascii="Courier New" w:eastAsia="Times New Roman" w:hAnsi="Courier New" w:cs="Courier New"/>
+          <w:color w:val="7A7E85"/>
+          <w:sz w:val="20"/>
+          <w:szCs w:val="20"/>
+          <w:lang w:eastAsia="pt-BR"/>
+        </w:rPr>
+        <w:t xml:space="preserve">// </w:t>
+      </w:r>
+      <w:proofErr w:type="spellStart"/>
+      <w:r>
+        <w:rPr>
+          <w:rFonts w:ascii="Courier New" w:eastAsia="Times New Roman" w:hAnsi="Courier New" w:cs="Courier New"/>
+          <w:color w:val="7A7E85"/>
+          <w:sz w:val="20"/>
+          <w:szCs w:val="20"/>
+          <w:lang w:eastAsia="pt-BR"/>
+        </w:rPr>
+        <w:t>Saida</w:t>
+      </w:r>
+      <w:proofErr w:type="spellEnd"/>
+      <w:r>
+        <w:rPr>
+          <w:rFonts w:ascii="Courier New" w:eastAsia="Times New Roman" w:hAnsi="Courier New" w:cs="Courier New"/>
+          <w:color w:val="7A7E85"/>
+          <w:sz w:val="20"/>
+          <w:szCs w:val="20"/>
+          <w:lang w:eastAsia="pt-BR"/>
+        </w:rPr>
+        <w:t xml:space="preserve"> 30</w:t>
+      </w:r>
+      <w:r>
+        <w:rPr>
+          <w:rFonts w:ascii="Courier New" w:eastAsia="Times New Roman" w:hAnsi="Courier New" w:cs="Courier New"/>
+          <w:color w:val="7A7E85"/>
+          <w:sz w:val="20"/>
+          <w:szCs w:val="20"/>
+          <w:lang w:eastAsia="pt-BR"/>
+        </w:rPr>
+        <w:br/>
+      </w:r>
+      <w:r>
+        <w:rPr>
+          <w:rFonts w:ascii="Courier New" w:eastAsia="Times New Roman" w:hAnsi="Courier New" w:cs="Courier New"/>
+          <w:color w:val="7A7E85"/>
+          <w:sz w:val="20"/>
+          <w:szCs w:val="20"/>
+          <w:lang w:eastAsia="pt-BR"/>
+        </w:rPr>
+        <w:br/>
+      </w:r>
+      <w:r>
+        <w:rPr>
+          <w:rFonts w:ascii="Courier New" w:eastAsia="Times New Roman" w:hAnsi="Courier New" w:cs="Courier New"/>
+          <w:color w:val="7A7E85"/>
+          <w:sz w:val="20"/>
+          <w:szCs w:val="20"/>
+          <w:lang w:eastAsia="pt-BR"/>
+        </w:rPr>
+        <w:br/>
+        <w:t xml:space="preserve">    </w:t>
+      </w:r>
+      <w:r>
+        <w:rPr>
+          <w:rFonts w:ascii="Courier New" w:eastAsia="Times New Roman" w:hAnsi="Courier New" w:cs="Courier New"/>
+          <w:color w:val="CF8E6D"/>
+          <w:sz w:val="20"/>
+          <w:szCs w:val="20"/>
+          <w:lang w:eastAsia="pt-BR"/>
+        </w:rPr>
+        <w:t xml:space="preserve">val </w:t>
+      </w:r>
+      <w:proofErr w:type="spellStart"/>
+      <w:r>
+        <w:rPr>
+          <w:rFonts w:ascii="Courier New" w:eastAsia="Times New Roman" w:hAnsi="Courier New" w:cs="Courier New"/>
+          <w:color w:val="BCBEC4"/>
+          <w:sz w:val="20"/>
+          <w:szCs w:val="20"/>
+          <w:lang w:eastAsia="pt-BR"/>
+        </w:rPr>
+        <w:t>somarInline</w:t>
+      </w:r>
+      <w:proofErr w:type="spellEnd"/>
+      <w:r>
+        <w:rPr>
+          <w:rFonts w:ascii="Courier New" w:eastAsia="Times New Roman" w:hAnsi="Courier New" w:cs="Courier New"/>
+          <w:color w:val="BCBEC4"/>
+          <w:sz w:val="20"/>
+          <w:szCs w:val="20"/>
+          <w:lang w:eastAsia="pt-BR"/>
+        </w:rPr>
+        <w:t xml:space="preserve"> = </w:t>
+      </w:r>
+      <w:proofErr w:type="spellStart"/>
+      <w:r>
+        <w:rPr>
+          <w:rFonts w:ascii="Courier New" w:eastAsia="Times New Roman" w:hAnsi="Courier New" w:cs="Courier New"/>
+          <w:i/>
+          <w:iCs/>
+          <w:color w:val="BCBEC4"/>
+          <w:sz w:val="20"/>
+          <w:szCs w:val="20"/>
+          <w:lang w:eastAsia="pt-BR"/>
+        </w:rPr>
+        <w:t>somarParametroInline</w:t>
+      </w:r>
+      <w:proofErr w:type="spellEnd"/>
+      <w:r>
+        <w:rPr>
+          <w:rFonts w:ascii="Courier New" w:eastAsia="Times New Roman" w:hAnsi="Courier New" w:cs="Courier New"/>
+          <w:color w:val="BCBEC4"/>
+          <w:sz w:val="20"/>
+          <w:szCs w:val="20"/>
+          <w:highlight w:val="darkBlue"/>
+          <w:lang w:eastAsia="pt-BR"/>
+        </w:rPr>
+        <w:t>(</w:t>
+      </w:r>
+      <w:r>
+        <w:rPr>
+          <w:rFonts w:ascii="Courier New" w:eastAsia="Times New Roman" w:hAnsi="Courier New" w:cs="Courier New"/>
+          <w:color w:val="56C1D6"/>
+          <w:sz w:val="20"/>
+          <w:szCs w:val="20"/>
+          <w:highlight w:val="darkBlue"/>
+          <w:lang w:eastAsia="pt-BR"/>
+        </w:rPr>
+        <w:t xml:space="preserve">b = </w:t>
+      </w:r>
+      <w:r>
+        <w:rPr>
+          <w:rFonts w:ascii="Courier New" w:eastAsia="Times New Roman" w:hAnsi="Courier New" w:cs="Courier New"/>
+          <w:color w:val="2AACB8"/>
+          <w:sz w:val="20"/>
+          <w:szCs w:val="20"/>
+          <w:highlight w:val="darkBlue"/>
+          <w:lang w:eastAsia="pt-BR"/>
+        </w:rPr>
+        <w:t>20</w:t>
+      </w:r>
+      <w:r>
+        <w:rPr>
+          <w:rFonts w:ascii="Courier New" w:eastAsia="Times New Roman" w:hAnsi="Courier New" w:cs="Courier New"/>
+          <w:color w:val="BCBEC4"/>
+          <w:sz w:val="20"/>
+          <w:szCs w:val="20"/>
+          <w:highlight w:val="darkBlue"/>
+          <w:lang w:eastAsia="pt-BR"/>
+        </w:rPr>
+        <w:t xml:space="preserve">, </w:t>
+      </w:r>
+      <w:r>
+        <w:rPr>
+          <w:rFonts w:ascii="Courier New" w:eastAsia="Times New Roman" w:hAnsi="Courier New" w:cs="Courier New"/>
+          <w:color w:val="56C1D6"/>
+          <w:sz w:val="20"/>
+          <w:szCs w:val="20"/>
+          <w:highlight w:val="darkBlue"/>
+          <w:lang w:eastAsia="pt-BR"/>
+        </w:rPr>
+        <w:t xml:space="preserve">a = </w:t>
+      </w:r>
+      <w:r>
+        <w:rPr>
+          <w:rFonts w:ascii="Courier New" w:eastAsia="Times New Roman" w:hAnsi="Courier New" w:cs="Courier New"/>
+          <w:color w:val="2AACB8"/>
+          <w:sz w:val="20"/>
+          <w:szCs w:val="20"/>
+          <w:highlight w:val="darkBlue"/>
+          <w:lang w:eastAsia="pt-BR"/>
+        </w:rPr>
+        <w:t>30</w:t>
+      </w:r>
+      <w:r>
+        <w:rPr>
+          <w:rFonts w:ascii="Courier New" w:eastAsia="Times New Roman" w:hAnsi="Courier New" w:cs="Courier New"/>
+          <w:color w:val="BCBEC4"/>
+          <w:sz w:val="20"/>
+          <w:szCs w:val="20"/>
+          <w:highlight w:val="darkBlue"/>
+          <w:lang w:eastAsia="pt-BR"/>
+        </w:rPr>
+        <w:t>)</w:t>
+      </w:r>
+      <w:r>
+        <w:rPr>
+          <w:rFonts w:ascii="Courier New" w:eastAsia="Times New Roman" w:hAnsi="Courier New" w:cs="Courier New"/>
+          <w:color w:val="BCBEC4"/>
+          <w:sz w:val="20"/>
+          <w:szCs w:val="20"/>
+          <w:lang w:eastAsia="pt-BR"/>
+        </w:rPr>
+        <w:t xml:space="preserve"> </w:t>
+      </w:r>
+      <w:r>
+        <w:rPr>
+          <w:rFonts w:ascii="Courier New" w:eastAsia="Times New Roman" w:hAnsi="Courier New" w:cs="Courier New"/>
+          <w:color w:val="7A7E85"/>
+          <w:sz w:val="20"/>
+          <w:szCs w:val="20"/>
+          <w:lang w:eastAsia="pt-BR"/>
+        </w:rPr>
+        <w:t xml:space="preserve">// Observa que mudamos a ordem e colocamos o nome do </w:t>
+      </w:r>
+      <w:proofErr w:type="spellStart"/>
+      <w:r>
+        <w:rPr>
+          <w:rFonts w:ascii="Courier New" w:eastAsia="Times New Roman" w:hAnsi="Courier New" w:cs="Courier New"/>
+          <w:color w:val="7A7E85"/>
+          <w:sz w:val="20"/>
+          <w:szCs w:val="20"/>
+          <w:lang w:eastAsia="pt-BR"/>
+        </w:rPr>
+        <w:t>parametro</w:t>
+      </w:r>
+      <w:proofErr w:type="spellEnd"/>
+      <w:r>
+        <w:rPr>
+          <w:rFonts w:ascii="Courier New" w:eastAsia="Times New Roman" w:hAnsi="Courier New" w:cs="Courier New"/>
+          <w:color w:val="7A7E85"/>
+          <w:sz w:val="20"/>
+          <w:szCs w:val="20"/>
+          <w:lang w:eastAsia="pt-BR"/>
+        </w:rPr>
+        <w:br/>
+        <w:t xml:space="preserve">    </w:t>
+      </w:r>
+      <w:proofErr w:type="spellStart"/>
+      <w:r>
+        <w:rPr>
+          <w:rFonts w:ascii="Courier New" w:eastAsia="Times New Roman" w:hAnsi="Courier New" w:cs="Courier New"/>
+          <w:i/>
+          <w:iCs/>
+          <w:color w:val="BCBEC4"/>
+          <w:sz w:val="20"/>
+          <w:szCs w:val="20"/>
+          <w:lang w:eastAsia="pt-BR"/>
+        </w:rPr>
+        <w:t>println</w:t>
+      </w:r>
+      <w:proofErr w:type="spellEnd"/>
+      <w:r>
+        <w:rPr>
+          <w:rFonts w:ascii="Courier New" w:eastAsia="Times New Roman" w:hAnsi="Courier New" w:cs="Courier New"/>
+          <w:color w:val="BCBEC4"/>
+          <w:sz w:val="20"/>
+          <w:szCs w:val="20"/>
+          <w:lang w:eastAsia="pt-BR"/>
+        </w:rPr>
+        <w:t>(</w:t>
+      </w:r>
+      <w:proofErr w:type="spellStart"/>
+      <w:r>
+        <w:rPr>
+          <w:rFonts w:ascii="Courier New" w:eastAsia="Times New Roman" w:hAnsi="Courier New" w:cs="Courier New"/>
+          <w:color w:val="BCBEC4"/>
+          <w:sz w:val="20"/>
+          <w:szCs w:val="20"/>
+          <w:lang w:eastAsia="pt-BR"/>
+        </w:rPr>
+        <w:t>somarInline</w:t>
+      </w:r>
+      <w:proofErr w:type="spellEnd"/>
+      <w:r>
+        <w:rPr>
+          <w:rFonts w:ascii="Courier New" w:eastAsia="Times New Roman" w:hAnsi="Courier New" w:cs="Courier New"/>
+          <w:color w:val="BCBEC4"/>
+          <w:sz w:val="20"/>
+          <w:szCs w:val="20"/>
+          <w:lang w:eastAsia="pt-BR"/>
+        </w:rPr>
+        <w:t xml:space="preserve">) </w:t>
+      </w:r>
+      <w:r>
+        <w:rPr>
+          <w:rFonts w:ascii="Courier New" w:eastAsia="Times New Roman" w:hAnsi="Courier New" w:cs="Courier New"/>
+          <w:color w:val="7A7E85"/>
+          <w:sz w:val="20"/>
+          <w:szCs w:val="20"/>
+          <w:lang w:eastAsia="pt-BR"/>
+        </w:rPr>
+        <w:t xml:space="preserve">// </w:t>
+      </w:r>
+      <w:proofErr w:type="spellStart"/>
+      <w:r>
+        <w:rPr>
+          <w:rFonts w:ascii="Courier New" w:eastAsia="Times New Roman" w:hAnsi="Courier New" w:cs="Courier New"/>
+          <w:color w:val="7A7E85"/>
+          <w:sz w:val="20"/>
+          <w:szCs w:val="20"/>
+          <w:lang w:eastAsia="pt-BR"/>
+        </w:rPr>
+        <w:t>Saida</w:t>
+      </w:r>
+      <w:proofErr w:type="spellEnd"/>
+      <w:r>
+        <w:rPr>
+          <w:rFonts w:ascii="Courier New" w:eastAsia="Times New Roman" w:hAnsi="Courier New" w:cs="Courier New"/>
+          <w:color w:val="7A7E85"/>
+          <w:sz w:val="20"/>
+          <w:szCs w:val="20"/>
+          <w:lang w:eastAsia="pt-BR"/>
+        </w:rPr>
+        <w:t xml:space="preserve"> 50</w:t>
+      </w:r>
+      <w:r>
+        <w:rPr>
+          <w:rFonts w:ascii="Courier New" w:eastAsia="Times New Roman" w:hAnsi="Courier New" w:cs="Courier New"/>
+          <w:color w:val="7A7E85"/>
+          <w:sz w:val="20"/>
+          <w:szCs w:val="20"/>
+          <w:lang w:eastAsia="pt-BR"/>
+        </w:rPr>
+        <w:br/>
+      </w:r>
+      <w:r>
+        <w:rPr>
+          <w:rFonts w:ascii="Courier New" w:eastAsia="Times New Roman" w:hAnsi="Courier New" w:cs="Courier New"/>
+          <w:color w:val="BCBEC4"/>
+          <w:sz w:val="20"/>
+          <w:szCs w:val="20"/>
+          <w:lang w:eastAsia="pt-BR"/>
+        </w:rPr>
+        <w:t>}</w:t>
+      </w:r>
+    </w:p>
+    <w:p/>
+    <w:p>
+      <w:pPr>
+        <w:pStyle w:val="Ttulo3"/>
+      </w:pPr>
+      <w:r>
+        <w:t>Parâmetro com valor padrão</w:t>
+      </w:r>
+    </w:p>
+    <w:p>
+      <w:pPr>
+        <w:shd w:val="clear" w:color="auto" w:fill="1E1F22"/>
+        <w:tabs>
+          <w:tab w:val="left" w:pos="916"/>
+          <w:tab w:val="left" w:pos="1832"/>
+          <w:tab w:val="left" w:pos="2748"/>
+          <w:tab w:val="left" w:pos="3664"/>
+          <w:tab w:val="left" w:pos="4580"/>
+          <w:tab w:val="left" w:pos="5496"/>
+          <w:tab w:val="left" w:pos="6412"/>
+          <w:tab w:val="left" w:pos="7328"/>
+          <w:tab w:val="left" w:pos="8244"/>
+          <w:tab w:val="left" w:pos="9160"/>
+          <w:tab w:val="left" w:pos="10076"/>
+          <w:tab w:val="left" w:pos="10992"/>
+          <w:tab w:val="left" w:pos="11908"/>
+          <w:tab w:val="left" w:pos="12824"/>
+          <w:tab w:val="left" w:pos="13740"/>
+          <w:tab w:val="left" w:pos="14656"/>
+        </w:tabs>
+        <w:spacing w:after="0" w:line="240" w:lineRule="auto"/>
+        <w:rPr>
+          <w:rFonts w:ascii="Courier New" w:eastAsia="Times New Roman" w:hAnsi="Courier New" w:cs="Courier New"/>
+          <w:color w:val="BCBEC4"/>
+          <w:sz w:val="20"/>
+          <w:szCs w:val="20"/>
+          <w:lang w:eastAsia="pt-BR"/>
+        </w:rPr>
+      </w:pPr>
+      <w:proofErr w:type="spellStart"/>
+      <w:r>
+        <w:rPr>
+          <w:rFonts w:ascii="Courier New" w:eastAsia="Times New Roman" w:hAnsi="Courier New" w:cs="Courier New"/>
+          <w:color w:val="CF8E6D"/>
+          <w:sz w:val="20"/>
+          <w:szCs w:val="20"/>
+          <w:lang w:eastAsia="pt-BR"/>
+        </w:rPr>
+        <w:t>package</w:t>
+      </w:r>
+      <w:proofErr w:type="spellEnd"/>
+      <w:r>
+        <w:rPr>
+          <w:rFonts w:ascii="Courier New" w:eastAsia="Times New Roman" w:hAnsi="Courier New" w:cs="Courier New"/>
+          <w:color w:val="CF8E6D"/>
+          <w:sz w:val="20"/>
+          <w:szCs w:val="20"/>
+          <w:lang w:eastAsia="pt-BR"/>
+        </w:rPr>
+        <w:t xml:space="preserve"> </w:t>
+      </w:r>
+      <w:proofErr w:type="spellStart"/>
+      <w:r>
+        <w:rPr>
+          <w:rFonts w:ascii="Courier New" w:eastAsia="Times New Roman" w:hAnsi="Courier New" w:cs="Courier New"/>
+          <w:color w:val="BCBEC4"/>
+          <w:sz w:val="20"/>
+          <w:szCs w:val="20"/>
+          <w:lang w:eastAsia="pt-BR"/>
+        </w:rPr>
+        <w:t>ProgramacaoFuncional</w:t>
+      </w:r>
+      <w:proofErr w:type="spellEnd"/>
+      <w:r>
+        <w:rPr>
+          <w:rFonts w:ascii="Courier New" w:eastAsia="Times New Roman" w:hAnsi="Courier New" w:cs="Courier New"/>
+          <w:color w:val="BCBEC4"/>
+          <w:sz w:val="20"/>
+          <w:szCs w:val="20"/>
+          <w:lang w:eastAsia="pt-BR"/>
+        </w:rPr>
+        <w:br/>
+      </w:r>
+      <w:r>
+        <w:rPr>
+          <w:rFonts w:ascii="Courier New" w:eastAsia="Times New Roman" w:hAnsi="Courier New" w:cs="Courier New"/>
+          <w:color w:val="BCBEC4"/>
+          <w:sz w:val="20"/>
+          <w:szCs w:val="20"/>
+          <w:lang w:eastAsia="pt-BR"/>
+        </w:rPr>
+        <w:br/>
+      </w:r>
+      <w:proofErr w:type="spellStart"/>
+      <w:r>
+        <w:rPr>
+          <w:rFonts w:ascii="Courier New" w:eastAsia="Times New Roman" w:hAnsi="Courier New" w:cs="Courier New"/>
+          <w:color w:val="CF8E6D"/>
+          <w:sz w:val="20"/>
+          <w:szCs w:val="20"/>
+          <w:lang w:eastAsia="pt-BR"/>
+        </w:rPr>
+        <w:t>fun</w:t>
+      </w:r>
+      <w:proofErr w:type="spellEnd"/>
+      <w:r>
+        <w:rPr>
+          <w:rFonts w:ascii="Courier New" w:eastAsia="Times New Roman" w:hAnsi="Courier New" w:cs="Courier New"/>
+          <w:color w:val="CF8E6D"/>
+          <w:sz w:val="20"/>
+          <w:szCs w:val="20"/>
+          <w:lang w:eastAsia="pt-BR"/>
+        </w:rPr>
+        <w:t xml:space="preserve"> </w:t>
+      </w:r>
+      <w:proofErr w:type="gramStart"/>
+      <w:r>
+        <w:rPr>
+          <w:rFonts w:ascii="Courier New" w:eastAsia="Times New Roman" w:hAnsi="Courier New" w:cs="Courier New"/>
+          <w:color w:val="56A8F5"/>
+          <w:sz w:val="20"/>
+          <w:szCs w:val="20"/>
+          <w:lang w:eastAsia="pt-BR"/>
+        </w:rPr>
+        <w:t>calculo</w:t>
+      </w:r>
+      <w:r>
+        <w:rPr>
+          <w:rFonts w:ascii="Courier New" w:eastAsia="Times New Roman" w:hAnsi="Courier New" w:cs="Courier New"/>
+          <w:color w:val="BCBEC4"/>
+          <w:sz w:val="20"/>
+          <w:szCs w:val="20"/>
+          <w:lang w:eastAsia="pt-BR"/>
+        </w:rPr>
+        <w:t>(</w:t>
+      </w:r>
+      <w:proofErr w:type="gramEnd"/>
+      <w:r>
+        <w:rPr>
+          <w:rFonts w:ascii="Courier New" w:eastAsia="Times New Roman" w:hAnsi="Courier New" w:cs="Courier New"/>
+          <w:color w:val="BCBEC4"/>
+          <w:sz w:val="20"/>
+          <w:szCs w:val="20"/>
+          <w:lang w:eastAsia="pt-BR"/>
+        </w:rPr>
+        <w:t xml:space="preserve">numero1 : Int, </w:t>
+      </w:r>
+      <w:r>
+        <w:rPr>
+          <w:rFonts w:ascii="Courier New" w:eastAsia="Times New Roman" w:hAnsi="Courier New" w:cs="Courier New"/>
+          <w:color w:val="BCBEC4"/>
+          <w:sz w:val="20"/>
+          <w:szCs w:val="20"/>
+          <w:highlight w:val="darkBlue"/>
+          <w:lang w:eastAsia="pt-BR"/>
+        </w:rPr>
+        <w:t xml:space="preserve">numero2: Int = </w:t>
+      </w:r>
+      <w:r>
+        <w:rPr>
+          <w:rFonts w:ascii="Courier New" w:eastAsia="Times New Roman" w:hAnsi="Courier New" w:cs="Courier New"/>
+          <w:color w:val="2AACB8"/>
+          <w:sz w:val="20"/>
+          <w:szCs w:val="20"/>
+          <w:highlight w:val="darkBlue"/>
+          <w:lang w:eastAsia="pt-BR"/>
+        </w:rPr>
+        <w:t>0</w:t>
+      </w:r>
+      <w:r>
+        <w:rPr>
+          <w:rFonts w:ascii="Courier New" w:eastAsia="Times New Roman" w:hAnsi="Courier New" w:cs="Courier New"/>
+          <w:color w:val="BCBEC4"/>
+          <w:sz w:val="20"/>
+          <w:szCs w:val="20"/>
+          <w:lang w:eastAsia="pt-BR"/>
+        </w:rPr>
+        <w:t>) : Int = numero1 + numero2</w:t>
+      </w:r>
+      <w:r>
+        <w:rPr>
+          <w:rFonts w:ascii="Courier New" w:eastAsia="Times New Roman" w:hAnsi="Courier New" w:cs="Courier New"/>
+          <w:color w:val="BCBEC4"/>
+          <w:sz w:val="20"/>
+          <w:szCs w:val="20"/>
+          <w:lang w:eastAsia="pt-BR"/>
+        </w:rPr>
+        <w:br/>
+      </w:r>
+      <w:r>
+        <w:rPr>
+          <w:rFonts w:ascii="Courier New" w:eastAsia="Times New Roman" w:hAnsi="Courier New" w:cs="Courier New"/>
+          <w:color w:val="BCBEC4"/>
+          <w:sz w:val="20"/>
+          <w:szCs w:val="20"/>
+          <w:lang w:eastAsia="pt-BR"/>
+        </w:rPr>
+        <w:br/>
+      </w:r>
+      <w:proofErr w:type="spellStart"/>
+      <w:r>
+        <w:rPr>
+          <w:rFonts w:ascii="Courier New" w:eastAsia="Times New Roman" w:hAnsi="Courier New" w:cs="Courier New"/>
+          <w:color w:val="CF8E6D"/>
+          <w:sz w:val="20"/>
+          <w:szCs w:val="20"/>
+          <w:lang w:eastAsia="pt-BR"/>
+        </w:rPr>
+        <w:t>fun</w:t>
+      </w:r>
+      <w:proofErr w:type="spellEnd"/>
+      <w:r>
+        <w:rPr>
+          <w:rFonts w:ascii="Courier New" w:eastAsia="Times New Roman" w:hAnsi="Courier New" w:cs="Courier New"/>
+          <w:color w:val="CF8E6D"/>
+          <w:sz w:val="20"/>
+          <w:szCs w:val="20"/>
+          <w:lang w:eastAsia="pt-BR"/>
+        </w:rPr>
+        <w:t xml:space="preserve"> </w:t>
+      </w:r>
+      <w:r>
+        <w:rPr>
+          <w:rFonts w:ascii="Courier New" w:eastAsia="Times New Roman" w:hAnsi="Courier New" w:cs="Courier New"/>
+          <w:color w:val="56A8F5"/>
+          <w:sz w:val="20"/>
+          <w:szCs w:val="20"/>
+          <w:lang w:eastAsia="pt-BR"/>
+        </w:rPr>
+        <w:t>main</w:t>
+      </w:r>
+      <w:r>
+        <w:rPr>
+          <w:rFonts w:ascii="Courier New" w:eastAsia="Times New Roman" w:hAnsi="Courier New" w:cs="Courier New"/>
+          <w:color w:val="BCBEC4"/>
+          <w:sz w:val="20"/>
+          <w:szCs w:val="20"/>
+          <w:lang w:eastAsia="pt-BR"/>
+        </w:rPr>
+        <w:t>() {</w:t>
+      </w:r>
+      <w:r>
+        <w:rPr>
+          <w:rFonts w:ascii="Courier New" w:eastAsia="Times New Roman" w:hAnsi="Courier New" w:cs="Courier New"/>
+          <w:color w:val="BCBEC4"/>
+          <w:sz w:val="20"/>
+          <w:szCs w:val="20"/>
+          <w:lang w:eastAsia="pt-BR"/>
+        </w:rPr>
+        <w:br/>
+        <w:t xml:space="preserve">    </w:t>
+      </w:r>
+      <w:r>
+        <w:rPr>
+          <w:rFonts w:ascii="Courier New" w:eastAsia="Times New Roman" w:hAnsi="Courier New" w:cs="Courier New"/>
+          <w:color w:val="CF8E6D"/>
+          <w:sz w:val="20"/>
+          <w:szCs w:val="20"/>
+          <w:lang w:eastAsia="pt-BR"/>
+        </w:rPr>
+        <w:t xml:space="preserve">val </w:t>
+      </w:r>
+      <w:r>
+        <w:rPr>
+          <w:rFonts w:ascii="Courier New" w:eastAsia="Times New Roman" w:hAnsi="Courier New" w:cs="Courier New"/>
+          <w:color w:val="BCBEC4"/>
+          <w:sz w:val="20"/>
+          <w:szCs w:val="20"/>
+          <w:lang w:eastAsia="pt-BR"/>
+        </w:rPr>
+        <w:t xml:space="preserve">calcular = </w:t>
+      </w:r>
+      <w:r>
+        <w:rPr>
+          <w:rFonts w:ascii="Courier New" w:eastAsia="Times New Roman" w:hAnsi="Courier New" w:cs="Courier New"/>
+          <w:i/>
+          <w:iCs/>
+          <w:color w:val="BCBEC4"/>
+          <w:sz w:val="20"/>
+          <w:szCs w:val="20"/>
+          <w:highlight w:val="darkBlue"/>
+          <w:lang w:eastAsia="pt-BR"/>
+        </w:rPr>
+        <w:t>calculo</w:t>
+      </w:r>
+      <w:r>
+        <w:rPr>
+          <w:rFonts w:ascii="Courier New" w:eastAsia="Times New Roman" w:hAnsi="Courier New" w:cs="Courier New"/>
+          <w:color w:val="BCBEC4"/>
+          <w:sz w:val="20"/>
+          <w:szCs w:val="20"/>
+          <w:highlight w:val="darkBlue"/>
+          <w:lang w:eastAsia="pt-BR"/>
+        </w:rPr>
+        <w:t>(</w:t>
+      </w:r>
+      <w:r>
+        <w:rPr>
+          <w:rFonts w:ascii="Courier New" w:eastAsia="Times New Roman" w:hAnsi="Courier New" w:cs="Courier New"/>
+          <w:color w:val="2AACB8"/>
+          <w:sz w:val="20"/>
+          <w:szCs w:val="20"/>
+          <w:highlight w:val="darkBlue"/>
+          <w:lang w:eastAsia="pt-BR"/>
+        </w:rPr>
+        <w:t>10</w:t>
+      </w:r>
+      <w:r>
+        <w:rPr>
+          <w:rFonts w:ascii="Courier New" w:eastAsia="Times New Roman" w:hAnsi="Courier New" w:cs="Courier New"/>
+          <w:color w:val="BCBEC4"/>
+          <w:sz w:val="20"/>
+          <w:szCs w:val="20"/>
+          <w:highlight w:val="darkBlue"/>
+          <w:lang w:eastAsia="pt-BR"/>
+        </w:rPr>
+        <w:t>)</w:t>
+      </w:r>
+      <w:r>
+        <w:rPr>
+          <w:rFonts w:ascii="Courier New" w:eastAsia="Times New Roman" w:hAnsi="Courier New" w:cs="Courier New"/>
+          <w:color w:val="BCBEC4"/>
+          <w:sz w:val="20"/>
+          <w:szCs w:val="20"/>
+          <w:lang w:eastAsia="pt-BR"/>
+        </w:rPr>
+        <w:br/>
+        <w:t xml:space="preserve">    </w:t>
+      </w:r>
+      <w:proofErr w:type="spellStart"/>
+      <w:r>
+        <w:rPr>
+          <w:rFonts w:ascii="Courier New" w:eastAsia="Times New Roman" w:hAnsi="Courier New" w:cs="Courier New"/>
+          <w:i/>
+          <w:iCs/>
+          <w:color w:val="BCBEC4"/>
+          <w:sz w:val="20"/>
+          <w:szCs w:val="20"/>
+          <w:lang w:eastAsia="pt-BR"/>
+        </w:rPr>
+        <w:t>println</w:t>
+      </w:r>
+      <w:proofErr w:type="spellEnd"/>
+      <w:r>
+        <w:rPr>
+          <w:rFonts w:ascii="Courier New" w:eastAsia="Times New Roman" w:hAnsi="Courier New" w:cs="Courier New"/>
+          <w:color w:val="BCBEC4"/>
+          <w:sz w:val="20"/>
+          <w:szCs w:val="20"/>
+          <w:lang w:eastAsia="pt-BR"/>
+        </w:rPr>
+        <w:t xml:space="preserve">(calcular) </w:t>
+      </w:r>
+      <w:r>
+        <w:rPr>
+          <w:rFonts w:ascii="Courier New" w:eastAsia="Times New Roman" w:hAnsi="Courier New" w:cs="Courier New"/>
+          <w:color w:val="7A7E85"/>
+          <w:sz w:val="20"/>
+          <w:szCs w:val="20"/>
+          <w:lang w:eastAsia="pt-BR"/>
+        </w:rPr>
+        <w:t xml:space="preserve">// </w:t>
+      </w:r>
+      <w:proofErr w:type="spellStart"/>
+      <w:r>
+        <w:rPr>
+          <w:rFonts w:ascii="Courier New" w:eastAsia="Times New Roman" w:hAnsi="Courier New" w:cs="Courier New"/>
+          <w:color w:val="7A7E85"/>
+          <w:sz w:val="20"/>
+          <w:szCs w:val="20"/>
+          <w:lang w:eastAsia="pt-BR"/>
+        </w:rPr>
+        <w:t>Saida</w:t>
+      </w:r>
+      <w:proofErr w:type="spellEnd"/>
+      <w:r>
+        <w:rPr>
+          <w:rFonts w:ascii="Courier New" w:eastAsia="Times New Roman" w:hAnsi="Courier New" w:cs="Courier New"/>
+          <w:color w:val="7A7E85"/>
+          <w:sz w:val="20"/>
+          <w:szCs w:val="20"/>
+          <w:lang w:eastAsia="pt-BR"/>
+        </w:rPr>
+        <w:t xml:space="preserve"> 10</w:t>
+      </w:r>
+      <w:r>
+        <w:rPr>
+          <w:rFonts w:ascii="Courier New" w:eastAsia="Times New Roman" w:hAnsi="Courier New" w:cs="Courier New"/>
+          <w:color w:val="7A7E85"/>
+          <w:sz w:val="20"/>
+          <w:szCs w:val="20"/>
+          <w:lang w:eastAsia="pt-BR"/>
+        </w:rPr>
+        <w:br/>
+      </w:r>
+      <w:r>
+        <w:rPr>
+          <w:rFonts w:ascii="Courier New" w:eastAsia="Times New Roman" w:hAnsi="Courier New" w:cs="Courier New"/>
+          <w:color w:val="BCBEC4"/>
+          <w:sz w:val="20"/>
+          <w:szCs w:val="20"/>
+          <w:lang w:eastAsia="pt-BR"/>
+        </w:rPr>
+        <w:t>}</w:t>
+      </w:r>
+    </w:p>
+    <w:p>
+      <w:r>
+        <w:lastRenderedPageBreak/>
+        <w:t>Observa que só passamos um valor como parâmetro, poderíamos ter passado 2 valores, mas deixamos se caso o usuário só digitasse um valor o outro seria padrão 0</w:t>
       </w:r>
     </w:p>
     <w:sectPr>

</xml_diff>

<commit_message>
Orientacao a Objetos - Classes - Atributos - metodos com e sem parametro - metodos inline
</commit_message>
<xml_diff>
--- a/Curso-Android-Kotlin/Kotlin/## Dicas Kotlin/Kotlin.docx
+++ b/Curso-Android-Kotlin/Kotlin/## Dicas Kotlin/Kotlin.docx
@@ -14920,6 +14920,9 @@
     </w:p>
     <w:p>
       <w:r>
+        <w:rPr>
+          <w:noProof/>
+        </w:rPr>
         <w:drawing>
           <wp:inline distT="0" distB="0" distL="0" distR="0" wp14:anchorId="1C369D0E" wp14:editId="7633E5AB">
             <wp:extent cx="3477110" cy="2505425"/>
@@ -19506,6 +19509,3968 @@
         <w:t>Observa que só passamos um valor como parâmetro, poderíamos ter passado 2 valores, mas deixamos se caso o usuário só digitasse um valor o outro seria padrão 0</w:t>
       </w:r>
     </w:p>
+    <w:p/>
+    <w:p/>
+    <w:p>
+      <w:pPr>
+        <w:pStyle w:val="Ttulo1"/>
+      </w:pPr>
+      <w:r>
+        <w:t>Orientação a objetos com Kotlin</w:t>
+      </w:r>
+    </w:p>
+    <w:p/>
+    <w:p>
+      <w:pPr>
+        <w:pStyle w:val="Ttulo2"/>
+      </w:pPr>
+      <w:r>
+        <w:t>Classes</w:t>
+      </w:r>
+    </w:p>
+    <w:p>
+      <w:pPr>
+        <w:shd w:val="clear" w:color="auto" w:fill="1E1F22"/>
+        <w:tabs>
+          <w:tab w:val="left" w:pos="916"/>
+          <w:tab w:val="left" w:pos="1832"/>
+          <w:tab w:val="left" w:pos="2748"/>
+          <w:tab w:val="left" w:pos="3664"/>
+          <w:tab w:val="left" w:pos="4580"/>
+          <w:tab w:val="left" w:pos="5496"/>
+          <w:tab w:val="left" w:pos="6412"/>
+          <w:tab w:val="left" w:pos="7328"/>
+          <w:tab w:val="left" w:pos="8244"/>
+          <w:tab w:val="left" w:pos="9160"/>
+          <w:tab w:val="left" w:pos="10076"/>
+          <w:tab w:val="left" w:pos="10992"/>
+          <w:tab w:val="left" w:pos="11908"/>
+          <w:tab w:val="left" w:pos="12824"/>
+          <w:tab w:val="left" w:pos="13740"/>
+          <w:tab w:val="left" w:pos="14656"/>
+        </w:tabs>
+        <w:spacing w:after="0" w:line="240" w:lineRule="auto"/>
+        <w:rPr>
+          <w:rFonts w:ascii="Courier New" w:eastAsia="Times New Roman" w:hAnsi="Courier New" w:cs="Courier New"/>
+          <w:color w:val="BCBEC4"/>
+          <w:sz w:val="20"/>
+          <w:szCs w:val="20"/>
+          <w:lang w:eastAsia="pt-BR"/>
+        </w:rPr>
+      </w:pPr>
+      <w:proofErr w:type="spellStart"/>
+      <w:proofErr w:type="gramStart"/>
+      <w:r>
+        <w:rPr>
+          <w:rFonts w:ascii="Courier New" w:eastAsia="Times New Roman" w:hAnsi="Courier New" w:cs="Courier New"/>
+          <w:color w:val="CF8E6D"/>
+          <w:sz w:val="20"/>
+          <w:szCs w:val="20"/>
+          <w:lang w:eastAsia="pt-BR"/>
+        </w:rPr>
+        <w:t>class</w:t>
+      </w:r>
+      <w:proofErr w:type="spellEnd"/>
+      <w:r>
+        <w:rPr>
+          <w:rFonts w:ascii="Courier New" w:eastAsia="Times New Roman" w:hAnsi="Courier New" w:cs="Courier New"/>
+          <w:color w:val="CF8E6D"/>
+          <w:sz w:val="20"/>
+          <w:szCs w:val="20"/>
+          <w:lang w:eastAsia="pt-BR"/>
+        </w:rPr>
+        <w:t xml:space="preserve"> </w:t>
+      </w:r>
+      <w:r>
+        <w:rPr>
+          <w:rFonts w:ascii="Courier New" w:eastAsia="Times New Roman" w:hAnsi="Courier New" w:cs="Courier New"/>
+          <w:color w:val="BCBEC4"/>
+          <w:sz w:val="20"/>
+          <w:szCs w:val="20"/>
+          <w:lang w:eastAsia="pt-BR"/>
+        </w:rPr>
+        <w:t>Jogador</w:t>
+      </w:r>
+      <w:proofErr w:type="gramEnd"/>
+      <w:r>
+        <w:rPr>
+          <w:rFonts w:ascii="Courier New" w:eastAsia="Times New Roman" w:hAnsi="Courier New" w:cs="Courier New"/>
+          <w:color w:val="BCBEC4"/>
+          <w:sz w:val="20"/>
+          <w:szCs w:val="20"/>
+          <w:lang w:eastAsia="pt-BR"/>
+        </w:rPr>
+        <w:t xml:space="preserve"> </w:t>
+      </w:r>
+      <w:r>
+        <w:rPr>
+          <w:rFonts w:ascii="Courier New" w:eastAsia="Times New Roman" w:hAnsi="Courier New" w:cs="Courier New"/>
+          <w:color w:val="6F737A"/>
+          <w:sz w:val="20"/>
+          <w:szCs w:val="20"/>
+          <w:lang w:eastAsia="pt-BR"/>
+        </w:rPr>
+        <w:t>{</w:t>
+      </w:r>
+      <w:r>
+        <w:rPr>
+          <w:rFonts w:ascii="Courier New" w:eastAsia="Times New Roman" w:hAnsi="Courier New" w:cs="Courier New"/>
+          <w:color w:val="6F737A"/>
+          <w:sz w:val="20"/>
+          <w:szCs w:val="20"/>
+          <w:lang w:eastAsia="pt-BR"/>
+        </w:rPr>
+        <w:br/>
+        <w:t xml:space="preserve">    </w:t>
+      </w:r>
+      <w:r>
+        <w:rPr>
+          <w:rFonts w:ascii="Courier New" w:eastAsia="Times New Roman" w:hAnsi="Courier New" w:cs="Courier New"/>
+          <w:color w:val="6F737A"/>
+          <w:sz w:val="20"/>
+          <w:szCs w:val="20"/>
+          <w:lang w:eastAsia="pt-BR"/>
+        </w:rPr>
+        <w:br/>
+        <w:t>}</w:t>
+      </w:r>
+    </w:p>
+    <w:p/>
+    <w:p>
+      <w:pPr>
+        <w:pStyle w:val="Ttulo2"/>
+      </w:pPr>
+      <w:r>
+        <w:t>Atributos/Propriedades</w:t>
+      </w:r>
+    </w:p>
+    <w:p>
+      <w:pPr>
+        <w:shd w:val="clear" w:color="auto" w:fill="1E1F22"/>
+        <w:tabs>
+          <w:tab w:val="left" w:pos="916"/>
+          <w:tab w:val="left" w:pos="1832"/>
+          <w:tab w:val="left" w:pos="2748"/>
+          <w:tab w:val="left" w:pos="3664"/>
+          <w:tab w:val="left" w:pos="4580"/>
+          <w:tab w:val="left" w:pos="5496"/>
+          <w:tab w:val="left" w:pos="6412"/>
+          <w:tab w:val="left" w:pos="7328"/>
+          <w:tab w:val="left" w:pos="8244"/>
+          <w:tab w:val="left" w:pos="9160"/>
+          <w:tab w:val="left" w:pos="10076"/>
+          <w:tab w:val="left" w:pos="10992"/>
+          <w:tab w:val="left" w:pos="11908"/>
+          <w:tab w:val="left" w:pos="12824"/>
+          <w:tab w:val="left" w:pos="13740"/>
+          <w:tab w:val="left" w:pos="14656"/>
+        </w:tabs>
+        <w:spacing w:after="0" w:line="240" w:lineRule="auto"/>
+        <w:rPr>
+          <w:rFonts w:ascii="Courier New" w:eastAsia="Times New Roman" w:hAnsi="Courier New" w:cs="Courier New"/>
+          <w:color w:val="BCBEC4"/>
+          <w:sz w:val="20"/>
+          <w:szCs w:val="20"/>
+          <w:lang w:eastAsia="pt-BR"/>
+        </w:rPr>
+      </w:pPr>
+      <w:proofErr w:type="spellStart"/>
+      <w:proofErr w:type="gramStart"/>
+      <w:r>
+        <w:rPr>
+          <w:rFonts w:ascii="Courier New" w:eastAsia="Times New Roman" w:hAnsi="Courier New" w:cs="Courier New"/>
+          <w:color w:val="CF8E6D"/>
+          <w:sz w:val="20"/>
+          <w:szCs w:val="20"/>
+          <w:lang w:eastAsia="pt-BR"/>
+        </w:rPr>
+        <w:t>class</w:t>
+      </w:r>
+      <w:proofErr w:type="spellEnd"/>
+      <w:r>
+        <w:rPr>
+          <w:rFonts w:ascii="Courier New" w:eastAsia="Times New Roman" w:hAnsi="Courier New" w:cs="Courier New"/>
+          <w:color w:val="CF8E6D"/>
+          <w:sz w:val="20"/>
+          <w:szCs w:val="20"/>
+          <w:lang w:eastAsia="pt-BR"/>
+        </w:rPr>
+        <w:t xml:space="preserve"> </w:t>
+      </w:r>
+      <w:r>
+        <w:rPr>
+          <w:rFonts w:ascii="Courier New" w:eastAsia="Times New Roman" w:hAnsi="Courier New" w:cs="Courier New"/>
+          <w:color w:val="BCBEC4"/>
+          <w:sz w:val="20"/>
+          <w:szCs w:val="20"/>
+          <w:lang w:eastAsia="pt-BR"/>
+        </w:rPr>
+        <w:t>Jogador</w:t>
+      </w:r>
+      <w:proofErr w:type="gramEnd"/>
+      <w:r>
+        <w:rPr>
+          <w:rFonts w:ascii="Courier New" w:eastAsia="Times New Roman" w:hAnsi="Courier New" w:cs="Courier New"/>
+          <w:color w:val="BCBEC4"/>
+          <w:sz w:val="20"/>
+          <w:szCs w:val="20"/>
+          <w:lang w:eastAsia="pt-BR"/>
+        </w:rPr>
+        <w:t xml:space="preserve"> {</w:t>
+      </w:r>
+      <w:r>
+        <w:rPr>
+          <w:rFonts w:ascii="Courier New" w:eastAsia="Times New Roman" w:hAnsi="Courier New" w:cs="Courier New"/>
+          <w:color w:val="BCBEC4"/>
+          <w:sz w:val="20"/>
+          <w:szCs w:val="20"/>
+          <w:lang w:eastAsia="pt-BR"/>
+        </w:rPr>
+        <w:br/>
+      </w:r>
+      <w:r>
+        <w:rPr>
+          <w:rFonts w:ascii="Courier New" w:eastAsia="Times New Roman" w:hAnsi="Courier New" w:cs="Courier New"/>
+          <w:b/>
+          <w:bCs/>
+          <w:color w:val="BCBEC4"/>
+          <w:sz w:val="20"/>
+          <w:szCs w:val="20"/>
+          <w:lang w:eastAsia="pt-BR"/>
+        </w:rPr>
+        <w:t xml:space="preserve">    </w:t>
+      </w:r>
+      <w:r>
+        <w:rPr>
+          <w:rFonts w:ascii="Courier New" w:eastAsia="Times New Roman" w:hAnsi="Courier New" w:cs="Courier New"/>
+          <w:b/>
+          <w:bCs/>
+          <w:color w:val="CF8E6D"/>
+          <w:sz w:val="20"/>
+          <w:szCs w:val="20"/>
+          <w:highlight w:val="black"/>
+          <w:lang w:eastAsia="pt-BR"/>
+        </w:rPr>
+        <w:t xml:space="preserve">var </w:t>
+      </w:r>
+      <w:r>
+        <w:rPr>
+          <w:rFonts w:ascii="Courier New" w:eastAsia="Times New Roman" w:hAnsi="Courier New" w:cs="Courier New"/>
+          <w:b/>
+          <w:bCs/>
+          <w:color w:val="C77DBB"/>
+          <w:sz w:val="20"/>
+          <w:szCs w:val="20"/>
+          <w:highlight w:val="black"/>
+          <w:lang w:eastAsia="pt-BR"/>
+        </w:rPr>
+        <w:t>nome</w:t>
+      </w:r>
+      <w:r>
+        <w:rPr>
+          <w:rFonts w:ascii="Courier New" w:eastAsia="Times New Roman" w:hAnsi="Courier New" w:cs="Courier New"/>
+          <w:b/>
+          <w:bCs/>
+          <w:color w:val="BCBEC4"/>
+          <w:sz w:val="20"/>
+          <w:szCs w:val="20"/>
+          <w:highlight w:val="black"/>
+          <w:lang w:eastAsia="pt-BR"/>
+        </w:rPr>
+        <w:t xml:space="preserve">: String = </w:t>
+      </w:r>
+      <w:r>
+        <w:rPr>
+          <w:rFonts w:ascii="Courier New" w:eastAsia="Times New Roman" w:hAnsi="Courier New" w:cs="Courier New"/>
+          <w:b/>
+          <w:bCs/>
+          <w:color w:val="6AAB73"/>
+          <w:sz w:val="20"/>
+          <w:szCs w:val="20"/>
+          <w:highlight w:val="black"/>
+          <w:lang w:eastAsia="pt-BR"/>
+        </w:rPr>
+        <w:t>""</w:t>
+      </w:r>
+      <w:r>
+        <w:rPr>
+          <w:rFonts w:ascii="Courier New" w:eastAsia="Times New Roman" w:hAnsi="Courier New" w:cs="Courier New"/>
+          <w:b/>
+          <w:bCs/>
+          <w:color w:val="6AAB73"/>
+          <w:sz w:val="20"/>
+          <w:szCs w:val="20"/>
+          <w:highlight w:val="black"/>
+          <w:lang w:eastAsia="pt-BR"/>
+        </w:rPr>
+        <w:br/>
+        <w:t xml:space="preserve">    </w:t>
+      </w:r>
+      <w:r>
+        <w:rPr>
+          <w:rFonts w:ascii="Courier New" w:eastAsia="Times New Roman" w:hAnsi="Courier New" w:cs="Courier New"/>
+          <w:b/>
+          <w:bCs/>
+          <w:color w:val="CF8E6D"/>
+          <w:sz w:val="20"/>
+          <w:szCs w:val="20"/>
+          <w:highlight w:val="black"/>
+          <w:lang w:eastAsia="pt-BR"/>
+        </w:rPr>
+        <w:t xml:space="preserve">var </w:t>
+      </w:r>
+      <w:proofErr w:type="spellStart"/>
+      <w:r>
+        <w:rPr>
+          <w:rFonts w:ascii="Courier New" w:eastAsia="Times New Roman" w:hAnsi="Courier New" w:cs="Courier New"/>
+          <w:b/>
+          <w:bCs/>
+          <w:color w:val="C77DBB"/>
+          <w:sz w:val="20"/>
+          <w:szCs w:val="20"/>
+          <w:highlight w:val="black"/>
+          <w:lang w:eastAsia="pt-BR"/>
+        </w:rPr>
+        <w:t>nivel</w:t>
+      </w:r>
+      <w:proofErr w:type="spellEnd"/>
+      <w:r>
+        <w:rPr>
+          <w:rFonts w:ascii="Courier New" w:eastAsia="Times New Roman" w:hAnsi="Courier New" w:cs="Courier New"/>
+          <w:b/>
+          <w:bCs/>
+          <w:color w:val="BCBEC4"/>
+          <w:sz w:val="20"/>
+          <w:szCs w:val="20"/>
+          <w:highlight w:val="black"/>
+          <w:lang w:eastAsia="pt-BR"/>
+        </w:rPr>
+        <w:t xml:space="preserve">: Int = </w:t>
+      </w:r>
+      <w:r>
+        <w:rPr>
+          <w:rFonts w:ascii="Courier New" w:eastAsia="Times New Roman" w:hAnsi="Courier New" w:cs="Courier New"/>
+          <w:b/>
+          <w:bCs/>
+          <w:color w:val="2AACB8"/>
+          <w:sz w:val="20"/>
+          <w:szCs w:val="20"/>
+          <w:highlight w:val="black"/>
+          <w:lang w:eastAsia="pt-BR"/>
+        </w:rPr>
+        <w:t>0</w:t>
+      </w:r>
+      <w:r>
+        <w:rPr>
+          <w:rFonts w:ascii="Courier New" w:eastAsia="Times New Roman" w:hAnsi="Courier New" w:cs="Courier New"/>
+          <w:b/>
+          <w:bCs/>
+          <w:color w:val="2AACB8"/>
+          <w:sz w:val="20"/>
+          <w:szCs w:val="20"/>
+          <w:highlight w:val="black"/>
+          <w:lang w:eastAsia="pt-BR"/>
+        </w:rPr>
+        <w:br/>
+        <w:t xml:space="preserve">    </w:t>
+      </w:r>
+      <w:r>
+        <w:rPr>
+          <w:rFonts w:ascii="Courier New" w:eastAsia="Times New Roman" w:hAnsi="Courier New" w:cs="Courier New"/>
+          <w:b/>
+          <w:bCs/>
+          <w:color w:val="CF8E6D"/>
+          <w:sz w:val="20"/>
+          <w:szCs w:val="20"/>
+          <w:highlight w:val="black"/>
+          <w:lang w:eastAsia="pt-BR"/>
+        </w:rPr>
+        <w:t xml:space="preserve">var </w:t>
+      </w:r>
+      <w:r>
+        <w:rPr>
+          <w:rFonts w:ascii="Courier New" w:eastAsia="Times New Roman" w:hAnsi="Courier New" w:cs="Courier New"/>
+          <w:b/>
+          <w:bCs/>
+          <w:color w:val="C77DBB"/>
+          <w:sz w:val="20"/>
+          <w:szCs w:val="20"/>
+          <w:highlight w:val="black"/>
+          <w:lang w:eastAsia="pt-BR"/>
+        </w:rPr>
+        <w:t>personagem</w:t>
+      </w:r>
+      <w:r>
+        <w:rPr>
+          <w:rFonts w:ascii="Courier New" w:eastAsia="Times New Roman" w:hAnsi="Courier New" w:cs="Courier New"/>
+          <w:b/>
+          <w:bCs/>
+          <w:color w:val="BCBEC4"/>
+          <w:sz w:val="20"/>
+          <w:szCs w:val="20"/>
+          <w:highlight w:val="black"/>
+          <w:lang w:eastAsia="pt-BR"/>
+        </w:rPr>
+        <w:t xml:space="preserve">: String = </w:t>
+      </w:r>
+      <w:r>
+        <w:rPr>
+          <w:rFonts w:ascii="Courier New" w:eastAsia="Times New Roman" w:hAnsi="Courier New" w:cs="Courier New"/>
+          <w:b/>
+          <w:bCs/>
+          <w:color w:val="6AAB73"/>
+          <w:sz w:val="20"/>
+          <w:szCs w:val="20"/>
+          <w:highlight w:val="black"/>
+          <w:lang w:eastAsia="pt-BR"/>
+        </w:rPr>
+        <w:t>"Mago"</w:t>
+      </w:r>
+      <w:r>
+        <w:rPr>
+          <w:rFonts w:ascii="Courier New" w:eastAsia="Times New Roman" w:hAnsi="Courier New" w:cs="Courier New"/>
+          <w:color w:val="6AAB73"/>
+          <w:sz w:val="20"/>
+          <w:szCs w:val="20"/>
+          <w:lang w:eastAsia="pt-BR"/>
+        </w:rPr>
+        <w:br/>
+        <w:t xml:space="preserve">    </w:t>
+      </w:r>
+      <w:r>
+        <w:rPr>
+          <w:rFonts w:ascii="Courier New" w:eastAsia="Times New Roman" w:hAnsi="Courier New" w:cs="Courier New"/>
+          <w:color w:val="6AAB73"/>
+          <w:sz w:val="20"/>
+          <w:szCs w:val="20"/>
+          <w:lang w:eastAsia="pt-BR"/>
+        </w:rPr>
+        <w:br/>
+        <w:t xml:space="preserve">   </w:t>
+      </w:r>
+      <w:r>
+        <w:rPr>
+          <w:rFonts w:ascii="Courier New" w:eastAsia="Times New Roman" w:hAnsi="Courier New" w:cs="Courier New"/>
+          <w:color w:val="6AAB73"/>
+          <w:sz w:val="20"/>
+          <w:szCs w:val="20"/>
+          <w:lang w:eastAsia="pt-BR"/>
+        </w:rPr>
+        <w:br/>
+        <w:t xml:space="preserve">    </w:t>
+      </w:r>
+      <w:r>
+        <w:rPr>
+          <w:rFonts w:ascii="Courier New" w:eastAsia="Times New Roman" w:hAnsi="Courier New" w:cs="Courier New"/>
+          <w:color w:val="6AAB73"/>
+          <w:sz w:val="20"/>
+          <w:szCs w:val="20"/>
+          <w:lang w:eastAsia="pt-BR"/>
+        </w:rPr>
+        <w:br/>
+      </w:r>
+      <w:r>
+        <w:rPr>
+          <w:rFonts w:ascii="Courier New" w:eastAsia="Times New Roman" w:hAnsi="Courier New" w:cs="Courier New"/>
+          <w:color w:val="BCBEC4"/>
+          <w:sz w:val="20"/>
+          <w:szCs w:val="20"/>
+          <w:lang w:eastAsia="pt-BR"/>
+        </w:rPr>
+        <w:t>}</w:t>
+      </w:r>
+    </w:p>
+    <w:p/>
+    <w:p>
+      <w:pPr>
+        <w:pStyle w:val="Ttulo2"/>
+      </w:pPr>
+      <w:r>
+        <w:t>Métodos</w:t>
+      </w:r>
+    </w:p>
+    <w:p>
+      <w:pPr>
+        <w:shd w:val="clear" w:color="auto" w:fill="1E1F22"/>
+        <w:tabs>
+          <w:tab w:val="left" w:pos="916"/>
+          <w:tab w:val="left" w:pos="1832"/>
+          <w:tab w:val="left" w:pos="2748"/>
+          <w:tab w:val="left" w:pos="3664"/>
+          <w:tab w:val="left" w:pos="4580"/>
+          <w:tab w:val="left" w:pos="5496"/>
+          <w:tab w:val="left" w:pos="6412"/>
+          <w:tab w:val="left" w:pos="7328"/>
+          <w:tab w:val="left" w:pos="8244"/>
+          <w:tab w:val="left" w:pos="9160"/>
+          <w:tab w:val="left" w:pos="10076"/>
+          <w:tab w:val="left" w:pos="10992"/>
+          <w:tab w:val="left" w:pos="11908"/>
+          <w:tab w:val="left" w:pos="12824"/>
+          <w:tab w:val="left" w:pos="13740"/>
+          <w:tab w:val="left" w:pos="14656"/>
+        </w:tabs>
+        <w:spacing w:after="0" w:line="240" w:lineRule="auto"/>
+        <w:rPr>
+          <w:rFonts w:ascii="Courier New" w:eastAsia="Times New Roman" w:hAnsi="Courier New" w:cs="Courier New"/>
+          <w:color w:val="BCBEC4"/>
+          <w:sz w:val="20"/>
+          <w:szCs w:val="20"/>
+          <w:lang w:eastAsia="pt-BR"/>
+        </w:rPr>
+      </w:pPr>
+      <w:proofErr w:type="spellStart"/>
+      <w:r>
+        <w:rPr>
+          <w:rFonts w:ascii="Courier New" w:eastAsia="Times New Roman" w:hAnsi="Courier New" w:cs="Courier New"/>
+          <w:color w:val="CF8E6D"/>
+          <w:sz w:val="20"/>
+          <w:szCs w:val="20"/>
+          <w:lang w:eastAsia="pt-BR"/>
+        </w:rPr>
+        <w:t>class</w:t>
+      </w:r>
+      <w:proofErr w:type="spellEnd"/>
+      <w:r>
+        <w:rPr>
+          <w:rFonts w:ascii="Courier New" w:eastAsia="Times New Roman" w:hAnsi="Courier New" w:cs="Courier New"/>
+          <w:color w:val="CF8E6D"/>
+          <w:sz w:val="20"/>
+          <w:szCs w:val="20"/>
+          <w:lang w:eastAsia="pt-BR"/>
+        </w:rPr>
+        <w:t xml:space="preserve"> </w:t>
+      </w:r>
+      <w:r>
+        <w:rPr>
+          <w:rFonts w:ascii="Courier New" w:eastAsia="Times New Roman" w:hAnsi="Courier New" w:cs="Courier New"/>
+          <w:color w:val="BCBEC4"/>
+          <w:sz w:val="20"/>
+          <w:szCs w:val="20"/>
+          <w:lang w:eastAsia="pt-BR"/>
+        </w:rPr>
+        <w:t>Jogador {</w:t>
+      </w:r>
+      <w:r>
+        <w:rPr>
+          <w:rFonts w:ascii="Courier New" w:eastAsia="Times New Roman" w:hAnsi="Courier New" w:cs="Courier New"/>
+          <w:color w:val="BCBEC4"/>
+          <w:sz w:val="20"/>
+          <w:szCs w:val="20"/>
+          <w:lang w:eastAsia="pt-BR"/>
+        </w:rPr>
+        <w:br/>
+        <w:t xml:space="preserve">    </w:t>
+      </w:r>
+      <w:r>
+        <w:rPr>
+          <w:rFonts w:ascii="Courier New" w:eastAsia="Times New Roman" w:hAnsi="Courier New" w:cs="Courier New"/>
+          <w:color w:val="CF8E6D"/>
+          <w:sz w:val="20"/>
+          <w:szCs w:val="20"/>
+          <w:lang w:eastAsia="pt-BR"/>
+        </w:rPr>
+        <w:t xml:space="preserve">var </w:t>
+      </w:r>
+      <w:r>
+        <w:rPr>
+          <w:rFonts w:ascii="Courier New" w:eastAsia="Times New Roman" w:hAnsi="Courier New" w:cs="Courier New"/>
+          <w:color w:val="C77DBB"/>
+          <w:sz w:val="20"/>
+          <w:szCs w:val="20"/>
+          <w:lang w:eastAsia="pt-BR"/>
+        </w:rPr>
+        <w:t>nome</w:t>
+      </w:r>
+      <w:r>
+        <w:rPr>
+          <w:rFonts w:ascii="Courier New" w:eastAsia="Times New Roman" w:hAnsi="Courier New" w:cs="Courier New"/>
+          <w:color w:val="BCBEC4"/>
+          <w:sz w:val="20"/>
+          <w:szCs w:val="20"/>
+          <w:lang w:eastAsia="pt-BR"/>
+        </w:rPr>
+        <w:t xml:space="preserve">: String = </w:t>
+      </w:r>
+      <w:r>
+        <w:rPr>
+          <w:rFonts w:ascii="Courier New" w:eastAsia="Times New Roman" w:hAnsi="Courier New" w:cs="Courier New"/>
+          <w:color w:val="6AAB73"/>
+          <w:sz w:val="20"/>
+          <w:szCs w:val="20"/>
+          <w:lang w:eastAsia="pt-BR"/>
+        </w:rPr>
+        <w:t>""</w:t>
+      </w:r>
+      <w:r>
+        <w:rPr>
+          <w:rFonts w:ascii="Courier New" w:eastAsia="Times New Roman" w:hAnsi="Courier New" w:cs="Courier New"/>
+          <w:color w:val="6AAB73"/>
+          <w:sz w:val="20"/>
+          <w:szCs w:val="20"/>
+          <w:lang w:eastAsia="pt-BR"/>
+        </w:rPr>
+        <w:br/>
+        <w:t xml:space="preserve">    </w:t>
+      </w:r>
+      <w:r>
+        <w:rPr>
+          <w:rFonts w:ascii="Courier New" w:eastAsia="Times New Roman" w:hAnsi="Courier New" w:cs="Courier New"/>
+          <w:color w:val="CF8E6D"/>
+          <w:sz w:val="20"/>
+          <w:szCs w:val="20"/>
+          <w:lang w:eastAsia="pt-BR"/>
+        </w:rPr>
+        <w:t xml:space="preserve">var </w:t>
+      </w:r>
+      <w:proofErr w:type="spellStart"/>
+      <w:r>
+        <w:rPr>
+          <w:rFonts w:ascii="Courier New" w:eastAsia="Times New Roman" w:hAnsi="Courier New" w:cs="Courier New"/>
+          <w:color w:val="C77DBB"/>
+          <w:sz w:val="20"/>
+          <w:szCs w:val="20"/>
+          <w:lang w:eastAsia="pt-BR"/>
+        </w:rPr>
+        <w:t>nivel</w:t>
+      </w:r>
+      <w:proofErr w:type="spellEnd"/>
+      <w:r>
+        <w:rPr>
+          <w:rFonts w:ascii="Courier New" w:eastAsia="Times New Roman" w:hAnsi="Courier New" w:cs="Courier New"/>
+          <w:color w:val="BCBEC4"/>
+          <w:sz w:val="20"/>
+          <w:szCs w:val="20"/>
+          <w:lang w:eastAsia="pt-BR"/>
+        </w:rPr>
+        <w:t xml:space="preserve">: Int = </w:t>
+      </w:r>
+      <w:r>
+        <w:rPr>
+          <w:rFonts w:ascii="Courier New" w:eastAsia="Times New Roman" w:hAnsi="Courier New" w:cs="Courier New"/>
+          <w:color w:val="2AACB8"/>
+          <w:sz w:val="20"/>
+          <w:szCs w:val="20"/>
+          <w:lang w:eastAsia="pt-BR"/>
+        </w:rPr>
+        <w:t>0</w:t>
+      </w:r>
+      <w:r>
+        <w:rPr>
+          <w:rFonts w:ascii="Courier New" w:eastAsia="Times New Roman" w:hAnsi="Courier New" w:cs="Courier New"/>
+          <w:color w:val="2AACB8"/>
+          <w:sz w:val="20"/>
+          <w:szCs w:val="20"/>
+          <w:lang w:eastAsia="pt-BR"/>
+        </w:rPr>
+        <w:br/>
+        <w:t xml:space="preserve">    </w:t>
+      </w:r>
+      <w:r>
+        <w:rPr>
+          <w:rFonts w:ascii="Courier New" w:eastAsia="Times New Roman" w:hAnsi="Courier New" w:cs="Courier New"/>
+          <w:color w:val="CF8E6D"/>
+          <w:sz w:val="20"/>
+          <w:szCs w:val="20"/>
+          <w:lang w:eastAsia="pt-BR"/>
+        </w:rPr>
+        <w:t xml:space="preserve">var </w:t>
+      </w:r>
+      <w:r>
+        <w:rPr>
+          <w:rFonts w:ascii="Courier New" w:eastAsia="Times New Roman" w:hAnsi="Courier New" w:cs="Courier New"/>
+          <w:color w:val="C77DBB"/>
+          <w:sz w:val="20"/>
+          <w:szCs w:val="20"/>
+          <w:lang w:eastAsia="pt-BR"/>
+        </w:rPr>
+        <w:t>personagem</w:t>
+      </w:r>
+      <w:r>
+        <w:rPr>
+          <w:rFonts w:ascii="Courier New" w:eastAsia="Times New Roman" w:hAnsi="Courier New" w:cs="Courier New"/>
+          <w:color w:val="BCBEC4"/>
+          <w:sz w:val="20"/>
+          <w:szCs w:val="20"/>
+          <w:lang w:eastAsia="pt-BR"/>
+        </w:rPr>
+        <w:t xml:space="preserve">: String = </w:t>
+      </w:r>
+      <w:r>
+        <w:rPr>
+          <w:rFonts w:ascii="Courier New" w:eastAsia="Times New Roman" w:hAnsi="Courier New" w:cs="Courier New"/>
+          <w:color w:val="6AAB73"/>
+          <w:sz w:val="20"/>
+          <w:szCs w:val="20"/>
+          <w:lang w:eastAsia="pt-BR"/>
+        </w:rPr>
+        <w:t>"Mago"</w:t>
+      </w:r>
+      <w:r>
+        <w:rPr>
+          <w:rFonts w:ascii="Courier New" w:eastAsia="Times New Roman" w:hAnsi="Courier New" w:cs="Courier New"/>
+          <w:color w:val="6AAB73"/>
+          <w:sz w:val="20"/>
+          <w:szCs w:val="20"/>
+          <w:lang w:eastAsia="pt-BR"/>
+        </w:rPr>
+        <w:br/>
+      </w:r>
+      <w:r>
+        <w:rPr>
+          <w:rFonts w:ascii="Courier New" w:eastAsia="Times New Roman" w:hAnsi="Courier New" w:cs="Courier New"/>
+          <w:color w:val="6AAB73"/>
+          <w:sz w:val="20"/>
+          <w:szCs w:val="20"/>
+          <w:lang w:eastAsia="pt-BR"/>
+        </w:rPr>
+        <w:br/>
+      </w:r>
+      <w:r>
+        <w:rPr>
+          <w:rFonts w:ascii="Courier New" w:eastAsia="Times New Roman" w:hAnsi="Courier New" w:cs="Courier New"/>
+          <w:color w:val="6AAB73"/>
+          <w:sz w:val="20"/>
+          <w:szCs w:val="20"/>
+          <w:lang w:eastAsia="pt-BR"/>
+        </w:rPr>
+        <w:br/>
+        <w:t xml:space="preserve">    </w:t>
+      </w:r>
+      <w:proofErr w:type="spellStart"/>
+      <w:r>
+        <w:rPr>
+          <w:rFonts w:ascii="Courier New" w:eastAsia="Times New Roman" w:hAnsi="Courier New" w:cs="Courier New"/>
+          <w:color w:val="CF8E6D"/>
+          <w:sz w:val="20"/>
+          <w:szCs w:val="20"/>
+          <w:highlight w:val="black"/>
+          <w:lang w:eastAsia="pt-BR"/>
+        </w:rPr>
+        <w:t>fun</w:t>
+      </w:r>
+      <w:proofErr w:type="spellEnd"/>
+      <w:r>
+        <w:rPr>
+          <w:rFonts w:ascii="Courier New" w:eastAsia="Times New Roman" w:hAnsi="Courier New" w:cs="Courier New"/>
+          <w:color w:val="CF8E6D"/>
+          <w:sz w:val="20"/>
+          <w:szCs w:val="20"/>
+          <w:highlight w:val="black"/>
+          <w:lang w:eastAsia="pt-BR"/>
+        </w:rPr>
+        <w:t xml:space="preserve"> </w:t>
+      </w:r>
+      <w:proofErr w:type="spellStart"/>
+      <w:proofErr w:type="gramStart"/>
+      <w:r>
+        <w:rPr>
+          <w:rFonts w:ascii="Courier New" w:eastAsia="Times New Roman" w:hAnsi="Courier New" w:cs="Courier New"/>
+          <w:color w:val="56A8F5"/>
+          <w:sz w:val="20"/>
+          <w:szCs w:val="20"/>
+          <w:highlight w:val="black"/>
+          <w:lang w:eastAsia="pt-BR"/>
+        </w:rPr>
+        <w:t>soltarMagia</w:t>
+      </w:r>
+      <w:proofErr w:type="spellEnd"/>
+      <w:r>
+        <w:rPr>
+          <w:rFonts w:ascii="Courier New" w:eastAsia="Times New Roman" w:hAnsi="Courier New" w:cs="Courier New"/>
+          <w:color w:val="BCBEC4"/>
+          <w:sz w:val="20"/>
+          <w:szCs w:val="20"/>
+          <w:highlight w:val="black"/>
+          <w:lang w:eastAsia="pt-BR"/>
+        </w:rPr>
+        <w:t>(</w:t>
+      </w:r>
+      <w:proofErr w:type="gramEnd"/>
+      <w:r>
+        <w:rPr>
+          <w:rFonts w:ascii="Courier New" w:eastAsia="Times New Roman" w:hAnsi="Courier New" w:cs="Courier New"/>
+          <w:color w:val="BCBEC4"/>
+          <w:sz w:val="20"/>
+          <w:szCs w:val="20"/>
+          <w:highlight w:val="black"/>
+          <w:lang w:eastAsia="pt-BR"/>
+        </w:rPr>
+        <w:t>){</w:t>
+      </w:r>
+      <w:r>
+        <w:rPr>
+          <w:rFonts w:ascii="Courier New" w:eastAsia="Times New Roman" w:hAnsi="Courier New" w:cs="Courier New"/>
+          <w:color w:val="BCBEC4"/>
+          <w:sz w:val="20"/>
+          <w:szCs w:val="20"/>
+          <w:highlight w:val="black"/>
+          <w:lang w:eastAsia="pt-BR"/>
+        </w:rPr>
+        <w:br/>
+        <w:t xml:space="preserve">        </w:t>
+      </w:r>
+      <w:proofErr w:type="spellStart"/>
+      <w:r>
+        <w:rPr>
+          <w:rFonts w:ascii="Courier New" w:eastAsia="Times New Roman" w:hAnsi="Courier New" w:cs="Courier New"/>
+          <w:i/>
+          <w:iCs/>
+          <w:color w:val="BCBEC4"/>
+          <w:sz w:val="20"/>
+          <w:szCs w:val="20"/>
+          <w:highlight w:val="black"/>
+          <w:lang w:eastAsia="pt-BR"/>
+        </w:rPr>
+        <w:t>println</w:t>
+      </w:r>
+      <w:proofErr w:type="spellEnd"/>
+      <w:r>
+        <w:rPr>
+          <w:rFonts w:ascii="Courier New" w:eastAsia="Times New Roman" w:hAnsi="Courier New" w:cs="Courier New"/>
+          <w:color w:val="BCBEC4"/>
+          <w:sz w:val="20"/>
+          <w:szCs w:val="20"/>
+          <w:highlight w:val="black"/>
+          <w:lang w:eastAsia="pt-BR"/>
+        </w:rPr>
+        <w:t>(</w:t>
+      </w:r>
+      <w:r>
+        <w:rPr>
+          <w:rFonts w:ascii="Courier New" w:eastAsia="Times New Roman" w:hAnsi="Courier New" w:cs="Courier New"/>
+          <w:color w:val="6AAB73"/>
+          <w:sz w:val="20"/>
+          <w:szCs w:val="20"/>
+          <w:highlight w:val="black"/>
+          <w:lang w:eastAsia="pt-BR"/>
+        </w:rPr>
+        <w:t>"Meteoro"</w:t>
+      </w:r>
+      <w:r>
+        <w:rPr>
+          <w:rFonts w:ascii="Courier New" w:eastAsia="Times New Roman" w:hAnsi="Courier New" w:cs="Courier New"/>
+          <w:color w:val="BCBEC4"/>
+          <w:sz w:val="20"/>
+          <w:szCs w:val="20"/>
+          <w:highlight w:val="black"/>
+          <w:lang w:eastAsia="pt-BR"/>
+        </w:rPr>
+        <w:t>)</w:t>
+      </w:r>
+      <w:r>
+        <w:rPr>
+          <w:rFonts w:ascii="Courier New" w:eastAsia="Times New Roman" w:hAnsi="Courier New" w:cs="Courier New"/>
+          <w:color w:val="BCBEC4"/>
+          <w:sz w:val="20"/>
+          <w:szCs w:val="20"/>
+          <w:lang w:eastAsia="pt-BR"/>
+        </w:rPr>
+        <w:br/>
+        <w:t xml:space="preserve">    }</w:t>
+      </w:r>
+      <w:r>
+        <w:rPr>
+          <w:rFonts w:ascii="Courier New" w:eastAsia="Times New Roman" w:hAnsi="Courier New" w:cs="Courier New"/>
+          <w:color w:val="BCBEC4"/>
+          <w:sz w:val="20"/>
+          <w:szCs w:val="20"/>
+          <w:lang w:eastAsia="pt-BR"/>
+        </w:rPr>
+        <w:br/>
+        <w:t>}</w:t>
+      </w:r>
+    </w:p>
+    <w:p/>
+    <w:p>
+      <w:pPr>
+        <w:pStyle w:val="Ttulo2"/>
+      </w:pPr>
+      <w:r>
+        <w:t>Instância</w:t>
+      </w:r>
+    </w:p>
+    <w:p>
+      <w:pPr>
+        <w:shd w:val="clear" w:color="auto" w:fill="1E1F22"/>
+        <w:tabs>
+          <w:tab w:val="left" w:pos="916"/>
+          <w:tab w:val="left" w:pos="1832"/>
+          <w:tab w:val="left" w:pos="2748"/>
+          <w:tab w:val="left" w:pos="3664"/>
+          <w:tab w:val="left" w:pos="4580"/>
+          <w:tab w:val="left" w:pos="5496"/>
+          <w:tab w:val="left" w:pos="6412"/>
+          <w:tab w:val="left" w:pos="7328"/>
+          <w:tab w:val="left" w:pos="8244"/>
+          <w:tab w:val="left" w:pos="9160"/>
+          <w:tab w:val="left" w:pos="10076"/>
+          <w:tab w:val="left" w:pos="10992"/>
+          <w:tab w:val="left" w:pos="11908"/>
+          <w:tab w:val="left" w:pos="12824"/>
+          <w:tab w:val="left" w:pos="13740"/>
+          <w:tab w:val="left" w:pos="14656"/>
+        </w:tabs>
+        <w:spacing w:after="0" w:line="240" w:lineRule="auto"/>
+        <w:rPr>
+          <w:rFonts w:ascii="Courier New" w:eastAsia="Times New Roman" w:hAnsi="Courier New" w:cs="Courier New"/>
+          <w:color w:val="BCBEC4"/>
+          <w:sz w:val="20"/>
+          <w:szCs w:val="20"/>
+          <w:lang w:eastAsia="pt-BR"/>
+        </w:rPr>
+      </w:pPr>
+      <w:proofErr w:type="spellStart"/>
+      <w:r>
+        <w:rPr>
+          <w:rFonts w:ascii="Courier New" w:eastAsia="Times New Roman" w:hAnsi="Courier New" w:cs="Courier New"/>
+          <w:color w:val="CF8E6D"/>
+          <w:sz w:val="20"/>
+          <w:szCs w:val="20"/>
+          <w:lang w:eastAsia="pt-BR"/>
+        </w:rPr>
+        <w:t>fun</w:t>
+      </w:r>
+      <w:proofErr w:type="spellEnd"/>
+      <w:r>
+        <w:rPr>
+          <w:rFonts w:ascii="Courier New" w:eastAsia="Times New Roman" w:hAnsi="Courier New" w:cs="Courier New"/>
+          <w:color w:val="CF8E6D"/>
+          <w:sz w:val="20"/>
+          <w:szCs w:val="20"/>
+          <w:lang w:eastAsia="pt-BR"/>
+        </w:rPr>
+        <w:t xml:space="preserve"> </w:t>
+      </w:r>
+      <w:proofErr w:type="gramStart"/>
+      <w:r>
+        <w:rPr>
+          <w:rFonts w:ascii="Courier New" w:eastAsia="Times New Roman" w:hAnsi="Courier New" w:cs="Courier New"/>
+          <w:color w:val="56A8F5"/>
+          <w:sz w:val="20"/>
+          <w:szCs w:val="20"/>
+          <w:lang w:eastAsia="pt-BR"/>
+        </w:rPr>
+        <w:t>main</w:t>
+      </w:r>
+      <w:r>
+        <w:rPr>
+          <w:rFonts w:ascii="Courier New" w:eastAsia="Times New Roman" w:hAnsi="Courier New" w:cs="Courier New"/>
+          <w:color w:val="BCBEC4"/>
+          <w:sz w:val="20"/>
+          <w:szCs w:val="20"/>
+          <w:lang w:eastAsia="pt-BR"/>
+        </w:rPr>
+        <w:t>(</w:t>
+      </w:r>
+      <w:proofErr w:type="gramEnd"/>
+      <w:r>
+        <w:rPr>
+          <w:rFonts w:ascii="Courier New" w:eastAsia="Times New Roman" w:hAnsi="Courier New" w:cs="Courier New"/>
+          <w:color w:val="BCBEC4"/>
+          <w:sz w:val="20"/>
+          <w:szCs w:val="20"/>
+          <w:lang w:eastAsia="pt-BR"/>
+        </w:rPr>
+        <w:t>) {</w:t>
+      </w:r>
+      <w:r>
+        <w:rPr>
+          <w:rFonts w:ascii="Courier New" w:eastAsia="Times New Roman" w:hAnsi="Courier New" w:cs="Courier New"/>
+          <w:color w:val="BCBEC4"/>
+          <w:sz w:val="20"/>
+          <w:szCs w:val="20"/>
+          <w:lang w:eastAsia="pt-BR"/>
+        </w:rPr>
+        <w:br/>
+      </w:r>
+      <w:r>
+        <w:rPr>
+          <w:rFonts w:ascii="Courier New" w:eastAsia="Times New Roman" w:hAnsi="Courier New" w:cs="Courier New"/>
+          <w:color w:val="BCBEC4"/>
+          <w:sz w:val="20"/>
+          <w:szCs w:val="20"/>
+          <w:lang w:eastAsia="pt-BR"/>
+        </w:rPr>
+        <w:br/>
+        <w:t xml:space="preserve">    </w:t>
+      </w:r>
+      <w:r>
+        <w:rPr>
+          <w:rFonts w:ascii="Courier New" w:eastAsia="Times New Roman" w:hAnsi="Courier New" w:cs="Courier New"/>
+          <w:color w:val="CF8E6D"/>
+          <w:sz w:val="20"/>
+          <w:szCs w:val="20"/>
+          <w:lang w:eastAsia="pt-BR"/>
+        </w:rPr>
+        <w:t>va</w:t>
+      </w:r>
+      <w:r>
+        <w:rPr>
+          <w:rFonts w:ascii="Courier New" w:eastAsia="Times New Roman" w:hAnsi="Courier New" w:cs="Courier New"/>
+          <w:color w:val="CF8E6D"/>
+          <w:sz w:val="20"/>
+          <w:szCs w:val="20"/>
+          <w:lang w:eastAsia="pt-BR"/>
+        </w:rPr>
+        <w:t>l</w:t>
+      </w:r>
+      <w:r>
+        <w:rPr>
+          <w:rFonts w:ascii="Courier New" w:eastAsia="Times New Roman" w:hAnsi="Courier New" w:cs="Courier New"/>
+          <w:color w:val="CF8E6D"/>
+          <w:sz w:val="20"/>
+          <w:szCs w:val="20"/>
+          <w:lang w:eastAsia="pt-BR"/>
+        </w:rPr>
+        <w:t xml:space="preserve"> </w:t>
+      </w:r>
+      <w:r>
+        <w:rPr>
+          <w:rFonts w:ascii="Courier New" w:eastAsia="Times New Roman" w:hAnsi="Courier New" w:cs="Courier New"/>
+          <w:color w:val="BCBEC4"/>
+          <w:sz w:val="20"/>
+          <w:szCs w:val="20"/>
+          <w:lang w:eastAsia="pt-BR"/>
+        </w:rPr>
+        <w:t>jogador1 = Jogador()</w:t>
+      </w:r>
+      <w:r>
+        <w:rPr>
+          <w:rFonts w:ascii="Courier New" w:eastAsia="Times New Roman" w:hAnsi="Courier New" w:cs="Courier New"/>
+          <w:color w:val="BCBEC4"/>
+          <w:sz w:val="20"/>
+          <w:szCs w:val="20"/>
+          <w:lang w:eastAsia="pt-BR"/>
+        </w:rPr>
+        <w:br/>
+        <w:t xml:space="preserve">    jogador1.soltarMagia()</w:t>
+      </w:r>
+      <w:r>
+        <w:rPr>
+          <w:rFonts w:ascii="Courier New" w:eastAsia="Times New Roman" w:hAnsi="Courier New" w:cs="Courier New"/>
+          <w:color w:val="BCBEC4"/>
+          <w:sz w:val="20"/>
+          <w:szCs w:val="20"/>
+          <w:lang w:eastAsia="pt-BR"/>
+        </w:rPr>
+        <w:br/>
+      </w:r>
+      <w:r>
+        <w:rPr>
+          <w:rFonts w:ascii="Courier New" w:eastAsia="Times New Roman" w:hAnsi="Courier New" w:cs="Courier New"/>
+          <w:color w:val="BCBEC4"/>
+          <w:sz w:val="20"/>
+          <w:szCs w:val="20"/>
+          <w:lang w:eastAsia="pt-BR"/>
+        </w:rPr>
+        <w:br/>
+        <w:t>}</w:t>
+      </w:r>
+    </w:p>
+    <w:p/>
+    <w:p>
+      <w:pPr>
+        <w:pStyle w:val="Ttulo2"/>
+      </w:pPr>
+      <w:r>
+        <w:lastRenderedPageBreak/>
+        <w:t xml:space="preserve">Val ou Var para </w:t>
+      </w:r>
+      <w:r>
+        <w:t>OBJETOS (</w:t>
+      </w:r>
+      <w:r>
+        <w:rPr>
+          <w:color w:val="FF0000"/>
+        </w:rPr>
+        <w:t>Atenção</w:t>
+      </w:r>
+      <w:r>
+        <w:t>)</w:t>
+      </w:r>
+    </w:p>
+    <w:p>
+      <w:r>
+        <w:t>Quando definimos VAL é para o objeto então dizemos que o objeto não vai mudar, mas os atributos sim.</w:t>
+      </w:r>
+    </w:p>
+    <w:p>
+      <w:pPr>
+        <w:shd w:val="clear" w:color="auto" w:fill="1E1F22"/>
+        <w:tabs>
+          <w:tab w:val="left" w:pos="916"/>
+          <w:tab w:val="left" w:pos="1832"/>
+          <w:tab w:val="left" w:pos="2748"/>
+          <w:tab w:val="left" w:pos="3664"/>
+          <w:tab w:val="left" w:pos="4580"/>
+          <w:tab w:val="left" w:pos="5496"/>
+          <w:tab w:val="left" w:pos="6412"/>
+          <w:tab w:val="left" w:pos="7328"/>
+          <w:tab w:val="left" w:pos="8244"/>
+          <w:tab w:val="left" w:pos="9160"/>
+          <w:tab w:val="left" w:pos="10076"/>
+          <w:tab w:val="left" w:pos="10992"/>
+          <w:tab w:val="left" w:pos="11908"/>
+          <w:tab w:val="left" w:pos="12824"/>
+          <w:tab w:val="left" w:pos="13740"/>
+          <w:tab w:val="left" w:pos="14656"/>
+        </w:tabs>
+        <w:spacing w:after="0" w:line="240" w:lineRule="auto"/>
+        <w:rPr>
+          <w:rFonts w:ascii="Courier New" w:eastAsia="Times New Roman" w:hAnsi="Courier New" w:cs="Courier New"/>
+          <w:color w:val="BCBEC4"/>
+          <w:sz w:val="20"/>
+          <w:szCs w:val="20"/>
+          <w:lang w:eastAsia="pt-BR"/>
+        </w:rPr>
+      </w:pPr>
+      <w:proofErr w:type="spellStart"/>
+      <w:r>
+        <w:rPr>
+          <w:rFonts w:ascii="Courier New" w:eastAsia="Times New Roman" w:hAnsi="Courier New" w:cs="Courier New"/>
+          <w:color w:val="CF8E6D"/>
+          <w:sz w:val="20"/>
+          <w:szCs w:val="20"/>
+          <w:lang w:eastAsia="pt-BR"/>
+        </w:rPr>
+        <w:t>fun</w:t>
+      </w:r>
+      <w:proofErr w:type="spellEnd"/>
+      <w:r>
+        <w:rPr>
+          <w:rFonts w:ascii="Courier New" w:eastAsia="Times New Roman" w:hAnsi="Courier New" w:cs="Courier New"/>
+          <w:color w:val="CF8E6D"/>
+          <w:sz w:val="20"/>
+          <w:szCs w:val="20"/>
+          <w:lang w:eastAsia="pt-BR"/>
+        </w:rPr>
+        <w:t xml:space="preserve"> </w:t>
+      </w:r>
+      <w:proofErr w:type="gramStart"/>
+      <w:r>
+        <w:rPr>
+          <w:rFonts w:ascii="Courier New" w:eastAsia="Times New Roman" w:hAnsi="Courier New" w:cs="Courier New"/>
+          <w:color w:val="56A8F5"/>
+          <w:sz w:val="20"/>
+          <w:szCs w:val="20"/>
+          <w:lang w:eastAsia="pt-BR"/>
+        </w:rPr>
+        <w:t>main</w:t>
+      </w:r>
+      <w:r>
+        <w:rPr>
+          <w:rFonts w:ascii="Courier New" w:eastAsia="Times New Roman" w:hAnsi="Courier New" w:cs="Courier New"/>
+          <w:color w:val="BCBEC4"/>
+          <w:sz w:val="20"/>
+          <w:szCs w:val="20"/>
+          <w:lang w:eastAsia="pt-BR"/>
+        </w:rPr>
+        <w:t>(</w:t>
+      </w:r>
+      <w:proofErr w:type="gramEnd"/>
+      <w:r>
+        <w:rPr>
+          <w:rFonts w:ascii="Courier New" w:eastAsia="Times New Roman" w:hAnsi="Courier New" w:cs="Courier New"/>
+          <w:color w:val="BCBEC4"/>
+          <w:sz w:val="20"/>
+          <w:szCs w:val="20"/>
+          <w:lang w:eastAsia="pt-BR"/>
+        </w:rPr>
+        <w:t>) {</w:t>
+      </w:r>
+      <w:r>
+        <w:rPr>
+          <w:rFonts w:ascii="Courier New" w:eastAsia="Times New Roman" w:hAnsi="Courier New" w:cs="Courier New"/>
+          <w:color w:val="BCBEC4"/>
+          <w:sz w:val="20"/>
+          <w:szCs w:val="20"/>
+          <w:lang w:eastAsia="pt-BR"/>
+        </w:rPr>
+        <w:br/>
+      </w:r>
+      <w:r>
+        <w:rPr>
+          <w:rFonts w:ascii="Courier New" w:eastAsia="Times New Roman" w:hAnsi="Courier New" w:cs="Courier New"/>
+          <w:color w:val="BCBEC4"/>
+          <w:sz w:val="20"/>
+          <w:szCs w:val="20"/>
+          <w:lang w:eastAsia="pt-BR"/>
+        </w:rPr>
+        <w:br/>
+        <w:t xml:space="preserve">    </w:t>
+      </w:r>
+      <w:r>
+        <w:rPr>
+          <w:rFonts w:ascii="Courier New" w:eastAsia="Times New Roman" w:hAnsi="Courier New" w:cs="Courier New"/>
+          <w:color w:val="CF8E6D"/>
+          <w:sz w:val="20"/>
+          <w:szCs w:val="20"/>
+          <w:lang w:eastAsia="pt-BR"/>
+        </w:rPr>
+        <w:t xml:space="preserve">val </w:t>
+      </w:r>
+      <w:r>
+        <w:rPr>
+          <w:rFonts w:ascii="Courier New" w:eastAsia="Times New Roman" w:hAnsi="Courier New" w:cs="Courier New"/>
+          <w:color w:val="BCBEC4"/>
+          <w:sz w:val="20"/>
+          <w:szCs w:val="20"/>
+          <w:lang w:eastAsia="pt-BR"/>
+        </w:rPr>
+        <w:t>jogador1 = Jogador()</w:t>
+      </w:r>
+      <w:r>
+        <w:rPr>
+          <w:rFonts w:ascii="Courier New" w:eastAsia="Times New Roman" w:hAnsi="Courier New" w:cs="Courier New"/>
+          <w:color w:val="BCBEC4"/>
+          <w:sz w:val="20"/>
+          <w:szCs w:val="20"/>
+          <w:lang w:eastAsia="pt-BR"/>
+        </w:rPr>
+        <w:br/>
+        <w:t xml:space="preserve">    jogador1.</w:t>
+      </w:r>
+      <w:r>
+        <w:rPr>
+          <w:rFonts w:ascii="Courier New" w:eastAsia="Times New Roman" w:hAnsi="Courier New" w:cs="Courier New"/>
+          <w:color w:val="C77DBB"/>
+          <w:sz w:val="20"/>
+          <w:szCs w:val="20"/>
+          <w:lang w:eastAsia="pt-BR"/>
+        </w:rPr>
+        <w:t xml:space="preserve">nome </w:t>
+      </w:r>
+      <w:r>
+        <w:rPr>
+          <w:rFonts w:ascii="Courier New" w:eastAsia="Times New Roman" w:hAnsi="Courier New" w:cs="Courier New"/>
+          <w:color w:val="BCBEC4"/>
+          <w:sz w:val="20"/>
+          <w:szCs w:val="20"/>
+          <w:lang w:eastAsia="pt-BR"/>
+        </w:rPr>
+        <w:t xml:space="preserve">= </w:t>
+      </w:r>
+      <w:r>
+        <w:rPr>
+          <w:rFonts w:ascii="Courier New" w:eastAsia="Times New Roman" w:hAnsi="Courier New" w:cs="Courier New"/>
+          <w:color w:val="6AAB73"/>
+          <w:sz w:val="20"/>
+          <w:szCs w:val="20"/>
+          <w:lang w:eastAsia="pt-BR"/>
+        </w:rPr>
+        <w:t>"Alleph"</w:t>
+      </w:r>
+      <w:r>
+        <w:rPr>
+          <w:rFonts w:ascii="Courier New" w:eastAsia="Times New Roman" w:hAnsi="Courier New" w:cs="Courier New"/>
+          <w:color w:val="6AAB73"/>
+          <w:sz w:val="20"/>
+          <w:szCs w:val="20"/>
+          <w:lang w:eastAsia="pt-BR"/>
+        </w:rPr>
+        <w:br/>
+        <w:t xml:space="preserve">    </w:t>
+      </w:r>
+      <w:r>
+        <w:rPr>
+          <w:rFonts w:ascii="Courier New" w:eastAsia="Times New Roman" w:hAnsi="Courier New" w:cs="Courier New"/>
+          <w:color w:val="BCBEC4"/>
+          <w:sz w:val="20"/>
+          <w:szCs w:val="20"/>
+          <w:lang w:eastAsia="pt-BR"/>
+        </w:rPr>
+        <w:t>jogador1.</w:t>
+      </w:r>
+      <w:r>
+        <w:rPr>
+          <w:rFonts w:ascii="Courier New" w:eastAsia="Times New Roman" w:hAnsi="Courier New" w:cs="Courier New"/>
+          <w:color w:val="C77DBB"/>
+          <w:sz w:val="20"/>
+          <w:szCs w:val="20"/>
+          <w:lang w:eastAsia="pt-BR"/>
+        </w:rPr>
+        <w:t xml:space="preserve">nivel </w:t>
+      </w:r>
+      <w:r>
+        <w:rPr>
+          <w:rFonts w:ascii="Courier New" w:eastAsia="Times New Roman" w:hAnsi="Courier New" w:cs="Courier New"/>
+          <w:color w:val="BCBEC4"/>
+          <w:sz w:val="20"/>
+          <w:szCs w:val="20"/>
+          <w:lang w:eastAsia="pt-BR"/>
+        </w:rPr>
+        <w:t xml:space="preserve">= </w:t>
+      </w:r>
+      <w:r>
+        <w:rPr>
+          <w:rFonts w:ascii="Courier New" w:eastAsia="Times New Roman" w:hAnsi="Courier New" w:cs="Courier New"/>
+          <w:color w:val="2AACB8"/>
+          <w:sz w:val="20"/>
+          <w:szCs w:val="20"/>
+          <w:lang w:eastAsia="pt-BR"/>
+        </w:rPr>
+        <w:t>150</w:t>
+      </w:r>
+      <w:r>
+        <w:rPr>
+          <w:rFonts w:ascii="Courier New" w:eastAsia="Times New Roman" w:hAnsi="Courier New" w:cs="Courier New"/>
+          <w:color w:val="2AACB8"/>
+          <w:sz w:val="20"/>
+          <w:szCs w:val="20"/>
+          <w:lang w:eastAsia="pt-BR"/>
+        </w:rPr>
+        <w:br/>
+        <w:t xml:space="preserve">    </w:t>
+      </w:r>
+      <w:r>
+        <w:rPr>
+          <w:rFonts w:ascii="Courier New" w:eastAsia="Times New Roman" w:hAnsi="Courier New" w:cs="Courier New"/>
+          <w:color w:val="BCBEC4"/>
+          <w:sz w:val="20"/>
+          <w:szCs w:val="20"/>
+          <w:lang w:eastAsia="pt-BR"/>
+        </w:rPr>
+        <w:t>jogador1.</w:t>
+      </w:r>
+      <w:r>
+        <w:rPr>
+          <w:rFonts w:ascii="Courier New" w:eastAsia="Times New Roman" w:hAnsi="Courier New" w:cs="Courier New"/>
+          <w:color w:val="C77DBB"/>
+          <w:sz w:val="20"/>
+          <w:szCs w:val="20"/>
+          <w:lang w:eastAsia="pt-BR"/>
+        </w:rPr>
+        <w:t xml:space="preserve">personagem </w:t>
+      </w:r>
+      <w:r>
+        <w:rPr>
+          <w:rFonts w:ascii="Courier New" w:eastAsia="Times New Roman" w:hAnsi="Courier New" w:cs="Courier New"/>
+          <w:color w:val="BCBEC4"/>
+          <w:sz w:val="20"/>
+          <w:szCs w:val="20"/>
+          <w:lang w:eastAsia="pt-BR"/>
+        </w:rPr>
+        <w:t xml:space="preserve">= </w:t>
+      </w:r>
+      <w:r>
+        <w:rPr>
+          <w:rFonts w:ascii="Courier New" w:eastAsia="Times New Roman" w:hAnsi="Courier New" w:cs="Courier New"/>
+          <w:color w:val="6AAB73"/>
+          <w:sz w:val="20"/>
+          <w:szCs w:val="20"/>
+          <w:lang w:eastAsia="pt-BR"/>
+        </w:rPr>
+        <w:t>"Mago"</w:t>
+      </w:r>
+      <w:r>
+        <w:rPr>
+          <w:rFonts w:ascii="Courier New" w:eastAsia="Times New Roman" w:hAnsi="Courier New" w:cs="Courier New"/>
+          <w:color w:val="6AAB73"/>
+          <w:sz w:val="20"/>
+          <w:szCs w:val="20"/>
+          <w:lang w:eastAsia="pt-BR"/>
+        </w:rPr>
+        <w:br/>
+      </w:r>
+      <w:r>
+        <w:rPr>
+          <w:rFonts w:ascii="Courier New" w:eastAsia="Times New Roman" w:hAnsi="Courier New" w:cs="Courier New"/>
+          <w:color w:val="6AAB73"/>
+          <w:sz w:val="20"/>
+          <w:szCs w:val="20"/>
+          <w:lang w:eastAsia="pt-BR"/>
+        </w:rPr>
+        <w:br/>
+        <w:t xml:space="preserve">    </w:t>
+      </w:r>
+      <w:r>
+        <w:rPr>
+          <w:rFonts w:ascii="Courier New" w:eastAsia="Times New Roman" w:hAnsi="Courier New" w:cs="Courier New"/>
+          <w:color w:val="BCBEC4"/>
+          <w:sz w:val="20"/>
+          <w:szCs w:val="20"/>
+          <w:lang w:eastAsia="pt-BR"/>
+        </w:rPr>
+        <w:t>jogador1.soltarMagia()</w:t>
+      </w:r>
+      <w:r>
+        <w:rPr>
+          <w:rFonts w:ascii="Courier New" w:eastAsia="Times New Roman" w:hAnsi="Courier New" w:cs="Courier New"/>
+          <w:color w:val="BCBEC4"/>
+          <w:sz w:val="20"/>
+          <w:szCs w:val="20"/>
+          <w:lang w:eastAsia="pt-BR"/>
+        </w:rPr>
+        <w:br/>
+      </w:r>
+      <w:r>
+        <w:rPr>
+          <w:rFonts w:ascii="Courier New" w:eastAsia="Times New Roman" w:hAnsi="Courier New" w:cs="Courier New"/>
+          <w:color w:val="BCBEC4"/>
+          <w:sz w:val="20"/>
+          <w:szCs w:val="20"/>
+          <w:lang w:eastAsia="pt-BR"/>
+        </w:rPr>
+        <w:br/>
+        <w:t>}</w:t>
+      </w:r>
+    </w:p>
+    <w:p/>
+    <w:p>
+      <w:r>
+        <w:t xml:space="preserve">Imagina o seguinte, temos um objeto caixa 10cm por 10cm, usando o val essa caixa vai ser sempre as mesmas dimensões, mas os objetos que tem dentro dela não tem nada </w:t>
+      </w:r>
+      <w:proofErr w:type="spellStart"/>
+      <w:r>
+        <w:t>haver</w:t>
+      </w:r>
+      <w:proofErr w:type="spellEnd"/>
+      <w:r>
+        <w:t>, então eles podem sim ser alterados, desde que; caibam dentro da caixa.</w:t>
+      </w:r>
+    </w:p>
+    <w:p>
+      <w:r>
+        <w:t>Tentar sempre usar o VAL para instância objetos, porque você pode se enganar e sem perceber instanciar outro objeto no meio do programa e aquela “</w:t>
+      </w:r>
+      <w:r>
+        <w:rPr>
+          <w:color w:val="FF0000"/>
+        </w:rPr>
+        <w:t>caixa com aquelas dimensões pode se perde</w:t>
+      </w:r>
+      <w:r>
+        <w:t>”</w:t>
+      </w:r>
+    </w:p>
+    <w:p/>
+    <w:p>
+      <w:r>
+        <w:rPr>
+          <w:color w:val="FF0000"/>
+        </w:rPr>
+        <w:t>Usando var, também pode abrir brechas para pessoas más intencionadas, elas podem criar um novo objeto no meio do programa</w:t>
+      </w:r>
+      <w:r>
+        <w:t xml:space="preserve">. </w:t>
+      </w:r>
+    </w:p>
+    <w:p/>
+    <w:p>
+      <w:r>
+        <w:t xml:space="preserve">Outra atenção; se você utilizar var jogador1 = </w:t>
+      </w:r>
+      <w:proofErr w:type="gramStart"/>
+      <w:r>
+        <w:t>Jogador(</w:t>
+      </w:r>
+      <w:proofErr w:type="gramEnd"/>
+      <w:r>
+        <w:t>) você vai guarda seus atributos dentro de jogador1, como: poder, ataque, defesa, armadura..</w:t>
+      </w:r>
+    </w:p>
+    <w:p>
+      <w:r>
+        <w:t xml:space="preserve">Mas se você instancia novamente jogador1 = </w:t>
+      </w:r>
+      <w:proofErr w:type="gramStart"/>
+      <w:r>
+        <w:t>Jogador(</w:t>
+      </w:r>
+      <w:proofErr w:type="gramEnd"/>
+      <w:r>
+        <w:t xml:space="preserve">), você vai perde todos os atributos que você tinha colocado, tudo vai embora para da espaço para o novo jogador. </w:t>
+      </w:r>
+    </w:p>
+    <w:p/>
+    <w:p/>
+    <w:p>
+      <w:pPr>
+        <w:pStyle w:val="Ttulo2"/>
+      </w:pPr>
+      <w:r>
+        <w:lastRenderedPageBreak/>
+        <w:t xml:space="preserve">Métodos com parâmetro </w:t>
+      </w:r>
+    </w:p>
+    <w:p>
+      <w:pPr>
+        <w:shd w:val="clear" w:color="auto" w:fill="1E1F22"/>
+        <w:tabs>
+          <w:tab w:val="left" w:pos="916"/>
+          <w:tab w:val="left" w:pos="1832"/>
+          <w:tab w:val="left" w:pos="2748"/>
+          <w:tab w:val="left" w:pos="3664"/>
+          <w:tab w:val="left" w:pos="4580"/>
+          <w:tab w:val="left" w:pos="5496"/>
+          <w:tab w:val="left" w:pos="6412"/>
+          <w:tab w:val="left" w:pos="7328"/>
+          <w:tab w:val="left" w:pos="8244"/>
+          <w:tab w:val="left" w:pos="9160"/>
+          <w:tab w:val="left" w:pos="10076"/>
+          <w:tab w:val="left" w:pos="10992"/>
+          <w:tab w:val="left" w:pos="11908"/>
+          <w:tab w:val="left" w:pos="12824"/>
+          <w:tab w:val="left" w:pos="13740"/>
+          <w:tab w:val="left" w:pos="14656"/>
+        </w:tabs>
+        <w:spacing w:after="0" w:line="240" w:lineRule="auto"/>
+        <w:rPr>
+          <w:rFonts w:ascii="Courier New" w:eastAsia="Times New Roman" w:hAnsi="Courier New" w:cs="Courier New"/>
+          <w:color w:val="BCBEC4"/>
+          <w:sz w:val="20"/>
+          <w:szCs w:val="20"/>
+          <w:lang w:eastAsia="pt-BR"/>
+        </w:rPr>
+      </w:pPr>
+      <w:proofErr w:type="spellStart"/>
+      <w:r>
+        <w:rPr>
+          <w:rFonts w:ascii="Courier New" w:eastAsia="Times New Roman" w:hAnsi="Courier New" w:cs="Courier New"/>
+          <w:color w:val="CF8E6D"/>
+          <w:sz w:val="20"/>
+          <w:szCs w:val="20"/>
+          <w:lang w:eastAsia="pt-BR"/>
+        </w:rPr>
+        <w:t>class</w:t>
+      </w:r>
+      <w:proofErr w:type="spellEnd"/>
+      <w:r>
+        <w:rPr>
+          <w:rFonts w:ascii="Courier New" w:eastAsia="Times New Roman" w:hAnsi="Courier New" w:cs="Courier New"/>
+          <w:color w:val="CF8E6D"/>
+          <w:sz w:val="20"/>
+          <w:szCs w:val="20"/>
+          <w:lang w:eastAsia="pt-BR"/>
+        </w:rPr>
+        <w:t xml:space="preserve"> </w:t>
+      </w:r>
+      <w:r>
+        <w:rPr>
+          <w:rFonts w:ascii="Courier New" w:eastAsia="Times New Roman" w:hAnsi="Courier New" w:cs="Courier New"/>
+          <w:color w:val="BCBEC4"/>
+          <w:sz w:val="20"/>
+          <w:szCs w:val="20"/>
+          <w:lang w:eastAsia="pt-BR"/>
+        </w:rPr>
+        <w:t>Jogador {</w:t>
+      </w:r>
+      <w:r>
+        <w:rPr>
+          <w:rFonts w:ascii="Courier New" w:eastAsia="Times New Roman" w:hAnsi="Courier New" w:cs="Courier New"/>
+          <w:color w:val="BCBEC4"/>
+          <w:sz w:val="20"/>
+          <w:szCs w:val="20"/>
+          <w:lang w:eastAsia="pt-BR"/>
+        </w:rPr>
+        <w:br/>
+        <w:t xml:space="preserve">    </w:t>
+      </w:r>
+      <w:r>
+        <w:rPr>
+          <w:rFonts w:ascii="Courier New" w:eastAsia="Times New Roman" w:hAnsi="Courier New" w:cs="Courier New"/>
+          <w:color w:val="CF8E6D"/>
+          <w:sz w:val="20"/>
+          <w:szCs w:val="20"/>
+          <w:lang w:eastAsia="pt-BR"/>
+        </w:rPr>
+        <w:t xml:space="preserve">var </w:t>
+      </w:r>
+      <w:r>
+        <w:rPr>
+          <w:rFonts w:ascii="Courier New" w:eastAsia="Times New Roman" w:hAnsi="Courier New" w:cs="Courier New"/>
+          <w:color w:val="C77DBB"/>
+          <w:sz w:val="20"/>
+          <w:szCs w:val="20"/>
+          <w:lang w:eastAsia="pt-BR"/>
+        </w:rPr>
+        <w:t>nome</w:t>
+      </w:r>
+      <w:r>
+        <w:rPr>
+          <w:rFonts w:ascii="Courier New" w:eastAsia="Times New Roman" w:hAnsi="Courier New" w:cs="Courier New"/>
+          <w:color w:val="BCBEC4"/>
+          <w:sz w:val="20"/>
+          <w:szCs w:val="20"/>
+          <w:lang w:eastAsia="pt-BR"/>
+        </w:rPr>
+        <w:t xml:space="preserve">: String = </w:t>
+      </w:r>
+      <w:r>
+        <w:rPr>
+          <w:rFonts w:ascii="Courier New" w:eastAsia="Times New Roman" w:hAnsi="Courier New" w:cs="Courier New"/>
+          <w:color w:val="6AAB73"/>
+          <w:sz w:val="20"/>
+          <w:szCs w:val="20"/>
+          <w:lang w:eastAsia="pt-BR"/>
+        </w:rPr>
+        <w:t>""</w:t>
+      </w:r>
+      <w:r>
+        <w:rPr>
+          <w:rFonts w:ascii="Courier New" w:eastAsia="Times New Roman" w:hAnsi="Courier New" w:cs="Courier New"/>
+          <w:color w:val="6AAB73"/>
+          <w:sz w:val="20"/>
+          <w:szCs w:val="20"/>
+          <w:lang w:eastAsia="pt-BR"/>
+        </w:rPr>
+        <w:br/>
+        <w:t xml:space="preserve">    </w:t>
+      </w:r>
+      <w:r>
+        <w:rPr>
+          <w:rFonts w:ascii="Courier New" w:eastAsia="Times New Roman" w:hAnsi="Courier New" w:cs="Courier New"/>
+          <w:color w:val="CF8E6D"/>
+          <w:sz w:val="20"/>
+          <w:szCs w:val="20"/>
+          <w:lang w:eastAsia="pt-BR"/>
+        </w:rPr>
+        <w:t xml:space="preserve">var </w:t>
+      </w:r>
+      <w:proofErr w:type="spellStart"/>
+      <w:r>
+        <w:rPr>
+          <w:rFonts w:ascii="Courier New" w:eastAsia="Times New Roman" w:hAnsi="Courier New" w:cs="Courier New"/>
+          <w:color w:val="C77DBB"/>
+          <w:sz w:val="20"/>
+          <w:szCs w:val="20"/>
+          <w:lang w:eastAsia="pt-BR"/>
+        </w:rPr>
+        <w:t>nivel</w:t>
+      </w:r>
+      <w:proofErr w:type="spellEnd"/>
+      <w:r>
+        <w:rPr>
+          <w:rFonts w:ascii="Courier New" w:eastAsia="Times New Roman" w:hAnsi="Courier New" w:cs="Courier New"/>
+          <w:color w:val="BCBEC4"/>
+          <w:sz w:val="20"/>
+          <w:szCs w:val="20"/>
+          <w:lang w:eastAsia="pt-BR"/>
+        </w:rPr>
+        <w:t xml:space="preserve">: Int = </w:t>
+      </w:r>
+      <w:r>
+        <w:rPr>
+          <w:rFonts w:ascii="Courier New" w:eastAsia="Times New Roman" w:hAnsi="Courier New" w:cs="Courier New"/>
+          <w:color w:val="2AACB8"/>
+          <w:sz w:val="20"/>
+          <w:szCs w:val="20"/>
+          <w:lang w:eastAsia="pt-BR"/>
+        </w:rPr>
+        <w:t>0</w:t>
+      </w:r>
+      <w:r>
+        <w:rPr>
+          <w:rFonts w:ascii="Courier New" w:eastAsia="Times New Roman" w:hAnsi="Courier New" w:cs="Courier New"/>
+          <w:color w:val="2AACB8"/>
+          <w:sz w:val="20"/>
+          <w:szCs w:val="20"/>
+          <w:lang w:eastAsia="pt-BR"/>
+        </w:rPr>
+        <w:br/>
+        <w:t xml:space="preserve">    </w:t>
+      </w:r>
+      <w:r>
+        <w:rPr>
+          <w:rFonts w:ascii="Courier New" w:eastAsia="Times New Roman" w:hAnsi="Courier New" w:cs="Courier New"/>
+          <w:color w:val="CF8E6D"/>
+          <w:sz w:val="20"/>
+          <w:szCs w:val="20"/>
+          <w:lang w:eastAsia="pt-BR"/>
+        </w:rPr>
+        <w:t xml:space="preserve">var </w:t>
+      </w:r>
+      <w:r>
+        <w:rPr>
+          <w:rFonts w:ascii="Courier New" w:eastAsia="Times New Roman" w:hAnsi="Courier New" w:cs="Courier New"/>
+          <w:color w:val="C77DBB"/>
+          <w:sz w:val="20"/>
+          <w:szCs w:val="20"/>
+          <w:lang w:eastAsia="pt-BR"/>
+        </w:rPr>
+        <w:t>personagem</w:t>
+      </w:r>
+      <w:r>
+        <w:rPr>
+          <w:rFonts w:ascii="Courier New" w:eastAsia="Times New Roman" w:hAnsi="Courier New" w:cs="Courier New"/>
+          <w:color w:val="BCBEC4"/>
+          <w:sz w:val="20"/>
+          <w:szCs w:val="20"/>
+          <w:lang w:eastAsia="pt-BR"/>
+        </w:rPr>
+        <w:t xml:space="preserve">: String = </w:t>
+      </w:r>
+      <w:r>
+        <w:rPr>
+          <w:rFonts w:ascii="Courier New" w:eastAsia="Times New Roman" w:hAnsi="Courier New" w:cs="Courier New"/>
+          <w:color w:val="6AAB73"/>
+          <w:sz w:val="20"/>
+          <w:szCs w:val="20"/>
+          <w:lang w:eastAsia="pt-BR"/>
+        </w:rPr>
+        <w:t>""</w:t>
+      </w:r>
+      <w:r>
+        <w:rPr>
+          <w:rFonts w:ascii="Courier New" w:eastAsia="Times New Roman" w:hAnsi="Courier New" w:cs="Courier New"/>
+          <w:color w:val="6AAB73"/>
+          <w:sz w:val="20"/>
+          <w:szCs w:val="20"/>
+          <w:lang w:eastAsia="pt-BR"/>
+        </w:rPr>
+        <w:br/>
+        <w:t xml:space="preserve">    </w:t>
+      </w:r>
+      <w:r>
+        <w:rPr>
+          <w:rFonts w:ascii="Courier New" w:eastAsia="Times New Roman" w:hAnsi="Courier New" w:cs="Courier New"/>
+          <w:color w:val="CF8E6D"/>
+          <w:sz w:val="20"/>
+          <w:szCs w:val="20"/>
+          <w:lang w:eastAsia="pt-BR"/>
+        </w:rPr>
+        <w:t xml:space="preserve">var </w:t>
+      </w:r>
+      <w:r>
+        <w:rPr>
+          <w:rFonts w:ascii="Courier New" w:eastAsia="Times New Roman" w:hAnsi="Courier New" w:cs="Courier New"/>
+          <w:color w:val="C77DBB"/>
+          <w:sz w:val="20"/>
+          <w:szCs w:val="20"/>
+          <w:lang w:eastAsia="pt-BR"/>
+        </w:rPr>
+        <w:t>ataque</w:t>
+      </w:r>
+      <w:r>
+        <w:rPr>
+          <w:rFonts w:ascii="Courier New" w:eastAsia="Times New Roman" w:hAnsi="Courier New" w:cs="Courier New"/>
+          <w:color w:val="BCBEC4"/>
+          <w:sz w:val="20"/>
+          <w:szCs w:val="20"/>
+          <w:lang w:eastAsia="pt-BR"/>
+        </w:rPr>
+        <w:t xml:space="preserve">: Int = </w:t>
+      </w:r>
+      <w:r>
+        <w:rPr>
+          <w:rFonts w:ascii="Courier New" w:eastAsia="Times New Roman" w:hAnsi="Courier New" w:cs="Courier New"/>
+          <w:color w:val="2AACB8"/>
+          <w:sz w:val="20"/>
+          <w:szCs w:val="20"/>
+          <w:lang w:eastAsia="pt-BR"/>
+        </w:rPr>
+        <w:t>0</w:t>
+      </w:r>
+      <w:r>
+        <w:rPr>
+          <w:rFonts w:ascii="Courier New" w:eastAsia="Times New Roman" w:hAnsi="Courier New" w:cs="Courier New"/>
+          <w:color w:val="2AACB8"/>
+          <w:sz w:val="20"/>
+          <w:szCs w:val="20"/>
+          <w:lang w:eastAsia="pt-BR"/>
+        </w:rPr>
+        <w:br/>
+      </w:r>
+      <w:r>
+        <w:rPr>
+          <w:rFonts w:ascii="Courier New" w:eastAsia="Times New Roman" w:hAnsi="Courier New" w:cs="Courier New"/>
+          <w:color w:val="2AACB8"/>
+          <w:sz w:val="20"/>
+          <w:szCs w:val="20"/>
+          <w:lang w:eastAsia="pt-BR"/>
+        </w:rPr>
+        <w:br/>
+      </w:r>
+      <w:r>
+        <w:rPr>
+          <w:rFonts w:ascii="Courier New" w:eastAsia="Times New Roman" w:hAnsi="Courier New" w:cs="Courier New"/>
+          <w:color w:val="2AACB8"/>
+          <w:sz w:val="20"/>
+          <w:szCs w:val="20"/>
+          <w:lang w:eastAsia="pt-BR"/>
+        </w:rPr>
+        <w:br/>
+        <w:t xml:space="preserve">    </w:t>
+      </w:r>
+      <w:proofErr w:type="spellStart"/>
+      <w:r>
+        <w:rPr>
+          <w:rFonts w:ascii="Courier New" w:eastAsia="Times New Roman" w:hAnsi="Courier New" w:cs="Courier New"/>
+          <w:color w:val="CF8E6D"/>
+          <w:sz w:val="20"/>
+          <w:szCs w:val="20"/>
+          <w:lang w:eastAsia="pt-BR"/>
+        </w:rPr>
+        <w:t>fun</w:t>
+      </w:r>
+      <w:proofErr w:type="spellEnd"/>
+      <w:r>
+        <w:rPr>
+          <w:rFonts w:ascii="Courier New" w:eastAsia="Times New Roman" w:hAnsi="Courier New" w:cs="Courier New"/>
+          <w:color w:val="CF8E6D"/>
+          <w:sz w:val="20"/>
+          <w:szCs w:val="20"/>
+          <w:lang w:eastAsia="pt-BR"/>
+        </w:rPr>
+        <w:t xml:space="preserve"> </w:t>
+      </w:r>
+      <w:proofErr w:type="spellStart"/>
+      <w:proofErr w:type="gramStart"/>
+      <w:r>
+        <w:rPr>
+          <w:rFonts w:ascii="Courier New" w:eastAsia="Times New Roman" w:hAnsi="Courier New" w:cs="Courier New"/>
+          <w:color w:val="56A8F5"/>
+          <w:sz w:val="20"/>
+          <w:szCs w:val="20"/>
+          <w:lang w:eastAsia="pt-BR"/>
+        </w:rPr>
+        <w:t>soltarMagia</w:t>
+      </w:r>
+      <w:proofErr w:type="spellEnd"/>
+      <w:r>
+        <w:rPr>
+          <w:rFonts w:ascii="Courier New" w:eastAsia="Times New Roman" w:hAnsi="Courier New" w:cs="Courier New"/>
+          <w:color w:val="BCBEC4"/>
+          <w:sz w:val="20"/>
+          <w:szCs w:val="20"/>
+          <w:lang w:eastAsia="pt-BR"/>
+        </w:rPr>
+        <w:t>(</w:t>
+      </w:r>
+      <w:proofErr w:type="gramEnd"/>
+      <w:r>
+        <w:rPr>
+          <w:rFonts w:ascii="Courier New" w:eastAsia="Times New Roman" w:hAnsi="Courier New" w:cs="Courier New"/>
+          <w:color w:val="BCBEC4"/>
+          <w:sz w:val="20"/>
+          <w:szCs w:val="20"/>
+          <w:lang w:eastAsia="pt-BR"/>
+        </w:rPr>
+        <w:t>){</w:t>
+      </w:r>
+      <w:r>
+        <w:rPr>
+          <w:rFonts w:ascii="Courier New" w:eastAsia="Times New Roman" w:hAnsi="Courier New" w:cs="Courier New"/>
+          <w:color w:val="BCBEC4"/>
+          <w:sz w:val="20"/>
+          <w:szCs w:val="20"/>
+          <w:lang w:eastAsia="pt-BR"/>
+        </w:rPr>
+        <w:br/>
+        <w:t xml:space="preserve">        </w:t>
+      </w:r>
+      <w:proofErr w:type="spellStart"/>
+      <w:r>
+        <w:rPr>
+          <w:rFonts w:ascii="Courier New" w:eastAsia="Times New Roman" w:hAnsi="Courier New" w:cs="Courier New"/>
+          <w:i/>
+          <w:iCs/>
+          <w:color w:val="BCBEC4"/>
+          <w:sz w:val="20"/>
+          <w:szCs w:val="20"/>
+          <w:lang w:eastAsia="pt-BR"/>
+        </w:rPr>
+        <w:t>println</w:t>
+      </w:r>
+      <w:proofErr w:type="spellEnd"/>
+      <w:r>
+        <w:rPr>
+          <w:rFonts w:ascii="Courier New" w:eastAsia="Times New Roman" w:hAnsi="Courier New" w:cs="Courier New"/>
+          <w:color w:val="BCBEC4"/>
+          <w:sz w:val="20"/>
+          <w:szCs w:val="20"/>
+          <w:lang w:eastAsia="pt-BR"/>
+        </w:rPr>
+        <w:t>(</w:t>
+      </w:r>
+      <w:r>
+        <w:rPr>
+          <w:rFonts w:ascii="Courier New" w:eastAsia="Times New Roman" w:hAnsi="Courier New" w:cs="Courier New"/>
+          <w:color w:val="6AAB73"/>
+          <w:sz w:val="20"/>
+          <w:szCs w:val="20"/>
+          <w:lang w:eastAsia="pt-BR"/>
+        </w:rPr>
+        <w:t>"Meteoro"</w:t>
+      </w:r>
+      <w:r>
+        <w:rPr>
+          <w:rFonts w:ascii="Courier New" w:eastAsia="Times New Roman" w:hAnsi="Courier New" w:cs="Courier New"/>
+          <w:color w:val="BCBEC4"/>
+          <w:sz w:val="20"/>
+          <w:szCs w:val="20"/>
+          <w:lang w:eastAsia="pt-BR"/>
+        </w:rPr>
+        <w:t>)</w:t>
+      </w:r>
+      <w:r>
+        <w:rPr>
+          <w:rFonts w:ascii="Courier New" w:eastAsia="Times New Roman" w:hAnsi="Courier New" w:cs="Courier New"/>
+          <w:color w:val="BCBEC4"/>
+          <w:sz w:val="20"/>
+          <w:szCs w:val="20"/>
+          <w:lang w:eastAsia="pt-BR"/>
+        </w:rPr>
+        <w:br/>
+        <w:t xml:space="preserve">    }</w:t>
+      </w:r>
+      <w:r>
+        <w:rPr>
+          <w:rFonts w:ascii="Courier New" w:eastAsia="Times New Roman" w:hAnsi="Courier New" w:cs="Courier New"/>
+          <w:color w:val="BCBEC4"/>
+          <w:sz w:val="20"/>
+          <w:szCs w:val="20"/>
+          <w:lang w:eastAsia="pt-BR"/>
+        </w:rPr>
+        <w:br/>
+      </w:r>
+      <w:r>
+        <w:rPr>
+          <w:rFonts w:ascii="Courier New" w:eastAsia="Times New Roman" w:hAnsi="Courier New" w:cs="Courier New"/>
+          <w:color w:val="BCBEC4"/>
+          <w:sz w:val="20"/>
+          <w:szCs w:val="20"/>
+          <w:lang w:eastAsia="pt-BR"/>
+        </w:rPr>
+        <w:br/>
+      </w:r>
+      <w:r>
+        <w:rPr>
+          <w:rFonts w:ascii="Courier New" w:eastAsia="Times New Roman" w:hAnsi="Courier New" w:cs="Courier New"/>
+          <w:b/>
+          <w:bCs/>
+          <w:color w:val="BCBEC4"/>
+          <w:sz w:val="20"/>
+          <w:szCs w:val="20"/>
+          <w:lang w:eastAsia="pt-BR"/>
+        </w:rPr>
+        <w:t xml:space="preserve">    </w:t>
+      </w:r>
+      <w:proofErr w:type="spellStart"/>
+      <w:r>
+        <w:rPr>
+          <w:rFonts w:ascii="Courier New" w:eastAsia="Times New Roman" w:hAnsi="Courier New" w:cs="Courier New"/>
+          <w:b/>
+          <w:bCs/>
+          <w:color w:val="CF8E6D"/>
+          <w:sz w:val="20"/>
+          <w:szCs w:val="20"/>
+          <w:highlight w:val="black"/>
+          <w:lang w:eastAsia="pt-BR"/>
+        </w:rPr>
+        <w:t>fun</w:t>
+      </w:r>
+      <w:proofErr w:type="spellEnd"/>
+      <w:r>
+        <w:rPr>
+          <w:rFonts w:ascii="Courier New" w:eastAsia="Times New Roman" w:hAnsi="Courier New" w:cs="Courier New"/>
+          <w:b/>
+          <w:bCs/>
+          <w:color w:val="CF8E6D"/>
+          <w:sz w:val="20"/>
+          <w:szCs w:val="20"/>
+          <w:highlight w:val="black"/>
+          <w:lang w:eastAsia="pt-BR"/>
+        </w:rPr>
+        <w:t xml:space="preserve"> </w:t>
+      </w:r>
+      <w:r>
+        <w:rPr>
+          <w:rFonts w:ascii="Courier New" w:eastAsia="Times New Roman" w:hAnsi="Courier New" w:cs="Courier New"/>
+          <w:b/>
+          <w:bCs/>
+          <w:color w:val="56A8F5"/>
+          <w:sz w:val="20"/>
+          <w:szCs w:val="20"/>
+          <w:highlight w:val="black"/>
+          <w:lang w:eastAsia="pt-BR"/>
+        </w:rPr>
+        <w:t>atacar</w:t>
+      </w:r>
+      <w:r>
+        <w:rPr>
+          <w:rFonts w:ascii="Courier New" w:eastAsia="Times New Roman" w:hAnsi="Courier New" w:cs="Courier New"/>
+          <w:b/>
+          <w:bCs/>
+          <w:color w:val="BCBEC4"/>
+          <w:sz w:val="20"/>
+          <w:szCs w:val="20"/>
+          <w:highlight w:val="black"/>
+          <w:lang w:eastAsia="pt-BR"/>
+        </w:rPr>
+        <w:t>(</w:t>
+      </w:r>
+      <w:proofErr w:type="spellStart"/>
+      <w:r>
+        <w:rPr>
+          <w:rFonts w:ascii="Courier New" w:eastAsia="Times New Roman" w:hAnsi="Courier New" w:cs="Courier New"/>
+          <w:b/>
+          <w:bCs/>
+          <w:color w:val="BCBEC4"/>
+          <w:sz w:val="20"/>
+          <w:szCs w:val="20"/>
+          <w:highlight w:val="black"/>
+          <w:lang w:eastAsia="pt-BR"/>
+        </w:rPr>
+        <w:t>forcaAtaque</w:t>
+      </w:r>
+      <w:proofErr w:type="spellEnd"/>
+      <w:r>
+        <w:rPr>
+          <w:rFonts w:ascii="Courier New" w:eastAsia="Times New Roman" w:hAnsi="Courier New" w:cs="Courier New"/>
+          <w:b/>
+          <w:bCs/>
+          <w:color w:val="BCBEC4"/>
+          <w:sz w:val="20"/>
+          <w:szCs w:val="20"/>
+          <w:highlight w:val="black"/>
+          <w:lang w:eastAsia="pt-BR"/>
+        </w:rPr>
+        <w:t>: Int){</w:t>
+      </w:r>
+      <w:r>
+        <w:rPr>
+          <w:rFonts w:ascii="Courier New" w:eastAsia="Times New Roman" w:hAnsi="Courier New" w:cs="Courier New"/>
+          <w:b/>
+          <w:bCs/>
+          <w:color w:val="BCBEC4"/>
+          <w:sz w:val="20"/>
+          <w:szCs w:val="20"/>
+          <w:highlight w:val="black"/>
+          <w:lang w:eastAsia="pt-BR"/>
+        </w:rPr>
+        <w:br/>
+        <w:t xml:space="preserve">        </w:t>
+      </w:r>
+      <w:proofErr w:type="spellStart"/>
+      <w:r>
+        <w:rPr>
+          <w:rFonts w:ascii="Courier New" w:eastAsia="Times New Roman" w:hAnsi="Courier New" w:cs="Courier New"/>
+          <w:b/>
+          <w:bCs/>
+          <w:i/>
+          <w:iCs/>
+          <w:color w:val="BCBEC4"/>
+          <w:sz w:val="20"/>
+          <w:szCs w:val="20"/>
+          <w:highlight w:val="black"/>
+          <w:lang w:eastAsia="pt-BR"/>
+        </w:rPr>
+        <w:t>println</w:t>
+      </w:r>
+      <w:proofErr w:type="spellEnd"/>
+      <w:r>
+        <w:rPr>
+          <w:rFonts w:ascii="Courier New" w:eastAsia="Times New Roman" w:hAnsi="Courier New" w:cs="Courier New"/>
+          <w:b/>
+          <w:bCs/>
+          <w:color w:val="BCBEC4"/>
+          <w:sz w:val="20"/>
+          <w:szCs w:val="20"/>
+          <w:highlight w:val="black"/>
+          <w:lang w:eastAsia="pt-BR"/>
+        </w:rPr>
+        <w:t>(</w:t>
+      </w:r>
+      <w:r>
+        <w:rPr>
+          <w:rFonts w:ascii="Courier New" w:eastAsia="Times New Roman" w:hAnsi="Courier New" w:cs="Courier New"/>
+          <w:b/>
+          <w:bCs/>
+          <w:color w:val="6AAB73"/>
+          <w:sz w:val="20"/>
+          <w:szCs w:val="20"/>
+          <w:highlight w:val="black"/>
+          <w:lang w:eastAsia="pt-BR"/>
+        </w:rPr>
+        <w:t xml:space="preserve">"Atacando... </w:t>
+      </w:r>
+      <w:r>
+        <w:rPr>
+          <w:rFonts w:ascii="Courier New" w:eastAsia="Times New Roman" w:hAnsi="Courier New" w:cs="Courier New"/>
+          <w:b/>
+          <w:bCs/>
+          <w:color w:val="CF8E6D"/>
+          <w:sz w:val="20"/>
+          <w:szCs w:val="20"/>
+          <w:highlight w:val="black"/>
+          <w:lang w:eastAsia="pt-BR"/>
+        </w:rPr>
+        <w:t>\</w:t>
+      </w:r>
+      <w:proofErr w:type="spellStart"/>
+      <w:r>
+        <w:rPr>
+          <w:rFonts w:ascii="Courier New" w:eastAsia="Times New Roman" w:hAnsi="Courier New" w:cs="Courier New"/>
+          <w:b/>
+          <w:bCs/>
+          <w:color w:val="CF8E6D"/>
+          <w:sz w:val="20"/>
+          <w:szCs w:val="20"/>
+          <w:highlight w:val="black"/>
+          <w:lang w:eastAsia="pt-BR"/>
+        </w:rPr>
+        <w:t>n</w:t>
+      </w:r>
+      <w:r>
+        <w:rPr>
+          <w:rFonts w:ascii="Courier New" w:eastAsia="Times New Roman" w:hAnsi="Courier New" w:cs="Courier New"/>
+          <w:b/>
+          <w:bCs/>
+          <w:color w:val="6AAB73"/>
+          <w:sz w:val="20"/>
+          <w:szCs w:val="20"/>
+          <w:highlight w:val="black"/>
+          <w:lang w:eastAsia="pt-BR"/>
+        </w:rPr>
+        <w:t>Seu</w:t>
+      </w:r>
+      <w:proofErr w:type="spellEnd"/>
+      <w:r>
+        <w:rPr>
+          <w:rFonts w:ascii="Courier New" w:eastAsia="Times New Roman" w:hAnsi="Courier New" w:cs="Courier New"/>
+          <w:b/>
+          <w:bCs/>
+          <w:color w:val="6AAB73"/>
+          <w:sz w:val="20"/>
+          <w:szCs w:val="20"/>
+          <w:highlight w:val="black"/>
+          <w:lang w:eastAsia="pt-BR"/>
+        </w:rPr>
+        <w:t xml:space="preserve"> ataque foi de: </w:t>
+      </w:r>
+      <w:r>
+        <w:rPr>
+          <w:rFonts w:ascii="Courier New" w:eastAsia="Times New Roman" w:hAnsi="Courier New" w:cs="Courier New"/>
+          <w:b/>
+          <w:bCs/>
+          <w:color w:val="CF8E6D"/>
+          <w:sz w:val="20"/>
+          <w:szCs w:val="20"/>
+          <w:highlight w:val="black"/>
+          <w:lang w:eastAsia="pt-BR"/>
+        </w:rPr>
+        <w:t>$</w:t>
+      </w:r>
+      <w:proofErr w:type="spellStart"/>
+      <w:r>
+        <w:rPr>
+          <w:rFonts w:ascii="Courier New" w:eastAsia="Times New Roman" w:hAnsi="Courier New" w:cs="Courier New"/>
+          <w:b/>
+          <w:bCs/>
+          <w:color w:val="BCBEC4"/>
+          <w:sz w:val="20"/>
+          <w:szCs w:val="20"/>
+          <w:highlight w:val="black"/>
+          <w:lang w:eastAsia="pt-BR"/>
+        </w:rPr>
+        <w:t>forcaAtaque</w:t>
+      </w:r>
+      <w:proofErr w:type="spellEnd"/>
+      <w:r>
+        <w:rPr>
+          <w:rFonts w:ascii="Courier New" w:eastAsia="Times New Roman" w:hAnsi="Courier New" w:cs="Courier New"/>
+          <w:b/>
+          <w:bCs/>
+          <w:color w:val="6AAB73"/>
+          <w:sz w:val="20"/>
+          <w:szCs w:val="20"/>
+          <w:highlight w:val="black"/>
+          <w:lang w:eastAsia="pt-BR"/>
+        </w:rPr>
+        <w:t xml:space="preserve">" </w:t>
+      </w:r>
+      <w:r>
+        <w:rPr>
+          <w:rFonts w:ascii="Courier New" w:eastAsia="Times New Roman" w:hAnsi="Courier New" w:cs="Courier New"/>
+          <w:b/>
+          <w:bCs/>
+          <w:color w:val="BCBEC4"/>
+          <w:sz w:val="20"/>
+          <w:szCs w:val="20"/>
+          <w:highlight w:val="black"/>
+          <w:lang w:eastAsia="pt-BR"/>
+        </w:rPr>
+        <w:t>)</w:t>
+      </w:r>
+      <w:r>
+        <w:rPr>
+          <w:rFonts w:ascii="Courier New" w:eastAsia="Times New Roman" w:hAnsi="Courier New" w:cs="Courier New"/>
+          <w:color w:val="BCBEC4"/>
+          <w:sz w:val="20"/>
+          <w:szCs w:val="20"/>
+          <w:lang w:eastAsia="pt-BR"/>
+        </w:rPr>
+        <w:br/>
+        <w:t xml:space="preserve">    }</w:t>
+      </w:r>
+      <w:r>
+        <w:rPr>
+          <w:rFonts w:ascii="Courier New" w:eastAsia="Times New Roman" w:hAnsi="Courier New" w:cs="Courier New"/>
+          <w:color w:val="BCBEC4"/>
+          <w:sz w:val="20"/>
+          <w:szCs w:val="20"/>
+          <w:lang w:eastAsia="pt-BR"/>
+        </w:rPr>
+        <w:br/>
+        <w:t>}</w:t>
+      </w:r>
+    </w:p>
+    <w:p/>
+    <w:p>
+      <w:pPr>
+        <w:shd w:val="clear" w:color="auto" w:fill="1E1F22"/>
+        <w:tabs>
+          <w:tab w:val="left" w:pos="916"/>
+          <w:tab w:val="left" w:pos="1832"/>
+          <w:tab w:val="left" w:pos="2748"/>
+          <w:tab w:val="left" w:pos="3664"/>
+          <w:tab w:val="left" w:pos="4580"/>
+          <w:tab w:val="left" w:pos="5496"/>
+          <w:tab w:val="left" w:pos="6412"/>
+          <w:tab w:val="left" w:pos="7328"/>
+          <w:tab w:val="left" w:pos="8244"/>
+          <w:tab w:val="left" w:pos="9160"/>
+          <w:tab w:val="left" w:pos="10076"/>
+          <w:tab w:val="left" w:pos="10992"/>
+          <w:tab w:val="left" w:pos="11908"/>
+          <w:tab w:val="left" w:pos="12824"/>
+          <w:tab w:val="left" w:pos="13740"/>
+          <w:tab w:val="left" w:pos="14656"/>
+        </w:tabs>
+        <w:spacing w:after="0" w:line="240" w:lineRule="auto"/>
+        <w:rPr>
+          <w:rFonts w:ascii="Courier New" w:eastAsia="Times New Roman" w:hAnsi="Courier New" w:cs="Courier New"/>
+          <w:color w:val="BCBEC4"/>
+          <w:sz w:val="20"/>
+          <w:szCs w:val="20"/>
+          <w:lang w:eastAsia="pt-BR"/>
+        </w:rPr>
+      </w:pPr>
+      <w:r>
+        <w:rPr>
+          <w:rFonts w:ascii="Courier New" w:eastAsia="Times New Roman" w:hAnsi="Courier New" w:cs="Courier New"/>
+          <w:color w:val="BCBEC4"/>
+          <w:sz w:val="20"/>
+          <w:szCs w:val="20"/>
+          <w:lang w:eastAsia="pt-BR"/>
+        </w:rPr>
+        <w:br/>
+      </w:r>
+      <w:proofErr w:type="spellStart"/>
+      <w:r>
+        <w:rPr>
+          <w:rFonts w:ascii="Courier New" w:eastAsia="Times New Roman" w:hAnsi="Courier New" w:cs="Courier New"/>
+          <w:color w:val="CF8E6D"/>
+          <w:sz w:val="20"/>
+          <w:szCs w:val="20"/>
+          <w:lang w:eastAsia="pt-BR"/>
+        </w:rPr>
+        <w:t>fun</w:t>
+      </w:r>
+      <w:proofErr w:type="spellEnd"/>
+      <w:r>
+        <w:rPr>
+          <w:rFonts w:ascii="Courier New" w:eastAsia="Times New Roman" w:hAnsi="Courier New" w:cs="Courier New"/>
+          <w:color w:val="CF8E6D"/>
+          <w:sz w:val="20"/>
+          <w:szCs w:val="20"/>
+          <w:lang w:eastAsia="pt-BR"/>
+        </w:rPr>
+        <w:t xml:space="preserve"> </w:t>
+      </w:r>
+      <w:proofErr w:type="gramStart"/>
+      <w:r>
+        <w:rPr>
+          <w:rFonts w:ascii="Courier New" w:eastAsia="Times New Roman" w:hAnsi="Courier New" w:cs="Courier New"/>
+          <w:color w:val="56A8F5"/>
+          <w:sz w:val="20"/>
+          <w:szCs w:val="20"/>
+          <w:lang w:eastAsia="pt-BR"/>
+        </w:rPr>
+        <w:t>main</w:t>
+      </w:r>
+      <w:r>
+        <w:rPr>
+          <w:rFonts w:ascii="Courier New" w:eastAsia="Times New Roman" w:hAnsi="Courier New" w:cs="Courier New"/>
+          <w:color w:val="BCBEC4"/>
+          <w:sz w:val="20"/>
+          <w:szCs w:val="20"/>
+          <w:lang w:eastAsia="pt-BR"/>
+        </w:rPr>
+        <w:t>(</w:t>
+      </w:r>
+      <w:proofErr w:type="gramEnd"/>
+      <w:r>
+        <w:rPr>
+          <w:rFonts w:ascii="Courier New" w:eastAsia="Times New Roman" w:hAnsi="Courier New" w:cs="Courier New"/>
+          <w:color w:val="BCBEC4"/>
+          <w:sz w:val="20"/>
+          <w:szCs w:val="20"/>
+          <w:lang w:eastAsia="pt-BR"/>
+        </w:rPr>
+        <w:t>) {</w:t>
+      </w:r>
+      <w:r>
+        <w:rPr>
+          <w:rFonts w:ascii="Courier New" w:eastAsia="Times New Roman" w:hAnsi="Courier New" w:cs="Courier New"/>
+          <w:color w:val="BCBEC4"/>
+          <w:sz w:val="20"/>
+          <w:szCs w:val="20"/>
+          <w:lang w:eastAsia="pt-BR"/>
+        </w:rPr>
+        <w:br/>
+      </w:r>
+      <w:r>
+        <w:rPr>
+          <w:rFonts w:ascii="Courier New" w:eastAsia="Times New Roman" w:hAnsi="Courier New" w:cs="Courier New"/>
+          <w:color w:val="BCBEC4"/>
+          <w:sz w:val="20"/>
+          <w:szCs w:val="20"/>
+          <w:lang w:eastAsia="pt-BR"/>
+        </w:rPr>
+        <w:br/>
+        <w:t xml:space="preserve">    </w:t>
+      </w:r>
+      <w:r>
+        <w:rPr>
+          <w:rFonts w:ascii="Courier New" w:eastAsia="Times New Roman" w:hAnsi="Courier New" w:cs="Courier New"/>
+          <w:color w:val="CF8E6D"/>
+          <w:sz w:val="20"/>
+          <w:szCs w:val="20"/>
+          <w:lang w:eastAsia="pt-BR"/>
+        </w:rPr>
+        <w:t xml:space="preserve">val </w:t>
+      </w:r>
+      <w:r>
+        <w:rPr>
+          <w:rFonts w:ascii="Courier New" w:eastAsia="Times New Roman" w:hAnsi="Courier New" w:cs="Courier New"/>
+          <w:color w:val="BCBEC4"/>
+          <w:sz w:val="20"/>
+          <w:szCs w:val="20"/>
+          <w:lang w:eastAsia="pt-BR"/>
+        </w:rPr>
+        <w:t>jogador1 = Jogador()</w:t>
+      </w:r>
+      <w:r>
+        <w:rPr>
+          <w:rFonts w:ascii="Courier New" w:eastAsia="Times New Roman" w:hAnsi="Courier New" w:cs="Courier New"/>
+          <w:color w:val="6AAB73"/>
+          <w:sz w:val="20"/>
+          <w:szCs w:val="20"/>
+          <w:lang w:eastAsia="pt-BR"/>
+        </w:rPr>
+        <w:br/>
+        <w:t xml:space="preserve">    </w:t>
+      </w:r>
+      <w:r>
+        <w:rPr>
+          <w:rFonts w:ascii="Courier New" w:eastAsia="Times New Roman" w:hAnsi="Courier New" w:cs="Courier New"/>
+          <w:color w:val="BCBEC4"/>
+          <w:sz w:val="20"/>
+          <w:szCs w:val="20"/>
+          <w:highlight w:val="black"/>
+          <w:lang w:eastAsia="pt-BR"/>
+        </w:rPr>
+        <w:t>jogador1.atacar(</w:t>
+      </w:r>
+      <w:r>
+        <w:rPr>
+          <w:rFonts w:ascii="Courier New" w:eastAsia="Times New Roman" w:hAnsi="Courier New" w:cs="Courier New"/>
+          <w:color w:val="2AACB8"/>
+          <w:sz w:val="20"/>
+          <w:szCs w:val="20"/>
+          <w:highlight w:val="black"/>
+          <w:lang w:eastAsia="pt-BR"/>
+        </w:rPr>
+        <w:t>50</w:t>
+      </w:r>
+      <w:r>
+        <w:rPr>
+          <w:rFonts w:ascii="Courier New" w:eastAsia="Times New Roman" w:hAnsi="Courier New" w:cs="Courier New"/>
+          <w:color w:val="BCBEC4"/>
+          <w:sz w:val="20"/>
+          <w:szCs w:val="20"/>
+          <w:highlight w:val="black"/>
+          <w:lang w:eastAsia="pt-BR"/>
+        </w:rPr>
+        <w:t>)</w:t>
+      </w:r>
+    </w:p>
+    <w:p/>
+    <w:p>
+      <w:pPr>
+        <w:pStyle w:val="Ttulo2"/>
+      </w:pPr>
+      <w:r>
+        <w:t>Métodos com parâmetro padrão</w:t>
+      </w:r>
+    </w:p>
+    <w:p>
+      <w:pPr>
+        <w:shd w:val="clear" w:color="auto" w:fill="1E1F22"/>
+        <w:tabs>
+          <w:tab w:val="left" w:pos="916"/>
+          <w:tab w:val="left" w:pos="1832"/>
+          <w:tab w:val="left" w:pos="2748"/>
+          <w:tab w:val="left" w:pos="3664"/>
+          <w:tab w:val="left" w:pos="4580"/>
+          <w:tab w:val="left" w:pos="5496"/>
+          <w:tab w:val="left" w:pos="6412"/>
+          <w:tab w:val="left" w:pos="7328"/>
+          <w:tab w:val="left" w:pos="8244"/>
+          <w:tab w:val="left" w:pos="9160"/>
+          <w:tab w:val="left" w:pos="10076"/>
+          <w:tab w:val="left" w:pos="10992"/>
+          <w:tab w:val="left" w:pos="11908"/>
+          <w:tab w:val="left" w:pos="12824"/>
+          <w:tab w:val="left" w:pos="13740"/>
+          <w:tab w:val="left" w:pos="14656"/>
+        </w:tabs>
+        <w:spacing w:after="0" w:line="240" w:lineRule="auto"/>
+        <w:rPr>
+          <w:rFonts w:ascii="Courier New" w:eastAsia="Times New Roman" w:hAnsi="Courier New" w:cs="Courier New"/>
+          <w:color w:val="BCBEC4"/>
+          <w:sz w:val="20"/>
+          <w:szCs w:val="20"/>
+          <w:lang w:eastAsia="pt-BR"/>
+        </w:rPr>
+      </w:pPr>
+      <w:proofErr w:type="spellStart"/>
+      <w:r>
+        <w:rPr>
+          <w:rFonts w:ascii="Courier New" w:eastAsia="Times New Roman" w:hAnsi="Courier New" w:cs="Courier New"/>
+          <w:color w:val="CF8E6D"/>
+          <w:sz w:val="20"/>
+          <w:szCs w:val="20"/>
+          <w:lang w:eastAsia="pt-BR"/>
+        </w:rPr>
+        <w:t>fun</w:t>
+      </w:r>
+      <w:proofErr w:type="spellEnd"/>
+      <w:r>
+        <w:rPr>
+          <w:rFonts w:ascii="Courier New" w:eastAsia="Times New Roman" w:hAnsi="Courier New" w:cs="Courier New"/>
+          <w:color w:val="CF8E6D"/>
+          <w:sz w:val="20"/>
+          <w:szCs w:val="20"/>
+          <w:lang w:eastAsia="pt-BR"/>
+        </w:rPr>
+        <w:t xml:space="preserve"> </w:t>
+      </w:r>
+      <w:proofErr w:type="gramStart"/>
+      <w:r>
+        <w:rPr>
+          <w:rFonts w:ascii="Courier New" w:eastAsia="Times New Roman" w:hAnsi="Courier New" w:cs="Courier New"/>
+          <w:color w:val="56A8F5"/>
+          <w:sz w:val="20"/>
+          <w:szCs w:val="20"/>
+          <w:lang w:eastAsia="pt-BR"/>
+        </w:rPr>
+        <w:t>atacar</w:t>
+      </w:r>
+      <w:r>
+        <w:rPr>
+          <w:rFonts w:ascii="Courier New" w:eastAsia="Times New Roman" w:hAnsi="Courier New" w:cs="Courier New"/>
+          <w:color w:val="BCBEC4"/>
+          <w:sz w:val="20"/>
+          <w:szCs w:val="20"/>
+          <w:lang w:eastAsia="pt-BR"/>
+        </w:rPr>
+        <w:t>(</w:t>
+      </w:r>
+      <w:proofErr w:type="spellStart"/>
+      <w:proofErr w:type="gramEnd"/>
+      <w:r>
+        <w:rPr>
+          <w:rFonts w:ascii="Courier New" w:eastAsia="Times New Roman" w:hAnsi="Courier New" w:cs="Courier New"/>
+          <w:b/>
+          <w:bCs/>
+          <w:color w:val="BCBEC4"/>
+          <w:sz w:val="20"/>
+          <w:szCs w:val="20"/>
+          <w:highlight w:val="black"/>
+          <w:lang w:eastAsia="pt-BR"/>
+        </w:rPr>
+        <w:t>forcaAtaque</w:t>
+      </w:r>
+      <w:proofErr w:type="spellEnd"/>
+      <w:r>
+        <w:rPr>
+          <w:rFonts w:ascii="Courier New" w:eastAsia="Times New Roman" w:hAnsi="Courier New" w:cs="Courier New"/>
+          <w:b/>
+          <w:bCs/>
+          <w:color w:val="BCBEC4"/>
+          <w:sz w:val="20"/>
+          <w:szCs w:val="20"/>
+          <w:highlight w:val="black"/>
+          <w:lang w:eastAsia="pt-BR"/>
+        </w:rPr>
+        <w:t xml:space="preserve">: Int = </w:t>
+      </w:r>
+      <w:r>
+        <w:rPr>
+          <w:rFonts w:ascii="Courier New" w:eastAsia="Times New Roman" w:hAnsi="Courier New" w:cs="Courier New"/>
+          <w:b/>
+          <w:bCs/>
+          <w:color w:val="2AACB8"/>
+          <w:sz w:val="20"/>
+          <w:szCs w:val="20"/>
+          <w:highlight w:val="black"/>
+          <w:lang w:eastAsia="pt-BR"/>
+        </w:rPr>
+        <w:t>0</w:t>
+      </w:r>
+      <w:r>
+        <w:rPr>
+          <w:rFonts w:ascii="Courier New" w:eastAsia="Times New Roman" w:hAnsi="Courier New" w:cs="Courier New"/>
+          <w:b/>
+          <w:bCs/>
+          <w:color w:val="BCBEC4"/>
+          <w:sz w:val="20"/>
+          <w:szCs w:val="20"/>
+          <w:highlight w:val="black"/>
+          <w:lang w:eastAsia="pt-BR"/>
+        </w:rPr>
+        <w:t>){</w:t>
+      </w:r>
+      <w:r>
+        <w:rPr>
+          <w:rFonts w:ascii="Courier New" w:eastAsia="Times New Roman" w:hAnsi="Courier New" w:cs="Courier New"/>
+          <w:color w:val="BCBEC4"/>
+          <w:sz w:val="20"/>
+          <w:szCs w:val="20"/>
+          <w:lang w:eastAsia="pt-BR"/>
+        </w:rPr>
+        <w:br/>
+        <w:t xml:space="preserve">    </w:t>
+      </w:r>
+      <w:proofErr w:type="spellStart"/>
+      <w:r>
+        <w:rPr>
+          <w:rFonts w:ascii="Courier New" w:eastAsia="Times New Roman" w:hAnsi="Courier New" w:cs="Courier New"/>
+          <w:i/>
+          <w:iCs/>
+          <w:color w:val="BCBEC4"/>
+          <w:sz w:val="20"/>
+          <w:szCs w:val="20"/>
+          <w:lang w:eastAsia="pt-BR"/>
+        </w:rPr>
+        <w:t>println</w:t>
+      </w:r>
+      <w:proofErr w:type="spellEnd"/>
+      <w:r>
+        <w:rPr>
+          <w:rFonts w:ascii="Courier New" w:eastAsia="Times New Roman" w:hAnsi="Courier New" w:cs="Courier New"/>
+          <w:color w:val="BCBEC4"/>
+          <w:sz w:val="20"/>
+          <w:szCs w:val="20"/>
+          <w:lang w:eastAsia="pt-BR"/>
+        </w:rPr>
+        <w:t>(</w:t>
+      </w:r>
+      <w:r>
+        <w:rPr>
+          <w:rFonts w:ascii="Courier New" w:eastAsia="Times New Roman" w:hAnsi="Courier New" w:cs="Courier New"/>
+          <w:color w:val="6AAB73"/>
+          <w:sz w:val="20"/>
+          <w:szCs w:val="20"/>
+          <w:lang w:eastAsia="pt-BR"/>
+        </w:rPr>
+        <w:t xml:space="preserve">"Atacando... </w:t>
+      </w:r>
+      <w:r>
+        <w:rPr>
+          <w:rFonts w:ascii="Courier New" w:eastAsia="Times New Roman" w:hAnsi="Courier New" w:cs="Courier New"/>
+          <w:color w:val="CF8E6D"/>
+          <w:sz w:val="20"/>
+          <w:szCs w:val="20"/>
+          <w:lang w:eastAsia="pt-BR"/>
+        </w:rPr>
+        <w:t>\</w:t>
+      </w:r>
+      <w:proofErr w:type="spellStart"/>
+      <w:r>
+        <w:rPr>
+          <w:rFonts w:ascii="Courier New" w:eastAsia="Times New Roman" w:hAnsi="Courier New" w:cs="Courier New"/>
+          <w:color w:val="CF8E6D"/>
+          <w:sz w:val="20"/>
+          <w:szCs w:val="20"/>
+          <w:lang w:eastAsia="pt-BR"/>
+        </w:rPr>
+        <w:t>n</w:t>
+      </w:r>
+      <w:r>
+        <w:rPr>
+          <w:rFonts w:ascii="Courier New" w:eastAsia="Times New Roman" w:hAnsi="Courier New" w:cs="Courier New"/>
+          <w:color w:val="6AAB73"/>
+          <w:sz w:val="20"/>
+          <w:szCs w:val="20"/>
+          <w:lang w:eastAsia="pt-BR"/>
+        </w:rPr>
+        <w:t>Seu</w:t>
+      </w:r>
+      <w:proofErr w:type="spellEnd"/>
+      <w:r>
+        <w:rPr>
+          <w:rFonts w:ascii="Courier New" w:eastAsia="Times New Roman" w:hAnsi="Courier New" w:cs="Courier New"/>
+          <w:color w:val="6AAB73"/>
+          <w:sz w:val="20"/>
+          <w:szCs w:val="20"/>
+          <w:lang w:eastAsia="pt-BR"/>
+        </w:rPr>
+        <w:t xml:space="preserve"> ataque foi de: </w:t>
+      </w:r>
+      <w:r>
+        <w:rPr>
+          <w:rFonts w:ascii="Courier New" w:eastAsia="Times New Roman" w:hAnsi="Courier New" w:cs="Courier New"/>
+          <w:color w:val="CF8E6D"/>
+          <w:sz w:val="20"/>
+          <w:szCs w:val="20"/>
+          <w:lang w:eastAsia="pt-BR"/>
+        </w:rPr>
+        <w:t>$</w:t>
+      </w:r>
+      <w:proofErr w:type="spellStart"/>
+      <w:r>
+        <w:rPr>
+          <w:rFonts w:ascii="Courier New" w:eastAsia="Times New Roman" w:hAnsi="Courier New" w:cs="Courier New"/>
+          <w:color w:val="BCBEC4"/>
+          <w:sz w:val="20"/>
+          <w:szCs w:val="20"/>
+          <w:lang w:eastAsia="pt-BR"/>
+        </w:rPr>
+        <w:t>forcaAtaque</w:t>
+      </w:r>
+      <w:proofErr w:type="spellEnd"/>
+      <w:r>
+        <w:rPr>
+          <w:rFonts w:ascii="Courier New" w:eastAsia="Times New Roman" w:hAnsi="Courier New" w:cs="Courier New"/>
+          <w:color w:val="6AAB73"/>
+          <w:sz w:val="20"/>
+          <w:szCs w:val="20"/>
+          <w:lang w:eastAsia="pt-BR"/>
+        </w:rPr>
+        <w:t xml:space="preserve">" </w:t>
+      </w:r>
+      <w:r>
+        <w:rPr>
+          <w:rFonts w:ascii="Courier New" w:eastAsia="Times New Roman" w:hAnsi="Courier New" w:cs="Courier New"/>
+          <w:color w:val="BCBEC4"/>
+          <w:sz w:val="20"/>
+          <w:szCs w:val="20"/>
+          <w:lang w:eastAsia="pt-BR"/>
+        </w:rPr>
+        <w:t>)</w:t>
+      </w:r>
+      <w:r>
+        <w:rPr>
+          <w:rFonts w:ascii="Courier New" w:eastAsia="Times New Roman" w:hAnsi="Courier New" w:cs="Courier New"/>
+          <w:color w:val="BCBEC4"/>
+          <w:sz w:val="20"/>
+          <w:szCs w:val="20"/>
+          <w:lang w:eastAsia="pt-BR"/>
+        </w:rPr>
+        <w:br/>
+        <w:t>}</w:t>
+      </w:r>
+    </w:p>
+    <w:p>
+      <w:pPr>
+        <w:shd w:val="clear" w:color="auto" w:fill="1E1F22"/>
+        <w:tabs>
+          <w:tab w:val="left" w:pos="916"/>
+          <w:tab w:val="left" w:pos="1832"/>
+          <w:tab w:val="left" w:pos="2748"/>
+          <w:tab w:val="left" w:pos="3664"/>
+          <w:tab w:val="left" w:pos="4580"/>
+          <w:tab w:val="left" w:pos="5496"/>
+          <w:tab w:val="left" w:pos="6412"/>
+          <w:tab w:val="left" w:pos="7328"/>
+          <w:tab w:val="left" w:pos="8244"/>
+          <w:tab w:val="left" w:pos="9160"/>
+          <w:tab w:val="left" w:pos="10076"/>
+          <w:tab w:val="left" w:pos="10992"/>
+          <w:tab w:val="left" w:pos="11908"/>
+          <w:tab w:val="left" w:pos="12824"/>
+          <w:tab w:val="left" w:pos="13740"/>
+          <w:tab w:val="left" w:pos="14656"/>
+        </w:tabs>
+        <w:spacing w:after="0" w:line="240" w:lineRule="auto"/>
+        <w:rPr>
+          <w:rFonts w:ascii="Courier New" w:eastAsia="Times New Roman" w:hAnsi="Courier New" w:cs="Courier New"/>
+          <w:color w:val="BCBEC4"/>
+          <w:sz w:val="20"/>
+          <w:szCs w:val="20"/>
+          <w:lang w:eastAsia="pt-BR"/>
+        </w:rPr>
+      </w:pPr>
+      <w:proofErr w:type="spellStart"/>
+      <w:r>
+        <w:rPr>
+          <w:rFonts w:ascii="Courier New" w:eastAsia="Times New Roman" w:hAnsi="Courier New" w:cs="Courier New"/>
+          <w:color w:val="CF8E6D"/>
+          <w:sz w:val="20"/>
+          <w:szCs w:val="20"/>
+          <w:lang w:eastAsia="pt-BR"/>
+        </w:rPr>
+        <w:t>fun</w:t>
+      </w:r>
+      <w:proofErr w:type="spellEnd"/>
+      <w:r>
+        <w:rPr>
+          <w:rFonts w:ascii="Courier New" w:eastAsia="Times New Roman" w:hAnsi="Courier New" w:cs="Courier New"/>
+          <w:color w:val="CF8E6D"/>
+          <w:sz w:val="20"/>
+          <w:szCs w:val="20"/>
+          <w:lang w:eastAsia="pt-BR"/>
+        </w:rPr>
+        <w:t xml:space="preserve"> </w:t>
+      </w:r>
+      <w:proofErr w:type="gramStart"/>
+      <w:r>
+        <w:rPr>
+          <w:rFonts w:ascii="Courier New" w:eastAsia="Times New Roman" w:hAnsi="Courier New" w:cs="Courier New"/>
+          <w:color w:val="56A8F5"/>
+          <w:sz w:val="20"/>
+          <w:szCs w:val="20"/>
+          <w:lang w:eastAsia="pt-BR"/>
+        </w:rPr>
+        <w:t>main</w:t>
+      </w:r>
+      <w:r>
+        <w:rPr>
+          <w:rFonts w:ascii="Courier New" w:eastAsia="Times New Roman" w:hAnsi="Courier New" w:cs="Courier New"/>
+          <w:color w:val="BCBEC4"/>
+          <w:sz w:val="20"/>
+          <w:szCs w:val="20"/>
+          <w:lang w:eastAsia="pt-BR"/>
+        </w:rPr>
+        <w:t>(</w:t>
+      </w:r>
+      <w:proofErr w:type="gramEnd"/>
+      <w:r>
+        <w:rPr>
+          <w:rFonts w:ascii="Courier New" w:eastAsia="Times New Roman" w:hAnsi="Courier New" w:cs="Courier New"/>
+          <w:color w:val="BCBEC4"/>
+          <w:sz w:val="20"/>
+          <w:szCs w:val="20"/>
+          <w:lang w:eastAsia="pt-BR"/>
+        </w:rPr>
+        <w:t>) {</w:t>
+      </w:r>
+      <w:r>
+        <w:rPr>
+          <w:rFonts w:ascii="Courier New" w:eastAsia="Times New Roman" w:hAnsi="Courier New" w:cs="Courier New"/>
+          <w:color w:val="BCBEC4"/>
+          <w:sz w:val="20"/>
+          <w:szCs w:val="20"/>
+          <w:lang w:eastAsia="pt-BR"/>
+        </w:rPr>
+        <w:br/>
+      </w:r>
+      <w:r>
+        <w:rPr>
+          <w:rFonts w:ascii="Courier New" w:eastAsia="Times New Roman" w:hAnsi="Courier New" w:cs="Courier New"/>
+          <w:color w:val="BCBEC4"/>
+          <w:sz w:val="20"/>
+          <w:szCs w:val="20"/>
+          <w:lang w:eastAsia="pt-BR"/>
+        </w:rPr>
+        <w:br/>
+        <w:t xml:space="preserve">    </w:t>
+      </w:r>
+      <w:r>
+        <w:rPr>
+          <w:rFonts w:ascii="Courier New" w:eastAsia="Times New Roman" w:hAnsi="Courier New" w:cs="Courier New"/>
+          <w:color w:val="CF8E6D"/>
+          <w:sz w:val="20"/>
+          <w:szCs w:val="20"/>
+          <w:lang w:eastAsia="pt-BR"/>
+        </w:rPr>
+        <w:t xml:space="preserve">val </w:t>
+      </w:r>
+      <w:r>
+        <w:rPr>
+          <w:rFonts w:ascii="Courier New" w:eastAsia="Times New Roman" w:hAnsi="Courier New" w:cs="Courier New"/>
+          <w:color w:val="BCBEC4"/>
+          <w:sz w:val="20"/>
+          <w:szCs w:val="20"/>
+          <w:lang w:eastAsia="pt-BR"/>
+        </w:rPr>
+        <w:t>jogador1 = Jogador()</w:t>
+      </w:r>
+      <w:r>
+        <w:rPr>
+          <w:rFonts w:ascii="Courier New" w:eastAsia="Times New Roman" w:hAnsi="Courier New" w:cs="Courier New"/>
+          <w:color w:val="BCBEC4"/>
+          <w:sz w:val="20"/>
+          <w:szCs w:val="20"/>
+          <w:lang w:eastAsia="pt-BR"/>
+        </w:rPr>
+        <w:br/>
+      </w:r>
+      <w:r>
+        <w:rPr>
+          <w:rFonts w:ascii="Courier New" w:eastAsia="Times New Roman" w:hAnsi="Courier New" w:cs="Courier New"/>
+          <w:color w:val="6AAB73"/>
+          <w:sz w:val="20"/>
+          <w:szCs w:val="20"/>
+          <w:lang w:eastAsia="pt-BR"/>
+        </w:rPr>
+        <w:br/>
+        <w:t xml:space="preserve">    </w:t>
+      </w:r>
+      <w:r>
+        <w:rPr>
+          <w:rFonts w:ascii="Courier New" w:eastAsia="Times New Roman" w:hAnsi="Courier New" w:cs="Courier New"/>
+          <w:color w:val="BCBEC4"/>
+          <w:sz w:val="20"/>
+          <w:szCs w:val="20"/>
+          <w:highlight w:val="black"/>
+          <w:lang w:eastAsia="pt-BR"/>
+        </w:rPr>
+        <w:t>jogador1.atacar()</w:t>
+      </w:r>
+    </w:p>
+    <w:p>
+      <w:r>
+        <w:t>Você pode ou não passar um parâmetro, se você não passar ele coloca o valor como 0</w:t>
+      </w:r>
+    </w:p>
+    <w:p/>
+    <w:p>
+      <w:pPr>
+        <w:pStyle w:val="Ttulo2"/>
+      </w:pPr>
+      <w:r>
+        <w:t>Métodos com retorno</w:t>
+      </w:r>
+    </w:p>
+    <w:p>
+      <w:pPr>
+        <w:shd w:val="clear" w:color="auto" w:fill="1E1F22"/>
+        <w:tabs>
+          <w:tab w:val="left" w:pos="916"/>
+          <w:tab w:val="left" w:pos="1832"/>
+          <w:tab w:val="left" w:pos="2748"/>
+          <w:tab w:val="left" w:pos="3664"/>
+          <w:tab w:val="left" w:pos="4580"/>
+          <w:tab w:val="left" w:pos="5496"/>
+          <w:tab w:val="left" w:pos="6412"/>
+          <w:tab w:val="left" w:pos="7328"/>
+          <w:tab w:val="left" w:pos="8244"/>
+          <w:tab w:val="left" w:pos="9160"/>
+          <w:tab w:val="left" w:pos="10076"/>
+          <w:tab w:val="left" w:pos="10992"/>
+          <w:tab w:val="left" w:pos="11908"/>
+          <w:tab w:val="left" w:pos="12824"/>
+          <w:tab w:val="left" w:pos="13740"/>
+          <w:tab w:val="left" w:pos="14656"/>
+        </w:tabs>
+        <w:spacing w:after="0" w:line="240" w:lineRule="auto"/>
+        <w:rPr>
+          <w:rFonts w:ascii="Courier New" w:eastAsia="Times New Roman" w:hAnsi="Courier New" w:cs="Courier New"/>
+          <w:color w:val="BCBEC4"/>
+          <w:sz w:val="20"/>
+          <w:szCs w:val="20"/>
+          <w:lang w:eastAsia="pt-BR"/>
+        </w:rPr>
+      </w:pPr>
+      <w:r>
+        <w:rPr>
+          <w:rFonts w:ascii="Courier New" w:eastAsia="Times New Roman" w:hAnsi="Courier New" w:cs="Courier New"/>
+          <w:color w:val="7A7E85"/>
+          <w:sz w:val="20"/>
+          <w:szCs w:val="20"/>
+          <w:lang w:eastAsia="pt-BR"/>
+        </w:rPr>
+        <w:t xml:space="preserve">// </w:t>
+      </w:r>
+      <w:proofErr w:type="spellStart"/>
+      <w:r>
+        <w:rPr>
+          <w:rFonts w:ascii="Courier New" w:eastAsia="Times New Roman" w:hAnsi="Courier New" w:cs="Courier New"/>
+          <w:color w:val="7A7E85"/>
+          <w:sz w:val="20"/>
+          <w:szCs w:val="20"/>
+          <w:lang w:eastAsia="pt-BR"/>
+        </w:rPr>
+        <w:t>Metodo</w:t>
+      </w:r>
+      <w:proofErr w:type="spellEnd"/>
+      <w:r>
+        <w:rPr>
+          <w:rFonts w:ascii="Courier New" w:eastAsia="Times New Roman" w:hAnsi="Courier New" w:cs="Courier New"/>
+          <w:color w:val="7A7E85"/>
+          <w:sz w:val="20"/>
+          <w:szCs w:val="20"/>
+          <w:lang w:eastAsia="pt-BR"/>
+        </w:rPr>
+        <w:t xml:space="preserve"> com retorno</w:t>
+      </w:r>
+      <w:r>
+        <w:rPr>
+          <w:rFonts w:ascii="Courier New" w:eastAsia="Times New Roman" w:hAnsi="Courier New" w:cs="Courier New"/>
+          <w:color w:val="7A7E85"/>
+          <w:sz w:val="20"/>
+          <w:szCs w:val="20"/>
+          <w:lang w:eastAsia="pt-BR"/>
+        </w:rPr>
+        <w:br/>
+      </w:r>
+      <w:proofErr w:type="spellStart"/>
+      <w:r>
+        <w:rPr>
+          <w:rFonts w:ascii="Courier New" w:eastAsia="Times New Roman" w:hAnsi="Courier New" w:cs="Courier New"/>
+          <w:color w:val="CF8E6D"/>
+          <w:sz w:val="20"/>
+          <w:szCs w:val="20"/>
+          <w:lang w:eastAsia="pt-BR"/>
+        </w:rPr>
+        <w:t>fun</w:t>
+      </w:r>
+      <w:proofErr w:type="spellEnd"/>
+      <w:r>
+        <w:rPr>
+          <w:rFonts w:ascii="Courier New" w:eastAsia="Times New Roman" w:hAnsi="Courier New" w:cs="Courier New"/>
+          <w:color w:val="CF8E6D"/>
+          <w:sz w:val="20"/>
+          <w:szCs w:val="20"/>
+          <w:lang w:eastAsia="pt-BR"/>
+        </w:rPr>
+        <w:t xml:space="preserve"> </w:t>
+      </w:r>
+      <w:proofErr w:type="gramStart"/>
+      <w:r>
+        <w:rPr>
+          <w:rFonts w:ascii="Courier New" w:eastAsia="Times New Roman" w:hAnsi="Courier New" w:cs="Courier New"/>
+          <w:color w:val="56A8F5"/>
+          <w:sz w:val="20"/>
+          <w:szCs w:val="20"/>
+          <w:lang w:eastAsia="pt-BR"/>
+        </w:rPr>
+        <w:t>defender</w:t>
+      </w:r>
+      <w:r>
+        <w:rPr>
+          <w:rFonts w:ascii="Courier New" w:eastAsia="Times New Roman" w:hAnsi="Courier New" w:cs="Courier New"/>
+          <w:color w:val="BCBEC4"/>
+          <w:sz w:val="20"/>
+          <w:szCs w:val="20"/>
+          <w:lang w:eastAsia="pt-BR"/>
+        </w:rPr>
+        <w:t>(</w:t>
+      </w:r>
+      <w:proofErr w:type="spellStart"/>
+      <w:proofErr w:type="gramEnd"/>
+      <w:r>
+        <w:rPr>
+          <w:rFonts w:ascii="Courier New" w:eastAsia="Times New Roman" w:hAnsi="Courier New" w:cs="Courier New"/>
+          <w:color w:val="BCBEC4"/>
+          <w:sz w:val="20"/>
+          <w:szCs w:val="20"/>
+          <w:lang w:eastAsia="pt-BR"/>
+        </w:rPr>
+        <w:t>totalDefesa</w:t>
+      </w:r>
+      <w:proofErr w:type="spellEnd"/>
+      <w:r>
+        <w:rPr>
+          <w:rFonts w:ascii="Courier New" w:eastAsia="Times New Roman" w:hAnsi="Courier New" w:cs="Courier New"/>
+          <w:color w:val="BCBEC4"/>
+          <w:sz w:val="20"/>
+          <w:szCs w:val="20"/>
+          <w:lang w:eastAsia="pt-BR"/>
+        </w:rPr>
+        <w:t xml:space="preserve">: Int = </w:t>
+      </w:r>
+      <w:r>
+        <w:rPr>
+          <w:rFonts w:ascii="Courier New" w:eastAsia="Times New Roman" w:hAnsi="Courier New" w:cs="Courier New"/>
+          <w:color w:val="2AACB8"/>
+          <w:sz w:val="20"/>
+          <w:szCs w:val="20"/>
+          <w:lang w:eastAsia="pt-BR"/>
+        </w:rPr>
+        <w:t>0</w:t>
+      </w:r>
+      <w:r>
+        <w:rPr>
+          <w:rFonts w:ascii="Courier New" w:eastAsia="Times New Roman" w:hAnsi="Courier New" w:cs="Courier New"/>
+          <w:color w:val="BCBEC4"/>
+          <w:sz w:val="20"/>
+          <w:szCs w:val="20"/>
+          <w:lang w:eastAsia="pt-BR"/>
+        </w:rPr>
+        <w:t>) : String {</w:t>
+      </w:r>
+      <w:r>
+        <w:rPr>
+          <w:rFonts w:ascii="Courier New" w:eastAsia="Times New Roman" w:hAnsi="Courier New" w:cs="Courier New"/>
+          <w:color w:val="BCBEC4"/>
+          <w:sz w:val="20"/>
+          <w:szCs w:val="20"/>
+          <w:lang w:eastAsia="pt-BR"/>
+        </w:rPr>
+        <w:br/>
+        <w:t xml:space="preserve">    </w:t>
+      </w:r>
+      <w:proofErr w:type="spellStart"/>
+      <w:r>
+        <w:rPr>
+          <w:rFonts w:ascii="Courier New" w:eastAsia="Times New Roman" w:hAnsi="Courier New" w:cs="Courier New"/>
+          <w:color w:val="CF8E6D"/>
+          <w:sz w:val="20"/>
+          <w:szCs w:val="20"/>
+          <w:lang w:eastAsia="pt-BR"/>
+        </w:rPr>
+        <w:t>return</w:t>
+      </w:r>
+      <w:proofErr w:type="spellEnd"/>
+      <w:r>
+        <w:rPr>
+          <w:rFonts w:ascii="Courier New" w:eastAsia="Times New Roman" w:hAnsi="Courier New" w:cs="Courier New"/>
+          <w:color w:val="CF8E6D"/>
+          <w:sz w:val="20"/>
+          <w:szCs w:val="20"/>
+          <w:lang w:eastAsia="pt-BR"/>
+        </w:rPr>
+        <w:t xml:space="preserve"> </w:t>
+      </w:r>
+      <w:r>
+        <w:rPr>
+          <w:rFonts w:ascii="Courier New" w:eastAsia="Times New Roman" w:hAnsi="Courier New" w:cs="Courier New"/>
+          <w:color w:val="6AAB73"/>
+          <w:sz w:val="20"/>
+          <w:szCs w:val="20"/>
+          <w:lang w:eastAsia="pt-BR"/>
+        </w:rPr>
+        <w:t xml:space="preserve">"Total de defesa foi </w:t>
+      </w:r>
+      <w:r>
+        <w:rPr>
+          <w:rFonts w:ascii="Courier New" w:eastAsia="Times New Roman" w:hAnsi="Courier New" w:cs="Courier New"/>
+          <w:color w:val="CF8E6D"/>
+          <w:sz w:val="20"/>
+          <w:szCs w:val="20"/>
+          <w:lang w:eastAsia="pt-BR"/>
+        </w:rPr>
+        <w:t>$</w:t>
+      </w:r>
+      <w:proofErr w:type="spellStart"/>
+      <w:r>
+        <w:rPr>
+          <w:rFonts w:ascii="Courier New" w:eastAsia="Times New Roman" w:hAnsi="Courier New" w:cs="Courier New"/>
+          <w:color w:val="BCBEC4"/>
+          <w:sz w:val="20"/>
+          <w:szCs w:val="20"/>
+          <w:lang w:eastAsia="pt-BR"/>
+        </w:rPr>
+        <w:t>totalDefesa</w:t>
+      </w:r>
+      <w:proofErr w:type="spellEnd"/>
+      <w:r>
+        <w:rPr>
+          <w:rFonts w:ascii="Courier New" w:eastAsia="Times New Roman" w:hAnsi="Courier New" w:cs="Courier New"/>
+          <w:color w:val="6AAB73"/>
+          <w:sz w:val="20"/>
+          <w:szCs w:val="20"/>
+          <w:lang w:eastAsia="pt-BR"/>
+        </w:rPr>
+        <w:t>"</w:t>
+      </w:r>
+      <w:r>
+        <w:rPr>
+          <w:rFonts w:ascii="Courier New" w:eastAsia="Times New Roman" w:hAnsi="Courier New" w:cs="Courier New"/>
+          <w:color w:val="6AAB73"/>
+          <w:sz w:val="20"/>
+          <w:szCs w:val="20"/>
+          <w:lang w:eastAsia="pt-BR"/>
+        </w:rPr>
+        <w:br/>
+      </w:r>
+      <w:r>
+        <w:rPr>
+          <w:rFonts w:ascii="Courier New" w:eastAsia="Times New Roman" w:hAnsi="Courier New" w:cs="Courier New"/>
+          <w:color w:val="BCBEC4"/>
+          <w:sz w:val="20"/>
+          <w:szCs w:val="20"/>
+          <w:lang w:eastAsia="pt-BR"/>
+        </w:rPr>
+        <w:t>}</w:t>
+      </w:r>
+    </w:p>
+    <w:p>
+      <w:pPr>
+        <w:shd w:val="clear" w:color="auto" w:fill="1E1F22"/>
+        <w:tabs>
+          <w:tab w:val="left" w:pos="916"/>
+          <w:tab w:val="left" w:pos="1832"/>
+          <w:tab w:val="left" w:pos="2748"/>
+          <w:tab w:val="left" w:pos="3664"/>
+          <w:tab w:val="left" w:pos="4580"/>
+          <w:tab w:val="left" w:pos="5496"/>
+          <w:tab w:val="left" w:pos="6412"/>
+          <w:tab w:val="left" w:pos="7328"/>
+          <w:tab w:val="left" w:pos="8244"/>
+          <w:tab w:val="left" w:pos="9160"/>
+          <w:tab w:val="left" w:pos="10076"/>
+          <w:tab w:val="left" w:pos="10992"/>
+          <w:tab w:val="left" w:pos="11908"/>
+          <w:tab w:val="left" w:pos="12824"/>
+          <w:tab w:val="left" w:pos="13740"/>
+          <w:tab w:val="left" w:pos="14656"/>
+        </w:tabs>
+        <w:spacing w:after="0" w:line="240" w:lineRule="auto"/>
+        <w:rPr>
+          <w:rFonts w:ascii="Courier New" w:eastAsia="Times New Roman" w:hAnsi="Courier New" w:cs="Courier New"/>
+          <w:color w:val="BCBEC4"/>
+          <w:sz w:val="20"/>
+          <w:szCs w:val="20"/>
+          <w:lang w:eastAsia="pt-BR"/>
+        </w:rPr>
+      </w:pPr>
+      <w:proofErr w:type="spellStart"/>
+      <w:r>
+        <w:rPr>
+          <w:rFonts w:ascii="Courier New" w:eastAsia="Times New Roman" w:hAnsi="Courier New" w:cs="Courier New"/>
+          <w:color w:val="CF8E6D"/>
+          <w:sz w:val="20"/>
+          <w:szCs w:val="20"/>
+          <w:lang w:eastAsia="pt-BR"/>
+        </w:rPr>
+        <w:t>fun</w:t>
+      </w:r>
+      <w:proofErr w:type="spellEnd"/>
+      <w:r>
+        <w:rPr>
+          <w:rFonts w:ascii="Courier New" w:eastAsia="Times New Roman" w:hAnsi="Courier New" w:cs="Courier New"/>
+          <w:color w:val="CF8E6D"/>
+          <w:sz w:val="20"/>
+          <w:szCs w:val="20"/>
+          <w:lang w:eastAsia="pt-BR"/>
+        </w:rPr>
+        <w:t xml:space="preserve"> </w:t>
+      </w:r>
+      <w:proofErr w:type="gramStart"/>
+      <w:r>
+        <w:rPr>
+          <w:rFonts w:ascii="Courier New" w:eastAsia="Times New Roman" w:hAnsi="Courier New" w:cs="Courier New"/>
+          <w:color w:val="56A8F5"/>
+          <w:sz w:val="20"/>
+          <w:szCs w:val="20"/>
+          <w:lang w:eastAsia="pt-BR"/>
+        </w:rPr>
+        <w:t>main</w:t>
+      </w:r>
+      <w:r>
+        <w:rPr>
+          <w:rFonts w:ascii="Courier New" w:eastAsia="Times New Roman" w:hAnsi="Courier New" w:cs="Courier New"/>
+          <w:color w:val="BCBEC4"/>
+          <w:sz w:val="20"/>
+          <w:szCs w:val="20"/>
+          <w:lang w:eastAsia="pt-BR"/>
+        </w:rPr>
+        <w:t>(</w:t>
+      </w:r>
+      <w:proofErr w:type="gramEnd"/>
+      <w:r>
+        <w:rPr>
+          <w:rFonts w:ascii="Courier New" w:eastAsia="Times New Roman" w:hAnsi="Courier New" w:cs="Courier New"/>
+          <w:color w:val="BCBEC4"/>
+          <w:sz w:val="20"/>
+          <w:szCs w:val="20"/>
+          <w:lang w:eastAsia="pt-BR"/>
+        </w:rPr>
+        <w:t>) {</w:t>
+      </w:r>
+      <w:r>
+        <w:rPr>
+          <w:rFonts w:ascii="Courier New" w:eastAsia="Times New Roman" w:hAnsi="Courier New" w:cs="Courier New"/>
+          <w:color w:val="BCBEC4"/>
+          <w:sz w:val="20"/>
+          <w:szCs w:val="20"/>
+          <w:lang w:eastAsia="pt-BR"/>
+        </w:rPr>
+        <w:br/>
+      </w:r>
+      <w:r>
+        <w:rPr>
+          <w:rFonts w:ascii="Courier New" w:eastAsia="Times New Roman" w:hAnsi="Courier New" w:cs="Courier New"/>
+          <w:color w:val="BCBEC4"/>
+          <w:sz w:val="20"/>
+          <w:szCs w:val="20"/>
+          <w:lang w:eastAsia="pt-BR"/>
+        </w:rPr>
+        <w:br/>
+        <w:t xml:space="preserve">    </w:t>
+      </w:r>
+      <w:r>
+        <w:rPr>
+          <w:rFonts w:ascii="Courier New" w:eastAsia="Times New Roman" w:hAnsi="Courier New" w:cs="Courier New"/>
+          <w:color w:val="CF8E6D"/>
+          <w:sz w:val="20"/>
+          <w:szCs w:val="20"/>
+          <w:lang w:eastAsia="pt-BR"/>
+        </w:rPr>
+        <w:t xml:space="preserve">val </w:t>
+      </w:r>
+      <w:r>
+        <w:rPr>
+          <w:rFonts w:ascii="Courier New" w:eastAsia="Times New Roman" w:hAnsi="Courier New" w:cs="Courier New"/>
+          <w:color w:val="BCBEC4"/>
+          <w:sz w:val="20"/>
+          <w:szCs w:val="20"/>
+          <w:lang w:eastAsia="pt-BR"/>
+        </w:rPr>
+        <w:t>jogador1 = Jogador()</w:t>
+      </w:r>
+    </w:p>
+    <w:p>
+      <w:pPr>
+        <w:shd w:val="clear" w:color="auto" w:fill="1E1F22"/>
+        <w:tabs>
+          <w:tab w:val="left" w:pos="916"/>
+          <w:tab w:val="left" w:pos="1832"/>
+          <w:tab w:val="left" w:pos="2748"/>
+          <w:tab w:val="left" w:pos="3664"/>
+          <w:tab w:val="left" w:pos="4580"/>
+          <w:tab w:val="left" w:pos="5496"/>
+          <w:tab w:val="left" w:pos="6412"/>
+          <w:tab w:val="left" w:pos="7328"/>
+          <w:tab w:val="left" w:pos="8244"/>
+          <w:tab w:val="left" w:pos="9160"/>
+          <w:tab w:val="left" w:pos="10076"/>
+          <w:tab w:val="left" w:pos="10992"/>
+          <w:tab w:val="left" w:pos="11908"/>
+          <w:tab w:val="left" w:pos="12824"/>
+          <w:tab w:val="left" w:pos="13740"/>
+          <w:tab w:val="left" w:pos="14656"/>
+        </w:tabs>
+        <w:spacing w:after="0" w:line="240" w:lineRule="auto"/>
+        <w:rPr>
+          <w:rFonts w:ascii="Courier New" w:eastAsia="Times New Roman" w:hAnsi="Courier New" w:cs="Courier New"/>
+          <w:color w:val="BCBEC4"/>
+          <w:sz w:val="20"/>
+          <w:szCs w:val="20"/>
+          <w:lang w:eastAsia="pt-BR"/>
+        </w:rPr>
+      </w:pPr>
+    </w:p>
+    <w:p>
+      <w:pPr>
+        <w:shd w:val="clear" w:color="auto" w:fill="1E1F22"/>
+        <w:tabs>
+          <w:tab w:val="left" w:pos="916"/>
+          <w:tab w:val="left" w:pos="1832"/>
+          <w:tab w:val="left" w:pos="2748"/>
+          <w:tab w:val="left" w:pos="3664"/>
+          <w:tab w:val="left" w:pos="4580"/>
+          <w:tab w:val="left" w:pos="5496"/>
+          <w:tab w:val="left" w:pos="6412"/>
+          <w:tab w:val="left" w:pos="7328"/>
+          <w:tab w:val="left" w:pos="8244"/>
+          <w:tab w:val="left" w:pos="9160"/>
+          <w:tab w:val="left" w:pos="10076"/>
+          <w:tab w:val="left" w:pos="10992"/>
+          <w:tab w:val="left" w:pos="11908"/>
+          <w:tab w:val="left" w:pos="12824"/>
+          <w:tab w:val="left" w:pos="13740"/>
+          <w:tab w:val="left" w:pos="14656"/>
+        </w:tabs>
+        <w:spacing w:after="0" w:line="240" w:lineRule="auto"/>
+        <w:rPr>
+          <w:rFonts w:ascii="Courier New" w:eastAsia="Times New Roman" w:hAnsi="Courier New" w:cs="Courier New"/>
+          <w:color w:val="BCBEC4"/>
+          <w:sz w:val="20"/>
+          <w:szCs w:val="20"/>
+          <w:lang w:eastAsia="pt-BR"/>
+        </w:rPr>
+      </w:pPr>
+      <w:r>
+        <w:rPr>
+          <w:rFonts w:ascii="Courier New" w:eastAsia="Times New Roman" w:hAnsi="Courier New" w:cs="Courier New"/>
+          <w:color w:val="CF8E6D"/>
+          <w:sz w:val="20"/>
+          <w:szCs w:val="20"/>
+          <w:lang w:eastAsia="pt-BR"/>
+        </w:rPr>
+        <w:t xml:space="preserve">val </w:t>
+      </w:r>
+      <w:r>
+        <w:rPr>
+          <w:rFonts w:ascii="Courier New" w:eastAsia="Times New Roman" w:hAnsi="Courier New" w:cs="Courier New"/>
+          <w:color w:val="BCBEC4"/>
+          <w:sz w:val="20"/>
+          <w:szCs w:val="20"/>
+          <w:lang w:eastAsia="pt-BR"/>
+        </w:rPr>
+        <w:t>defesa = jogador1.defender(</w:t>
+      </w:r>
+      <w:r>
+        <w:rPr>
+          <w:rFonts w:ascii="Courier New" w:eastAsia="Times New Roman" w:hAnsi="Courier New" w:cs="Courier New"/>
+          <w:color w:val="2AACB8"/>
+          <w:sz w:val="20"/>
+          <w:szCs w:val="20"/>
+          <w:lang w:eastAsia="pt-BR"/>
+        </w:rPr>
+        <w:t>120</w:t>
+      </w:r>
+      <w:r>
+        <w:rPr>
+          <w:rFonts w:ascii="Courier New" w:eastAsia="Times New Roman" w:hAnsi="Courier New" w:cs="Courier New"/>
+          <w:color w:val="BCBEC4"/>
+          <w:sz w:val="20"/>
+          <w:szCs w:val="20"/>
+          <w:lang w:eastAsia="pt-BR"/>
+        </w:rPr>
+        <w:t>)</w:t>
+      </w:r>
+      <w:r>
+        <w:rPr>
+          <w:rFonts w:ascii="Courier New" w:eastAsia="Times New Roman" w:hAnsi="Courier New" w:cs="Courier New"/>
+          <w:color w:val="BCBEC4"/>
+          <w:sz w:val="20"/>
+          <w:szCs w:val="20"/>
+          <w:lang w:eastAsia="pt-BR"/>
+        </w:rPr>
+        <w:br/>
+      </w:r>
+      <w:proofErr w:type="spellStart"/>
+      <w:r>
+        <w:rPr>
+          <w:rFonts w:ascii="Courier New" w:eastAsia="Times New Roman" w:hAnsi="Courier New" w:cs="Courier New"/>
+          <w:i/>
+          <w:iCs/>
+          <w:color w:val="BCBEC4"/>
+          <w:sz w:val="20"/>
+          <w:szCs w:val="20"/>
+          <w:lang w:eastAsia="pt-BR"/>
+        </w:rPr>
+        <w:t>println</w:t>
+      </w:r>
+      <w:proofErr w:type="spellEnd"/>
+      <w:r>
+        <w:rPr>
+          <w:rFonts w:ascii="Courier New" w:eastAsia="Times New Roman" w:hAnsi="Courier New" w:cs="Courier New"/>
+          <w:color w:val="BCBEC4"/>
+          <w:sz w:val="20"/>
+          <w:szCs w:val="20"/>
+          <w:lang w:eastAsia="pt-BR"/>
+        </w:rPr>
+        <w:t>(defesa)</w:t>
+      </w:r>
+    </w:p>
+    <w:p>
+      <w:pPr>
+        <w:shd w:val="clear" w:color="auto" w:fill="1E1F22"/>
+        <w:tabs>
+          <w:tab w:val="left" w:pos="916"/>
+          <w:tab w:val="left" w:pos="1832"/>
+          <w:tab w:val="left" w:pos="2748"/>
+          <w:tab w:val="left" w:pos="3664"/>
+          <w:tab w:val="left" w:pos="4580"/>
+          <w:tab w:val="left" w:pos="5496"/>
+          <w:tab w:val="left" w:pos="6412"/>
+          <w:tab w:val="left" w:pos="7328"/>
+          <w:tab w:val="left" w:pos="8244"/>
+          <w:tab w:val="left" w:pos="9160"/>
+          <w:tab w:val="left" w:pos="10076"/>
+          <w:tab w:val="left" w:pos="10992"/>
+          <w:tab w:val="left" w:pos="11908"/>
+          <w:tab w:val="left" w:pos="12824"/>
+          <w:tab w:val="left" w:pos="13740"/>
+          <w:tab w:val="left" w:pos="14656"/>
+        </w:tabs>
+        <w:spacing w:after="0" w:line="240" w:lineRule="auto"/>
+        <w:rPr>
+          <w:rFonts w:ascii="Courier New" w:eastAsia="Times New Roman" w:hAnsi="Courier New" w:cs="Courier New"/>
+          <w:color w:val="BCBEC4"/>
+          <w:sz w:val="20"/>
+          <w:szCs w:val="20"/>
+          <w:lang w:eastAsia="pt-BR"/>
+        </w:rPr>
+      </w:pPr>
+    </w:p>
+    <w:p>
+      <w:pPr>
+        <w:shd w:val="clear" w:color="auto" w:fill="1E1F22"/>
+        <w:tabs>
+          <w:tab w:val="left" w:pos="916"/>
+          <w:tab w:val="left" w:pos="1832"/>
+          <w:tab w:val="left" w:pos="2748"/>
+          <w:tab w:val="left" w:pos="3664"/>
+          <w:tab w:val="left" w:pos="4580"/>
+          <w:tab w:val="left" w:pos="5496"/>
+          <w:tab w:val="left" w:pos="6412"/>
+          <w:tab w:val="left" w:pos="7328"/>
+          <w:tab w:val="left" w:pos="8244"/>
+          <w:tab w:val="left" w:pos="9160"/>
+          <w:tab w:val="left" w:pos="10076"/>
+          <w:tab w:val="left" w:pos="10992"/>
+          <w:tab w:val="left" w:pos="11908"/>
+          <w:tab w:val="left" w:pos="12824"/>
+          <w:tab w:val="left" w:pos="13740"/>
+          <w:tab w:val="left" w:pos="14656"/>
+        </w:tabs>
+        <w:spacing w:after="0" w:line="240" w:lineRule="auto"/>
+        <w:rPr>
+          <w:rFonts w:ascii="Courier New" w:eastAsia="Times New Roman" w:hAnsi="Courier New" w:cs="Courier New"/>
+          <w:color w:val="BCBEC4"/>
+          <w:sz w:val="20"/>
+          <w:szCs w:val="20"/>
+          <w:lang w:eastAsia="pt-BR"/>
+        </w:rPr>
+      </w:pPr>
+      <w:r>
+        <w:rPr>
+          <w:rFonts w:ascii="Courier New" w:eastAsia="Times New Roman" w:hAnsi="Courier New" w:cs="Courier New"/>
+          <w:color w:val="BCBEC4"/>
+          <w:sz w:val="20"/>
+          <w:szCs w:val="20"/>
+          <w:lang w:eastAsia="pt-BR"/>
+        </w:rPr>
+        <w:t>}</w:t>
+      </w:r>
+    </w:p>
+    <w:p/>
+    <w:p>
+      <w:pPr>
+        <w:pStyle w:val="Ttulo2"/>
+      </w:pPr>
+      <w:r>
+        <w:t xml:space="preserve">Método com retorno </w:t>
+      </w:r>
+      <w:proofErr w:type="spellStart"/>
+      <w:r>
+        <w:t>inline</w:t>
+      </w:r>
+      <w:proofErr w:type="spellEnd"/>
+    </w:p>
+    <w:p/>
+    <w:p>
+      <w:r>
+        <w:lastRenderedPageBreak/>
+        <w:t xml:space="preserve">A função aqui espera receber um INTEIRO </w:t>
+      </w:r>
+      <w:proofErr w:type="gramStart"/>
+      <w:r>
+        <w:t xml:space="preserve">( </w:t>
+      </w:r>
+      <w:proofErr w:type="spellStart"/>
+      <w:r>
+        <w:t>totalDefesa</w:t>
+      </w:r>
+      <w:proofErr w:type="spellEnd"/>
+      <w:proofErr w:type="gramEnd"/>
+      <w:r>
+        <w:t xml:space="preserve"> )</w:t>
+      </w:r>
+    </w:p>
+    <w:p>
+      <w:r>
+        <w:t>E espera uma saída de String (Total de defesa foi...)</w:t>
+      </w:r>
+    </w:p>
+    <w:p>
+      <w:r>
+        <w:t>Então como ler a função</w:t>
+      </w:r>
+    </w:p>
+    <w:p>
+      <w:r>
+        <w:t>Usuário tem uma defesa(inteiro) e vamos colocar um texto de saída (String) para mostrar isso na tela.</w:t>
+      </w:r>
+    </w:p>
+    <w:p>
+      <w:pPr>
+        <w:shd w:val="clear" w:color="auto" w:fill="1E1F22"/>
+        <w:tabs>
+          <w:tab w:val="left" w:pos="916"/>
+          <w:tab w:val="left" w:pos="1832"/>
+          <w:tab w:val="left" w:pos="2748"/>
+          <w:tab w:val="left" w:pos="3664"/>
+          <w:tab w:val="left" w:pos="4580"/>
+          <w:tab w:val="left" w:pos="5496"/>
+          <w:tab w:val="left" w:pos="6412"/>
+          <w:tab w:val="left" w:pos="7328"/>
+          <w:tab w:val="left" w:pos="8244"/>
+          <w:tab w:val="left" w:pos="9160"/>
+          <w:tab w:val="left" w:pos="10076"/>
+          <w:tab w:val="left" w:pos="10992"/>
+          <w:tab w:val="left" w:pos="11908"/>
+          <w:tab w:val="left" w:pos="12824"/>
+          <w:tab w:val="left" w:pos="13740"/>
+          <w:tab w:val="left" w:pos="14656"/>
+        </w:tabs>
+        <w:spacing w:after="0" w:line="240" w:lineRule="auto"/>
+        <w:rPr>
+          <w:rFonts w:ascii="Courier New" w:eastAsia="Times New Roman" w:hAnsi="Courier New" w:cs="Courier New"/>
+          <w:color w:val="BCBEC4"/>
+          <w:sz w:val="20"/>
+          <w:szCs w:val="20"/>
+          <w:lang w:eastAsia="pt-BR"/>
+        </w:rPr>
+      </w:pPr>
+      <w:proofErr w:type="spellStart"/>
+      <w:r>
+        <w:rPr>
+          <w:rFonts w:ascii="Courier New" w:eastAsia="Times New Roman" w:hAnsi="Courier New" w:cs="Courier New"/>
+          <w:color w:val="CF8E6D"/>
+          <w:sz w:val="20"/>
+          <w:szCs w:val="20"/>
+          <w:lang w:eastAsia="pt-BR"/>
+        </w:rPr>
+        <w:t>fun</w:t>
+      </w:r>
+      <w:proofErr w:type="spellEnd"/>
+      <w:r>
+        <w:rPr>
+          <w:rFonts w:ascii="Courier New" w:eastAsia="Times New Roman" w:hAnsi="Courier New" w:cs="Courier New"/>
+          <w:color w:val="CF8E6D"/>
+          <w:sz w:val="20"/>
+          <w:szCs w:val="20"/>
+          <w:lang w:eastAsia="pt-BR"/>
+        </w:rPr>
+        <w:t xml:space="preserve"> </w:t>
+      </w:r>
+      <w:proofErr w:type="gramStart"/>
+      <w:r>
+        <w:rPr>
+          <w:rFonts w:ascii="Courier New" w:eastAsia="Times New Roman" w:hAnsi="Courier New" w:cs="Courier New"/>
+          <w:color w:val="56A8F5"/>
+          <w:sz w:val="20"/>
+          <w:szCs w:val="20"/>
+          <w:lang w:eastAsia="pt-BR"/>
+        </w:rPr>
+        <w:t>defender</w:t>
+      </w:r>
+      <w:r>
+        <w:rPr>
+          <w:rFonts w:ascii="Courier New" w:eastAsia="Times New Roman" w:hAnsi="Courier New" w:cs="Courier New"/>
+          <w:color w:val="BCBEC4"/>
+          <w:sz w:val="20"/>
+          <w:szCs w:val="20"/>
+          <w:lang w:eastAsia="pt-BR"/>
+        </w:rPr>
+        <w:t>(</w:t>
+      </w:r>
+      <w:proofErr w:type="spellStart"/>
+      <w:proofErr w:type="gramEnd"/>
+      <w:r>
+        <w:rPr>
+          <w:rFonts w:ascii="Courier New" w:eastAsia="Times New Roman" w:hAnsi="Courier New" w:cs="Courier New"/>
+          <w:color w:val="BCBEC4"/>
+          <w:sz w:val="20"/>
+          <w:szCs w:val="20"/>
+          <w:lang w:eastAsia="pt-BR"/>
+        </w:rPr>
+        <w:t>totalDefesa</w:t>
+      </w:r>
+      <w:proofErr w:type="spellEnd"/>
+      <w:r>
+        <w:rPr>
+          <w:rFonts w:ascii="Courier New" w:eastAsia="Times New Roman" w:hAnsi="Courier New" w:cs="Courier New"/>
+          <w:color w:val="BCBEC4"/>
+          <w:sz w:val="20"/>
+          <w:szCs w:val="20"/>
+          <w:lang w:eastAsia="pt-BR"/>
+        </w:rPr>
+        <w:t xml:space="preserve">: Int = </w:t>
+      </w:r>
+      <w:r>
+        <w:rPr>
+          <w:rFonts w:ascii="Courier New" w:eastAsia="Times New Roman" w:hAnsi="Courier New" w:cs="Courier New"/>
+          <w:color w:val="2AACB8"/>
+          <w:sz w:val="20"/>
+          <w:szCs w:val="20"/>
+          <w:lang w:eastAsia="pt-BR"/>
+        </w:rPr>
+        <w:t>0</w:t>
+      </w:r>
+      <w:r>
+        <w:rPr>
+          <w:rFonts w:ascii="Courier New" w:eastAsia="Times New Roman" w:hAnsi="Courier New" w:cs="Courier New"/>
+          <w:color w:val="BCBEC4"/>
+          <w:sz w:val="20"/>
+          <w:szCs w:val="20"/>
+          <w:lang w:eastAsia="pt-BR"/>
+        </w:rPr>
+        <w:t xml:space="preserve">) : String = </w:t>
+      </w:r>
+      <w:r>
+        <w:rPr>
+          <w:rFonts w:ascii="Courier New" w:eastAsia="Times New Roman" w:hAnsi="Courier New" w:cs="Courier New"/>
+          <w:color w:val="6AAB73"/>
+          <w:sz w:val="20"/>
+          <w:szCs w:val="20"/>
+          <w:lang w:eastAsia="pt-BR"/>
+        </w:rPr>
+        <w:t xml:space="preserve">"Total de defesa foi </w:t>
+      </w:r>
+      <w:r>
+        <w:rPr>
+          <w:rFonts w:ascii="Courier New" w:eastAsia="Times New Roman" w:hAnsi="Courier New" w:cs="Courier New"/>
+          <w:color w:val="CF8E6D"/>
+          <w:sz w:val="20"/>
+          <w:szCs w:val="20"/>
+          <w:lang w:eastAsia="pt-BR"/>
+        </w:rPr>
+        <w:t>$</w:t>
+      </w:r>
+      <w:proofErr w:type="spellStart"/>
+      <w:r>
+        <w:rPr>
+          <w:rFonts w:ascii="Courier New" w:eastAsia="Times New Roman" w:hAnsi="Courier New" w:cs="Courier New"/>
+          <w:color w:val="BCBEC4"/>
+          <w:sz w:val="20"/>
+          <w:szCs w:val="20"/>
+          <w:lang w:eastAsia="pt-BR"/>
+        </w:rPr>
+        <w:t>totalDefesa</w:t>
+      </w:r>
+      <w:proofErr w:type="spellEnd"/>
+      <w:r>
+        <w:rPr>
+          <w:rFonts w:ascii="Courier New" w:eastAsia="Times New Roman" w:hAnsi="Courier New" w:cs="Courier New"/>
+          <w:color w:val="6AAB73"/>
+          <w:sz w:val="20"/>
+          <w:szCs w:val="20"/>
+          <w:lang w:eastAsia="pt-BR"/>
+        </w:rPr>
+        <w:t>"</w:t>
+      </w:r>
+    </w:p>
+    <w:p>
+      <w:pPr>
+        <w:shd w:val="clear" w:color="auto" w:fill="1E1F22"/>
+        <w:tabs>
+          <w:tab w:val="left" w:pos="916"/>
+          <w:tab w:val="left" w:pos="1832"/>
+          <w:tab w:val="left" w:pos="2748"/>
+          <w:tab w:val="left" w:pos="3664"/>
+          <w:tab w:val="left" w:pos="4580"/>
+          <w:tab w:val="left" w:pos="5496"/>
+          <w:tab w:val="left" w:pos="6412"/>
+          <w:tab w:val="left" w:pos="7328"/>
+          <w:tab w:val="left" w:pos="8244"/>
+          <w:tab w:val="left" w:pos="9160"/>
+          <w:tab w:val="left" w:pos="10076"/>
+          <w:tab w:val="left" w:pos="10992"/>
+          <w:tab w:val="left" w:pos="11908"/>
+          <w:tab w:val="left" w:pos="12824"/>
+          <w:tab w:val="left" w:pos="13740"/>
+          <w:tab w:val="left" w:pos="14656"/>
+        </w:tabs>
+        <w:spacing w:after="0" w:line="240" w:lineRule="auto"/>
+        <w:rPr>
+          <w:rFonts w:ascii="Courier New" w:eastAsia="Times New Roman" w:hAnsi="Courier New" w:cs="Courier New"/>
+          <w:color w:val="BCBEC4"/>
+          <w:sz w:val="20"/>
+          <w:szCs w:val="20"/>
+          <w:lang w:eastAsia="pt-BR"/>
+        </w:rPr>
+      </w:pPr>
+    </w:p>
+    <w:p>
+      <w:pPr>
+        <w:shd w:val="clear" w:color="auto" w:fill="1E1F22"/>
+        <w:tabs>
+          <w:tab w:val="left" w:pos="916"/>
+          <w:tab w:val="left" w:pos="1832"/>
+          <w:tab w:val="left" w:pos="2748"/>
+          <w:tab w:val="left" w:pos="3664"/>
+          <w:tab w:val="left" w:pos="4580"/>
+          <w:tab w:val="left" w:pos="5496"/>
+          <w:tab w:val="left" w:pos="6412"/>
+          <w:tab w:val="left" w:pos="7328"/>
+          <w:tab w:val="left" w:pos="8244"/>
+          <w:tab w:val="left" w:pos="9160"/>
+          <w:tab w:val="left" w:pos="10076"/>
+          <w:tab w:val="left" w:pos="10992"/>
+          <w:tab w:val="left" w:pos="11908"/>
+          <w:tab w:val="left" w:pos="12824"/>
+          <w:tab w:val="left" w:pos="13740"/>
+          <w:tab w:val="left" w:pos="14656"/>
+        </w:tabs>
+        <w:spacing w:after="0" w:line="240" w:lineRule="auto"/>
+        <w:rPr>
+          <w:rFonts w:ascii="Courier New" w:eastAsia="Times New Roman" w:hAnsi="Courier New" w:cs="Courier New"/>
+          <w:color w:val="BCBEC4"/>
+          <w:sz w:val="20"/>
+          <w:szCs w:val="20"/>
+          <w:lang w:eastAsia="pt-BR"/>
+        </w:rPr>
+      </w:pPr>
+    </w:p>
+    <w:p>
+      <w:pPr>
+        <w:shd w:val="clear" w:color="auto" w:fill="1E1F22"/>
+        <w:tabs>
+          <w:tab w:val="left" w:pos="916"/>
+          <w:tab w:val="left" w:pos="1832"/>
+          <w:tab w:val="left" w:pos="2748"/>
+          <w:tab w:val="left" w:pos="3664"/>
+          <w:tab w:val="left" w:pos="4580"/>
+          <w:tab w:val="left" w:pos="5496"/>
+          <w:tab w:val="left" w:pos="6412"/>
+          <w:tab w:val="left" w:pos="7328"/>
+          <w:tab w:val="left" w:pos="8244"/>
+          <w:tab w:val="left" w:pos="9160"/>
+          <w:tab w:val="left" w:pos="10076"/>
+          <w:tab w:val="left" w:pos="10992"/>
+          <w:tab w:val="left" w:pos="11908"/>
+          <w:tab w:val="left" w:pos="12824"/>
+          <w:tab w:val="left" w:pos="13740"/>
+          <w:tab w:val="left" w:pos="14656"/>
+        </w:tabs>
+        <w:spacing w:after="0" w:line="240" w:lineRule="auto"/>
+        <w:rPr>
+          <w:rFonts w:ascii="Courier New" w:eastAsia="Times New Roman" w:hAnsi="Courier New" w:cs="Courier New"/>
+          <w:color w:val="BCBEC4"/>
+          <w:sz w:val="20"/>
+          <w:szCs w:val="20"/>
+          <w:lang w:eastAsia="pt-BR"/>
+        </w:rPr>
+      </w:pPr>
+      <w:proofErr w:type="spellStart"/>
+      <w:r>
+        <w:rPr>
+          <w:rFonts w:ascii="Courier New" w:eastAsia="Times New Roman" w:hAnsi="Courier New" w:cs="Courier New"/>
+          <w:color w:val="CF8E6D"/>
+          <w:sz w:val="20"/>
+          <w:szCs w:val="20"/>
+          <w:lang w:eastAsia="pt-BR"/>
+        </w:rPr>
+        <w:t>fun</w:t>
+      </w:r>
+      <w:proofErr w:type="spellEnd"/>
+      <w:r>
+        <w:rPr>
+          <w:rFonts w:ascii="Courier New" w:eastAsia="Times New Roman" w:hAnsi="Courier New" w:cs="Courier New"/>
+          <w:color w:val="CF8E6D"/>
+          <w:sz w:val="20"/>
+          <w:szCs w:val="20"/>
+          <w:lang w:eastAsia="pt-BR"/>
+        </w:rPr>
+        <w:t xml:space="preserve"> </w:t>
+      </w:r>
+      <w:proofErr w:type="gramStart"/>
+      <w:r>
+        <w:rPr>
+          <w:rFonts w:ascii="Courier New" w:eastAsia="Times New Roman" w:hAnsi="Courier New" w:cs="Courier New"/>
+          <w:color w:val="56A8F5"/>
+          <w:sz w:val="20"/>
+          <w:szCs w:val="20"/>
+          <w:lang w:eastAsia="pt-BR"/>
+        </w:rPr>
+        <w:t>main</w:t>
+      </w:r>
+      <w:r>
+        <w:rPr>
+          <w:rFonts w:ascii="Courier New" w:eastAsia="Times New Roman" w:hAnsi="Courier New" w:cs="Courier New"/>
+          <w:color w:val="BCBEC4"/>
+          <w:sz w:val="20"/>
+          <w:szCs w:val="20"/>
+          <w:lang w:eastAsia="pt-BR"/>
+        </w:rPr>
+        <w:t>(</w:t>
+      </w:r>
+      <w:proofErr w:type="gramEnd"/>
+      <w:r>
+        <w:rPr>
+          <w:rFonts w:ascii="Courier New" w:eastAsia="Times New Roman" w:hAnsi="Courier New" w:cs="Courier New"/>
+          <w:color w:val="BCBEC4"/>
+          <w:sz w:val="20"/>
+          <w:szCs w:val="20"/>
+          <w:lang w:eastAsia="pt-BR"/>
+        </w:rPr>
+        <w:t>) {</w:t>
+      </w:r>
+      <w:r>
+        <w:rPr>
+          <w:rFonts w:ascii="Courier New" w:eastAsia="Times New Roman" w:hAnsi="Courier New" w:cs="Courier New"/>
+          <w:color w:val="BCBEC4"/>
+          <w:sz w:val="20"/>
+          <w:szCs w:val="20"/>
+          <w:lang w:eastAsia="pt-BR"/>
+        </w:rPr>
+        <w:br/>
+      </w:r>
+      <w:r>
+        <w:rPr>
+          <w:rFonts w:ascii="Courier New" w:eastAsia="Times New Roman" w:hAnsi="Courier New" w:cs="Courier New"/>
+          <w:color w:val="BCBEC4"/>
+          <w:sz w:val="20"/>
+          <w:szCs w:val="20"/>
+          <w:lang w:eastAsia="pt-BR"/>
+        </w:rPr>
+        <w:br/>
+        <w:t xml:space="preserve">    </w:t>
+      </w:r>
+      <w:r>
+        <w:rPr>
+          <w:rFonts w:ascii="Courier New" w:eastAsia="Times New Roman" w:hAnsi="Courier New" w:cs="Courier New"/>
+          <w:color w:val="CF8E6D"/>
+          <w:sz w:val="20"/>
+          <w:szCs w:val="20"/>
+          <w:lang w:eastAsia="pt-BR"/>
+        </w:rPr>
+        <w:t xml:space="preserve">val </w:t>
+      </w:r>
+      <w:r>
+        <w:rPr>
+          <w:rFonts w:ascii="Courier New" w:eastAsia="Times New Roman" w:hAnsi="Courier New" w:cs="Courier New"/>
+          <w:color w:val="BCBEC4"/>
+          <w:sz w:val="20"/>
+          <w:szCs w:val="20"/>
+          <w:lang w:eastAsia="pt-BR"/>
+        </w:rPr>
+        <w:t>jogador1 = Jogador()</w:t>
+      </w:r>
+      <w:r>
+        <w:rPr>
+          <w:rFonts w:ascii="Courier New" w:eastAsia="Times New Roman" w:hAnsi="Courier New" w:cs="Courier New"/>
+          <w:color w:val="BCBEC4"/>
+          <w:sz w:val="20"/>
+          <w:szCs w:val="20"/>
+          <w:lang w:eastAsia="pt-BR"/>
+        </w:rPr>
+        <w:br/>
+      </w:r>
+      <w:r>
+        <w:rPr>
+          <w:rFonts w:ascii="Courier New" w:eastAsia="Times New Roman" w:hAnsi="Courier New" w:cs="Courier New"/>
+          <w:color w:val="BCBEC4"/>
+          <w:sz w:val="20"/>
+          <w:szCs w:val="20"/>
+          <w:lang w:eastAsia="pt-BR"/>
+        </w:rPr>
+        <w:br/>
+        <w:t xml:space="preserve">    </w:t>
+      </w:r>
+      <w:r>
+        <w:rPr>
+          <w:rFonts w:ascii="Courier New" w:eastAsia="Times New Roman" w:hAnsi="Courier New" w:cs="Courier New"/>
+          <w:color w:val="CF8E6D"/>
+          <w:sz w:val="20"/>
+          <w:szCs w:val="20"/>
+          <w:lang w:eastAsia="pt-BR"/>
+        </w:rPr>
+        <w:t xml:space="preserve">val </w:t>
+      </w:r>
+      <w:r>
+        <w:rPr>
+          <w:rFonts w:ascii="Courier New" w:eastAsia="Times New Roman" w:hAnsi="Courier New" w:cs="Courier New"/>
+          <w:color w:val="BCBEC4"/>
+          <w:sz w:val="20"/>
+          <w:szCs w:val="20"/>
+          <w:lang w:eastAsia="pt-BR"/>
+        </w:rPr>
+        <w:t>defesa = jogador1.defender(</w:t>
+      </w:r>
+      <w:r>
+        <w:rPr>
+          <w:rFonts w:ascii="Courier New" w:eastAsia="Times New Roman" w:hAnsi="Courier New" w:cs="Courier New"/>
+          <w:color w:val="2AACB8"/>
+          <w:sz w:val="20"/>
+          <w:szCs w:val="20"/>
+          <w:lang w:eastAsia="pt-BR"/>
+        </w:rPr>
+        <w:t>120</w:t>
+      </w:r>
+      <w:r>
+        <w:rPr>
+          <w:rFonts w:ascii="Courier New" w:eastAsia="Times New Roman" w:hAnsi="Courier New" w:cs="Courier New"/>
+          <w:color w:val="BCBEC4"/>
+          <w:sz w:val="20"/>
+          <w:szCs w:val="20"/>
+          <w:lang w:eastAsia="pt-BR"/>
+        </w:rPr>
+        <w:t>)</w:t>
+      </w:r>
+      <w:r>
+        <w:rPr>
+          <w:rFonts w:ascii="Courier New" w:eastAsia="Times New Roman" w:hAnsi="Courier New" w:cs="Courier New"/>
+          <w:color w:val="BCBEC4"/>
+          <w:sz w:val="20"/>
+          <w:szCs w:val="20"/>
+          <w:lang w:eastAsia="pt-BR"/>
+        </w:rPr>
+        <w:br/>
+        <w:t xml:space="preserve">    </w:t>
+      </w:r>
+      <w:proofErr w:type="spellStart"/>
+      <w:r>
+        <w:rPr>
+          <w:rFonts w:ascii="Courier New" w:eastAsia="Times New Roman" w:hAnsi="Courier New" w:cs="Courier New"/>
+          <w:i/>
+          <w:iCs/>
+          <w:color w:val="BCBEC4"/>
+          <w:sz w:val="20"/>
+          <w:szCs w:val="20"/>
+          <w:lang w:eastAsia="pt-BR"/>
+        </w:rPr>
+        <w:t>println</w:t>
+      </w:r>
+      <w:proofErr w:type="spellEnd"/>
+      <w:r>
+        <w:rPr>
+          <w:rFonts w:ascii="Courier New" w:eastAsia="Times New Roman" w:hAnsi="Courier New" w:cs="Courier New"/>
+          <w:color w:val="BCBEC4"/>
+          <w:sz w:val="20"/>
+          <w:szCs w:val="20"/>
+          <w:lang w:eastAsia="pt-BR"/>
+        </w:rPr>
+        <w:t>(defesa)</w:t>
+      </w:r>
+      <w:r>
+        <w:rPr>
+          <w:rFonts w:ascii="Courier New" w:eastAsia="Times New Roman" w:hAnsi="Courier New" w:cs="Courier New"/>
+          <w:color w:val="BCBEC4"/>
+          <w:sz w:val="20"/>
+          <w:szCs w:val="20"/>
+          <w:lang w:eastAsia="pt-BR"/>
+        </w:rPr>
+        <w:br/>
+      </w:r>
+      <w:r>
+        <w:rPr>
+          <w:rFonts w:ascii="Courier New" w:eastAsia="Times New Roman" w:hAnsi="Courier New" w:cs="Courier New"/>
+          <w:color w:val="BCBEC4"/>
+          <w:sz w:val="20"/>
+          <w:szCs w:val="20"/>
+          <w:lang w:eastAsia="pt-BR"/>
+        </w:rPr>
+        <w:br/>
+        <w:t xml:space="preserve">    jogador1.soltarMagia()</w:t>
+      </w:r>
+      <w:r>
+        <w:rPr>
+          <w:rFonts w:ascii="Courier New" w:eastAsia="Times New Roman" w:hAnsi="Courier New" w:cs="Courier New"/>
+          <w:color w:val="BCBEC4"/>
+          <w:sz w:val="20"/>
+          <w:szCs w:val="20"/>
+          <w:lang w:eastAsia="pt-BR"/>
+        </w:rPr>
+        <w:br/>
+      </w:r>
+      <w:r>
+        <w:rPr>
+          <w:rFonts w:ascii="Courier New" w:eastAsia="Times New Roman" w:hAnsi="Courier New" w:cs="Courier New"/>
+          <w:color w:val="BCBEC4"/>
+          <w:sz w:val="20"/>
+          <w:szCs w:val="20"/>
+          <w:lang w:eastAsia="pt-BR"/>
+        </w:rPr>
+        <w:br/>
+        <w:t>}</w:t>
+      </w:r>
+    </w:p>
+    <w:p/>
     <w:sectPr>
       <w:pgSz w:w="11906" w:h="16838"/>
       <w:pgMar w:top="1417" w:right="1701" w:bottom="1417" w:left="1701" w:header="708" w:footer="708" w:gutter="0"/>

</xml_diff>

<commit_message>
Sobrecarga de metodos (Polimorfismo)
</commit_message>
<xml_diff>
--- a/Curso-Android-Kotlin/Kotlin/## Dicas Kotlin/Kotlin.docx
+++ b/Curso-Android-Kotlin/Kotlin/## Dicas Kotlin/Kotlin.docx
@@ -117,7 +117,6 @@
         </w:rPr>
         <w:t xml:space="preserve">fun </w:t>
       </w:r>
-      <w:proofErr w:type="gramStart"/>
       <w:r>
         <w:rPr>
           <w:rFonts w:ascii="Courier New" w:eastAsia="Times New Roman" w:hAnsi="Courier New" w:cs="Courier New"/>
@@ -136,18 +135,7 @@
           <w:szCs w:val="20"/>
           <w:lang w:val="en-US" w:eastAsia="pt-BR"/>
         </w:rPr>
-        <w:t>(</w:t>
-      </w:r>
-      <w:proofErr w:type="gramEnd"/>
-      <w:r>
-        <w:rPr>
-          <w:rFonts w:ascii="Courier New" w:eastAsia="Times New Roman" w:hAnsi="Courier New" w:cs="Courier New"/>
-          <w:color w:val="BCBEC4"/>
-          <w:sz w:val="20"/>
-          <w:szCs w:val="20"/>
-          <w:lang w:val="en-US" w:eastAsia="pt-BR"/>
-        </w:rPr>
-        <w:t>) {</w:t>
+        <w:t>() {</w:t>
       </w:r>
       <w:r>
         <w:rPr>
@@ -447,7 +435,6 @@
         </w:rPr>
         <w:t xml:space="preserve">fun </w:t>
       </w:r>
-      <w:proofErr w:type="gramStart"/>
       <w:r>
         <w:rPr>
           <w:rFonts w:ascii="Courier New" w:eastAsia="Times New Roman" w:hAnsi="Courier New" w:cs="Courier New"/>
@@ -466,18 +453,7 @@
           <w:szCs w:val="20"/>
           <w:lang w:val="en-US" w:eastAsia="pt-BR"/>
         </w:rPr>
-        <w:t>(</w:t>
-      </w:r>
-      <w:proofErr w:type="gramEnd"/>
-      <w:r>
-        <w:rPr>
-          <w:rFonts w:ascii="Courier New" w:eastAsia="Times New Roman" w:hAnsi="Courier New" w:cs="Courier New"/>
-          <w:color w:val="BCBEC4"/>
-          <w:sz w:val="20"/>
-          <w:szCs w:val="20"/>
-          <w:lang w:val="en-US" w:eastAsia="pt-BR"/>
-        </w:rPr>
-        <w:t>) {</w:t>
+        <w:t>() {</w:t>
       </w:r>
       <w:r>
         <w:rPr>
@@ -785,7 +761,6 @@
         </w:rPr>
         <w:t xml:space="preserve">fun </w:t>
       </w:r>
-      <w:proofErr w:type="gramStart"/>
       <w:r>
         <w:rPr>
           <w:rFonts w:ascii="Courier New" w:eastAsia="Times New Roman" w:hAnsi="Courier New" w:cs="Courier New"/>
@@ -804,18 +779,7 @@
           <w:szCs w:val="20"/>
           <w:lang w:val="en-US" w:eastAsia="pt-BR"/>
         </w:rPr>
-        <w:t>(</w:t>
-      </w:r>
-      <w:proofErr w:type="gramEnd"/>
-      <w:r>
-        <w:rPr>
-          <w:rFonts w:ascii="Courier New" w:eastAsia="Times New Roman" w:hAnsi="Courier New" w:cs="Courier New"/>
-          <w:color w:val="BCBEC4"/>
-          <w:sz w:val="20"/>
-          <w:szCs w:val="20"/>
-          <w:lang w:val="en-US" w:eastAsia="pt-BR"/>
-        </w:rPr>
-        <w:t>) {</w:t>
+        <w:t>() {</w:t>
       </w:r>
       <w:r>
         <w:rPr>
@@ -1349,7 +1313,6 @@
         </w:rPr>
         <w:t xml:space="preserve">fun </w:t>
       </w:r>
-      <w:proofErr w:type="gramStart"/>
       <w:r>
         <w:rPr>
           <w:rFonts w:ascii="Courier New" w:eastAsia="Times New Roman" w:hAnsi="Courier New" w:cs="Courier New"/>
@@ -1368,18 +1331,7 @@
           <w:szCs w:val="20"/>
           <w:lang w:val="en-US" w:eastAsia="pt-BR"/>
         </w:rPr>
-        <w:t>(</w:t>
-      </w:r>
-      <w:proofErr w:type="gramEnd"/>
-      <w:r>
-        <w:rPr>
-          <w:rFonts w:ascii="Courier New" w:eastAsia="Times New Roman" w:hAnsi="Courier New" w:cs="Courier New"/>
-          <w:color w:val="BCBEC4"/>
-          <w:sz w:val="20"/>
-          <w:szCs w:val="20"/>
-          <w:lang w:val="en-US" w:eastAsia="pt-BR"/>
-        </w:rPr>
-        <w:t>) {</w:t>
+        <w:t>() {</w:t>
       </w:r>
       <w:r>
         <w:rPr>
@@ -1609,7 +1561,6 @@
         </w:rPr>
         <w:t xml:space="preserve"> </w:t>
       </w:r>
-      <w:proofErr w:type="gramStart"/>
       <w:r>
         <w:rPr>
           <w:rFonts w:ascii="Courier New" w:eastAsia="Times New Roman" w:hAnsi="Courier New" w:cs="Courier New"/>
@@ -1628,18 +1579,7 @@
           <w:szCs w:val="20"/>
           <w:lang w:eastAsia="pt-BR"/>
         </w:rPr>
-        <w:t>(</w:t>
-      </w:r>
-      <w:proofErr w:type="gramEnd"/>
-      <w:r>
-        <w:rPr>
-          <w:rFonts w:ascii="Courier New" w:eastAsia="Times New Roman" w:hAnsi="Courier New" w:cs="Courier New"/>
-          <w:color w:val="BCBEC4"/>
-          <w:sz w:val="20"/>
-          <w:szCs w:val="20"/>
-          <w:lang w:eastAsia="pt-BR"/>
-        </w:rPr>
-        <w:t>) {</w:t>
+        <w:t>() {</w:t>
       </w:r>
       <w:r>
         <w:rPr>
@@ -2042,7 +1982,6 @@
         </w:rPr>
         <w:t xml:space="preserve"> </w:t>
       </w:r>
-      <w:proofErr w:type="gramStart"/>
       <w:r>
         <w:rPr>
           <w:rFonts w:ascii="Courier New" w:eastAsia="Times New Roman" w:hAnsi="Courier New" w:cs="Courier New"/>
@@ -2061,18 +2000,7 @@
           <w:szCs w:val="20"/>
           <w:lang w:eastAsia="pt-BR"/>
         </w:rPr>
-        <w:t>(</w:t>
-      </w:r>
-      <w:proofErr w:type="gramEnd"/>
-      <w:r>
-        <w:rPr>
-          <w:rFonts w:ascii="Courier New" w:eastAsia="Times New Roman" w:hAnsi="Courier New" w:cs="Courier New"/>
-          <w:color w:val="BCBEC4"/>
-          <w:sz w:val="20"/>
-          <w:szCs w:val="20"/>
-          <w:lang w:eastAsia="pt-BR"/>
-        </w:rPr>
-        <w:t>) {</w:t>
+        <w:t>() {</w:t>
       </w:r>
       <w:r>
         <w:rPr>
@@ -2431,7 +2359,6 @@
         </w:rPr>
         <w:t xml:space="preserve"> </w:t>
       </w:r>
-      <w:proofErr w:type="gramStart"/>
       <w:r>
         <w:rPr>
           <w:rFonts w:ascii="Courier New" w:eastAsia="Times New Roman" w:hAnsi="Courier New" w:cs="Courier New"/>
@@ -2450,18 +2377,7 @@
           <w:szCs w:val="20"/>
           <w:lang w:eastAsia="pt-BR"/>
         </w:rPr>
-        <w:t>(</w:t>
-      </w:r>
-      <w:proofErr w:type="gramEnd"/>
-      <w:r>
-        <w:rPr>
-          <w:rFonts w:ascii="Courier New" w:eastAsia="Times New Roman" w:hAnsi="Courier New" w:cs="Courier New"/>
-          <w:color w:val="BCBEC4"/>
-          <w:sz w:val="20"/>
-          <w:szCs w:val="20"/>
-          <w:lang w:eastAsia="pt-BR"/>
-        </w:rPr>
-        <w:t>) {</w:t>
+        <w:t>() {</w:t>
       </w:r>
       <w:r>
         <w:rPr>
@@ -2684,7 +2600,6 @@
         </w:rPr>
         <w:t xml:space="preserve"> </w:t>
       </w:r>
-      <w:proofErr w:type="gramStart"/>
       <w:r>
         <w:rPr>
           <w:rFonts w:ascii="Courier New" w:eastAsia="Times New Roman" w:hAnsi="Courier New" w:cs="Courier New"/>
@@ -2703,18 +2618,7 @@
           <w:szCs w:val="20"/>
           <w:lang w:eastAsia="pt-BR"/>
         </w:rPr>
-        <w:t>(</w:t>
-      </w:r>
-      <w:proofErr w:type="gramEnd"/>
-      <w:r>
-        <w:rPr>
-          <w:rFonts w:ascii="Courier New" w:eastAsia="Times New Roman" w:hAnsi="Courier New" w:cs="Courier New"/>
-          <w:color w:val="BCBEC4"/>
-          <w:sz w:val="20"/>
-          <w:szCs w:val="20"/>
-          <w:lang w:eastAsia="pt-BR"/>
-        </w:rPr>
-        <w:t>) {</w:t>
+        <w:t>() {</w:t>
       </w:r>
       <w:r>
         <w:rPr>
@@ -2850,29 +2754,7 @@
           <w:szCs w:val="20"/>
           <w:lang w:eastAsia="pt-BR"/>
         </w:rPr>
-        <w:t xml:space="preserve">// </w:t>
-      </w:r>
-      <w:proofErr w:type="gramStart"/>
-      <w:r>
-        <w:rPr>
-          <w:rFonts w:ascii="Courier New" w:eastAsia="Times New Roman" w:hAnsi="Courier New" w:cs="Courier New"/>
-          <w:color w:val="7A7E85"/>
-          <w:sz w:val="20"/>
-          <w:szCs w:val="20"/>
-          <w:lang w:eastAsia="pt-BR"/>
-        </w:rPr>
-        <w:t>esse ?</w:t>
-      </w:r>
-      <w:proofErr w:type="gramEnd"/>
-      <w:r>
-        <w:rPr>
-          <w:rFonts w:ascii="Courier New" w:eastAsia="Times New Roman" w:hAnsi="Courier New" w:cs="Courier New"/>
-          <w:color w:val="7A7E85"/>
-          <w:sz w:val="20"/>
-          <w:szCs w:val="20"/>
-          <w:lang w:eastAsia="pt-BR"/>
-        </w:rPr>
-        <w:t xml:space="preserve"> indica que essa </w:t>
+        <w:t xml:space="preserve">// esse ? indica que essa </w:t>
       </w:r>
       <w:proofErr w:type="spellStart"/>
       <w:r>
@@ -4825,7 +4707,6 @@
         </w:rPr>
         <w:t xml:space="preserve"> </w:t>
       </w:r>
-      <w:proofErr w:type="gramStart"/>
       <w:r>
         <w:rPr>
           <w:rFonts w:ascii="Courier New" w:eastAsia="Times New Roman" w:hAnsi="Courier New" w:cs="Courier New"/>
@@ -4844,18 +4725,7 @@
           <w:szCs w:val="20"/>
           <w:lang w:eastAsia="pt-BR"/>
         </w:rPr>
-        <w:t>(</w:t>
-      </w:r>
-      <w:proofErr w:type="gramEnd"/>
-      <w:r>
-        <w:rPr>
-          <w:rFonts w:ascii="Courier New" w:eastAsia="Times New Roman" w:hAnsi="Courier New" w:cs="Courier New"/>
-          <w:color w:val="BCBEC4"/>
-          <w:sz w:val="20"/>
-          <w:szCs w:val="20"/>
-          <w:lang w:eastAsia="pt-BR"/>
-        </w:rPr>
-        <w:t>){}</w:t>
+        <w:t>(){}</w:t>
       </w:r>
       <w:r>
         <w:rPr>
@@ -5364,7 +5234,6 @@
         </w:rPr>
         <w:t xml:space="preserve"> </w:t>
       </w:r>
-      <w:proofErr w:type="gramStart"/>
       <w:r>
         <w:rPr>
           <w:rFonts w:ascii="Courier New" w:eastAsia="Times New Roman" w:hAnsi="Courier New" w:cs="Courier New"/>
@@ -5383,18 +5252,7 @@
           <w:szCs w:val="20"/>
           <w:lang w:eastAsia="pt-BR"/>
         </w:rPr>
-        <w:t>(</w:t>
-      </w:r>
-      <w:proofErr w:type="gramEnd"/>
-      <w:r>
-        <w:rPr>
-          <w:rFonts w:ascii="Courier New" w:eastAsia="Times New Roman" w:hAnsi="Courier New" w:cs="Courier New"/>
-          <w:color w:val="BCBEC4"/>
-          <w:sz w:val="20"/>
-          <w:szCs w:val="20"/>
-          <w:lang w:eastAsia="pt-BR"/>
-        </w:rPr>
-        <w:t>){}</w:t>
+        <w:t>(){}</w:t>
       </w:r>
       <w:r>
         <w:rPr>
@@ -5674,7 +5532,6 @@
         <w:t xml:space="preserve">carro = </w:t>
       </w:r>
       <w:proofErr w:type="spellStart"/>
-      <w:proofErr w:type="gramStart"/>
       <w:r>
         <w:rPr>
           <w:rFonts w:ascii="Courier New" w:eastAsia="Times New Roman" w:hAnsi="Courier New" w:cs="Courier New"/>
@@ -5694,18 +5551,7 @@
           <w:szCs w:val="20"/>
           <w:lang w:eastAsia="pt-BR"/>
         </w:rPr>
-        <w:t>(</w:t>
-      </w:r>
-      <w:proofErr w:type="gramEnd"/>
-      <w:r>
-        <w:rPr>
-          <w:rFonts w:ascii="Courier New" w:eastAsia="Times New Roman" w:hAnsi="Courier New" w:cs="Courier New"/>
-          <w:color w:val="BCBEC4"/>
-          <w:sz w:val="20"/>
-          <w:szCs w:val="20"/>
-          <w:lang w:eastAsia="pt-BR"/>
-        </w:rPr>
-        <w:t>)</w:t>
+        <w:t>()</w:t>
       </w:r>
       <w:r>
         <w:rPr>
@@ -5867,29 +5713,7 @@
           <w:szCs w:val="20"/>
           <w:lang w:eastAsia="pt-BR"/>
         </w:rPr>
-        <w:t xml:space="preserve"> nulo, se estiver nulo ele não faz nada, se o carro tiver algo </w:t>
-      </w:r>
-      <w:proofErr w:type="gramStart"/>
-      <w:r>
-        <w:rPr>
-          <w:rFonts w:ascii="Courier New" w:eastAsia="Times New Roman" w:hAnsi="Courier New" w:cs="Courier New"/>
-          <w:color w:val="BCBEC4"/>
-          <w:sz w:val="20"/>
-          <w:szCs w:val="20"/>
-          <w:lang w:eastAsia="pt-BR"/>
-        </w:rPr>
-        <w:t>ele  chama</w:t>
-      </w:r>
-      <w:proofErr w:type="gramEnd"/>
-      <w:r>
-        <w:rPr>
-          <w:rFonts w:ascii="Courier New" w:eastAsia="Times New Roman" w:hAnsi="Courier New" w:cs="Courier New"/>
-          <w:color w:val="BCBEC4"/>
-          <w:sz w:val="20"/>
-          <w:szCs w:val="20"/>
-          <w:lang w:eastAsia="pt-BR"/>
-        </w:rPr>
-        <w:t xml:space="preserve"> normalmente a </w:t>
+        <w:t xml:space="preserve"> nulo, se estiver nulo ele não faz nada, se o carro tiver algo ele  chama normalmente a </w:t>
       </w:r>
       <w:proofErr w:type="spellStart"/>
       <w:r>
@@ -5939,27 +5763,7 @@
           <w:color w:val="538135" w:themeColor="accent6" w:themeShade="BF"/>
           <w:u w:val="single"/>
         </w:rPr>
-        <w:t xml:space="preserve">(Chamada SEGURA </w:t>
-      </w:r>
-      <w:proofErr w:type="gramStart"/>
-      <w:r>
-        <w:rPr>
-          <w:b/>
-          <w:bCs/>
-          <w:color w:val="538135" w:themeColor="accent6" w:themeShade="BF"/>
-          <w:u w:val="single"/>
-        </w:rPr>
-        <w:t>&gt; ?</w:t>
-      </w:r>
-      <w:proofErr w:type="gramEnd"/>
-      <w:r>
-        <w:rPr>
-          <w:b/>
-          <w:bCs/>
-          <w:color w:val="538135" w:themeColor="accent6" w:themeShade="BF"/>
-          <w:u w:val="single"/>
-        </w:rPr>
-        <w:t>)</w:t>
+        <w:t>(Chamada SEGURA &gt; ?)</w:t>
       </w:r>
     </w:p>
     <w:p/>
@@ -6195,7 +5999,6 @@
         </w:rPr>
         <w:t xml:space="preserve"> </w:t>
       </w:r>
-      <w:proofErr w:type="gramStart"/>
       <w:r>
         <w:rPr>
           <w:rFonts w:ascii="Courier New" w:eastAsia="Times New Roman" w:hAnsi="Courier New" w:cs="Courier New"/>
@@ -6214,18 +6017,7 @@
           <w:szCs w:val="20"/>
           <w:lang w:eastAsia="pt-BR"/>
         </w:rPr>
-        <w:t>(</w:t>
-      </w:r>
-      <w:proofErr w:type="gramEnd"/>
-      <w:r>
-        <w:rPr>
-          <w:rFonts w:ascii="Courier New" w:eastAsia="Times New Roman" w:hAnsi="Courier New" w:cs="Courier New"/>
-          <w:color w:val="BCBEC4"/>
-          <w:sz w:val="20"/>
-          <w:szCs w:val="20"/>
-          <w:lang w:eastAsia="pt-BR"/>
-        </w:rPr>
-        <w:t>){}</w:t>
+        <w:t>(){}</w:t>
       </w:r>
       <w:r>
         <w:rPr>
@@ -6440,7 +6232,6 @@
         <w:t xml:space="preserve">    </w:t>
       </w:r>
       <w:proofErr w:type="spellStart"/>
-      <w:proofErr w:type="gramStart"/>
       <w:r>
         <w:rPr>
           <w:rFonts w:ascii="Courier New" w:eastAsia="Times New Roman" w:hAnsi="Courier New" w:cs="Courier New"/>
@@ -6465,7 +6256,6 @@
         <w:t>(</w:t>
       </w:r>
       <w:proofErr w:type="spellStart"/>
-      <w:proofErr w:type="gramEnd"/>
       <w:r>
         <w:rPr>
           <w:rFonts w:ascii="Courier New" w:eastAsia="Times New Roman" w:hAnsi="Courier New" w:cs="Courier New"/>
@@ -6533,11 +6323,7 @@
     <w:p/>
     <w:p>
       <w:r>
-        <w:t xml:space="preserve">Observa que ele verifica o carro é nulo antes com </w:t>
-      </w:r>
-      <w:proofErr w:type="gramStart"/>
-      <w:r>
-        <w:t xml:space="preserve">o </w:t>
+        <w:t xml:space="preserve">Observa que ele verifica o carro é nulo antes com o </w:t>
       </w:r>
       <w:r>
         <w:rPr>
@@ -6548,7 +6334,6 @@
         </w:rPr>
         <w:t>?</w:t>
       </w:r>
-      <w:proofErr w:type="gramEnd"/>
       <w:r>
         <w:t xml:space="preserve"> Se for nulo ele não vai fazer nada, se não for ele segue o processo.</w:t>
       </w:r>
@@ -6742,7 +6527,6 @@
         </w:rPr>
         <w:t xml:space="preserve"> </w:t>
       </w:r>
-      <w:proofErr w:type="gramStart"/>
       <w:r>
         <w:rPr>
           <w:rFonts w:ascii="Courier New" w:eastAsia="Times New Roman" w:hAnsi="Courier New" w:cs="Courier New"/>
@@ -6761,18 +6545,7 @@
           <w:szCs w:val="20"/>
           <w:lang w:eastAsia="pt-BR"/>
         </w:rPr>
-        <w:t>(</w:t>
-      </w:r>
-      <w:proofErr w:type="gramEnd"/>
-      <w:r>
-        <w:rPr>
-          <w:rFonts w:ascii="Courier New" w:eastAsia="Times New Roman" w:hAnsi="Courier New" w:cs="Courier New"/>
-          <w:color w:val="BCBEC4"/>
-          <w:sz w:val="20"/>
-          <w:szCs w:val="20"/>
-          <w:lang w:eastAsia="pt-BR"/>
-        </w:rPr>
-        <w:t>){}</w:t>
+        <w:t>(){}</w:t>
       </w:r>
       <w:r>
         <w:rPr>
@@ -7711,39 +7484,17 @@
           <w:szCs w:val="20"/>
           <w:lang w:eastAsia="pt-BR"/>
         </w:rPr>
-        <w:t xml:space="preserve">Carro </w:t>
-      </w:r>
-      <w:proofErr w:type="gramStart"/>
-      <w:r>
-        <w:rPr>
-          <w:rFonts w:ascii="Courier New" w:eastAsia="Times New Roman" w:hAnsi="Courier New" w:cs="Courier New"/>
-          <w:color w:val="BCBEC4"/>
-          <w:sz w:val="20"/>
-          <w:szCs w:val="20"/>
-          <w:lang w:eastAsia="pt-BR"/>
-        </w:rPr>
-        <w:t>{</w:t>
-      </w:r>
-      <w:r>
-        <w:rPr>
-          <w:rFonts w:ascii="Courier New" w:eastAsia="Times New Roman" w:hAnsi="Courier New" w:cs="Courier New"/>
-          <w:color w:val="BCBEC4"/>
-          <w:sz w:val="20"/>
-          <w:szCs w:val="20"/>
-          <w:lang w:eastAsia="pt-BR"/>
-        </w:rPr>
-        <w:t xml:space="preserve"> /</w:t>
-      </w:r>
-      <w:proofErr w:type="gramEnd"/>
-      <w:r>
-        <w:rPr>
-          <w:rFonts w:ascii="Courier New" w:eastAsia="Times New Roman" w:hAnsi="Courier New" w:cs="Courier New"/>
-          <w:color w:val="BCBEC4"/>
-          <w:sz w:val="20"/>
-          <w:szCs w:val="20"/>
-          <w:lang w:eastAsia="pt-BR"/>
-        </w:rPr>
-        <w:t>/ Classe</w:t>
+        <w:t>Carro {</w:t>
+      </w:r>
+      <w:r>
+        <w:rPr>
+          <w:rFonts w:ascii="Courier New" w:eastAsia="Times New Roman" w:hAnsi="Courier New" w:cs="Courier New"/>
+          <w:color w:val="BCBEC4"/>
+          <w:sz w:val="20"/>
+          <w:szCs w:val="20"/>
+          <w:lang w:eastAsia="pt-BR"/>
+        </w:rPr>
+        <w:t xml:space="preserve"> // Classe</w:t>
       </w:r>
       <w:r>
         <w:rPr>
@@ -8108,29 +7859,7 @@
           <w:szCs w:val="20"/>
           <w:lang w:eastAsia="pt-BR"/>
         </w:rPr>
-        <w:t xml:space="preserve">// </w:t>
-      </w:r>
-      <w:proofErr w:type="gramStart"/>
-      <w:r>
-        <w:rPr>
-          <w:rFonts w:ascii="Courier New" w:eastAsia="Times New Roman" w:hAnsi="Courier New" w:cs="Courier New"/>
-          <w:color w:val="7A7E85"/>
-          <w:sz w:val="20"/>
-          <w:szCs w:val="20"/>
-          <w:lang w:eastAsia="pt-BR"/>
-        </w:rPr>
-        <w:t>esse ?</w:t>
-      </w:r>
-      <w:proofErr w:type="gramEnd"/>
-      <w:r>
-        <w:rPr>
-          <w:rFonts w:ascii="Courier New" w:eastAsia="Times New Roman" w:hAnsi="Courier New" w:cs="Courier New"/>
-          <w:color w:val="7A7E85"/>
-          <w:sz w:val="20"/>
-          <w:szCs w:val="20"/>
-          <w:lang w:eastAsia="pt-BR"/>
-        </w:rPr>
-        <w:t xml:space="preserve"> indica que essa </w:t>
+        <w:t xml:space="preserve">// esse ? indica que essa </w:t>
       </w:r>
       <w:proofErr w:type="spellStart"/>
       <w:r>
@@ -8360,7 +8089,6 @@
         </w:rPr>
         <w:t xml:space="preserve"> </w:t>
       </w:r>
-      <w:proofErr w:type="gramStart"/>
       <w:r>
         <w:rPr>
           <w:rFonts w:ascii="Courier New" w:eastAsia="Times New Roman" w:hAnsi="Courier New" w:cs="Courier New"/>
@@ -8379,18 +8107,7 @@
           <w:szCs w:val="20"/>
           <w:lang w:eastAsia="pt-BR"/>
         </w:rPr>
-        <w:t>(</w:t>
-      </w:r>
-      <w:proofErr w:type="gramEnd"/>
-      <w:r>
-        <w:rPr>
-          <w:rFonts w:ascii="Courier New" w:eastAsia="Times New Roman" w:hAnsi="Courier New" w:cs="Courier New"/>
-          <w:color w:val="BCBEC4"/>
-          <w:sz w:val="20"/>
-          <w:szCs w:val="20"/>
-          <w:lang w:eastAsia="pt-BR"/>
-        </w:rPr>
-        <w:t>) {</w:t>
+        <w:t>() {</w:t>
       </w:r>
       <w:r>
         <w:rPr>
@@ -8756,7 +8473,6 @@
         </w:rPr>
         <w:t xml:space="preserve"> </w:t>
       </w:r>
-      <w:proofErr w:type="gramStart"/>
       <w:r>
         <w:rPr>
           <w:rFonts w:ascii="Courier New" w:eastAsia="Times New Roman" w:hAnsi="Courier New" w:cs="Courier New"/>
@@ -8775,18 +8491,7 @@
           <w:szCs w:val="20"/>
           <w:lang w:eastAsia="pt-BR"/>
         </w:rPr>
-        <w:t>(</w:t>
-      </w:r>
-      <w:proofErr w:type="gramEnd"/>
-      <w:r>
-        <w:rPr>
-          <w:rFonts w:ascii="Courier New" w:eastAsia="Times New Roman" w:hAnsi="Courier New" w:cs="Courier New"/>
-          <w:color w:val="BCBEC4"/>
-          <w:sz w:val="20"/>
-          <w:szCs w:val="20"/>
-          <w:lang w:eastAsia="pt-BR"/>
-        </w:rPr>
-        <w:t>) {</w:t>
+        <w:t>() {</w:t>
       </w:r>
       <w:r>
         <w:rPr>
@@ -9943,7 +9648,6 @@
         </w:rPr>
         <w:t xml:space="preserve"> estiver </w:t>
       </w:r>
-      <w:proofErr w:type="gramStart"/>
       <w:r>
         <w:rPr>
           <w:rFonts w:ascii="Courier New" w:eastAsia="Times New Roman" w:hAnsi="Courier New" w:cs="Courier New"/>
@@ -9962,18 +9666,7 @@
           <w:szCs w:val="20"/>
           <w:lang w:eastAsia="pt-BR"/>
         </w:rPr>
-        <w:t>(</w:t>
-      </w:r>
-      <w:proofErr w:type="gramEnd"/>
-      <w:r>
-        <w:rPr>
-          <w:rFonts w:ascii="Courier New" w:eastAsia="Times New Roman" w:hAnsi="Courier New" w:cs="Courier New"/>
-          <w:color w:val="7A7E85"/>
-          <w:sz w:val="20"/>
-          <w:szCs w:val="20"/>
-          <w:lang w:eastAsia="pt-BR"/>
-        </w:rPr>
-        <w:t xml:space="preserve">IN) 1 </w:t>
+        <w:t xml:space="preserve">(IN) 1 </w:t>
       </w:r>
       <w:proofErr w:type="spellStart"/>
       <w:r>
@@ -10699,7 +10392,6 @@
         </w:rPr>
         <w:t xml:space="preserve"> </w:t>
       </w:r>
-      <w:proofErr w:type="gramStart"/>
       <w:r>
         <w:rPr>
           <w:rFonts w:ascii="Courier New" w:eastAsia="Times New Roman" w:hAnsi="Courier New" w:cs="Courier New"/>
@@ -10718,18 +10410,7 @@
           <w:szCs w:val="20"/>
           <w:lang w:eastAsia="pt-BR"/>
         </w:rPr>
-        <w:t>(</w:t>
-      </w:r>
-      <w:proofErr w:type="gramEnd"/>
-      <w:r>
-        <w:rPr>
-          <w:rFonts w:ascii="Courier New" w:eastAsia="Times New Roman" w:hAnsi="Courier New" w:cs="Courier New"/>
-          <w:color w:val="BCBEC4"/>
-          <w:sz w:val="20"/>
-          <w:szCs w:val="20"/>
-          <w:lang w:eastAsia="pt-BR"/>
-        </w:rPr>
-        <w:t>) {</w:t>
+        <w:t>() {</w:t>
       </w:r>
       <w:r>
         <w:rPr>
@@ -11654,7 +11335,6 @@
         </w:rPr>
         <w:t xml:space="preserve"> </w:t>
       </w:r>
-      <w:proofErr w:type="gramStart"/>
       <w:r>
         <w:rPr>
           <w:rFonts w:ascii="Courier New" w:eastAsia="Times New Roman" w:hAnsi="Courier New" w:cs="Courier New"/>
@@ -11673,18 +11353,7 @@
           <w:szCs w:val="20"/>
           <w:lang w:eastAsia="pt-BR"/>
         </w:rPr>
-        <w:t>(</w:t>
-      </w:r>
-      <w:proofErr w:type="gramEnd"/>
-      <w:r>
-        <w:rPr>
-          <w:rFonts w:ascii="Courier New" w:eastAsia="Times New Roman" w:hAnsi="Courier New" w:cs="Courier New"/>
-          <w:color w:val="BCBEC4"/>
-          <w:sz w:val="20"/>
-          <w:szCs w:val="20"/>
-          <w:lang w:eastAsia="pt-BR"/>
-        </w:rPr>
-        <w:t>) {</w:t>
+        <w:t>() {</w:t>
       </w:r>
       <w:r>
         <w:rPr>
@@ -12385,7 +12054,6 @@
         </w:rPr>
         <w:t xml:space="preserve"> </w:t>
       </w:r>
-      <w:proofErr w:type="gramStart"/>
       <w:r>
         <w:rPr>
           <w:rFonts w:ascii="Courier New" w:eastAsia="Times New Roman" w:hAnsi="Courier New" w:cs="Courier New"/>
@@ -12404,18 +12072,7 @@
           <w:szCs w:val="20"/>
           <w:lang w:eastAsia="pt-BR"/>
         </w:rPr>
-        <w:t>(</w:t>
-      </w:r>
-      <w:proofErr w:type="gramEnd"/>
-      <w:r>
-        <w:rPr>
-          <w:rFonts w:ascii="Courier New" w:eastAsia="Times New Roman" w:hAnsi="Courier New" w:cs="Courier New"/>
-          <w:color w:val="BCBEC4"/>
-          <w:sz w:val="20"/>
-          <w:szCs w:val="20"/>
-          <w:lang w:eastAsia="pt-BR"/>
-        </w:rPr>
-        <w:t>) {</w:t>
+        <w:t>() {</w:t>
       </w:r>
       <w:r>
         <w:rPr>
@@ -12691,7 +12348,6 @@
         </w:rPr>
         <w:t xml:space="preserve">fun </w:t>
       </w:r>
-      <w:proofErr w:type="gramStart"/>
       <w:r>
         <w:rPr>
           <w:rFonts w:ascii="Courier New" w:eastAsia="Times New Roman" w:hAnsi="Courier New" w:cs="Courier New"/>
@@ -12710,18 +12366,7 @@
           <w:szCs w:val="20"/>
           <w:lang w:val="en-US" w:eastAsia="pt-BR"/>
         </w:rPr>
-        <w:t>(</w:t>
-      </w:r>
-      <w:proofErr w:type="gramEnd"/>
-      <w:r>
-        <w:rPr>
-          <w:rFonts w:ascii="Courier New" w:eastAsia="Times New Roman" w:hAnsi="Courier New" w:cs="Courier New"/>
-          <w:color w:val="BCBEC4"/>
-          <w:sz w:val="20"/>
-          <w:szCs w:val="20"/>
-          <w:lang w:val="en-US" w:eastAsia="pt-BR"/>
-        </w:rPr>
-        <w:t>) {</w:t>
+        <w:t>() {</w:t>
       </w:r>
       <w:r>
         <w:rPr>
@@ -13116,7 +12761,6 @@
         </w:rPr>
         <w:t xml:space="preserve"> </w:t>
       </w:r>
-      <w:proofErr w:type="gramStart"/>
       <w:r>
         <w:rPr>
           <w:rFonts w:ascii="Courier New" w:eastAsia="Times New Roman" w:hAnsi="Courier New" w:cs="Courier New"/>
@@ -13135,18 +12779,7 @@
           <w:szCs w:val="20"/>
           <w:lang w:eastAsia="pt-BR"/>
         </w:rPr>
-        <w:t>(</w:t>
-      </w:r>
-      <w:proofErr w:type="gramEnd"/>
-      <w:r>
-        <w:rPr>
-          <w:rFonts w:ascii="Courier New" w:eastAsia="Times New Roman" w:hAnsi="Courier New" w:cs="Courier New"/>
-          <w:color w:val="BCBEC4"/>
-          <w:sz w:val="20"/>
-          <w:szCs w:val="20"/>
-          <w:lang w:eastAsia="pt-BR"/>
-        </w:rPr>
-        <w:t>) {</w:t>
+        <w:t>() {</w:t>
       </w:r>
       <w:r>
         <w:rPr>
@@ -13484,12 +13117,10 @@
         <w:t xml:space="preserve">Oque o código </w:t>
       </w:r>
       <w:proofErr w:type="spellStart"/>
-      <w:proofErr w:type="gramStart"/>
       <w:r>
         <w:t>esta</w:t>
       </w:r>
       <w:proofErr w:type="spellEnd"/>
-      <w:proofErr w:type="gramEnd"/>
       <w:r>
         <w:t xml:space="preserve"> fazendo? Ele </w:t>
       </w:r>
@@ -13504,15 +13135,7 @@
     </w:p>
     <w:p>
       <w:r>
-        <w:t xml:space="preserve">E </w:t>
-      </w:r>
-      <w:proofErr w:type="gramStart"/>
-      <w:r>
-        <w:t>ai</w:t>
-      </w:r>
-      <w:proofErr w:type="gramEnd"/>
-      <w:r>
-        <w:t xml:space="preserve"> imprimimos postagem </w:t>
+        <w:t xml:space="preserve">E ai imprimimos postagem </w:t>
       </w:r>
     </w:p>
     <w:p>
@@ -13522,41 +13145,17 @@
     </w:p>
     <w:p>
       <w:r>
-        <w:t xml:space="preserve">For 1 = </w:t>
-      </w:r>
-      <w:proofErr w:type="gramStart"/>
-      <w:r>
-        <w:t>postagem[</w:t>
-      </w:r>
-      <w:proofErr w:type="gramEnd"/>
-      <w:r>
-        <w:t>0]</w:t>
+        <w:t>For 1 = postagem[0]</w:t>
       </w:r>
     </w:p>
     <w:p>
       <w:r>
-        <w:t xml:space="preserve">For 2 = </w:t>
-      </w:r>
-      <w:proofErr w:type="gramStart"/>
-      <w:r>
-        <w:t>postagem[</w:t>
-      </w:r>
-      <w:proofErr w:type="gramEnd"/>
-      <w:r>
-        <w:t>1]</w:t>
+        <w:t>For 2 = postagem[1]</w:t>
       </w:r>
     </w:p>
     <w:p>
       <w:r>
-        <w:t xml:space="preserve">For 3 = </w:t>
-      </w:r>
-      <w:proofErr w:type="gramStart"/>
-      <w:r>
-        <w:t>postagem[</w:t>
-      </w:r>
-      <w:proofErr w:type="gramEnd"/>
-      <w:r>
-        <w:t>2]</w:t>
+        <w:t>For 3 = postagem[2]</w:t>
       </w:r>
     </w:p>
     <w:p>
@@ -13677,7 +13276,6 @@
         <w:t xml:space="preserve">in </w:t>
       </w:r>
       <w:proofErr w:type="spellStart"/>
-      <w:proofErr w:type="gramStart"/>
       <w:r>
         <w:rPr>
           <w:rFonts w:ascii="Courier New" w:eastAsia="Times New Roman" w:hAnsi="Courier New" w:cs="Courier New"/>
@@ -13701,7 +13299,6 @@
         <w:t>withIndex</w:t>
       </w:r>
       <w:proofErr w:type="spellEnd"/>
-      <w:proofErr w:type="gramEnd"/>
       <w:r>
         <w:rPr>
           <w:rFonts w:ascii="Courier New" w:eastAsia="Times New Roman" w:hAnsi="Courier New" w:cs="Courier New"/>
@@ -13861,12 +13458,10 @@
         <w:t xml:space="preserve">: 0 Ir </w:t>
       </w:r>
       <w:proofErr w:type="spellStart"/>
-      <w:proofErr w:type="gramStart"/>
       <w:r>
         <w:t>a</w:t>
       </w:r>
       <w:proofErr w:type="spellEnd"/>
-      <w:proofErr w:type="gramEnd"/>
       <w:r>
         <w:t xml:space="preserve"> praia</w:t>
       </w:r>
@@ -14009,7 +13604,6 @@
         </w:rPr>
         <w:t xml:space="preserve">in </w:t>
       </w:r>
-      <w:proofErr w:type="gramStart"/>
       <w:r>
         <w:rPr>
           <w:rFonts w:ascii="Courier New" w:eastAsia="Times New Roman" w:hAnsi="Courier New" w:cs="Courier New"/>
@@ -14020,7 +13614,6 @@
         </w:rPr>
         <w:t>postagens){</w:t>
       </w:r>
-      <w:proofErr w:type="gramEnd"/>
       <w:r>
         <w:rPr>
           <w:rFonts w:ascii="Courier New" w:eastAsia="Times New Roman" w:hAnsi="Courier New" w:cs="Courier New"/>
@@ -14657,7 +14250,6 @@
         <w:t xml:space="preserve">fun </w:t>
       </w:r>
       <w:proofErr w:type="spellStart"/>
-      <w:proofErr w:type="gramStart"/>
       <w:r>
         <w:rPr>
           <w:rFonts w:ascii="Courier New" w:eastAsia="Times New Roman" w:hAnsi="Courier New" w:cs="Courier New"/>
@@ -14677,18 +14269,7 @@
           <w:szCs w:val="20"/>
           <w:lang w:val="en-US" w:eastAsia="pt-BR"/>
         </w:rPr>
-        <w:t>(</w:t>
-      </w:r>
-      <w:proofErr w:type="gramEnd"/>
-      <w:r>
-        <w:rPr>
-          <w:rFonts w:ascii="Courier New" w:eastAsia="Times New Roman" w:hAnsi="Courier New" w:cs="Courier New"/>
-          <w:color w:val="BCBEC4"/>
-          <w:sz w:val="20"/>
-          <w:szCs w:val="20"/>
-          <w:lang w:val="en-US" w:eastAsia="pt-BR"/>
-        </w:rPr>
-        <w:t>){</w:t>
+        <w:t>(){</w:t>
       </w:r>
       <w:r>
         <w:rPr>
@@ -14985,13 +14566,8 @@
       </w:r>
     </w:p>
     <w:p>
-      <w:proofErr w:type="gramStart"/>
-      <w:r>
-        <w:t>Soma(</w:t>
-      </w:r>
-      <w:proofErr w:type="gramEnd"/>
-      <w:r>
-        <w:t>) = o nome da função</w:t>
+      <w:r>
+        <w:t>Soma() = o nome da função</w:t>
       </w:r>
     </w:p>
     <w:p>
@@ -15039,7 +14615,6 @@
         </w:rPr>
         <w:t xml:space="preserve">fun </w:t>
       </w:r>
-      <w:proofErr w:type="gramStart"/>
       <w:r>
         <w:rPr>
           <w:rFonts w:ascii="Courier New" w:eastAsia="Times New Roman" w:hAnsi="Courier New" w:cs="Courier New"/>
@@ -15058,18 +14633,7 @@
           <w:szCs w:val="20"/>
           <w:lang w:val="en-US" w:eastAsia="pt-BR"/>
         </w:rPr>
-        <w:t>(</w:t>
-      </w:r>
-      <w:proofErr w:type="gramEnd"/>
-      <w:r>
-        <w:rPr>
-          <w:rFonts w:ascii="Courier New" w:eastAsia="Times New Roman" w:hAnsi="Courier New" w:cs="Courier New"/>
-          <w:color w:val="BCBEC4"/>
-          <w:sz w:val="20"/>
-          <w:szCs w:val="20"/>
-          <w:lang w:val="en-US" w:eastAsia="pt-BR"/>
-        </w:rPr>
-        <w:t>) :Int{</w:t>
+        <w:t>() :Int{</w:t>
       </w:r>
       <w:r>
         <w:rPr>
@@ -15337,7 +14901,6 @@
         </w:rPr>
         <w:t xml:space="preserve"> </w:t>
       </w:r>
-      <w:proofErr w:type="gramStart"/>
       <w:r>
         <w:rPr>
           <w:rFonts w:ascii="Courier New" w:eastAsia="Times New Roman" w:hAnsi="Courier New" w:cs="Courier New"/>
@@ -15356,18 +14919,7 @@
           <w:szCs w:val="20"/>
           <w:lang w:eastAsia="pt-BR"/>
         </w:rPr>
-        <w:t>(</w:t>
-      </w:r>
-      <w:proofErr w:type="gramEnd"/>
-      <w:r>
-        <w:rPr>
-          <w:rFonts w:ascii="Courier New" w:eastAsia="Times New Roman" w:hAnsi="Courier New" w:cs="Courier New"/>
-          <w:color w:val="BCBEC4"/>
-          <w:sz w:val="20"/>
-          <w:szCs w:val="20"/>
-          <w:lang w:eastAsia="pt-BR"/>
-        </w:rPr>
-        <w:t>) : Int {</w:t>
+        <w:t>() : Int {</w:t>
       </w:r>
       <w:r>
         <w:rPr>
@@ -15704,13 +15256,8 @@
     </w:p>
     <w:p>
       <w:r>
-        <w:t xml:space="preserve">O Unit ele não </w:t>
-      </w:r>
-      <w:proofErr w:type="gramStart"/>
-      <w:r>
-        <w:t>e</w:t>
-      </w:r>
-      <w:proofErr w:type="gramEnd"/>
+        <w:t>O Unit ele não e</w:t>
+      </w:r>
       <w:r>
         <w:t xml:space="preserve"> obrigatório, mas ele fica por padrão como se fosse uma </w:t>
       </w:r>
@@ -15773,7 +15320,6 @@
         </w:rPr>
         <w:t xml:space="preserve">fun </w:t>
       </w:r>
-      <w:proofErr w:type="gramStart"/>
       <w:r>
         <w:rPr>
           <w:rFonts w:ascii="Courier New" w:eastAsia="Times New Roman" w:hAnsi="Courier New" w:cs="Courier New"/>
@@ -15792,18 +15338,7 @@
           <w:szCs w:val="20"/>
           <w:lang w:val="en-US" w:eastAsia="pt-BR"/>
         </w:rPr>
-        <w:t>(</w:t>
-      </w:r>
-      <w:proofErr w:type="gramEnd"/>
-      <w:r>
-        <w:rPr>
-          <w:rFonts w:ascii="Courier New" w:eastAsia="Times New Roman" w:hAnsi="Courier New" w:cs="Courier New"/>
-          <w:color w:val="BCBEC4"/>
-          <w:sz w:val="20"/>
-          <w:szCs w:val="20"/>
-          <w:lang w:val="en-US" w:eastAsia="pt-BR"/>
-        </w:rPr>
-        <w:t>) : Unit{</w:t>
+        <w:t>() : Unit{</w:t>
       </w:r>
       <w:r>
         <w:rPr>
@@ -16080,7 +15615,6 @@
         </w:rPr>
         <w:t xml:space="preserve">fun </w:t>
       </w:r>
-      <w:proofErr w:type="gramStart"/>
       <w:r>
         <w:rPr>
           <w:rFonts w:ascii="Courier New" w:eastAsia="Times New Roman" w:hAnsi="Courier New" w:cs="Courier New"/>
@@ -16099,18 +15633,7 @@
           <w:szCs w:val="20"/>
           <w:lang w:val="en-US" w:eastAsia="pt-BR"/>
         </w:rPr>
-        <w:t>(</w:t>
-      </w:r>
-      <w:proofErr w:type="gramEnd"/>
-      <w:r>
-        <w:rPr>
-          <w:rFonts w:ascii="Courier New" w:eastAsia="Times New Roman" w:hAnsi="Courier New" w:cs="Courier New"/>
-          <w:color w:val="BCBEC4"/>
-          <w:sz w:val="20"/>
-          <w:szCs w:val="20"/>
-          <w:lang w:val="en-US" w:eastAsia="pt-BR"/>
-        </w:rPr>
-        <w:t>) {</w:t>
+        <w:t>() {</w:t>
       </w:r>
       <w:r>
         <w:rPr>
@@ -16395,7 +15918,6 @@
         <w:t xml:space="preserve">fun </w:t>
       </w:r>
       <w:proofErr w:type="spellStart"/>
-      <w:proofErr w:type="gramStart"/>
       <w:r>
         <w:rPr>
           <w:rFonts w:ascii="Courier New" w:eastAsia="Times New Roman" w:hAnsi="Courier New" w:cs="Courier New"/>
@@ -16415,18 +15937,7 @@
           <w:szCs w:val="20"/>
           <w:lang w:val="en-US" w:eastAsia="pt-BR"/>
         </w:rPr>
-        <w:t>(</w:t>
-      </w:r>
-      <w:proofErr w:type="gramEnd"/>
-      <w:r>
-        <w:rPr>
-          <w:rFonts w:ascii="Courier New" w:eastAsia="Times New Roman" w:hAnsi="Courier New" w:cs="Courier New"/>
-          <w:color w:val="BCBEC4"/>
-          <w:sz w:val="20"/>
-          <w:szCs w:val="20"/>
-          <w:lang w:val="en-US" w:eastAsia="pt-BR"/>
-        </w:rPr>
-        <w:t>) {</w:t>
+        <w:t>() {</w:t>
       </w:r>
       <w:r>
         <w:rPr>
@@ -16699,7 +16210,6 @@
         <w:t xml:space="preserve">fun </w:t>
       </w:r>
       <w:proofErr w:type="spellStart"/>
-      <w:proofErr w:type="gramStart"/>
       <w:r>
         <w:rPr>
           <w:rFonts w:ascii="Courier New" w:eastAsia="Times New Roman" w:hAnsi="Courier New" w:cs="Courier New"/>
@@ -16719,18 +16229,7 @@
           <w:szCs w:val="20"/>
           <w:lang w:val="en-US" w:eastAsia="pt-BR"/>
         </w:rPr>
-        <w:t>(</w:t>
-      </w:r>
-      <w:proofErr w:type="gramEnd"/>
-      <w:r>
-        <w:rPr>
-          <w:rFonts w:ascii="Courier New" w:eastAsia="Times New Roman" w:hAnsi="Courier New" w:cs="Courier New"/>
-          <w:color w:val="BCBEC4"/>
-          <w:sz w:val="20"/>
-          <w:szCs w:val="20"/>
-          <w:lang w:val="en-US" w:eastAsia="pt-BR"/>
-        </w:rPr>
-        <w:t xml:space="preserve">) = </w:t>
+        <w:t xml:space="preserve">() = </w:t>
       </w:r>
       <w:proofErr w:type="spellStart"/>
       <w:r>
@@ -17010,7 +16509,6 @@
         <w:t xml:space="preserve">fun </w:t>
       </w:r>
       <w:proofErr w:type="spellStart"/>
-      <w:proofErr w:type="gramStart"/>
       <w:r>
         <w:rPr>
           <w:rFonts w:ascii="Courier New" w:eastAsia="Times New Roman" w:hAnsi="Courier New" w:cs="Courier New"/>
@@ -17030,18 +16528,7 @@
           <w:szCs w:val="20"/>
           <w:lang w:val="en-US" w:eastAsia="pt-BR"/>
         </w:rPr>
-        <w:t>(</w:t>
-      </w:r>
-      <w:proofErr w:type="gramEnd"/>
-      <w:r>
-        <w:rPr>
-          <w:rFonts w:ascii="Courier New" w:eastAsia="Times New Roman" w:hAnsi="Courier New" w:cs="Courier New"/>
-          <w:color w:val="BCBEC4"/>
-          <w:sz w:val="20"/>
-          <w:szCs w:val="20"/>
-          <w:lang w:val="en-US" w:eastAsia="pt-BR"/>
-        </w:rPr>
-        <w:t xml:space="preserve">) : Int = </w:t>
+        <w:t xml:space="preserve">() : Int = </w:t>
       </w:r>
       <w:r>
         <w:rPr>
@@ -17412,7 +16899,6 @@
         <w:t xml:space="preserve"> </w:t>
       </w:r>
       <w:proofErr w:type="spellStart"/>
-      <w:proofErr w:type="gramStart"/>
       <w:r>
         <w:rPr>
           <w:rFonts w:ascii="Courier New" w:eastAsia="Times New Roman" w:hAnsi="Courier New" w:cs="Courier New"/>
@@ -17432,18 +16918,7 @@
           <w:szCs w:val="20"/>
           <w:lang w:eastAsia="pt-BR"/>
         </w:rPr>
-        <w:t>(</w:t>
-      </w:r>
-      <w:proofErr w:type="gramEnd"/>
-      <w:r>
-        <w:rPr>
-          <w:rFonts w:ascii="Courier New" w:eastAsia="Times New Roman" w:hAnsi="Courier New" w:cs="Courier New"/>
-          <w:color w:val="BCBEC4"/>
-          <w:sz w:val="20"/>
-          <w:szCs w:val="20"/>
-          <w:lang w:eastAsia="pt-BR"/>
-        </w:rPr>
-        <w:t>a: Int, b:Int) : Int {</w:t>
+        <w:t>(a: Int, b:Int) : Int {</w:t>
       </w:r>
       <w:r>
         <w:rPr>
@@ -19212,7 +18687,6 @@
         </w:rPr>
         <w:t xml:space="preserve"> </w:t>
       </w:r>
-      <w:proofErr w:type="gramStart"/>
       <w:r>
         <w:rPr>
           <w:rFonts w:ascii="Courier New" w:eastAsia="Times New Roman" w:hAnsi="Courier New" w:cs="Courier New"/>
@@ -19231,18 +18705,7 @@
           <w:szCs w:val="20"/>
           <w:lang w:eastAsia="pt-BR"/>
         </w:rPr>
-        <w:t>(</w:t>
-      </w:r>
-      <w:proofErr w:type="gramEnd"/>
-      <w:r>
-        <w:rPr>
-          <w:rFonts w:ascii="Courier New" w:eastAsia="Times New Roman" w:hAnsi="Courier New" w:cs="Courier New"/>
-          <w:color w:val="BCBEC4"/>
-          <w:sz w:val="20"/>
-          <w:szCs w:val="20"/>
-          <w:lang w:eastAsia="pt-BR"/>
-        </w:rPr>
-        <w:t xml:space="preserve">numero1 : Int, </w:t>
+        <w:t xml:space="preserve">(numero1 : Int, </w:t>
       </w:r>
       <w:r>
         <w:rPr>
@@ -19559,7 +19022,6 @@
         </w:rPr>
       </w:pPr>
       <w:proofErr w:type="spellStart"/>
-      <w:proofErr w:type="gramStart"/>
       <w:r>
         <w:rPr>
           <w:rFonts w:ascii="Courier New" w:eastAsia="Times New Roman" w:hAnsi="Courier New" w:cs="Courier New"/>
@@ -19589,18 +19051,7 @@
           <w:szCs w:val="20"/>
           <w:lang w:eastAsia="pt-BR"/>
         </w:rPr>
-        <w:t>Jogador</w:t>
-      </w:r>
-      <w:proofErr w:type="gramEnd"/>
-      <w:r>
-        <w:rPr>
-          <w:rFonts w:ascii="Courier New" w:eastAsia="Times New Roman" w:hAnsi="Courier New" w:cs="Courier New"/>
-          <w:color w:val="BCBEC4"/>
-          <w:sz w:val="20"/>
-          <w:szCs w:val="20"/>
-          <w:lang w:eastAsia="pt-BR"/>
-        </w:rPr>
-        <w:t xml:space="preserve"> </w:t>
+        <w:t xml:space="preserve">Jogador </w:t>
       </w:r>
       <w:r>
         <w:rPr>
@@ -19675,7 +19126,6 @@
         </w:rPr>
       </w:pPr>
       <w:proofErr w:type="spellStart"/>
-      <w:proofErr w:type="gramStart"/>
       <w:r>
         <w:rPr>
           <w:rFonts w:ascii="Courier New" w:eastAsia="Times New Roman" w:hAnsi="Courier New" w:cs="Courier New"/>
@@ -19705,18 +19155,7 @@
           <w:szCs w:val="20"/>
           <w:lang w:eastAsia="pt-BR"/>
         </w:rPr>
-        <w:t>Jogador</w:t>
-      </w:r>
-      <w:proofErr w:type="gramEnd"/>
-      <w:r>
-        <w:rPr>
-          <w:rFonts w:ascii="Courier New" w:eastAsia="Times New Roman" w:hAnsi="Courier New" w:cs="Courier New"/>
-          <w:color w:val="BCBEC4"/>
-          <w:sz w:val="20"/>
-          <w:szCs w:val="20"/>
-          <w:lang w:eastAsia="pt-BR"/>
-        </w:rPr>
-        <w:t xml:space="preserve"> {</w:t>
+        <w:t>Jogador {</w:t>
       </w:r>
       <w:r>
         <w:rPr>
@@ -20262,7 +19701,6 @@
         <w:t xml:space="preserve"> </w:t>
       </w:r>
       <w:proofErr w:type="spellStart"/>
-      <w:proofErr w:type="gramStart"/>
       <w:r>
         <w:rPr>
           <w:rFonts w:ascii="Courier New" w:eastAsia="Times New Roman" w:hAnsi="Courier New" w:cs="Courier New"/>
@@ -20284,19 +19722,7 @@
           <w:highlight w:val="black"/>
           <w:lang w:eastAsia="pt-BR"/>
         </w:rPr>
-        <w:t>(</w:t>
-      </w:r>
-      <w:proofErr w:type="gramEnd"/>
-      <w:r>
-        <w:rPr>
-          <w:rFonts w:ascii="Courier New" w:eastAsia="Times New Roman" w:hAnsi="Courier New" w:cs="Courier New"/>
-          <w:color w:val="BCBEC4"/>
-          <w:sz w:val="20"/>
-          <w:szCs w:val="20"/>
-          <w:highlight w:val="black"/>
-          <w:lang w:eastAsia="pt-BR"/>
-        </w:rPr>
-        <w:t>){</w:t>
+        <w:t>(){</w:t>
       </w:r>
       <w:r>
         <w:rPr>
@@ -20442,7 +19868,6 @@
         </w:rPr>
         <w:t xml:space="preserve"> </w:t>
       </w:r>
-      <w:proofErr w:type="gramStart"/>
       <w:r>
         <w:rPr>
           <w:rFonts w:ascii="Courier New" w:eastAsia="Times New Roman" w:hAnsi="Courier New" w:cs="Courier New"/>
@@ -20461,18 +19886,7 @@
           <w:szCs w:val="20"/>
           <w:lang w:eastAsia="pt-BR"/>
         </w:rPr>
-        <w:t>(</w:t>
-      </w:r>
-      <w:proofErr w:type="gramEnd"/>
-      <w:r>
-        <w:rPr>
-          <w:rFonts w:ascii="Courier New" w:eastAsia="Times New Roman" w:hAnsi="Courier New" w:cs="Courier New"/>
-          <w:color w:val="BCBEC4"/>
-          <w:sz w:val="20"/>
-          <w:szCs w:val="20"/>
-          <w:lang w:eastAsia="pt-BR"/>
-        </w:rPr>
-        <w:t>) {</w:t>
+        <w:t>() {</w:t>
       </w:r>
       <w:r>
         <w:rPr>
@@ -20647,7 +20061,6 @@
         </w:rPr>
         <w:t xml:space="preserve"> </w:t>
       </w:r>
-      <w:proofErr w:type="gramStart"/>
       <w:r>
         <w:rPr>
           <w:rFonts w:ascii="Courier New" w:eastAsia="Times New Roman" w:hAnsi="Courier New" w:cs="Courier New"/>
@@ -20666,18 +20079,7 @@
           <w:szCs w:val="20"/>
           <w:lang w:eastAsia="pt-BR"/>
         </w:rPr>
-        <w:t>(</w:t>
-      </w:r>
-      <w:proofErr w:type="gramEnd"/>
-      <w:r>
-        <w:rPr>
-          <w:rFonts w:ascii="Courier New" w:eastAsia="Times New Roman" w:hAnsi="Courier New" w:cs="Courier New"/>
-          <w:color w:val="BCBEC4"/>
-          <w:sz w:val="20"/>
-          <w:szCs w:val="20"/>
-          <w:lang w:eastAsia="pt-BR"/>
-        </w:rPr>
-        <w:t>) {</w:t>
+        <w:t>() {</w:t>
       </w:r>
       <w:r>
         <w:rPr>
@@ -20959,28 +20361,12 @@
     <w:p/>
     <w:p>
       <w:r>
-        <w:t xml:space="preserve">Outra atenção; se você utilizar var jogador1 = </w:t>
-      </w:r>
-      <w:proofErr w:type="gramStart"/>
-      <w:r>
-        <w:t>Jogador(</w:t>
-      </w:r>
-      <w:proofErr w:type="gramEnd"/>
-      <w:r>
-        <w:t>) você vai guarda seus atributos dentro de jogador1, como: poder, ataque, defesa, armadura..</w:t>
+        <w:t>Outra atenção; se você utilizar var jogador1 = Jogador() você vai guarda seus atributos dentro de jogador1, como: poder, ataque, defesa, armadura..</w:t>
       </w:r>
     </w:p>
     <w:p>
       <w:r>
-        <w:t xml:space="preserve">Mas se você instancia novamente jogador1 = </w:t>
-      </w:r>
-      <w:proofErr w:type="gramStart"/>
-      <w:r>
-        <w:t>Jogador(</w:t>
-      </w:r>
-      <w:proofErr w:type="gramEnd"/>
-      <w:r>
-        <w:t xml:space="preserve">), você vai perde todos os atributos que você tinha colocado, tudo vai embora para da espaço para o novo jogador. </w:t>
+        <w:t xml:space="preserve">Mas se você instancia novamente jogador1 = Jogador(), você vai perde todos os atributos que você tinha colocado, tudo vai embora para da espaço para o novo jogador. </w:t>
       </w:r>
     </w:p>
     <w:p/>
@@ -21316,7 +20702,6 @@
         <w:t xml:space="preserve"> </w:t>
       </w:r>
       <w:proofErr w:type="spellStart"/>
-      <w:proofErr w:type="gramStart"/>
       <w:r>
         <w:rPr>
           <w:rFonts w:ascii="Courier New" w:eastAsia="Times New Roman" w:hAnsi="Courier New" w:cs="Courier New"/>
@@ -21336,18 +20721,7 @@
           <w:szCs w:val="20"/>
           <w:lang w:eastAsia="pt-BR"/>
         </w:rPr>
-        <w:t>(</w:t>
-      </w:r>
-      <w:proofErr w:type="gramEnd"/>
-      <w:r>
-        <w:rPr>
-          <w:rFonts w:ascii="Courier New" w:eastAsia="Times New Roman" w:hAnsi="Courier New" w:cs="Courier New"/>
-          <w:color w:val="BCBEC4"/>
-          <w:sz w:val="20"/>
-          <w:szCs w:val="20"/>
-          <w:lang w:eastAsia="pt-BR"/>
-        </w:rPr>
-        <w:t>){</w:t>
+        <w:t>(){</w:t>
       </w:r>
       <w:r>
         <w:rPr>
@@ -21780,7 +21154,6 @@
         </w:rPr>
         <w:t xml:space="preserve"> </w:t>
       </w:r>
-      <w:proofErr w:type="gramStart"/>
       <w:r>
         <w:rPr>
           <w:rFonts w:ascii="Courier New" w:eastAsia="Times New Roman" w:hAnsi="Courier New" w:cs="Courier New"/>
@@ -21799,18 +21172,7 @@
           <w:szCs w:val="20"/>
           <w:lang w:eastAsia="pt-BR"/>
         </w:rPr>
-        <w:t>(</w:t>
-      </w:r>
-      <w:proofErr w:type="gramEnd"/>
-      <w:r>
-        <w:rPr>
-          <w:rFonts w:ascii="Courier New" w:eastAsia="Times New Roman" w:hAnsi="Courier New" w:cs="Courier New"/>
-          <w:color w:val="BCBEC4"/>
-          <w:sz w:val="20"/>
-          <w:szCs w:val="20"/>
-          <w:lang w:eastAsia="pt-BR"/>
-        </w:rPr>
-        <w:t>) {</w:t>
+        <w:t>() {</w:t>
       </w:r>
       <w:r>
         <w:rPr>
@@ -21959,7 +21321,6 @@
         </w:rPr>
         <w:t xml:space="preserve"> </w:t>
       </w:r>
-      <w:proofErr w:type="gramStart"/>
       <w:r>
         <w:rPr>
           <w:rFonts w:ascii="Courier New" w:eastAsia="Times New Roman" w:hAnsi="Courier New" w:cs="Courier New"/>
@@ -21981,7 +21342,6 @@
         <w:t>(</w:t>
       </w:r>
       <w:proofErr w:type="spellStart"/>
-      <w:proofErr w:type="gramEnd"/>
       <w:r>
         <w:rPr>
           <w:rFonts w:ascii="Courier New" w:eastAsia="Times New Roman" w:hAnsi="Courier New" w:cs="Courier New"/>
@@ -22228,7 +21588,6 @@
         </w:rPr>
         <w:t xml:space="preserve"> </w:t>
       </w:r>
-      <w:proofErr w:type="gramStart"/>
       <w:r>
         <w:rPr>
           <w:rFonts w:ascii="Courier New" w:eastAsia="Times New Roman" w:hAnsi="Courier New" w:cs="Courier New"/>
@@ -22247,18 +21606,7 @@
           <w:szCs w:val="20"/>
           <w:lang w:eastAsia="pt-BR"/>
         </w:rPr>
-        <w:t>(</w:t>
-      </w:r>
-      <w:proofErr w:type="gramEnd"/>
-      <w:r>
-        <w:rPr>
-          <w:rFonts w:ascii="Courier New" w:eastAsia="Times New Roman" w:hAnsi="Courier New" w:cs="Courier New"/>
-          <w:color w:val="BCBEC4"/>
-          <w:sz w:val="20"/>
-          <w:szCs w:val="20"/>
-          <w:lang w:eastAsia="pt-BR"/>
-        </w:rPr>
-        <w:t>) {</w:t>
+        <w:t>() {</w:t>
       </w:r>
       <w:r>
         <w:rPr>
@@ -22442,7 +21790,6 @@
         </w:rPr>
         <w:t xml:space="preserve"> </w:t>
       </w:r>
-      <w:proofErr w:type="gramStart"/>
       <w:r>
         <w:rPr>
           <w:rFonts w:ascii="Courier New" w:eastAsia="Times New Roman" w:hAnsi="Courier New" w:cs="Courier New"/>
@@ -22464,7 +21811,6 @@
         <w:t>(</w:t>
       </w:r>
       <w:proofErr w:type="spellStart"/>
-      <w:proofErr w:type="gramEnd"/>
       <w:r>
         <w:rPr>
           <w:rFonts w:ascii="Courier New" w:eastAsia="Times New Roman" w:hAnsi="Courier New" w:cs="Courier New"/>
@@ -22654,7 +22000,6 @@
         </w:rPr>
         <w:t xml:space="preserve"> </w:t>
       </w:r>
-      <w:proofErr w:type="gramStart"/>
       <w:r>
         <w:rPr>
           <w:rFonts w:ascii="Courier New" w:eastAsia="Times New Roman" w:hAnsi="Courier New" w:cs="Courier New"/>
@@ -22673,18 +22018,7 @@
           <w:szCs w:val="20"/>
           <w:lang w:eastAsia="pt-BR"/>
         </w:rPr>
-        <w:t>(</w:t>
-      </w:r>
-      <w:proofErr w:type="gramEnd"/>
-      <w:r>
-        <w:rPr>
-          <w:rFonts w:ascii="Courier New" w:eastAsia="Times New Roman" w:hAnsi="Courier New" w:cs="Courier New"/>
-          <w:color w:val="BCBEC4"/>
-          <w:sz w:val="20"/>
-          <w:szCs w:val="20"/>
-          <w:lang w:eastAsia="pt-BR"/>
-        </w:rPr>
-        <w:t>) {</w:t>
+        <w:t>() {</w:t>
       </w:r>
       <w:r>
         <w:rPr>
@@ -22954,18 +22288,13 @@
     <w:p>
       <w:r>
         <w:lastRenderedPageBreak/>
-        <w:t xml:space="preserve">A função aqui espera receber um INTEIRO </w:t>
-      </w:r>
-      <w:proofErr w:type="gramStart"/>
-      <w:r>
-        <w:t xml:space="preserve">( </w:t>
+        <w:t xml:space="preserve">A função aqui espera receber um INTEIRO ( </w:t>
       </w:r>
       <w:proofErr w:type="spellStart"/>
       <w:r>
         <w:t>totalDefesa</w:t>
       </w:r>
       <w:proofErr w:type="spellEnd"/>
-      <w:proofErr w:type="gramEnd"/>
       <w:r>
         <w:t xml:space="preserve"> )</w:t>
       </w:r>
@@ -23037,7 +22366,6 @@
         </w:rPr>
         <w:t xml:space="preserve"> </w:t>
       </w:r>
-      <w:proofErr w:type="gramStart"/>
       <w:r>
         <w:rPr>
           <w:rFonts w:ascii="Courier New" w:eastAsia="Times New Roman" w:hAnsi="Courier New" w:cs="Courier New"/>
@@ -23059,7 +22387,6 @@
         <w:t>(</w:t>
       </w:r>
       <w:proofErr w:type="spellStart"/>
-      <w:proofErr w:type="gramEnd"/>
       <w:r>
         <w:rPr>
           <w:rFonts w:ascii="Courier New" w:eastAsia="Times New Roman" w:hAnsi="Courier New" w:cs="Courier New"/>
@@ -23258,7 +22585,6 @@
         </w:rPr>
         <w:t xml:space="preserve"> </w:t>
       </w:r>
-      <w:proofErr w:type="gramStart"/>
       <w:r>
         <w:rPr>
           <w:rFonts w:ascii="Courier New" w:eastAsia="Times New Roman" w:hAnsi="Courier New" w:cs="Courier New"/>
@@ -23277,18 +22603,7 @@
           <w:szCs w:val="20"/>
           <w:lang w:eastAsia="pt-BR"/>
         </w:rPr>
-        <w:t>(</w:t>
-      </w:r>
-      <w:proofErr w:type="gramEnd"/>
-      <w:r>
-        <w:rPr>
-          <w:rFonts w:ascii="Courier New" w:eastAsia="Times New Roman" w:hAnsi="Courier New" w:cs="Courier New"/>
-          <w:color w:val="BCBEC4"/>
-          <w:sz w:val="20"/>
-          <w:szCs w:val="20"/>
-          <w:lang w:eastAsia="pt-BR"/>
-        </w:rPr>
-        <w:t>) {</w:t>
+        <w:t>() {</w:t>
       </w:r>
       <w:r>
         <w:rPr>
@@ -23471,6 +22786,1537 @@
       </w:r>
     </w:p>
     <w:p/>
+    <w:p/>
+    <w:p>
+      <w:pPr>
+        <w:pStyle w:val="Ttulo1"/>
+      </w:pPr>
+      <w:r>
+        <w:t>Sobrecarga de métodos</w:t>
+      </w:r>
+      <w:r>
+        <w:t xml:space="preserve"> (Polimorfismo)</w:t>
+      </w:r>
+    </w:p>
+    <w:p>
+      <w:r>
+        <w:t>Polimorfismo = Quando o mesmo item tem comportamentos diferentes.</w:t>
+      </w:r>
+    </w:p>
+    <w:p/>
+    <w:p>
+      <w:r>
+        <w:t>Podemos escrever o mesmo método com o mesmo nome, mas precisamos mudar os parâmetros, assim a própria IDE vai entender qual é o método que é para ele pegar.</w:t>
+      </w:r>
+    </w:p>
+    <w:p/>
+    <w:p>
+      <w:r>
+        <w:t>Observa que nas 3 opções ele consegue entender qual método ele precisa chamar.</w:t>
+      </w:r>
+    </w:p>
+    <w:p>
+      <w:pPr>
+        <w:shd w:val="clear" w:color="auto" w:fill="1E1F22"/>
+        <w:tabs>
+          <w:tab w:val="left" w:pos="916"/>
+          <w:tab w:val="left" w:pos="1832"/>
+          <w:tab w:val="left" w:pos="2748"/>
+          <w:tab w:val="left" w:pos="3664"/>
+          <w:tab w:val="left" w:pos="4580"/>
+          <w:tab w:val="left" w:pos="5496"/>
+          <w:tab w:val="left" w:pos="6412"/>
+          <w:tab w:val="left" w:pos="7328"/>
+          <w:tab w:val="left" w:pos="8244"/>
+          <w:tab w:val="left" w:pos="9160"/>
+          <w:tab w:val="left" w:pos="10076"/>
+          <w:tab w:val="left" w:pos="10992"/>
+          <w:tab w:val="left" w:pos="11908"/>
+          <w:tab w:val="left" w:pos="12824"/>
+          <w:tab w:val="left" w:pos="13740"/>
+          <w:tab w:val="left" w:pos="14656"/>
+        </w:tabs>
+        <w:spacing w:after="0" w:line="240" w:lineRule="auto"/>
+        <w:rPr>
+          <w:rFonts w:ascii="Courier New" w:eastAsia="Times New Roman" w:hAnsi="Courier New" w:cs="Courier New"/>
+          <w:color w:val="BCBEC4"/>
+          <w:sz w:val="20"/>
+          <w:szCs w:val="20"/>
+          <w:lang w:eastAsia="pt-BR"/>
+        </w:rPr>
+      </w:pPr>
+      <w:proofErr w:type="spellStart"/>
+      <w:r>
+        <w:rPr>
+          <w:rFonts w:ascii="Courier New" w:eastAsia="Times New Roman" w:hAnsi="Courier New" w:cs="Courier New"/>
+          <w:color w:val="CF8E6D"/>
+          <w:sz w:val="20"/>
+          <w:szCs w:val="20"/>
+          <w:lang w:eastAsia="pt-BR"/>
+        </w:rPr>
+        <w:t>package</w:t>
+      </w:r>
+      <w:proofErr w:type="spellEnd"/>
+      <w:r>
+        <w:rPr>
+          <w:rFonts w:ascii="Courier New" w:eastAsia="Times New Roman" w:hAnsi="Courier New" w:cs="Courier New"/>
+          <w:color w:val="CF8E6D"/>
+          <w:sz w:val="20"/>
+          <w:szCs w:val="20"/>
+          <w:lang w:eastAsia="pt-BR"/>
+        </w:rPr>
+        <w:t xml:space="preserve"> </w:t>
+      </w:r>
+      <w:proofErr w:type="spellStart"/>
+      <w:r>
+        <w:rPr>
+          <w:rFonts w:ascii="Courier New" w:eastAsia="Times New Roman" w:hAnsi="Courier New" w:cs="Courier New"/>
+          <w:color w:val="BCBEC4"/>
+          <w:sz w:val="20"/>
+          <w:szCs w:val="20"/>
+          <w:lang w:eastAsia="pt-BR"/>
+        </w:rPr>
+        <w:t>POO.Classes</w:t>
+      </w:r>
+      <w:proofErr w:type="spellEnd"/>
+      <w:r>
+        <w:rPr>
+          <w:rFonts w:ascii="Courier New" w:eastAsia="Times New Roman" w:hAnsi="Courier New" w:cs="Courier New"/>
+          <w:color w:val="BCBEC4"/>
+          <w:sz w:val="20"/>
+          <w:szCs w:val="20"/>
+          <w:lang w:eastAsia="pt-BR"/>
+        </w:rPr>
+        <w:br/>
+      </w:r>
+      <w:r>
+        <w:rPr>
+          <w:rFonts w:ascii="Courier New" w:eastAsia="Times New Roman" w:hAnsi="Courier New" w:cs="Courier New"/>
+          <w:color w:val="BCBEC4"/>
+          <w:sz w:val="20"/>
+          <w:szCs w:val="20"/>
+          <w:lang w:eastAsia="pt-BR"/>
+        </w:rPr>
+        <w:br/>
+      </w:r>
+      <w:r>
+        <w:rPr>
+          <w:rFonts w:ascii="Courier New" w:eastAsia="Times New Roman" w:hAnsi="Courier New" w:cs="Courier New"/>
+          <w:color w:val="BCBEC4"/>
+          <w:sz w:val="20"/>
+          <w:szCs w:val="20"/>
+          <w:lang w:eastAsia="pt-BR"/>
+        </w:rPr>
+        <w:br/>
+      </w:r>
+      <w:proofErr w:type="spellStart"/>
+      <w:r>
+        <w:rPr>
+          <w:rFonts w:ascii="Courier New" w:eastAsia="Times New Roman" w:hAnsi="Courier New" w:cs="Courier New"/>
+          <w:color w:val="CF8E6D"/>
+          <w:sz w:val="20"/>
+          <w:szCs w:val="20"/>
+          <w:lang w:eastAsia="pt-BR"/>
+        </w:rPr>
+        <w:t>class</w:t>
+      </w:r>
+      <w:proofErr w:type="spellEnd"/>
+      <w:r>
+        <w:rPr>
+          <w:rFonts w:ascii="Courier New" w:eastAsia="Times New Roman" w:hAnsi="Courier New" w:cs="Courier New"/>
+          <w:color w:val="CF8E6D"/>
+          <w:sz w:val="20"/>
+          <w:szCs w:val="20"/>
+          <w:lang w:eastAsia="pt-BR"/>
+        </w:rPr>
+        <w:t xml:space="preserve"> </w:t>
+      </w:r>
+      <w:proofErr w:type="spellStart"/>
+      <w:r>
+        <w:rPr>
+          <w:rFonts w:ascii="Courier New" w:eastAsia="Times New Roman" w:hAnsi="Courier New" w:cs="Courier New"/>
+          <w:color w:val="BCBEC4"/>
+          <w:sz w:val="20"/>
+          <w:szCs w:val="20"/>
+          <w:lang w:eastAsia="pt-BR"/>
+        </w:rPr>
+        <w:t>Usuario</w:t>
+      </w:r>
+      <w:proofErr w:type="spellEnd"/>
+      <w:r>
+        <w:rPr>
+          <w:rFonts w:ascii="Courier New" w:eastAsia="Times New Roman" w:hAnsi="Courier New" w:cs="Courier New"/>
+          <w:color w:val="BCBEC4"/>
+          <w:sz w:val="20"/>
+          <w:szCs w:val="20"/>
+          <w:lang w:eastAsia="pt-BR"/>
+        </w:rPr>
+        <w:t xml:space="preserve"> {</w:t>
+      </w:r>
+      <w:r>
+        <w:rPr>
+          <w:rFonts w:ascii="Courier New" w:eastAsia="Times New Roman" w:hAnsi="Courier New" w:cs="Courier New"/>
+          <w:color w:val="BCBEC4"/>
+          <w:sz w:val="20"/>
+          <w:szCs w:val="20"/>
+          <w:lang w:eastAsia="pt-BR"/>
+        </w:rPr>
+        <w:br/>
+      </w:r>
+      <w:r>
+        <w:rPr>
+          <w:rFonts w:ascii="Courier New" w:eastAsia="Times New Roman" w:hAnsi="Courier New" w:cs="Courier New"/>
+          <w:color w:val="BCBEC4"/>
+          <w:sz w:val="20"/>
+          <w:szCs w:val="20"/>
+          <w:lang w:eastAsia="pt-BR"/>
+        </w:rPr>
+        <w:br/>
+      </w:r>
+      <w:r>
+        <w:rPr>
+          <w:rFonts w:ascii="Courier New" w:eastAsia="Times New Roman" w:hAnsi="Courier New" w:cs="Courier New"/>
+          <w:color w:val="BCBEC4"/>
+          <w:sz w:val="20"/>
+          <w:szCs w:val="20"/>
+          <w:lang w:eastAsia="pt-BR"/>
+        </w:rPr>
+        <w:br/>
+      </w:r>
+      <w:r>
+        <w:rPr>
+          <w:rFonts w:ascii="Courier New" w:eastAsia="Times New Roman" w:hAnsi="Courier New" w:cs="Courier New"/>
+          <w:color w:val="BCBEC4"/>
+          <w:sz w:val="20"/>
+          <w:szCs w:val="20"/>
+          <w:lang w:eastAsia="pt-BR"/>
+        </w:rPr>
+        <w:br/>
+        <w:t xml:space="preserve">    </w:t>
+      </w:r>
+      <w:proofErr w:type="spellStart"/>
+      <w:r>
+        <w:rPr>
+          <w:rFonts w:ascii="Courier New" w:eastAsia="Times New Roman" w:hAnsi="Courier New" w:cs="Courier New"/>
+          <w:color w:val="CF8E6D"/>
+          <w:sz w:val="20"/>
+          <w:szCs w:val="20"/>
+          <w:highlight w:val="darkBlue"/>
+          <w:lang w:eastAsia="pt-BR"/>
+        </w:rPr>
+        <w:t>fun</w:t>
+      </w:r>
+      <w:proofErr w:type="spellEnd"/>
+      <w:r>
+        <w:rPr>
+          <w:rFonts w:ascii="Courier New" w:eastAsia="Times New Roman" w:hAnsi="Courier New" w:cs="Courier New"/>
+          <w:color w:val="CF8E6D"/>
+          <w:sz w:val="20"/>
+          <w:szCs w:val="20"/>
+          <w:highlight w:val="darkBlue"/>
+          <w:lang w:eastAsia="pt-BR"/>
+        </w:rPr>
+        <w:t xml:space="preserve"> </w:t>
+      </w:r>
+      <w:proofErr w:type="spellStart"/>
+      <w:r>
+        <w:rPr>
+          <w:rFonts w:ascii="Courier New" w:eastAsia="Times New Roman" w:hAnsi="Courier New" w:cs="Courier New"/>
+          <w:color w:val="56A8F5"/>
+          <w:sz w:val="20"/>
+          <w:szCs w:val="20"/>
+          <w:highlight w:val="darkBlue"/>
+          <w:lang w:eastAsia="pt-BR"/>
+        </w:rPr>
+        <w:t>logar</w:t>
+      </w:r>
+      <w:proofErr w:type="spellEnd"/>
+      <w:r>
+        <w:rPr>
+          <w:rFonts w:ascii="Courier New" w:eastAsia="Times New Roman" w:hAnsi="Courier New" w:cs="Courier New"/>
+          <w:color w:val="BCBEC4"/>
+          <w:sz w:val="20"/>
+          <w:szCs w:val="20"/>
+          <w:highlight w:val="darkBlue"/>
+          <w:lang w:eastAsia="pt-BR"/>
+        </w:rPr>
+        <w:t>(</w:t>
+      </w:r>
+      <w:proofErr w:type="spellStart"/>
+      <w:r>
+        <w:rPr>
+          <w:rFonts w:ascii="Courier New" w:eastAsia="Times New Roman" w:hAnsi="Courier New" w:cs="Courier New"/>
+          <w:color w:val="BCBEC4"/>
+          <w:sz w:val="20"/>
+          <w:szCs w:val="20"/>
+          <w:highlight w:val="darkBlue"/>
+          <w:lang w:eastAsia="pt-BR"/>
+        </w:rPr>
+        <w:t>email</w:t>
+      </w:r>
+      <w:proofErr w:type="spellEnd"/>
+      <w:r>
+        <w:rPr>
+          <w:rFonts w:ascii="Courier New" w:eastAsia="Times New Roman" w:hAnsi="Courier New" w:cs="Courier New"/>
+          <w:color w:val="BCBEC4"/>
+          <w:sz w:val="20"/>
+          <w:szCs w:val="20"/>
+          <w:highlight w:val="darkBlue"/>
+          <w:lang w:eastAsia="pt-BR"/>
+        </w:rPr>
+        <w:t>: String, senha: String){</w:t>
+      </w:r>
+      <w:r>
+        <w:rPr>
+          <w:rFonts w:ascii="Courier New" w:eastAsia="Times New Roman" w:hAnsi="Courier New" w:cs="Courier New"/>
+          <w:color w:val="BCBEC4"/>
+          <w:sz w:val="20"/>
+          <w:szCs w:val="20"/>
+          <w:lang w:eastAsia="pt-BR"/>
+        </w:rPr>
+        <w:br/>
+      </w:r>
+      <w:r>
+        <w:rPr>
+          <w:rFonts w:ascii="Courier New" w:eastAsia="Times New Roman" w:hAnsi="Courier New" w:cs="Courier New"/>
+          <w:color w:val="BCBEC4"/>
+          <w:sz w:val="20"/>
+          <w:szCs w:val="20"/>
+          <w:lang w:eastAsia="pt-BR"/>
+        </w:rPr>
+        <w:lastRenderedPageBreak/>
+        <w:t xml:space="preserve">        </w:t>
+      </w:r>
+      <w:proofErr w:type="spellStart"/>
+      <w:r>
+        <w:rPr>
+          <w:rFonts w:ascii="Courier New" w:eastAsia="Times New Roman" w:hAnsi="Courier New" w:cs="Courier New"/>
+          <w:i/>
+          <w:iCs/>
+          <w:color w:val="BCBEC4"/>
+          <w:sz w:val="20"/>
+          <w:szCs w:val="20"/>
+          <w:lang w:eastAsia="pt-BR"/>
+        </w:rPr>
+        <w:t>println</w:t>
+      </w:r>
+      <w:proofErr w:type="spellEnd"/>
+      <w:r>
+        <w:rPr>
+          <w:rFonts w:ascii="Courier New" w:eastAsia="Times New Roman" w:hAnsi="Courier New" w:cs="Courier New"/>
+          <w:color w:val="BCBEC4"/>
+          <w:sz w:val="20"/>
+          <w:szCs w:val="20"/>
+          <w:lang w:eastAsia="pt-BR"/>
+        </w:rPr>
+        <w:t>(</w:t>
+      </w:r>
+      <w:r>
+        <w:rPr>
+          <w:rFonts w:ascii="Courier New" w:eastAsia="Times New Roman" w:hAnsi="Courier New" w:cs="Courier New"/>
+          <w:color w:val="6AAB73"/>
+          <w:sz w:val="20"/>
+          <w:szCs w:val="20"/>
+          <w:lang w:eastAsia="pt-BR"/>
+        </w:rPr>
+        <w:t>"</w:t>
+      </w:r>
+      <w:proofErr w:type="spellStart"/>
+      <w:r>
+        <w:rPr>
+          <w:rFonts w:ascii="Courier New" w:eastAsia="Times New Roman" w:hAnsi="Courier New" w:cs="Courier New"/>
+          <w:color w:val="6AAB73"/>
+          <w:sz w:val="20"/>
+          <w:szCs w:val="20"/>
+          <w:lang w:eastAsia="pt-BR"/>
+        </w:rPr>
+        <w:t>Usuario</w:t>
+      </w:r>
+      <w:proofErr w:type="spellEnd"/>
+      <w:r>
+        <w:rPr>
+          <w:rFonts w:ascii="Courier New" w:eastAsia="Times New Roman" w:hAnsi="Courier New" w:cs="Courier New"/>
+          <w:color w:val="6AAB73"/>
+          <w:sz w:val="20"/>
+          <w:szCs w:val="20"/>
+          <w:lang w:eastAsia="pt-BR"/>
+        </w:rPr>
+        <w:t xml:space="preserve"> logado com: </w:t>
+      </w:r>
+      <w:r>
+        <w:rPr>
+          <w:rFonts w:ascii="Courier New" w:eastAsia="Times New Roman" w:hAnsi="Courier New" w:cs="Courier New"/>
+          <w:color w:val="CF8E6D"/>
+          <w:sz w:val="20"/>
+          <w:szCs w:val="20"/>
+          <w:lang w:eastAsia="pt-BR"/>
+        </w:rPr>
+        <w:t>$</w:t>
+      </w:r>
+      <w:proofErr w:type="spellStart"/>
+      <w:r>
+        <w:rPr>
+          <w:rFonts w:ascii="Courier New" w:eastAsia="Times New Roman" w:hAnsi="Courier New" w:cs="Courier New"/>
+          <w:color w:val="BCBEC4"/>
+          <w:sz w:val="20"/>
+          <w:szCs w:val="20"/>
+          <w:lang w:eastAsia="pt-BR"/>
+        </w:rPr>
+        <w:t>email</w:t>
+      </w:r>
+      <w:proofErr w:type="spellEnd"/>
+      <w:r>
+        <w:rPr>
+          <w:rFonts w:ascii="Courier New" w:eastAsia="Times New Roman" w:hAnsi="Courier New" w:cs="Courier New"/>
+          <w:color w:val="6AAB73"/>
+          <w:sz w:val="20"/>
+          <w:szCs w:val="20"/>
+          <w:lang w:eastAsia="pt-BR"/>
+        </w:rPr>
+        <w:t xml:space="preserve"> e senha: </w:t>
+      </w:r>
+      <w:r>
+        <w:rPr>
+          <w:rFonts w:ascii="Courier New" w:eastAsia="Times New Roman" w:hAnsi="Courier New" w:cs="Courier New"/>
+          <w:color w:val="CF8E6D"/>
+          <w:sz w:val="20"/>
+          <w:szCs w:val="20"/>
+          <w:lang w:eastAsia="pt-BR"/>
+        </w:rPr>
+        <w:t>$</w:t>
+      </w:r>
+      <w:r>
+        <w:rPr>
+          <w:rFonts w:ascii="Courier New" w:eastAsia="Times New Roman" w:hAnsi="Courier New" w:cs="Courier New"/>
+          <w:color w:val="BCBEC4"/>
+          <w:sz w:val="20"/>
+          <w:szCs w:val="20"/>
+          <w:lang w:eastAsia="pt-BR"/>
+        </w:rPr>
+        <w:t>senha</w:t>
+      </w:r>
+      <w:r>
+        <w:rPr>
+          <w:rFonts w:ascii="Courier New" w:eastAsia="Times New Roman" w:hAnsi="Courier New" w:cs="Courier New"/>
+          <w:color w:val="6AAB73"/>
+          <w:sz w:val="20"/>
+          <w:szCs w:val="20"/>
+          <w:lang w:eastAsia="pt-BR"/>
+        </w:rPr>
+        <w:t>"</w:t>
+      </w:r>
+      <w:r>
+        <w:rPr>
+          <w:rFonts w:ascii="Courier New" w:eastAsia="Times New Roman" w:hAnsi="Courier New" w:cs="Courier New"/>
+          <w:color w:val="BCBEC4"/>
+          <w:sz w:val="20"/>
+          <w:szCs w:val="20"/>
+          <w:lang w:eastAsia="pt-BR"/>
+        </w:rPr>
+        <w:t>)</w:t>
+      </w:r>
+      <w:r>
+        <w:rPr>
+          <w:rFonts w:ascii="Courier New" w:eastAsia="Times New Roman" w:hAnsi="Courier New" w:cs="Courier New"/>
+          <w:color w:val="BCBEC4"/>
+          <w:sz w:val="20"/>
+          <w:szCs w:val="20"/>
+          <w:lang w:eastAsia="pt-BR"/>
+        </w:rPr>
+        <w:br/>
+        <w:t xml:space="preserve">    }</w:t>
+      </w:r>
+      <w:r>
+        <w:rPr>
+          <w:rFonts w:ascii="Courier New" w:eastAsia="Times New Roman" w:hAnsi="Courier New" w:cs="Courier New"/>
+          <w:color w:val="BCBEC4"/>
+          <w:sz w:val="20"/>
+          <w:szCs w:val="20"/>
+          <w:lang w:eastAsia="pt-BR"/>
+        </w:rPr>
+        <w:br/>
+      </w:r>
+      <w:r>
+        <w:rPr>
+          <w:rFonts w:ascii="Courier New" w:eastAsia="Times New Roman" w:hAnsi="Courier New" w:cs="Courier New"/>
+          <w:color w:val="BCBEC4"/>
+          <w:sz w:val="20"/>
+          <w:szCs w:val="20"/>
+          <w:lang w:eastAsia="pt-BR"/>
+        </w:rPr>
+        <w:br/>
+        <w:t xml:space="preserve">    </w:t>
+      </w:r>
+      <w:proofErr w:type="spellStart"/>
+      <w:r>
+        <w:rPr>
+          <w:rFonts w:ascii="Courier New" w:eastAsia="Times New Roman" w:hAnsi="Courier New" w:cs="Courier New"/>
+          <w:color w:val="CF8E6D"/>
+          <w:sz w:val="20"/>
+          <w:szCs w:val="20"/>
+          <w:highlight w:val="darkBlue"/>
+          <w:lang w:eastAsia="pt-BR"/>
+        </w:rPr>
+        <w:t>fun</w:t>
+      </w:r>
+      <w:proofErr w:type="spellEnd"/>
+      <w:r>
+        <w:rPr>
+          <w:rFonts w:ascii="Courier New" w:eastAsia="Times New Roman" w:hAnsi="Courier New" w:cs="Courier New"/>
+          <w:color w:val="CF8E6D"/>
+          <w:sz w:val="20"/>
+          <w:szCs w:val="20"/>
+          <w:highlight w:val="darkBlue"/>
+          <w:lang w:eastAsia="pt-BR"/>
+        </w:rPr>
+        <w:t xml:space="preserve"> </w:t>
+      </w:r>
+      <w:proofErr w:type="spellStart"/>
+      <w:r>
+        <w:rPr>
+          <w:rFonts w:ascii="Courier New" w:eastAsia="Times New Roman" w:hAnsi="Courier New" w:cs="Courier New"/>
+          <w:color w:val="56A8F5"/>
+          <w:sz w:val="20"/>
+          <w:szCs w:val="20"/>
+          <w:highlight w:val="darkBlue"/>
+          <w:lang w:eastAsia="pt-BR"/>
+        </w:rPr>
+        <w:t>logar</w:t>
+      </w:r>
+      <w:proofErr w:type="spellEnd"/>
+      <w:r>
+        <w:rPr>
+          <w:rFonts w:ascii="Courier New" w:eastAsia="Times New Roman" w:hAnsi="Courier New" w:cs="Courier New"/>
+          <w:color w:val="BCBEC4"/>
+          <w:sz w:val="20"/>
+          <w:szCs w:val="20"/>
+          <w:highlight w:val="darkBlue"/>
+          <w:lang w:eastAsia="pt-BR"/>
+        </w:rPr>
+        <w:t>(</w:t>
+      </w:r>
+      <w:proofErr w:type="spellStart"/>
+      <w:r>
+        <w:rPr>
+          <w:rFonts w:ascii="Courier New" w:eastAsia="Times New Roman" w:hAnsi="Courier New" w:cs="Courier New"/>
+          <w:color w:val="BCBEC4"/>
+          <w:sz w:val="20"/>
+          <w:szCs w:val="20"/>
+          <w:highlight w:val="darkBlue"/>
+          <w:lang w:eastAsia="pt-BR"/>
+        </w:rPr>
+        <w:t>email</w:t>
+      </w:r>
+      <w:proofErr w:type="spellEnd"/>
+      <w:r>
+        <w:rPr>
+          <w:rFonts w:ascii="Courier New" w:eastAsia="Times New Roman" w:hAnsi="Courier New" w:cs="Courier New"/>
+          <w:color w:val="BCBEC4"/>
+          <w:sz w:val="20"/>
+          <w:szCs w:val="20"/>
+          <w:highlight w:val="darkBlue"/>
+          <w:lang w:eastAsia="pt-BR"/>
+        </w:rPr>
+        <w:t>: String, senha: String, telefone: String</w:t>
+      </w:r>
+      <w:r>
+        <w:rPr>
+          <w:rFonts w:ascii="Courier New" w:eastAsia="Times New Roman" w:hAnsi="Courier New" w:cs="Courier New"/>
+          <w:color w:val="BCBEC4"/>
+          <w:sz w:val="20"/>
+          <w:szCs w:val="20"/>
+          <w:lang w:eastAsia="pt-BR"/>
+        </w:rPr>
+        <w:t>) {</w:t>
+      </w:r>
+      <w:r>
+        <w:rPr>
+          <w:rFonts w:ascii="Courier New" w:eastAsia="Times New Roman" w:hAnsi="Courier New" w:cs="Courier New"/>
+          <w:color w:val="BCBEC4"/>
+          <w:sz w:val="20"/>
+          <w:szCs w:val="20"/>
+          <w:lang w:eastAsia="pt-BR"/>
+        </w:rPr>
+        <w:br/>
+        <w:t xml:space="preserve">        </w:t>
+      </w:r>
+      <w:proofErr w:type="spellStart"/>
+      <w:r>
+        <w:rPr>
+          <w:rFonts w:ascii="Courier New" w:eastAsia="Times New Roman" w:hAnsi="Courier New" w:cs="Courier New"/>
+          <w:i/>
+          <w:iCs/>
+          <w:color w:val="BCBEC4"/>
+          <w:sz w:val="20"/>
+          <w:szCs w:val="20"/>
+          <w:lang w:eastAsia="pt-BR"/>
+        </w:rPr>
+        <w:t>println</w:t>
+      </w:r>
+      <w:proofErr w:type="spellEnd"/>
+      <w:r>
+        <w:rPr>
+          <w:rFonts w:ascii="Courier New" w:eastAsia="Times New Roman" w:hAnsi="Courier New" w:cs="Courier New"/>
+          <w:color w:val="BCBEC4"/>
+          <w:sz w:val="20"/>
+          <w:szCs w:val="20"/>
+          <w:lang w:eastAsia="pt-BR"/>
+        </w:rPr>
+        <w:t>(</w:t>
+      </w:r>
+      <w:r>
+        <w:rPr>
+          <w:rFonts w:ascii="Courier New" w:eastAsia="Times New Roman" w:hAnsi="Courier New" w:cs="Courier New"/>
+          <w:color w:val="6AAB73"/>
+          <w:sz w:val="20"/>
+          <w:szCs w:val="20"/>
+          <w:lang w:eastAsia="pt-BR"/>
+        </w:rPr>
+        <w:t>"</w:t>
+      </w:r>
+      <w:proofErr w:type="spellStart"/>
+      <w:r>
+        <w:rPr>
+          <w:rFonts w:ascii="Courier New" w:eastAsia="Times New Roman" w:hAnsi="Courier New" w:cs="Courier New"/>
+          <w:color w:val="6AAB73"/>
+          <w:sz w:val="20"/>
+          <w:szCs w:val="20"/>
+          <w:lang w:eastAsia="pt-BR"/>
+        </w:rPr>
+        <w:t>Usuario</w:t>
+      </w:r>
+      <w:proofErr w:type="spellEnd"/>
+      <w:r>
+        <w:rPr>
+          <w:rFonts w:ascii="Courier New" w:eastAsia="Times New Roman" w:hAnsi="Courier New" w:cs="Courier New"/>
+          <w:color w:val="6AAB73"/>
+          <w:sz w:val="20"/>
+          <w:szCs w:val="20"/>
+          <w:lang w:eastAsia="pt-BR"/>
+        </w:rPr>
+        <w:t xml:space="preserve"> logado com: </w:t>
+      </w:r>
+      <w:r>
+        <w:rPr>
+          <w:rFonts w:ascii="Courier New" w:eastAsia="Times New Roman" w:hAnsi="Courier New" w:cs="Courier New"/>
+          <w:color w:val="CF8E6D"/>
+          <w:sz w:val="20"/>
+          <w:szCs w:val="20"/>
+          <w:lang w:eastAsia="pt-BR"/>
+        </w:rPr>
+        <w:t>$</w:t>
+      </w:r>
+      <w:proofErr w:type="spellStart"/>
+      <w:r>
+        <w:rPr>
+          <w:rFonts w:ascii="Courier New" w:eastAsia="Times New Roman" w:hAnsi="Courier New" w:cs="Courier New"/>
+          <w:color w:val="BCBEC4"/>
+          <w:sz w:val="20"/>
+          <w:szCs w:val="20"/>
+          <w:lang w:eastAsia="pt-BR"/>
+        </w:rPr>
+        <w:t>email</w:t>
+      </w:r>
+      <w:proofErr w:type="spellEnd"/>
+      <w:r>
+        <w:rPr>
+          <w:rFonts w:ascii="Courier New" w:eastAsia="Times New Roman" w:hAnsi="Courier New" w:cs="Courier New"/>
+          <w:color w:val="6AAB73"/>
+          <w:sz w:val="20"/>
+          <w:szCs w:val="20"/>
+          <w:lang w:eastAsia="pt-BR"/>
+        </w:rPr>
+        <w:t xml:space="preserve">, senha: </w:t>
+      </w:r>
+      <w:r>
+        <w:rPr>
+          <w:rFonts w:ascii="Courier New" w:eastAsia="Times New Roman" w:hAnsi="Courier New" w:cs="Courier New"/>
+          <w:color w:val="CF8E6D"/>
+          <w:sz w:val="20"/>
+          <w:szCs w:val="20"/>
+          <w:lang w:eastAsia="pt-BR"/>
+        </w:rPr>
+        <w:t>$</w:t>
+      </w:r>
+      <w:r>
+        <w:rPr>
+          <w:rFonts w:ascii="Courier New" w:eastAsia="Times New Roman" w:hAnsi="Courier New" w:cs="Courier New"/>
+          <w:color w:val="BCBEC4"/>
+          <w:sz w:val="20"/>
+          <w:szCs w:val="20"/>
+          <w:lang w:eastAsia="pt-BR"/>
+        </w:rPr>
+        <w:t>senha</w:t>
+      </w:r>
+      <w:r>
+        <w:rPr>
+          <w:rFonts w:ascii="Courier New" w:eastAsia="Times New Roman" w:hAnsi="Courier New" w:cs="Courier New"/>
+          <w:color w:val="6AAB73"/>
+          <w:sz w:val="20"/>
+          <w:szCs w:val="20"/>
+          <w:lang w:eastAsia="pt-BR"/>
+        </w:rPr>
+        <w:t xml:space="preserve"> e telefone: </w:t>
+      </w:r>
+      <w:r>
+        <w:rPr>
+          <w:rFonts w:ascii="Courier New" w:eastAsia="Times New Roman" w:hAnsi="Courier New" w:cs="Courier New"/>
+          <w:color w:val="CF8E6D"/>
+          <w:sz w:val="20"/>
+          <w:szCs w:val="20"/>
+          <w:lang w:eastAsia="pt-BR"/>
+        </w:rPr>
+        <w:t>$</w:t>
+      </w:r>
+      <w:r>
+        <w:rPr>
+          <w:rFonts w:ascii="Courier New" w:eastAsia="Times New Roman" w:hAnsi="Courier New" w:cs="Courier New"/>
+          <w:color w:val="BCBEC4"/>
+          <w:sz w:val="20"/>
+          <w:szCs w:val="20"/>
+          <w:lang w:eastAsia="pt-BR"/>
+        </w:rPr>
+        <w:t>telefone</w:t>
+      </w:r>
+      <w:r>
+        <w:rPr>
+          <w:rFonts w:ascii="Courier New" w:eastAsia="Times New Roman" w:hAnsi="Courier New" w:cs="Courier New"/>
+          <w:color w:val="6AAB73"/>
+          <w:sz w:val="20"/>
+          <w:szCs w:val="20"/>
+          <w:lang w:eastAsia="pt-BR"/>
+        </w:rPr>
+        <w:t>"</w:t>
+      </w:r>
+      <w:r>
+        <w:rPr>
+          <w:rFonts w:ascii="Courier New" w:eastAsia="Times New Roman" w:hAnsi="Courier New" w:cs="Courier New"/>
+          <w:color w:val="BCBEC4"/>
+          <w:sz w:val="20"/>
+          <w:szCs w:val="20"/>
+          <w:lang w:eastAsia="pt-BR"/>
+        </w:rPr>
+        <w:t>)</w:t>
+      </w:r>
+      <w:r>
+        <w:rPr>
+          <w:rFonts w:ascii="Courier New" w:eastAsia="Times New Roman" w:hAnsi="Courier New" w:cs="Courier New"/>
+          <w:color w:val="BCBEC4"/>
+          <w:sz w:val="20"/>
+          <w:szCs w:val="20"/>
+          <w:lang w:eastAsia="pt-BR"/>
+        </w:rPr>
+        <w:br/>
+        <w:t xml:space="preserve">    }</w:t>
+      </w:r>
+      <w:r>
+        <w:rPr>
+          <w:rFonts w:ascii="Courier New" w:eastAsia="Times New Roman" w:hAnsi="Courier New" w:cs="Courier New"/>
+          <w:color w:val="BCBEC4"/>
+          <w:sz w:val="20"/>
+          <w:szCs w:val="20"/>
+          <w:lang w:eastAsia="pt-BR"/>
+        </w:rPr>
+        <w:br/>
+      </w:r>
+      <w:r>
+        <w:rPr>
+          <w:rFonts w:ascii="Courier New" w:eastAsia="Times New Roman" w:hAnsi="Courier New" w:cs="Courier New"/>
+          <w:color w:val="BCBEC4"/>
+          <w:sz w:val="20"/>
+          <w:szCs w:val="20"/>
+          <w:lang w:eastAsia="pt-BR"/>
+        </w:rPr>
+        <w:br/>
+        <w:t xml:space="preserve">    </w:t>
+      </w:r>
+      <w:proofErr w:type="spellStart"/>
+      <w:r>
+        <w:rPr>
+          <w:rFonts w:ascii="Courier New" w:eastAsia="Times New Roman" w:hAnsi="Courier New" w:cs="Courier New"/>
+          <w:color w:val="CF8E6D"/>
+          <w:sz w:val="20"/>
+          <w:szCs w:val="20"/>
+          <w:highlight w:val="darkBlue"/>
+          <w:lang w:eastAsia="pt-BR"/>
+        </w:rPr>
+        <w:t>fun</w:t>
+      </w:r>
+      <w:proofErr w:type="spellEnd"/>
+      <w:r>
+        <w:rPr>
+          <w:rFonts w:ascii="Courier New" w:eastAsia="Times New Roman" w:hAnsi="Courier New" w:cs="Courier New"/>
+          <w:color w:val="CF8E6D"/>
+          <w:sz w:val="20"/>
+          <w:szCs w:val="20"/>
+          <w:highlight w:val="darkBlue"/>
+          <w:lang w:eastAsia="pt-BR"/>
+        </w:rPr>
+        <w:t xml:space="preserve"> </w:t>
+      </w:r>
+      <w:proofErr w:type="spellStart"/>
+      <w:r>
+        <w:rPr>
+          <w:rFonts w:ascii="Courier New" w:eastAsia="Times New Roman" w:hAnsi="Courier New" w:cs="Courier New"/>
+          <w:color w:val="56A8F5"/>
+          <w:sz w:val="20"/>
+          <w:szCs w:val="20"/>
+          <w:highlight w:val="darkBlue"/>
+          <w:lang w:eastAsia="pt-BR"/>
+        </w:rPr>
+        <w:t>logar</w:t>
+      </w:r>
+      <w:proofErr w:type="spellEnd"/>
+      <w:r>
+        <w:rPr>
+          <w:rFonts w:ascii="Courier New" w:eastAsia="Times New Roman" w:hAnsi="Courier New" w:cs="Courier New"/>
+          <w:color w:val="BCBEC4"/>
+          <w:sz w:val="20"/>
+          <w:szCs w:val="20"/>
+          <w:highlight w:val="darkBlue"/>
+          <w:lang w:eastAsia="pt-BR"/>
+        </w:rPr>
+        <w:t>(</w:t>
+      </w:r>
+      <w:proofErr w:type="spellStart"/>
+      <w:r>
+        <w:rPr>
+          <w:rFonts w:ascii="Courier New" w:eastAsia="Times New Roman" w:hAnsi="Courier New" w:cs="Courier New"/>
+          <w:color w:val="BCBEC4"/>
+          <w:sz w:val="20"/>
+          <w:szCs w:val="20"/>
+          <w:highlight w:val="darkBlue"/>
+          <w:lang w:eastAsia="pt-BR"/>
+        </w:rPr>
+        <w:t>email</w:t>
+      </w:r>
+      <w:proofErr w:type="spellEnd"/>
+      <w:r>
+        <w:rPr>
+          <w:rFonts w:ascii="Courier New" w:eastAsia="Times New Roman" w:hAnsi="Courier New" w:cs="Courier New"/>
+          <w:color w:val="BCBEC4"/>
+          <w:sz w:val="20"/>
+          <w:szCs w:val="20"/>
+          <w:highlight w:val="darkBlue"/>
+          <w:lang w:eastAsia="pt-BR"/>
+        </w:rPr>
+        <w:t xml:space="preserve">: String, telefone: </w:t>
+      </w:r>
+      <w:proofErr w:type="spellStart"/>
+      <w:r>
+        <w:rPr>
+          <w:rFonts w:ascii="Courier New" w:eastAsia="Times New Roman" w:hAnsi="Courier New" w:cs="Courier New"/>
+          <w:color w:val="BCBEC4"/>
+          <w:sz w:val="20"/>
+          <w:szCs w:val="20"/>
+          <w:highlight w:val="darkBlue"/>
+          <w:lang w:eastAsia="pt-BR"/>
+        </w:rPr>
+        <w:t>Long</w:t>
+      </w:r>
+      <w:proofErr w:type="spellEnd"/>
+      <w:r>
+        <w:rPr>
+          <w:rFonts w:ascii="Courier New" w:eastAsia="Times New Roman" w:hAnsi="Courier New" w:cs="Courier New"/>
+          <w:color w:val="BCBEC4"/>
+          <w:sz w:val="20"/>
+          <w:szCs w:val="20"/>
+          <w:lang w:eastAsia="pt-BR"/>
+        </w:rPr>
+        <w:t>) {</w:t>
+      </w:r>
+      <w:r>
+        <w:rPr>
+          <w:rFonts w:ascii="Courier New" w:eastAsia="Times New Roman" w:hAnsi="Courier New" w:cs="Courier New"/>
+          <w:color w:val="BCBEC4"/>
+          <w:sz w:val="20"/>
+          <w:szCs w:val="20"/>
+          <w:lang w:eastAsia="pt-BR"/>
+        </w:rPr>
+        <w:br/>
+        <w:t xml:space="preserve">        </w:t>
+      </w:r>
+      <w:proofErr w:type="spellStart"/>
+      <w:r>
+        <w:rPr>
+          <w:rFonts w:ascii="Courier New" w:eastAsia="Times New Roman" w:hAnsi="Courier New" w:cs="Courier New"/>
+          <w:i/>
+          <w:iCs/>
+          <w:color w:val="BCBEC4"/>
+          <w:sz w:val="20"/>
+          <w:szCs w:val="20"/>
+          <w:lang w:eastAsia="pt-BR"/>
+        </w:rPr>
+        <w:t>println</w:t>
+      </w:r>
+      <w:proofErr w:type="spellEnd"/>
+      <w:r>
+        <w:rPr>
+          <w:rFonts w:ascii="Courier New" w:eastAsia="Times New Roman" w:hAnsi="Courier New" w:cs="Courier New"/>
+          <w:color w:val="BCBEC4"/>
+          <w:sz w:val="20"/>
+          <w:szCs w:val="20"/>
+          <w:lang w:eastAsia="pt-BR"/>
+        </w:rPr>
+        <w:t>(</w:t>
+      </w:r>
+      <w:r>
+        <w:rPr>
+          <w:rFonts w:ascii="Courier New" w:eastAsia="Times New Roman" w:hAnsi="Courier New" w:cs="Courier New"/>
+          <w:color w:val="6AAB73"/>
+          <w:sz w:val="20"/>
+          <w:szCs w:val="20"/>
+          <w:lang w:eastAsia="pt-BR"/>
+        </w:rPr>
+        <w:t>"</w:t>
+      </w:r>
+      <w:proofErr w:type="spellStart"/>
+      <w:r>
+        <w:rPr>
+          <w:rFonts w:ascii="Courier New" w:eastAsia="Times New Roman" w:hAnsi="Courier New" w:cs="Courier New"/>
+          <w:color w:val="6AAB73"/>
+          <w:sz w:val="20"/>
+          <w:szCs w:val="20"/>
+          <w:lang w:eastAsia="pt-BR"/>
+        </w:rPr>
+        <w:t>Usuario</w:t>
+      </w:r>
+      <w:proofErr w:type="spellEnd"/>
+      <w:r>
+        <w:rPr>
+          <w:rFonts w:ascii="Courier New" w:eastAsia="Times New Roman" w:hAnsi="Courier New" w:cs="Courier New"/>
+          <w:color w:val="6AAB73"/>
+          <w:sz w:val="20"/>
+          <w:szCs w:val="20"/>
+          <w:lang w:eastAsia="pt-BR"/>
+        </w:rPr>
+        <w:t xml:space="preserve"> logado com: </w:t>
+      </w:r>
+      <w:r>
+        <w:rPr>
+          <w:rFonts w:ascii="Courier New" w:eastAsia="Times New Roman" w:hAnsi="Courier New" w:cs="Courier New"/>
+          <w:color w:val="CF8E6D"/>
+          <w:sz w:val="20"/>
+          <w:szCs w:val="20"/>
+          <w:lang w:eastAsia="pt-BR"/>
+        </w:rPr>
+        <w:t>$</w:t>
+      </w:r>
+      <w:proofErr w:type="spellStart"/>
+      <w:r>
+        <w:rPr>
+          <w:rFonts w:ascii="Courier New" w:eastAsia="Times New Roman" w:hAnsi="Courier New" w:cs="Courier New"/>
+          <w:color w:val="BCBEC4"/>
+          <w:sz w:val="20"/>
+          <w:szCs w:val="20"/>
+          <w:lang w:eastAsia="pt-BR"/>
+        </w:rPr>
+        <w:t>email</w:t>
+      </w:r>
+      <w:proofErr w:type="spellEnd"/>
+      <w:r>
+        <w:rPr>
+          <w:rFonts w:ascii="Courier New" w:eastAsia="Times New Roman" w:hAnsi="Courier New" w:cs="Courier New"/>
+          <w:color w:val="6AAB73"/>
+          <w:sz w:val="20"/>
+          <w:szCs w:val="20"/>
+          <w:lang w:eastAsia="pt-BR"/>
+        </w:rPr>
+        <w:t xml:space="preserve"> e telefone: </w:t>
+      </w:r>
+      <w:r>
+        <w:rPr>
+          <w:rFonts w:ascii="Courier New" w:eastAsia="Times New Roman" w:hAnsi="Courier New" w:cs="Courier New"/>
+          <w:color w:val="CF8E6D"/>
+          <w:sz w:val="20"/>
+          <w:szCs w:val="20"/>
+          <w:lang w:eastAsia="pt-BR"/>
+        </w:rPr>
+        <w:t>$</w:t>
+      </w:r>
+      <w:r>
+        <w:rPr>
+          <w:rFonts w:ascii="Courier New" w:eastAsia="Times New Roman" w:hAnsi="Courier New" w:cs="Courier New"/>
+          <w:color w:val="BCBEC4"/>
+          <w:sz w:val="20"/>
+          <w:szCs w:val="20"/>
+          <w:lang w:eastAsia="pt-BR"/>
+        </w:rPr>
+        <w:t>telefone</w:t>
+      </w:r>
+      <w:r>
+        <w:rPr>
+          <w:rFonts w:ascii="Courier New" w:eastAsia="Times New Roman" w:hAnsi="Courier New" w:cs="Courier New"/>
+          <w:color w:val="6AAB73"/>
+          <w:sz w:val="20"/>
+          <w:szCs w:val="20"/>
+          <w:lang w:eastAsia="pt-BR"/>
+        </w:rPr>
+        <w:t>"</w:t>
+      </w:r>
+      <w:r>
+        <w:rPr>
+          <w:rFonts w:ascii="Courier New" w:eastAsia="Times New Roman" w:hAnsi="Courier New" w:cs="Courier New"/>
+          <w:color w:val="BCBEC4"/>
+          <w:sz w:val="20"/>
+          <w:szCs w:val="20"/>
+          <w:lang w:eastAsia="pt-BR"/>
+        </w:rPr>
+        <w:t>)</w:t>
+      </w:r>
+      <w:r>
+        <w:rPr>
+          <w:rFonts w:ascii="Courier New" w:eastAsia="Times New Roman" w:hAnsi="Courier New" w:cs="Courier New"/>
+          <w:color w:val="BCBEC4"/>
+          <w:sz w:val="20"/>
+          <w:szCs w:val="20"/>
+          <w:lang w:eastAsia="pt-BR"/>
+        </w:rPr>
+        <w:br/>
+        <w:t xml:space="preserve">    }</w:t>
+      </w:r>
+      <w:r>
+        <w:rPr>
+          <w:rFonts w:ascii="Courier New" w:eastAsia="Times New Roman" w:hAnsi="Courier New" w:cs="Courier New"/>
+          <w:color w:val="BCBEC4"/>
+          <w:sz w:val="20"/>
+          <w:szCs w:val="20"/>
+          <w:lang w:eastAsia="pt-BR"/>
+        </w:rPr>
+        <w:br/>
+      </w:r>
+      <w:r>
+        <w:rPr>
+          <w:rFonts w:ascii="Courier New" w:eastAsia="Times New Roman" w:hAnsi="Courier New" w:cs="Courier New"/>
+          <w:color w:val="BCBEC4"/>
+          <w:sz w:val="20"/>
+          <w:szCs w:val="20"/>
+          <w:lang w:eastAsia="pt-BR"/>
+        </w:rPr>
+        <w:br/>
+        <w:t>}</w:t>
+      </w:r>
+      <w:r>
+        <w:rPr>
+          <w:rFonts w:ascii="Courier New" w:eastAsia="Times New Roman" w:hAnsi="Courier New" w:cs="Courier New"/>
+          <w:color w:val="BCBEC4"/>
+          <w:sz w:val="20"/>
+          <w:szCs w:val="20"/>
+          <w:lang w:eastAsia="pt-BR"/>
+        </w:rPr>
+        <w:br/>
+      </w:r>
+      <w:r>
+        <w:rPr>
+          <w:rFonts w:ascii="Courier New" w:eastAsia="Times New Roman" w:hAnsi="Courier New" w:cs="Courier New"/>
+          <w:color w:val="BCBEC4"/>
+          <w:sz w:val="20"/>
+          <w:szCs w:val="20"/>
+          <w:lang w:eastAsia="pt-BR"/>
+        </w:rPr>
+        <w:br/>
+      </w:r>
+      <w:proofErr w:type="spellStart"/>
+      <w:r>
+        <w:rPr>
+          <w:rFonts w:ascii="Courier New" w:eastAsia="Times New Roman" w:hAnsi="Courier New" w:cs="Courier New"/>
+          <w:color w:val="CF8E6D"/>
+          <w:sz w:val="20"/>
+          <w:szCs w:val="20"/>
+          <w:lang w:eastAsia="pt-BR"/>
+        </w:rPr>
+        <w:t>fun</w:t>
+      </w:r>
+      <w:proofErr w:type="spellEnd"/>
+      <w:r>
+        <w:rPr>
+          <w:rFonts w:ascii="Courier New" w:eastAsia="Times New Roman" w:hAnsi="Courier New" w:cs="Courier New"/>
+          <w:color w:val="CF8E6D"/>
+          <w:sz w:val="20"/>
+          <w:szCs w:val="20"/>
+          <w:lang w:eastAsia="pt-BR"/>
+        </w:rPr>
+        <w:t xml:space="preserve"> </w:t>
+      </w:r>
+      <w:r>
+        <w:rPr>
+          <w:rFonts w:ascii="Courier New" w:eastAsia="Times New Roman" w:hAnsi="Courier New" w:cs="Courier New"/>
+          <w:color w:val="56A8F5"/>
+          <w:sz w:val="20"/>
+          <w:szCs w:val="20"/>
+          <w:lang w:eastAsia="pt-BR"/>
+        </w:rPr>
+        <w:t>main</w:t>
+      </w:r>
+      <w:r>
+        <w:rPr>
+          <w:rFonts w:ascii="Courier New" w:eastAsia="Times New Roman" w:hAnsi="Courier New" w:cs="Courier New"/>
+          <w:color w:val="BCBEC4"/>
+          <w:sz w:val="20"/>
+          <w:szCs w:val="20"/>
+          <w:lang w:eastAsia="pt-BR"/>
+        </w:rPr>
+        <w:t>() {</w:t>
+      </w:r>
+      <w:r>
+        <w:rPr>
+          <w:rFonts w:ascii="Courier New" w:eastAsia="Times New Roman" w:hAnsi="Courier New" w:cs="Courier New"/>
+          <w:color w:val="BCBEC4"/>
+          <w:sz w:val="20"/>
+          <w:szCs w:val="20"/>
+          <w:lang w:eastAsia="pt-BR"/>
+        </w:rPr>
+        <w:br/>
+      </w:r>
+      <w:r>
+        <w:rPr>
+          <w:rFonts w:ascii="Courier New" w:eastAsia="Times New Roman" w:hAnsi="Courier New" w:cs="Courier New"/>
+          <w:color w:val="BCBEC4"/>
+          <w:sz w:val="20"/>
+          <w:szCs w:val="20"/>
+          <w:lang w:eastAsia="pt-BR"/>
+        </w:rPr>
+        <w:br/>
+        <w:t xml:space="preserve">    </w:t>
+      </w:r>
+      <w:r>
+        <w:rPr>
+          <w:rFonts w:ascii="Courier New" w:eastAsia="Times New Roman" w:hAnsi="Courier New" w:cs="Courier New"/>
+          <w:color w:val="CF8E6D"/>
+          <w:sz w:val="20"/>
+          <w:szCs w:val="20"/>
+          <w:lang w:eastAsia="pt-BR"/>
+        </w:rPr>
+        <w:t xml:space="preserve">val </w:t>
+      </w:r>
+      <w:proofErr w:type="spellStart"/>
+      <w:r>
+        <w:rPr>
+          <w:rFonts w:ascii="Courier New" w:eastAsia="Times New Roman" w:hAnsi="Courier New" w:cs="Courier New"/>
+          <w:color w:val="BCBEC4"/>
+          <w:sz w:val="20"/>
+          <w:szCs w:val="20"/>
+          <w:lang w:eastAsia="pt-BR"/>
+        </w:rPr>
+        <w:t>usuario</w:t>
+      </w:r>
+      <w:proofErr w:type="spellEnd"/>
+      <w:r>
+        <w:rPr>
+          <w:rFonts w:ascii="Courier New" w:eastAsia="Times New Roman" w:hAnsi="Courier New" w:cs="Courier New"/>
+          <w:color w:val="BCBEC4"/>
+          <w:sz w:val="20"/>
+          <w:szCs w:val="20"/>
+          <w:lang w:eastAsia="pt-BR"/>
+        </w:rPr>
+        <w:t xml:space="preserve"> = </w:t>
+      </w:r>
+      <w:proofErr w:type="spellStart"/>
+      <w:r>
+        <w:rPr>
+          <w:rFonts w:ascii="Courier New" w:eastAsia="Times New Roman" w:hAnsi="Courier New" w:cs="Courier New"/>
+          <w:color w:val="BCBEC4"/>
+          <w:sz w:val="20"/>
+          <w:szCs w:val="20"/>
+          <w:lang w:eastAsia="pt-BR"/>
+        </w:rPr>
+        <w:t>Usuario</w:t>
+      </w:r>
+      <w:proofErr w:type="spellEnd"/>
+      <w:r>
+        <w:rPr>
+          <w:rFonts w:ascii="Courier New" w:eastAsia="Times New Roman" w:hAnsi="Courier New" w:cs="Courier New"/>
+          <w:color w:val="BCBEC4"/>
+          <w:sz w:val="20"/>
+          <w:szCs w:val="20"/>
+          <w:lang w:eastAsia="pt-BR"/>
+        </w:rPr>
+        <w:t>();</w:t>
+      </w:r>
+      <w:r>
+        <w:rPr>
+          <w:rFonts w:ascii="Courier New" w:eastAsia="Times New Roman" w:hAnsi="Courier New" w:cs="Courier New"/>
+          <w:color w:val="BCBEC4"/>
+          <w:sz w:val="20"/>
+          <w:szCs w:val="20"/>
+          <w:lang w:eastAsia="pt-BR"/>
+        </w:rPr>
+        <w:br/>
+      </w:r>
+      <w:r>
+        <w:rPr>
+          <w:rFonts w:ascii="Courier New" w:eastAsia="Times New Roman" w:hAnsi="Courier New" w:cs="Courier New"/>
+          <w:color w:val="BCBEC4"/>
+          <w:sz w:val="20"/>
+          <w:szCs w:val="20"/>
+          <w:lang w:eastAsia="pt-BR"/>
+        </w:rPr>
+        <w:br/>
+        <w:t xml:space="preserve">    </w:t>
+      </w:r>
+      <w:proofErr w:type="spellStart"/>
+      <w:r>
+        <w:rPr>
+          <w:rFonts w:ascii="Courier New" w:eastAsia="Times New Roman" w:hAnsi="Courier New" w:cs="Courier New"/>
+          <w:color w:val="BCBEC4"/>
+          <w:sz w:val="20"/>
+          <w:szCs w:val="20"/>
+          <w:lang w:eastAsia="pt-BR"/>
+        </w:rPr>
+        <w:t>usuario.logar</w:t>
+      </w:r>
+      <w:proofErr w:type="spellEnd"/>
+      <w:r>
+        <w:rPr>
+          <w:rFonts w:ascii="Courier New" w:eastAsia="Times New Roman" w:hAnsi="Courier New" w:cs="Courier New"/>
+          <w:color w:val="BCBEC4"/>
+          <w:sz w:val="20"/>
+          <w:szCs w:val="20"/>
+          <w:lang w:eastAsia="pt-BR"/>
+        </w:rPr>
+        <w:t>(</w:t>
+      </w:r>
+      <w:r>
+        <w:rPr>
+          <w:rFonts w:ascii="Courier New" w:eastAsia="Times New Roman" w:hAnsi="Courier New" w:cs="Courier New"/>
+          <w:color w:val="6AAB73"/>
+          <w:sz w:val="20"/>
+          <w:szCs w:val="20"/>
+          <w:lang w:eastAsia="pt-BR"/>
+        </w:rPr>
+        <w:t>"allephn@hotmail.com.br"</w:t>
+      </w:r>
+      <w:r>
+        <w:rPr>
+          <w:rFonts w:ascii="Courier New" w:eastAsia="Times New Roman" w:hAnsi="Courier New" w:cs="Courier New"/>
+          <w:color w:val="BCBEC4"/>
+          <w:sz w:val="20"/>
+          <w:szCs w:val="20"/>
+          <w:lang w:eastAsia="pt-BR"/>
+        </w:rPr>
+        <w:t xml:space="preserve">, </w:t>
+      </w:r>
+      <w:r>
+        <w:rPr>
+          <w:rFonts w:ascii="Courier New" w:eastAsia="Times New Roman" w:hAnsi="Courier New" w:cs="Courier New"/>
+          <w:color w:val="6AAB73"/>
+          <w:sz w:val="20"/>
+          <w:szCs w:val="20"/>
+          <w:lang w:eastAsia="pt-BR"/>
+        </w:rPr>
+        <w:t>"1234"</w:t>
+      </w:r>
+      <w:r>
+        <w:rPr>
+          <w:rFonts w:ascii="Courier New" w:eastAsia="Times New Roman" w:hAnsi="Courier New" w:cs="Courier New"/>
+          <w:color w:val="BCBEC4"/>
+          <w:sz w:val="20"/>
+          <w:szCs w:val="20"/>
+          <w:lang w:eastAsia="pt-BR"/>
+        </w:rPr>
+        <w:t>)</w:t>
+      </w:r>
+      <w:r>
+        <w:rPr>
+          <w:rFonts w:ascii="Courier New" w:eastAsia="Times New Roman" w:hAnsi="Courier New" w:cs="Courier New"/>
+          <w:color w:val="BCBEC4"/>
+          <w:sz w:val="20"/>
+          <w:szCs w:val="20"/>
+          <w:lang w:eastAsia="pt-BR"/>
+        </w:rPr>
+        <w:br/>
+        <w:t xml:space="preserve">    </w:t>
+      </w:r>
+      <w:proofErr w:type="spellStart"/>
+      <w:r>
+        <w:rPr>
+          <w:rFonts w:ascii="Courier New" w:eastAsia="Times New Roman" w:hAnsi="Courier New" w:cs="Courier New"/>
+          <w:color w:val="BCBEC4"/>
+          <w:sz w:val="20"/>
+          <w:szCs w:val="20"/>
+          <w:lang w:eastAsia="pt-BR"/>
+        </w:rPr>
+        <w:t>usuario.logar</w:t>
+      </w:r>
+      <w:proofErr w:type="spellEnd"/>
+      <w:r>
+        <w:rPr>
+          <w:rFonts w:ascii="Courier New" w:eastAsia="Times New Roman" w:hAnsi="Courier New" w:cs="Courier New"/>
+          <w:color w:val="BCBEC4"/>
+          <w:sz w:val="20"/>
+          <w:szCs w:val="20"/>
+          <w:lang w:eastAsia="pt-BR"/>
+        </w:rPr>
+        <w:t>(</w:t>
+      </w:r>
+      <w:r>
+        <w:rPr>
+          <w:rFonts w:ascii="Courier New" w:eastAsia="Times New Roman" w:hAnsi="Courier New" w:cs="Courier New"/>
+          <w:color w:val="6AAB73"/>
+          <w:sz w:val="20"/>
+          <w:szCs w:val="20"/>
+          <w:lang w:eastAsia="pt-BR"/>
+        </w:rPr>
+        <w:t>"allephn@hotmail.com.br"</w:t>
+      </w:r>
+      <w:r>
+        <w:rPr>
+          <w:rFonts w:ascii="Courier New" w:eastAsia="Times New Roman" w:hAnsi="Courier New" w:cs="Courier New"/>
+          <w:color w:val="BCBEC4"/>
+          <w:sz w:val="20"/>
+          <w:szCs w:val="20"/>
+          <w:lang w:eastAsia="pt-BR"/>
+        </w:rPr>
+        <w:t xml:space="preserve">, </w:t>
+      </w:r>
+      <w:r>
+        <w:rPr>
+          <w:rFonts w:ascii="Courier New" w:eastAsia="Times New Roman" w:hAnsi="Courier New" w:cs="Courier New"/>
+          <w:color w:val="6AAB73"/>
+          <w:sz w:val="20"/>
+          <w:szCs w:val="20"/>
+          <w:lang w:eastAsia="pt-BR"/>
+        </w:rPr>
+        <w:t>"12345"</w:t>
+      </w:r>
+      <w:r>
+        <w:rPr>
+          <w:rFonts w:ascii="Courier New" w:eastAsia="Times New Roman" w:hAnsi="Courier New" w:cs="Courier New"/>
+          <w:color w:val="BCBEC4"/>
+          <w:sz w:val="20"/>
+          <w:szCs w:val="20"/>
+          <w:lang w:eastAsia="pt-BR"/>
+        </w:rPr>
+        <w:t xml:space="preserve">, </w:t>
+      </w:r>
+      <w:r>
+        <w:rPr>
+          <w:rFonts w:ascii="Courier New" w:eastAsia="Times New Roman" w:hAnsi="Courier New" w:cs="Courier New"/>
+          <w:color w:val="6AAB73"/>
+          <w:sz w:val="20"/>
+          <w:szCs w:val="20"/>
+          <w:lang w:eastAsia="pt-BR"/>
+        </w:rPr>
+        <w:t>"21975575694"</w:t>
+      </w:r>
+      <w:r>
+        <w:rPr>
+          <w:rFonts w:ascii="Courier New" w:eastAsia="Times New Roman" w:hAnsi="Courier New" w:cs="Courier New"/>
+          <w:color w:val="BCBEC4"/>
+          <w:sz w:val="20"/>
+          <w:szCs w:val="20"/>
+          <w:lang w:eastAsia="pt-BR"/>
+        </w:rPr>
+        <w:t>)</w:t>
+      </w:r>
+      <w:r>
+        <w:rPr>
+          <w:rFonts w:ascii="Courier New" w:eastAsia="Times New Roman" w:hAnsi="Courier New" w:cs="Courier New"/>
+          <w:color w:val="BCBEC4"/>
+          <w:sz w:val="20"/>
+          <w:szCs w:val="20"/>
+          <w:lang w:eastAsia="pt-BR"/>
+        </w:rPr>
+        <w:br/>
+        <w:t xml:space="preserve">    </w:t>
+      </w:r>
+      <w:proofErr w:type="spellStart"/>
+      <w:r>
+        <w:rPr>
+          <w:rFonts w:ascii="Courier New" w:eastAsia="Times New Roman" w:hAnsi="Courier New" w:cs="Courier New"/>
+          <w:color w:val="BCBEC4"/>
+          <w:sz w:val="20"/>
+          <w:szCs w:val="20"/>
+          <w:lang w:eastAsia="pt-BR"/>
+        </w:rPr>
+        <w:t>usuario.logar</w:t>
+      </w:r>
+      <w:proofErr w:type="spellEnd"/>
+      <w:r>
+        <w:rPr>
+          <w:rFonts w:ascii="Courier New" w:eastAsia="Times New Roman" w:hAnsi="Courier New" w:cs="Courier New"/>
+          <w:color w:val="BCBEC4"/>
+          <w:sz w:val="20"/>
+          <w:szCs w:val="20"/>
+          <w:lang w:eastAsia="pt-BR"/>
+        </w:rPr>
+        <w:t>(</w:t>
+      </w:r>
+      <w:r>
+        <w:rPr>
+          <w:rFonts w:ascii="Courier New" w:eastAsia="Times New Roman" w:hAnsi="Courier New" w:cs="Courier New"/>
+          <w:color w:val="6AAB73"/>
+          <w:sz w:val="20"/>
+          <w:szCs w:val="20"/>
+          <w:lang w:eastAsia="pt-BR"/>
+        </w:rPr>
+        <w:t>"allephn@hotmail.com.br"</w:t>
+      </w:r>
+      <w:r>
+        <w:rPr>
+          <w:rFonts w:ascii="Courier New" w:eastAsia="Times New Roman" w:hAnsi="Courier New" w:cs="Courier New"/>
+          <w:color w:val="BCBEC4"/>
+          <w:sz w:val="20"/>
+          <w:szCs w:val="20"/>
+          <w:lang w:eastAsia="pt-BR"/>
+        </w:rPr>
+        <w:t xml:space="preserve">, </w:t>
+      </w:r>
+      <w:r>
+        <w:rPr>
+          <w:rFonts w:ascii="Courier New" w:eastAsia="Times New Roman" w:hAnsi="Courier New" w:cs="Courier New"/>
+          <w:color w:val="2AACB8"/>
+          <w:sz w:val="20"/>
+          <w:szCs w:val="20"/>
+          <w:lang w:eastAsia="pt-BR"/>
+        </w:rPr>
+        <w:t>21975575694</w:t>
+      </w:r>
+      <w:r>
+        <w:rPr>
+          <w:rFonts w:ascii="Courier New" w:eastAsia="Times New Roman" w:hAnsi="Courier New" w:cs="Courier New"/>
+          <w:color w:val="BCBEC4"/>
+          <w:sz w:val="20"/>
+          <w:szCs w:val="20"/>
+          <w:lang w:eastAsia="pt-BR"/>
+        </w:rPr>
+        <w:t>)</w:t>
+      </w:r>
+      <w:r>
+        <w:rPr>
+          <w:rFonts w:ascii="Courier New" w:eastAsia="Times New Roman" w:hAnsi="Courier New" w:cs="Courier New"/>
+          <w:color w:val="BCBEC4"/>
+          <w:sz w:val="20"/>
+          <w:szCs w:val="20"/>
+          <w:lang w:eastAsia="pt-BR"/>
+        </w:rPr>
+        <w:br/>
+      </w:r>
+      <w:r>
+        <w:rPr>
+          <w:rFonts w:ascii="Courier New" w:eastAsia="Times New Roman" w:hAnsi="Courier New" w:cs="Courier New"/>
+          <w:color w:val="BCBEC4"/>
+          <w:sz w:val="20"/>
+          <w:szCs w:val="20"/>
+          <w:lang w:eastAsia="pt-BR"/>
+        </w:rPr>
+        <w:br/>
+        <w:t>}</w:t>
+      </w:r>
+    </w:p>
+    <w:p/>
+    <w:p>
+      <w:r>
+        <w:t xml:space="preserve">Assinatura de um método </w:t>
+      </w:r>
+    </w:p>
+    <w:p>
+      <w:pPr>
+        <w:shd w:val="clear" w:color="auto" w:fill="1E1F22"/>
+        <w:tabs>
+          <w:tab w:val="left" w:pos="916"/>
+          <w:tab w:val="left" w:pos="1832"/>
+          <w:tab w:val="left" w:pos="2748"/>
+          <w:tab w:val="left" w:pos="3664"/>
+          <w:tab w:val="left" w:pos="4580"/>
+          <w:tab w:val="left" w:pos="5496"/>
+          <w:tab w:val="left" w:pos="6412"/>
+          <w:tab w:val="left" w:pos="7328"/>
+          <w:tab w:val="left" w:pos="8244"/>
+          <w:tab w:val="left" w:pos="9160"/>
+          <w:tab w:val="left" w:pos="10076"/>
+          <w:tab w:val="left" w:pos="10992"/>
+          <w:tab w:val="left" w:pos="11908"/>
+          <w:tab w:val="left" w:pos="12824"/>
+          <w:tab w:val="left" w:pos="13740"/>
+          <w:tab w:val="left" w:pos="14656"/>
+        </w:tabs>
+        <w:spacing w:after="0" w:line="240" w:lineRule="auto"/>
+        <w:rPr>
+          <w:rFonts w:ascii="Courier New" w:eastAsia="Times New Roman" w:hAnsi="Courier New" w:cs="Courier New"/>
+          <w:color w:val="BCBEC4"/>
+          <w:sz w:val="20"/>
+          <w:szCs w:val="20"/>
+          <w:lang w:eastAsia="pt-BR"/>
+        </w:rPr>
+      </w:pPr>
+      <w:proofErr w:type="spellStart"/>
+      <w:r>
+        <w:rPr>
+          <w:rFonts w:ascii="Courier New" w:eastAsia="Times New Roman" w:hAnsi="Courier New" w:cs="Courier New"/>
+          <w:color w:val="CF8E6D"/>
+          <w:sz w:val="20"/>
+          <w:szCs w:val="20"/>
+          <w:lang w:eastAsia="pt-BR"/>
+        </w:rPr>
+        <w:t>fun</w:t>
+      </w:r>
+      <w:proofErr w:type="spellEnd"/>
+      <w:r>
+        <w:rPr>
+          <w:rFonts w:ascii="Courier New" w:eastAsia="Times New Roman" w:hAnsi="Courier New" w:cs="Courier New"/>
+          <w:color w:val="CF8E6D"/>
+          <w:sz w:val="20"/>
+          <w:szCs w:val="20"/>
+          <w:lang w:eastAsia="pt-BR"/>
+        </w:rPr>
+        <w:t xml:space="preserve"> </w:t>
+      </w:r>
+      <w:proofErr w:type="spellStart"/>
+      <w:r>
+        <w:rPr>
+          <w:rFonts w:ascii="Courier New" w:eastAsia="Times New Roman" w:hAnsi="Courier New" w:cs="Courier New"/>
+          <w:color w:val="56A8F5"/>
+          <w:sz w:val="20"/>
+          <w:szCs w:val="20"/>
+          <w:lang w:eastAsia="pt-BR"/>
+        </w:rPr>
+        <w:t>logar</w:t>
+      </w:r>
+      <w:proofErr w:type="spellEnd"/>
+      <w:r>
+        <w:rPr>
+          <w:rFonts w:ascii="Courier New" w:eastAsia="Times New Roman" w:hAnsi="Courier New" w:cs="Courier New"/>
+          <w:color w:val="BCBEC4"/>
+          <w:sz w:val="20"/>
+          <w:szCs w:val="20"/>
+          <w:lang w:eastAsia="pt-BR"/>
+        </w:rPr>
+        <w:t>(</w:t>
+      </w:r>
+      <w:proofErr w:type="spellStart"/>
+      <w:r>
+        <w:rPr>
+          <w:rFonts w:ascii="Courier New" w:eastAsia="Times New Roman" w:hAnsi="Courier New" w:cs="Courier New"/>
+          <w:color w:val="BCBEC4"/>
+          <w:sz w:val="20"/>
+          <w:szCs w:val="20"/>
+          <w:lang w:eastAsia="pt-BR"/>
+        </w:rPr>
+        <w:t>email</w:t>
+      </w:r>
+      <w:proofErr w:type="spellEnd"/>
+      <w:r>
+        <w:rPr>
+          <w:rFonts w:ascii="Courier New" w:eastAsia="Times New Roman" w:hAnsi="Courier New" w:cs="Courier New"/>
+          <w:color w:val="BCBEC4"/>
+          <w:sz w:val="20"/>
+          <w:szCs w:val="20"/>
+          <w:lang w:eastAsia="pt-BR"/>
+        </w:rPr>
+        <w:t>: String, senha: String, telefone: String) {</w:t>
+      </w:r>
+    </w:p>
+    <w:p>
+      <w:r>
+        <w:t>Assinatura é composta por nome, parâmetro e seus tipos.</w:t>
+      </w:r>
+    </w:p>
+    <w:p>
+      <w:r>
+        <w:t>Então devemos sempre quando for usar a sobrecarga criar métodos com assinatura diferentes (nomes e parâmetros)</w:t>
+      </w:r>
+    </w:p>
     <w:sectPr>
       <w:pgSz w:w="11906" w:h="16838"/>
       <w:pgMar w:top="1417" w:right="1701" w:bottom="1417" w:left="1701" w:header="708" w:footer="708" w:gutter="0"/>

</xml_diff>